<commit_message>
Added Blueprint Generator - Changed Database back to original
</commit_message>
<xml_diff>
--- a/supersite/routes/word/blueprint_template_output.docx
+++ b/supersite/routes/word/blueprint_template_output.docx
@@ -7,7 +7,7 @@
         <w:pStyle w:val="Title"/>
       </w:pPr>
       <w:r>
-        <w:t/>
+        <w:t xml:space="preserve">Chase Harrison</w:t>
       </w:r>
       <w:r>
         <w:t/>
@@ -41,7 +41,7 @@
           </w:tcPr>
           <w:p>
             <w:r>
-              <w:t xml:space="preserve">Onboarder : Denise</w:t>
+              <w:t xml:space="preserve">Onboarder : Stacey</w:t>
             </w:r>
           </w:p>
         </w:tc>
@@ -73,21 +73,21 @@
     </w:p>
     <w:p>
       <w:r>
-        <w:t xml:space="preserve">Home : www.google.com</w:t>
-      </w:r>
-      <w:r>
-        <w:t/>
-      </w:r>
-      <w:r>
-        <w:t/>
-      </w:r>
-      <w:r>
-        <w:t/>
-      </w:r>
-    </w:p>
-    <w:p>
-      <w:r>
-        <w:t xml:space="preserve">Interior : www.google.com</w:t>
+        <w:t xml:space="preserve">Home : Chase Harrison</w:t>
+      </w:r>
+      <w:r>
+        <w:t/>
+      </w:r>
+      <w:r>
+        <w:t/>
+      </w:r>
+      <w:r>
+        <w:t/>
+      </w:r>
+    </w:p>
+    <w:p>
+      <w:r>
+        <w:t xml:space="preserve">Interior : Chase Harrison</w:t>
       </w:r>
       <w:r>
         <w:t/>
@@ -124,7 +124,7 @@
               <w:t>Doctor</w:t>
             </w:r>
             <w:r>
-              <w:t xml:space="preserve"> : </w:t>
+              <w:t xml:space="preserve"> : Chase Harrison</w:t>
             </w:r>
             <w:r>
               <w:t/>
@@ -143,7 +143,7 @@
               <w:t>How many doctors</w:t>
             </w:r>
             <w:r>
-              <w:t xml:space="preserve">: undefined</w:t>
+              <w:t xml:space="preserve">: 3</w:t>
             </w:r>
             <w:r>
               <w:t/>
@@ -184,7 +184,7 @@
               <w:t>Practice Name</w:t>
             </w:r>
             <w:r>
-              <w:t xml:space="preserve"> : </w:t>
+              <w:t xml:space="preserve"> : Chase Harrison</w:t>
             </w:r>
             <w:r>
               <w:t/>
@@ -203,7 +203,7 @@
               <w:t>Contact Name</w:t>
             </w:r>
             <w:r>
-              <w:t xml:space="preserve">: </w:t>
+              <w:t xml:space="preserve">: Chase Harrison</w:t>
             </w:r>
             <w:r>
               <w:t/>
@@ -220,7 +220,7 @@
               <w:t>Email</w:t>
             </w:r>
             <w:r>
-              <w:t xml:space="preserve">: </w:t>
+              <w:t xml:space="preserve">: Chase Harrison</w:t>
             </w:r>
           </w:p>
           <w:p>
@@ -231,7 +231,7 @@
               <w:t>umber</w:t>
             </w:r>
             <w:r>
-              <w:t xml:space="preserve">: </w:t>
+              <w:t xml:space="preserve">: Chase Harrison</w:t>
             </w:r>
             <w:r>
               <w:t/>
@@ -272,7 +272,7 @@
               <w:t>Address</w:t>
             </w:r>
             <w:r>
-              <w:t xml:space="preserve"> : </w:t>
+              <w:t xml:space="preserve"> : Chase Harrison</w:t>
             </w:r>
             <w:r>
               <w:t/>
@@ -305,7 +305,7 @@
           </w:p>
           <w:p>
             <w:r>
-              <w:t xml:space="preserve">Dear Doctor ID : </w:t>
+              <w:t xml:space="preserve">Dear Doctor ID : Chase Harrison</w:t>
             </w:r>
           </w:p>
         </w:tc>
@@ -340,7 +340,7 @@
               <w:t>Practice Email</w:t>
             </w:r>
             <w:r>
-              <w:t xml:space="preserve"> : </w:t>
+              <w:t xml:space="preserve"> : Chase Harrison</w:t>
             </w:r>
             <w:r>
               <w:t/>
@@ -377,7 +377,7 @@
     </w:p>
     <w:p>
       <w:r>
-        <w:t xml:space="preserve">Current Site URL : </w:t>
+        <w:t xml:space="preserve">Current Site URL : Chase Harrison</w:t>
       </w:r>
     </w:p>
     <w:p>
@@ -398,7 +398,7 @@
         <w:t>Username</w:t>
       </w:r>
       <w:r>
-        <w:t xml:space="preserve"> : </w:t>
+        <w:t xml:space="preserve"> : Chase Harrison</w:t>
       </w:r>
       <w:r>
         <w:t/>
@@ -412,7 +412,7 @@
         <w:t>Password</w:t>
       </w:r>
       <w:r>
-        <w:t xml:space="preserve"> : </w:t>
+        <w:t xml:space="preserve"> : Chase Harrison</w:t>
       </w:r>
       <w:r>
         <w:t/>

</xml_diff>

<commit_message>
Updated Blueprint Generator. Added site.js to scripts folder. Added FontAwesome CDN.
</commit_message>
<xml_diff>
--- a/supersite/routes/word/blueprint_template_output.docx
+++ b/supersite/routes/word/blueprint_template_output.docx
@@ -7,7 +7,7 @@
         <w:pStyle w:val="Title"/>
       </w:pPr>
       <w:r>
-        <w:t xml:space="preserve">Chase Harrison</w:t>
+        <w:t xml:space="preserve">Smile Orthodontics</w:t>
       </w:r>
       <w:r>
         <w:t/>
@@ -73,7 +73,7 @@
     </w:p>
     <w:p>
       <w:r>
-        <w:t xml:space="preserve">Home : Chase Harrison</w:t>
+        <w:t xml:space="preserve">Home : Home Screenshot</w:t>
       </w:r>
       <w:r>
         <w:t/>
@@ -87,7 +87,7 @@
     </w:p>
     <w:p>
       <w:r>
-        <w:t xml:space="preserve">Interior : Chase Harrison</w:t>
+        <w:t xml:space="preserve">Interior : Interior Screenshot</w:t>
       </w:r>
       <w:r>
         <w:t/>
@@ -124,7 +124,7 @@
               <w:t>Doctor</w:t>
             </w:r>
             <w:r>
-              <w:t xml:space="preserve"> : Chase Harrison</w:t>
+              <w:t xml:space="preserve"> : Doctor Name</w:t>
             </w:r>
             <w:r>
               <w:t/>
@@ -143,7 +143,7 @@
               <w:t>How many doctors</w:t>
             </w:r>
             <w:r>
-              <w:t xml:space="preserve">: 3</w:t>
+              <w:t xml:space="preserve">: 2</w:t>
             </w:r>
             <w:r>
               <w:t/>
@@ -184,7 +184,7 @@
               <w:t>Practice Name</w:t>
             </w:r>
             <w:r>
-              <w:t xml:space="preserve"> : Chase Harrison</w:t>
+              <w:t xml:space="preserve"> : Smile Orthodontics</w:t>
             </w:r>
             <w:r>
               <w:t/>
@@ -203,7 +203,7 @@
               <w:t>Contact Name</w:t>
             </w:r>
             <w:r>
-              <w:t xml:space="preserve">: Chase Harrison</w:t>
+              <w:t xml:space="preserve">: Test</w:t>
             </w:r>
             <w:r>
               <w:t/>
@@ -220,7 +220,7 @@
               <w:t>Email</w:t>
             </w:r>
             <w:r>
-              <w:t xml:space="preserve">: Chase Harrison</w:t>
+              <w:t xml:space="preserve">: info@baymeadowsorthodontics.com</w:t>
             </w:r>
           </w:p>
           <w:p>
@@ -231,7 +231,7 @@
               <w:t>umber</w:t>
             </w:r>
             <w:r>
-              <w:t xml:space="preserve">: Chase Harrison</w:t>
+              <w:t xml:space="preserve">: 6506381500</w:t>
             </w:r>
             <w:r>
               <w:t/>
@@ -272,7 +272,7 @@
               <w:t>Address</w:t>
             </w:r>
             <w:r>
-              <w:t xml:space="preserve"> : Chase Harrison</w:t>
+              <w:t xml:space="preserve"> : 15931 Hesperian Blvd.</w:t>
             </w:r>
             <w:r>
               <w:t/>
@@ -305,7 +305,7 @@
           </w:p>
           <w:p>
             <w:r>
-              <w:t xml:space="preserve">Dear Doctor ID : Chase Harrison</w:t>
+              <w:t xml:space="preserve">Dear Doctor ID : 125684</w:t>
             </w:r>
           </w:p>
         </w:tc>
@@ -340,7 +340,7 @@
               <w:t>Practice Email</w:t>
             </w:r>
             <w:r>
-              <w:t xml:space="preserve"> : Chase Harrison</w:t>
+              <w:t xml:space="preserve"> : info@baymeadowsorthodontics.com</w:t>
             </w:r>
             <w:r>
               <w:t/>
@@ -377,7 +377,7 @@
     </w:p>
     <w:p>
       <w:r>
-        <w:t xml:space="preserve">Current Site URL : Chase Harrison</w:t>
+        <w:t xml:space="preserve">Current Site URL : http://www.oursite.com</w:t>
       </w:r>
     </w:p>
     <w:p>
@@ -398,7 +398,7 @@
         <w:t>Username</w:t>
       </w:r>
       <w:r>
-        <w:t xml:space="preserve"> : Chase Harrison</w:t>
+        <w:t xml:space="preserve"> : smileortho</w:t>
       </w:r>
       <w:r>
         <w:t/>
@@ -412,7 +412,7 @@
         <w:t>Password</w:t>
       </w:r>
       <w:r>
-        <w:t xml:space="preserve"> : Chase Harrison</w:t>
+        <w:t xml:space="preserve"> : %fdw84</w:t>
       </w:r>
       <w:r>
         <w:t/>
@@ -423,7 +423,7 @@
     </w:p>
     <w:p>
       <w:r>
-        <w:t xml:space="preserve">Notes : undefined</w:t>
+        <w:t xml:space="preserve">Notes : </w:t>
       </w:r>
     </w:p>
     <w:p>
@@ -471,7 +471,7 @@
     </w:p>
     <w:p>
       <w:r>
-        <w:t xml:space="preserve">Notes : undefined</w:t>
+        <w:t xml:space="preserve">Notes : </w:t>
       </w:r>
       <w:r>
         <w:t/>
@@ -522,7 +522,7 @@
     </w:p>
     <w:p>
       <w:r>
-        <w:t xml:space="preserve">Notes : undefined</w:t>
+        <w:t xml:space="preserve">Notes : </w:t>
       </w:r>
       <w:r>
         <w:t/>
@@ -692,6 +692,185 @@
         <w:t xml:space="preserve"> )</w:t>
       </w:r>
     </w:p>
+    <w:p>
+      <w:pPr>
+        <w:rPr>
+          <w:rFonts w:ascii="Microsoft Sans Serif" w:hAnsi="Microsoft Sans Serif" w:cs="Microsoft Sans Serif"/>
+          <w:bCs/>
+          <w:sz w:val="20"/>
+          <w:szCs w:val="20"/>
+        </w:rPr>
+      </w:pPr>
+      <w:r>
+        <w:rPr>
+          <w:rFonts w:ascii="Microsoft Sans Serif" w:hAnsi="Microsoft Sans Serif" w:cs="Microsoft Sans Serif"/>
+          <w:bCs/>
+          <w:sz w:val="20"/>
+          <w:szCs w:val="20"/>
+        </w:rPr>
+        <w:t/>
+      </w:r>
+      <w:r>
+        <w:rPr>
+          <w:rFonts w:ascii="Microsoft Sans Serif" w:hAnsi="Microsoft Sans Serif" w:cs="Microsoft Sans Serif"/>
+          <w:bCs/>
+          <w:sz w:val="20"/>
+          <w:szCs w:val="20"/>
+        </w:rPr>
+        <w:t/>
+      </w:r>
+      <w:r>
+        <w:rPr>
+          <w:rFonts w:ascii="Microsoft Sans Serif" w:hAnsi="Microsoft Sans Serif" w:cs="Microsoft Sans Serif"/>
+          <w:bCs/>
+          <w:sz w:val="20"/>
+          <w:szCs w:val="20"/>
+        </w:rPr>
+        <w:t/>
+      </w:r>
+    </w:p>
+    <w:tbl>
+      <w:tblPr>
+        <w:tblStyle w:val="TableGrid"/>
+        <w:tblW w:w="0" w:type="auto"/>
+        <w:shd w:val="clear" w:color="auto" w:fill="F2F2F2" w:themeFill="background1" w:themeFillShade="F2"/>
+        <w:tblLook w:val="04A0" w:firstRow="1" w:lastRow="0" w:firstColumn="1" w:lastColumn="0" w:noHBand="0" w:noVBand="1"/>
+      </w:tblPr>
+      <w:tblGrid>
+        <w:gridCol w:w="4531"/>
+        <w:gridCol w:w="4531"/>
+      </w:tblGrid>
+      <w:tr>
+        <w:tc>
+          <w:tcPr>
+            <w:tcW w:w="4531" w:type="dxa"/>
+            <w:shd w:val="clear" w:color="auto" w:fill="F2F2F2" w:themeFill="background1" w:themeFillShade="F2"/>
+          </w:tcPr>
+          <w:p>
+            <w:pPr>
+              <w:rPr>
+                <w:b/>
+                <w:sz w:val="26"/>
+                <w:szCs w:val="26"/>
+              </w:rPr>
+            </w:pPr>
+            <w:r>
+              <w:rPr>
+                <w:b/>
+                <w:sz w:val="26"/>
+                <w:szCs w:val="26"/>
+              </w:rPr>
+              <w:t xml:space="preserve">Home</w:t>
+            </w:r>
+          </w:p>
+        </w:tc>
+        <w:tc>
+          <w:tcPr>
+            <w:tcW w:w="4531" w:type="dxa"/>
+            <w:shd w:val="clear" w:color="auto" w:fill="F2F2F2" w:themeFill="background1" w:themeFillShade="F2"/>
+          </w:tcPr>
+          <w:p>
+            <w:r>
+              <w:t xml:space="preserve">undefined</w:t>
+            </w:r>
+          </w:p>
+        </w:tc>
+      </w:tr>
+      <w:tr>
+        <w:tblPrEx>
+          <w:shd w:val="clear" w:color="auto" w:fill="FFFFFF" w:themeFill="background1"/>
+        </w:tblPrEx>
+        <w:tc>
+          <w:tcPr>
+            <w:tcW w:w="4531" w:type="dxa"/>
+            <w:shd w:val="clear" w:color="auto" w:fill="FFFFFF" w:themeFill="background1"/>
+          </w:tcPr>
+          <w:p>
+            <w:pPr>
+              <w:rPr>
+                <w:b/>
+              </w:rPr>
+            </w:pPr>
+            <w:r>
+              <w:rPr>
+                <w:rFonts w:ascii="Microsoft Sans Serif" w:hAnsi="Microsoft Sans Serif" w:cs="Microsoft Sans Serif"/>
+                <w:bCs/>
+                <w:sz w:val="20"/>
+                <w:szCs w:val="20"/>
+              </w:rPr>
+              <w:t/>
+            </w:r>
+            <w:r>
+              <w:rPr>
+                <w:rFonts w:ascii="Microsoft Sans Serif" w:hAnsi="Microsoft Sans Serif" w:cs="Microsoft Sans Serif"/>
+                <w:bCs/>
+                <w:sz w:val="20"/>
+                <w:szCs w:val="20"/>
+              </w:rPr>
+              <w:t/>
+            </w:r>
+            <w:r>
+              <w:rPr>
+                <w:rFonts w:ascii="Microsoft Sans Serif" w:hAnsi="Microsoft Sans Serif" w:cs="Microsoft Sans Serif"/>
+                <w:bCs/>
+                <w:sz w:val="20"/>
+                <w:szCs w:val="20"/>
+              </w:rPr>
+              <w:t/>
+            </w:r>
+            <w:r>
+              <w:rPr>
+                <w:rFonts w:ascii="Microsoft Sans Serif" w:hAnsi="Microsoft Sans Serif" w:cs="Microsoft Sans Serif"/>
+                <w:bCs/>
+                <w:sz w:val="20"/>
+                <w:szCs w:val="20"/>
+              </w:rPr>
+              <w:t xml:space="preserve">- </w:t>
+            </w:r>
+            <w:bookmarkStart w:id="0" w:name="_GoBack"/>
+            <w:bookmarkEnd w:id="0"/>
+            <w:r>
+              <w:rPr>
+                <w:b/>
+              </w:rPr>
+              <w:t xml:space="preserve">Test Child</w:t>
+            </w:r>
+            <w:r>
+              <w:rPr>
+                <w:b/>
+              </w:rPr>
+              <w:t/>
+            </w:r>
+            <w:r>
+              <w:rPr>
+                <w:b/>
+              </w:rPr>
+              <w:t/>
+            </w:r>
+          </w:p>
+        </w:tc>
+        <w:tc>
+          <w:tcPr>
+            <w:tcW w:w="4531" w:type="dxa"/>
+            <w:shd w:val="clear" w:color="auto" w:fill="FFFFFF" w:themeFill="background1"/>
+          </w:tcPr>
+          <w:p>
+            <w:r>
+              <w:t xml:space="preserve">undefined</w:t>
+            </w:r>
+            <w:r>
+              <w:rPr>
+                <w:rFonts w:ascii="Microsoft Sans Serif" w:hAnsi="Microsoft Sans Serif" w:cs="Microsoft Sans Serif"/>
+                <w:bCs/>
+                <w:sz w:val="20"/>
+                <w:szCs w:val="20"/>
+              </w:rPr>
+              <w:t/>
+            </w:r>
+          </w:p>
+        </w:tc>
+      </w:tr>
+    </w:tbl>
     <w:p>
       <w:pPr>
         <w:rPr>

</xml_diff>

<commit_message>
Adjusted team tracker route/name/function of tasktypes
</commit_message>
<xml_diff>
--- a/supersite/routes/word/blueprint_template_output.docx
+++ b/supersite/routes/word/blueprint_template_output.docx
@@ -41,7 +41,7 @@
           </w:tcPr>
           <w:p>
             <w:r>
-              <w:t xml:space="preserve">Onboarder : Stacey</w:t>
+              <w:t xml:space="preserve">Onboarder : Denise</w:t>
             </w:r>
           </w:p>
         </w:tc>
@@ -73,7 +73,7 @@
     </w:p>
     <w:p>
       <w:r>
-        <w:t xml:space="preserve">Home : Home Screenshot</w:t>
+        <w:t xml:space="preserve">Home : http://screenshot.com/</w:t>
       </w:r>
       <w:r>
         <w:t/>
@@ -87,7 +87,7 @@
     </w:p>
     <w:p>
       <w:r>
-        <w:t xml:space="preserve">Interior : Interior Screenshot</w:t>
+        <w:t xml:space="preserve">Interior : http://screenshot.com/interior</w:t>
       </w:r>
       <w:r>
         <w:t/>
@@ -143,7 +143,7 @@
               <w:t>How many doctors</w:t>
             </w:r>
             <w:r>
-              <w:t xml:space="preserve">: 2</w:t>
+              <w:t xml:space="preserve">: 3</w:t>
             </w:r>
             <w:r>
               <w:t/>
@@ -423,7 +423,7 @@
     </w:p>
     <w:p>
       <w:r>
-        <w:t xml:space="preserve">Notes : </w:t>
+        <w:t xml:space="preserve">Notes : Test</w:t>
       </w:r>
     </w:p>
     <w:p>
@@ -471,7 +471,7 @@
     </w:p>
     <w:p>
       <w:r>
-        <w:t xml:space="preserve">Notes : </w:t>
+        <w:t xml:space="preserve">Notes : Test</w:t>
       </w:r>
       <w:r>
         <w:t/>
@@ -522,7 +522,7 @@
     </w:p>
     <w:p>
       <w:r>
-        <w:t xml:space="preserve">Notes : </w:t>
+        <w:t xml:space="preserve">Notes : Test</w:t>
       </w:r>
       <w:r>
         <w:t/>
@@ -760,7 +760,7 @@
                 <w:sz w:val="26"/>
                 <w:szCs w:val="26"/>
               </w:rPr>
-              <w:t xml:space="preserve">Home</w:t>
+              <w:t xml:space="preserve">Test</w:t>
             </w:r>
           </w:p>
         </w:tc>
@@ -833,7 +833,289 @@
               <w:rPr>
                 <w:b/>
               </w:rPr>
-              <w:t xml:space="preserve">Test Child</w:t>
+              <w:t xml:space="preserve">Test</w:t>
+            </w:r>
+            <w:r>
+              <w:rPr>
+                <w:b/>
+              </w:rPr>
+              <w:t/>
+            </w:r>
+            <w:r>
+              <w:rPr>
+                <w:b/>
+              </w:rPr>
+              <w:t/>
+            </w:r>
+          </w:p>
+        </w:tc>
+        <w:tc>
+          <w:tcPr>
+            <w:tcW w:w="4531" w:type="dxa"/>
+            <w:shd w:val="clear" w:color="auto" w:fill="FFFFFF" w:themeFill="background1"/>
+          </w:tcPr>
+          <w:p>
+            <w:r>
+              <w:t xml:space="preserve">undefined</w:t>
+            </w:r>
+            <w:r>
+              <w:rPr>
+                <w:rFonts w:ascii="Microsoft Sans Serif" w:hAnsi="Microsoft Sans Serif" w:cs="Microsoft Sans Serif"/>
+                <w:bCs/>
+                <w:sz w:val="20"/>
+                <w:szCs w:val="20"/>
+              </w:rPr>
+              <w:t/>
+            </w:r>
+          </w:p>
+        </w:tc>
+      </w:tr>
+      <w:tr>
+        <w:tblPrEx>
+          <w:shd w:val="clear" w:color="auto" w:fill="FFFFFF" w:themeFill="background1"/>
+        </w:tblPrEx>
+        <w:tc>
+          <w:tcPr>
+            <w:tcW w:w="4531" w:type="dxa"/>
+            <w:shd w:val="clear" w:color="auto" w:fill="FFFFFF" w:themeFill="background1"/>
+          </w:tcPr>
+          <w:p>
+            <w:pPr>
+              <w:rPr>
+                <w:b/>
+              </w:rPr>
+            </w:pPr>
+            <w:r>
+              <w:rPr>
+                <w:rFonts w:ascii="Microsoft Sans Serif" w:hAnsi="Microsoft Sans Serif" w:cs="Microsoft Sans Serif"/>
+                <w:bCs/>
+                <w:sz w:val="20"/>
+                <w:szCs w:val="20"/>
+              </w:rPr>
+              <w:t/>
+            </w:r>
+            <w:r>
+              <w:rPr>
+                <w:rFonts w:ascii="Microsoft Sans Serif" w:hAnsi="Microsoft Sans Serif" w:cs="Microsoft Sans Serif"/>
+                <w:bCs/>
+                <w:sz w:val="20"/>
+                <w:szCs w:val="20"/>
+              </w:rPr>
+              <w:t/>
+            </w:r>
+            <w:r>
+              <w:rPr>
+                <w:rFonts w:ascii="Microsoft Sans Serif" w:hAnsi="Microsoft Sans Serif" w:cs="Microsoft Sans Serif"/>
+                <w:bCs/>
+                <w:sz w:val="20"/>
+                <w:szCs w:val="20"/>
+              </w:rPr>
+              <w:t/>
+            </w:r>
+            <w:r>
+              <w:rPr>
+                <w:rFonts w:ascii="Microsoft Sans Serif" w:hAnsi="Microsoft Sans Serif" w:cs="Microsoft Sans Serif"/>
+                <w:bCs/>
+                <w:sz w:val="20"/>
+                <w:szCs w:val="20"/>
+              </w:rPr>
+              <w:t xml:space="preserve">- </w:t>
+            </w:r>
+            <w:bookmarkStart w:id="0" w:name="_GoBack"/>
+            <w:bookmarkEnd w:id="0"/>
+            <w:r>
+              <w:rPr>
+                <w:b/>
+              </w:rPr>
+              <w:t xml:space="preserve">Test</w:t>
+            </w:r>
+            <w:r>
+              <w:rPr>
+                <w:b/>
+              </w:rPr>
+              <w:t/>
+            </w:r>
+            <w:r>
+              <w:rPr>
+                <w:b/>
+              </w:rPr>
+              <w:t/>
+            </w:r>
+          </w:p>
+        </w:tc>
+        <w:tc>
+          <w:tcPr>
+            <w:tcW w:w="4531" w:type="dxa"/>
+            <w:shd w:val="clear" w:color="auto" w:fill="FFFFFF" w:themeFill="background1"/>
+          </w:tcPr>
+          <w:p>
+            <w:r>
+              <w:t xml:space="preserve">undefined</w:t>
+            </w:r>
+            <w:r>
+              <w:rPr>
+                <w:rFonts w:ascii="Microsoft Sans Serif" w:hAnsi="Microsoft Sans Serif" w:cs="Microsoft Sans Serif"/>
+                <w:bCs/>
+                <w:sz w:val="20"/>
+                <w:szCs w:val="20"/>
+              </w:rPr>
+              <w:t/>
+            </w:r>
+          </w:p>
+        </w:tc>
+      </w:tr>
+      <w:tr>
+        <w:tblPrEx>
+          <w:shd w:val="clear" w:color="auto" w:fill="FFFFFF" w:themeFill="background1"/>
+        </w:tblPrEx>
+        <w:tc>
+          <w:tcPr>
+            <w:tcW w:w="4531" w:type="dxa"/>
+            <w:shd w:val="clear" w:color="auto" w:fill="FFFFFF" w:themeFill="background1"/>
+          </w:tcPr>
+          <w:p>
+            <w:pPr>
+              <w:rPr>
+                <w:b/>
+              </w:rPr>
+            </w:pPr>
+            <w:r>
+              <w:rPr>
+                <w:rFonts w:ascii="Microsoft Sans Serif" w:hAnsi="Microsoft Sans Serif" w:cs="Microsoft Sans Serif"/>
+                <w:bCs/>
+                <w:sz w:val="20"/>
+                <w:szCs w:val="20"/>
+              </w:rPr>
+              <w:t/>
+            </w:r>
+            <w:r>
+              <w:rPr>
+                <w:rFonts w:ascii="Microsoft Sans Serif" w:hAnsi="Microsoft Sans Serif" w:cs="Microsoft Sans Serif"/>
+                <w:bCs/>
+                <w:sz w:val="20"/>
+                <w:szCs w:val="20"/>
+              </w:rPr>
+              <w:t/>
+            </w:r>
+            <w:r>
+              <w:rPr>
+                <w:rFonts w:ascii="Microsoft Sans Serif" w:hAnsi="Microsoft Sans Serif" w:cs="Microsoft Sans Serif"/>
+                <w:bCs/>
+                <w:sz w:val="20"/>
+                <w:szCs w:val="20"/>
+              </w:rPr>
+              <w:t/>
+            </w:r>
+            <w:r>
+              <w:rPr>
+                <w:rFonts w:ascii="Microsoft Sans Serif" w:hAnsi="Microsoft Sans Serif" w:cs="Microsoft Sans Serif"/>
+                <w:bCs/>
+                <w:sz w:val="20"/>
+                <w:szCs w:val="20"/>
+              </w:rPr>
+              <w:t xml:space="preserve">- </w:t>
+            </w:r>
+            <w:bookmarkStart w:id="0" w:name="_GoBack"/>
+            <w:bookmarkEnd w:id="0"/>
+            <w:r>
+              <w:rPr>
+                <w:b/>
+              </w:rPr>
+              <w:t xml:space="preserve">Test</w:t>
+            </w:r>
+            <w:r>
+              <w:rPr>
+                <w:b/>
+              </w:rPr>
+              <w:t/>
+            </w:r>
+            <w:r>
+              <w:rPr>
+                <w:b/>
+              </w:rPr>
+              <w:t/>
+            </w:r>
+          </w:p>
+        </w:tc>
+        <w:tc>
+          <w:tcPr>
+            <w:tcW w:w="4531" w:type="dxa"/>
+            <w:shd w:val="clear" w:color="auto" w:fill="FFFFFF" w:themeFill="background1"/>
+          </w:tcPr>
+          <w:p>
+            <w:r>
+              <w:t xml:space="preserve">undefined</w:t>
+            </w:r>
+            <w:r>
+              <w:rPr>
+                <w:rFonts w:ascii="Microsoft Sans Serif" w:hAnsi="Microsoft Sans Serif" w:cs="Microsoft Sans Serif"/>
+                <w:bCs/>
+                <w:sz w:val="20"/>
+                <w:szCs w:val="20"/>
+              </w:rPr>
+              <w:t/>
+            </w:r>
+          </w:p>
+        </w:tc>
+      </w:tr>
+      <w:tr>
+        <w:tblPrEx>
+          <w:shd w:val="clear" w:color="auto" w:fill="FFFFFF" w:themeFill="background1"/>
+        </w:tblPrEx>
+        <w:tc>
+          <w:tcPr>
+            <w:tcW w:w="4531" w:type="dxa"/>
+            <w:shd w:val="clear" w:color="auto" w:fill="FFFFFF" w:themeFill="background1"/>
+          </w:tcPr>
+          <w:p>
+            <w:pPr>
+              <w:rPr>
+                <w:b/>
+              </w:rPr>
+            </w:pPr>
+            <w:r>
+              <w:rPr>
+                <w:rFonts w:ascii="Microsoft Sans Serif" w:hAnsi="Microsoft Sans Serif" w:cs="Microsoft Sans Serif"/>
+                <w:bCs/>
+                <w:sz w:val="20"/>
+                <w:szCs w:val="20"/>
+              </w:rPr>
+              <w:t/>
+            </w:r>
+            <w:r>
+              <w:rPr>
+                <w:rFonts w:ascii="Microsoft Sans Serif" w:hAnsi="Microsoft Sans Serif" w:cs="Microsoft Sans Serif"/>
+                <w:bCs/>
+                <w:sz w:val="20"/>
+                <w:szCs w:val="20"/>
+              </w:rPr>
+              <w:t/>
+            </w:r>
+            <w:r>
+              <w:rPr>
+                <w:rFonts w:ascii="Microsoft Sans Serif" w:hAnsi="Microsoft Sans Serif" w:cs="Microsoft Sans Serif"/>
+                <w:bCs/>
+                <w:sz w:val="20"/>
+                <w:szCs w:val="20"/>
+              </w:rPr>
+              <w:t/>
+            </w:r>
+            <w:r>
+              <w:rPr>
+                <w:rFonts w:ascii="Microsoft Sans Serif" w:hAnsi="Microsoft Sans Serif" w:cs="Microsoft Sans Serif"/>
+                <w:bCs/>
+                <w:sz w:val="20"/>
+                <w:szCs w:val="20"/>
+              </w:rPr>
+              <w:t xml:space="preserve">- </w:t>
+            </w:r>
+            <w:bookmarkStart w:id="0" w:name="_GoBack"/>
+            <w:bookmarkEnd w:id="0"/>
+            <w:r>
+              <w:rPr>
+                <w:b/>
+              </w:rPr>
+              <w:t xml:space="preserve">Test</w:t>
             </w:r>
             <w:r>
               <w:rPr>

</xml_diff>

<commit_message>
Moved authentication function to app.js, removed from all route files.
</commit_message>
<xml_diff>
--- a/supersite/routes/word/blueprint_template_output.docx
+++ b/supersite/routes/word/blueprint_template_output.docx
@@ -986,7 +986,7 @@
                 <w:sz w:val="26"/>
                 <w:szCs w:val="26"/>
               </w:rPr>
-              <w:t xml:space="preserve">Home</w:t>
+              <w:t/>
             </w:r>
             <w:proofErr w:type="spellStart"/>
             <w:r>
@@ -1015,126 +1015,7 @@
           </w:tcPr>
           <w:p>
             <w:r>
-              <w:t xml:space="preserve">this is the homepage</w:t>
-            </w:r>
-            <w:proofErr w:type="spellStart"/>
-            <w:r>
-              <w:t/>
-            </w:r>
-            <w:r>
-              <w:t/>
-            </w:r>
-            <w:proofErr w:type="spellEnd"/>
-            <w:r>
-              <w:t/>
-            </w:r>
-          </w:p>
-        </w:tc>
-      </w:tr>
-    </w:tbl>
-    <w:p>
-      <w:pPr>
-        <w:spacing w:after="0" w:line="240" w:lineRule="auto"/>
-        <w:rPr>
-          <w:rFonts w:ascii="Microsoft Sans Serif" w:hAnsi="Microsoft Sans Serif" w:cs="Microsoft Sans Serif"/>
-          <w:bCs/>
-          <w:sz w:val="20"/>
-          <w:szCs w:val="20"/>
-        </w:rPr>
-      </w:pPr>
-      <w:r>
-        <w:rPr>
-          <w:rFonts w:ascii="Microsoft Sans Serif" w:hAnsi="Microsoft Sans Serif" w:cs="Microsoft Sans Serif"/>
-          <w:bCs/>
-          <w:sz w:val="20"/>
-          <w:szCs w:val="20"/>
-        </w:rPr>
-        <w:t/>
-      </w:r>
-      <w:proofErr w:type="spellStart"/>
-      <w:proofErr w:type="gramStart"/>
-      <w:r>
-        <w:rPr>
-          <w:rFonts w:ascii="Microsoft Sans Serif" w:hAnsi="Microsoft Sans Serif" w:cs="Microsoft Sans Serif"/>
-          <w:bCs/>
-          <w:sz w:val="20"/>
-          <w:szCs w:val="20"/>
-        </w:rPr>
-        <w:t/>
-      </w:r>
-      <w:proofErr w:type="spellEnd"/>
-      <w:proofErr w:type="gramEnd"/>
-      <w:r>
-        <w:rPr>
-          <w:rFonts w:ascii="Microsoft Sans Serif" w:hAnsi="Microsoft Sans Serif" w:cs="Microsoft Sans Serif"/>
-          <w:bCs/>
-          <w:sz w:val="20"/>
-          <w:szCs w:val="20"/>
-        </w:rPr>
-        <w:t/>
-      </w:r>
-    </w:p>
-    <w:tbl>
-      <w:tblPr>
-        <w:tblStyle w:val="TableGrid"/>
-        <w:tblW w:w="0" w:type="auto"/>
-        <w:shd w:val="clear" w:color="auto" w:fill="F2F2F2" w:themeFill="background1" w:themeFillShade="F2"/>
-        <w:tblLook w:val="04A0" w:firstRow="1" w:lastRow="0" w:firstColumn="1" w:lastColumn="0" w:noHBand="0" w:noVBand="1"/>
-      </w:tblPr>
-      <w:tblGrid>
-        <w:gridCol w:w="4531"/>
-        <w:gridCol w:w="4531"/>
-      </w:tblGrid>
-      <w:tr>
-        <w:tc>
-          <w:tcPr>
-            <w:tcW w:w="4531" w:type="dxa"/>
-            <w:shd w:val="clear" w:color="auto" w:fill="F2F2F2" w:themeFill="background1" w:themeFillShade="F2"/>
-          </w:tcPr>
-          <w:p>
-            <w:pPr>
-              <w:rPr>
-                <w:b/>
-                <w:sz w:val="26"/>
-                <w:szCs w:val="26"/>
-              </w:rPr>
-            </w:pPr>
-            <w:r>
-              <w:rPr>
-                <w:b/>
-                <w:sz w:val="26"/>
-                <w:szCs w:val="26"/>
-              </w:rPr>
-              <w:t xml:space="preserve">Office Info</w:t>
-            </w:r>
-            <w:proofErr w:type="spellStart"/>
-            <w:r>
-              <w:rPr>
-                <w:b/>
-                <w:sz w:val="26"/>
-                <w:szCs w:val="26"/>
-              </w:rPr>
-              <w:t/>
-            </w:r>
-            <w:proofErr w:type="spellEnd"/>
-            <w:r>
-              <w:rPr>
-                <w:b/>
-                <w:sz w:val="26"/>
-                <w:szCs w:val="26"/>
-              </w:rPr>
-              <w:t/>
-            </w:r>
-          </w:p>
-        </w:tc>
-        <w:tc>
-          <w:tcPr>
-            <w:tcW w:w="4531" w:type="dxa"/>
-            <w:shd w:val="clear" w:color="auto" w:fill="F2F2F2" w:themeFill="background1" w:themeFillShade="F2"/>
-          </w:tcPr>
-          <w:p>
-            <w:r>
-              <w:t xml:space="preserve">this is the office info</w:t>
+              <w:t/>
             </w:r>
             <w:proofErr w:type="spellStart"/>
             <w:r>
@@ -1207,7 +1088,7 @@
               <w:rPr>
                 <w:b/>
               </w:rPr>
-              <w:t xml:space="preserve">Our Staff</w:t>
+              <w:t/>
             </w:r>
             <w:proofErr w:type="spellStart"/>
             <w:r>
@@ -1238,7 +1119,7 @@
           </w:tcPr>
           <w:p>
             <w:r>
-              <w:t xml:space="preserve">use test and images from old site</w:t>
+              <w:t/>
             </w:r>
             <w:proofErr w:type="spellStart"/>
             <w:r>
@@ -1278,1294 +1159,6 @@
                 <w:sz w:val="20"/>
                 <w:szCs w:val="20"/>
               </w:rPr>
-              <w:t/>
-            </w:r>
-          </w:p>
-        </w:tc>
-      </w:tr>
-      <w:tr>
-        <w:tblPrEx>
-          <w:shd w:val="clear" w:color="auto" w:fill="FFFFFF" w:themeFill="background1"/>
-        </w:tblPrEx>
-        <w:tc>
-          <w:tcPr>
-            <w:tcW w:w="4531" w:type="dxa"/>
-            <w:shd w:val="clear" w:color="auto" w:fill="FFFFFF" w:themeFill="background1"/>
-          </w:tcPr>
-          <w:p>
-            <w:pPr>
-              <w:rPr>
-                <w:b/>
-              </w:rPr>
-            </w:pPr>
-            <w:r>
-              <w:rPr>
-                <w:rFonts w:ascii="Microsoft Sans Serif" w:hAnsi="Microsoft Sans Serif" w:cs="Microsoft Sans Serif"/>
-                <w:bCs/>
-                <w:sz w:val="20"/>
-                <w:szCs w:val="20"/>
-              </w:rPr>
-              <w:t/>
-            </w:r>
-            <w:proofErr w:type="spellStart"/>
-            <w:r>
-              <w:rPr>
-                <w:rFonts w:ascii="Microsoft Sans Serif" w:hAnsi="Microsoft Sans Serif" w:cs="Microsoft Sans Serif"/>
-                <w:bCs/>
-                <w:sz w:val="20"/>
-                <w:szCs w:val="20"/>
-              </w:rPr>
-              <w:t/>
-            </w:r>
-            <w:proofErr w:type="spellEnd"/>
-            <w:r>
-              <w:rPr>
-                <w:rFonts w:ascii="Microsoft Sans Serif" w:hAnsi="Microsoft Sans Serif" w:cs="Microsoft Sans Serif"/>
-                <w:bCs/>
-                <w:sz w:val="20"/>
-                <w:szCs w:val="20"/>
-              </w:rPr>
-              <w:t/>
-            </w:r>
-            <w:r>
-              <w:rPr>
-                <w:rFonts w:ascii="Microsoft Sans Serif" w:hAnsi="Microsoft Sans Serif" w:cs="Microsoft Sans Serif"/>
-                <w:bCs/>
-                <w:sz w:val="20"/>
-                <w:szCs w:val="20"/>
-              </w:rPr>
-              <w:t xml:space="preserve">- </w:t>
-            </w:r>
-            <w:r>
-              <w:rPr>
-                <w:b/>
-              </w:rPr>
-              <w:t xml:space="preserve">Map &amp; Directions </w:t>
-            </w:r>
-            <w:proofErr w:type="spellStart"/>
-            <w:r>
-              <w:rPr>
-                <w:b/>
-              </w:rPr>
-              <w:t/>
-            </w:r>
-            <w:r>
-              <w:rPr>
-                <w:b/>
-              </w:rPr>
-              <w:t/>
-            </w:r>
-            <w:proofErr w:type="spellEnd"/>
-            <w:r>
-              <w:rPr>
-                <w:b/>
-              </w:rPr>
-              <w:t/>
-            </w:r>
-          </w:p>
-        </w:tc>
-        <w:tc>
-          <w:tcPr>
-            <w:tcW w:w="4531" w:type="dxa"/>
-            <w:shd w:val="clear" w:color="auto" w:fill="FFFFFF" w:themeFill="background1"/>
-          </w:tcPr>
-          <w:p>
-            <w:r>
-              <w:t xml:space="preserve">standard text</w:t>
-            </w:r>
-            <w:proofErr w:type="spellStart"/>
-            <w:r>
-              <w:t/>
-            </w:r>
-            <w:r>
-              <w:t/>
-            </w:r>
-            <w:proofErr w:type="spellEnd"/>
-            <w:r>
-              <w:t/>
-            </w:r>
-            <w:r>
-              <w:rPr>
-                <w:rFonts w:ascii="Microsoft Sans Serif" w:hAnsi="Microsoft Sans Serif" w:cs="Microsoft Sans Serif"/>
-                <w:bCs/>
-                <w:sz w:val="20"/>
-                <w:szCs w:val="20"/>
-              </w:rPr>
-              <w:t/>
-            </w:r>
-            <w:proofErr w:type="spellStart"/>
-            <w:r>
-              <w:rPr>
-                <w:rFonts w:ascii="Microsoft Sans Serif" w:hAnsi="Microsoft Sans Serif" w:cs="Microsoft Sans Serif"/>
-                <w:bCs/>
-                <w:sz w:val="20"/>
-                <w:szCs w:val="20"/>
-              </w:rPr>
-              <w:t/>
-            </w:r>
-            <w:proofErr w:type="spellEnd"/>
-            <w:r>
-              <w:rPr>
-                <w:rFonts w:ascii="Microsoft Sans Serif" w:hAnsi="Microsoft Sans Serif" w:cs="Microsoft Sans Serif"/>
-                <w:bCs/>
-                <w:sz w:val="20"/>
-                <w:szCs w:val="20"/>
-              </w:rPr>
-              <w:t/>
-            </w:r>
-          </w:p>
-        </w:tc>
-      </w:tr>
-    </w:tbl>
-    <w:p>
-      <w:pPr>
-        <w:spacing w:after="0" w:line="240" w:lineRule="auto"/>
-        <w:rPr>
-          <w:rFonts w:ascii="Microsoft Sans Serif" w:hAnsi="Microsoft Sans Serif" w:cs="Microsoft Sans Serif"/>
-          <w:bCs/>
-          <w:sz w:val="20"/>
-          <w:szCs w:val="20"/>
-        </w:rPr>
-      </w:pPr>
-      <w:r>
-        <w:rPr>
-          <w:rFonts w:ascii="Microsoft Sans Serif" w:hAnsi="Microsoft Sans Serif" w:cs="Microsoft Sans Serif"/>
-          <w:bCs/>
-          <w:sz w:val="20"/>
-          <w:szCs w:val="20"/>
-        </w:rPr>
-        <w:t/>
-      </w:r>
-      <w:proofErr w:type="spellStart"/>
-      <w:proofErr w:type="gramStart"/>
-      <w:r>
-        <w:rPr>
-          <w:rFonts w:ascii="Microsoft Sans Serif" w:hAnsi="Microsoft Sans Serif" w:cs="Microsoft Sans Serif"/>
-          <w:bCs/>
-          <w:sz w:val="20"/>
-          <w:szCs w:val="20"/>
-        </w:rPr>
-        <w:t/>
-      </w:r>
-      <w:proofErr w:type="spellEnd"/>
-      <w:proofErr w:type="gramEnd"/>
-      <w:r>
-        <w:rPr>
-          <w:rFonts w:ascii="Microsoft Sans Serif" w:hAnsi="Microsoft Sans Serif" w:cs="Microsoft Sans Serif"/>
-          <w:bCs/>
-          <w:sz w:val="20"/>
-          <w:szCs w:val="20"/>
-        </w:rPr>
-        <w:t/>
-      </w:r>
-    </w:p>
-    <w:tbl>
-      <w:tblPr>
-        <w:tblStyle w:val="TableGrid"/>
-        <w:tblW w:w="0" w:type="auto"/>
-        <w:shd w:val="clear" w:color="auto" w:fill="F2F2F2" w:themeFill="background1" w:themeFillShade="F2"/>
-        <w:tblLook w:val="04A0" w:firstRow="1" w:lastRow="0" w:firstColumn="1" w:lastColumn="0" w:noHBand="0" w:noVBand="1"/>
-      </w:tblPr>
-      <w:tblGrid>
-        <w:gridCol w:w="4531"/>
-        <w:gridCol w:w="4531"/>
-      </w:tblGrid>
-      <w:tr>
-        <w:tc>
-          <w:tcPr>
-            <w:tcW w:w="4531" w:type="dxa"/>
-            <w:shd w:val="clear" w:color="auto" w:fill="F2F2F2" w:themeFill="background1" w:themeFillShade="F2"/>
-          </w:tcPr>
-          <w:p>
-            <w:pPr>
-              <w:rPr>
-                <w:b/>
-                <w:sz w:val="26"/>
-                <w:szCs w:val="26"/>
-              </w:rPr>
-            </w:pPr>
-            <w:r>
-              <w:rPr>
-                <w:b/>
-                <w:sz w:val="26"/>
-                <w:szCs w:val="26"/>
-              </w:rPr>
-              <w:t xml:space="preserve">Patient Info</w:t>
-            </w:r>
-            <w:proofErr w:type="spellStart"/>
-            <w:r>
-              <w:rPr>
-                <w:b/>
-                <w:sz w:val="26"/>
-                <w:szCs w:val="26"/>
-              </w:rPr>
-              <w:t/>
-            </w:r>
-            <w:proofErr w:type="spellEnd"/>
-            <w:r>
-              <w:rPr>
-                <w:b/>
-                <w:sz w:val="26"/>
-                <w:szCs w:val="26"/>
-              </w:rPr>
-              <w:t/>
-            </w:r>
-          </w:p>
-        </w:tc>
-        <w:tc>
-          <w:tcPr>
-            <w:tcW w:w="4531" w:type="dxa"/>
-            <w:shd w:val="clear" w:color="auto" w:fill="F2F2F2" w:themeFill="background1" w:themeFillShade="F2"/>
-          </w:tcPr>
-          <w:p>
-            <w:r>
-              <w:t xml:space="preserve">landing page</w:t>
-            </w:r>
-            <w:proofErr w:type="spellStart"/>
-            <w:r>
-              <w:t/>
-            </w:r>
-            <w:r>
-              <w:t/>
-            </w:r>
-            <w:proofErr w:type="spellEnd"/>
-            <w:r>
-              <w:t/>
-            </w:r>
-          </w:p>
-        </w:tc>
-      </w:tr>
-      <w:tr>
-        <w:tblPrEx>
-          <w:shd w:val="clear" w:color="auto" w:fill="FFFFFF" w:themeFill="background1"/>
-        </w:tblPrEx>
-        <w:tc>
-          <w:tcPr>
-            <w:tcW w:w="4531" w:type="dxa"/>
-            <w:shd w:val="clear" w:color="auto" w:fill="FFFFFF" w:themeFill="background1"/>
-          </w:tcPr>
-          <w:p>
-            <w:pPr>
-              <w:rPr>
-                <w:b/>
-              </w:rPr>
-            </w:pPr>
-            <w:r>
-              <w:rPr>
-                <w:rFonts w:ascii="Microsoft Sans Serif" w:hAnsi="Microsoft Sans Serif" w:cs="Microsoft Sans Serif"/>
-                <w:bCs/>
-                <w:sz w:val="20"/>
-                <w:szCs w:val="20"/>
-              </w:rPr>
-              <w:t/>
-            </w:r>
-            <w:proofErr w:type="spellStart"/>
-            <w:r>
-              <w:rPr>
-                <w:rFonts w:ascii="Microsoft Sans Serif" w:hAnsi="Microsoft Sans Serif" w:cs="Microsoft Sans Serif"/>
-                <w:bCs/>
-                <w:sz w:val="20"/>
-                <w:szCs w:val="20"/>
-              </w:rPr>
-              <w:t/>
-            </w:r>
-            <w:proofErr w:type="spellEnd"/>
-            <w:r>
-              <w:rPr>
-                <w:rFonts w:ascii="Microsoft Sans Serif" w:hAnsi="Microsoft Sans Serif" w:cs="Microsoft Sans Serif"/>
-                <w:bCs/>
-                <w:sz w:val="20"/>
-                <w:szCs w:val="20"/>
-              </w:rPr>
-              <w:t/>
-            </w:r>
-            <w:r>
-              <w:rPr>
-                <w:rFonts w:ascii="Microsoft Sans Serif" w:hAnsi="Microsoft Sans Serif" w:cs="Microsoft Sans Serif"/>
-                <w:bCs/>
-                <w:sz w:val="20"/>
-                <w:szCs w:val="20"/>
-              </w:rPr>
-              <w:t xml:space="preserve">- </w:t>
-            </w:r>
-            <w:r>
-              <w:rPr>
-                <w:b/>
-              </w:rPr>
-              <w:t xml:space="preserve">Patient Forms</w:t>
-            </w:r>
-            <w:proofErr w:type="spellStart"/>
-            <w:r>
-              <w:rPr>
-                <w:b/>
-              </w:rPr>
-              <w:t/>
-            </w:r>
-            <w:r>
-              <w:rPr>
-                <w:b/>
-              </w:rPr>
-              <w:t/>
-            </w:r>
-            <w:proofErr w:type="spellEnd"/>
-            <w:r>
-              <w:rPr>
-                <w:b/>
-              </w:rPr>
-              <w:t/>
-            </w:r>
-          </w:p>
-        </w:tc>
-        <w:tc>
-          <w:tcPr>
-            <w:tcW w:w="4531" w:type="dxa"/>
-            <w:shd w:val="clear" w:color="auto" w:fill="FFFFFF" w:themeFill="background1"/>
-          </w:tcPr>
-          <w:p>
-            <w:r>
-              <w:t xml:space="preserve">standard text</w:t>
-            </w:r>
-            <w:proofErr w:type="spellStart"/>
-            <w:r>
-              <w:t/>
-            </w:r>
-            <w:r>
-              <w:t/>
-            </w:r>
-            <w:proofErr w:type="spellEnd"/>
-            <w:r>
-              <w:t/>
-            </w:r>
-            <w:r>
-              <w:rPr>
-                <w:rFonts w:ascii="Microsoft Sans Serif" w:hAnsi="Microsoft Sans Serif" w:cs="Microsoft Sans Serif"/>
-                <w:bCs/>
-                <w:sz w:val="20"/>
-                <w:szCs w:val="20"/>
-              </w:rPr>
-              <w:t/>
-            </w:r>
-            <w:proofErr w:type="spellStart"/>
-            <w:r>
-              <w:rPr>
-                <w:rFonts w:ascii="Microsoft Sans Serif" w:hAnsi="Microsoft Sans Serif" w:cs="Microsoft Sans Serif"/>
-                <w:bCs/>
-                <w:sz w:val="20"/>
-                <w:szCs w:val="20"/>
-              </w:rPr>
-              <w:t/>
-            </w:r>
-            <w:proofErr w:type="spellEnd"/>
-            <w:r>
-              <w:rPr>
-                <w:rFonts w:ascii="Microsoft Sans Serif" w:hAnsi="Microsoft Sans Serif" w:cs="Microsoft Sans Serif"/>
-                <w:bCs/>
-                <w:sz w:val="20"/>
-                <w:szCs w:val="20"/>
-              </w:rPr>
-              <w:t/>
-            </w:r>
-          </w:p>
-        </w:tc>
-      </w:tr>
-      <w:tr>
-        <w:tblPrEx>
-          <w:shd w:val="clear" w:color="auto" w:fill="FFFFFF" w:themeFill="background1"/>
-        </w:tblPrEx>
-        <w:tc>
-          <w:tcPr>
-            <w:tcW w:w="4531" w:type="dxa"/>
-            <w:shd w:val="clear" w:color="auto" w:fill="FFFFFF" w:themeFill="background1"/>
-          </w:tcPr>
-          <w:p>
-            <w:pPr>
-              <w:rPr>
-                <w:b/>
-              </w:rPr>
-            </w:pPr>
-            <w:r>
-              <w:rPr>
-                <w:rFonts w:ascii="Microsoft Sans Serif" w:hAnsi="Microsoft Sans Serif" w:cs="Microsoft Sans Serif"/>
-                <w:bCs/>
-                <w:sz w:val="20"/>
-                <w:szCs w:val="20"/>
-              </w:rPr>
-              <w:t/>
-            </w:r>
-            <w:proofErr w:type="spellStart"/>
-            <w:r>
-              <w:rPr>
-                <w:rFonts w:ascii="Microsoft Sans Serif" w:hAnsi="Microsoft Sans Serif" w:cs="Microsoft Sans Serif"/>
-                <w:bCs/>
-                <w:sz w:val="20"/>
-                <w:szCs w:val="20"/>
-              </w:rPr>
-              <w:t/>
-            </w:r>
-            <w:proofErr w:type="spellEnd"/>
-            <w:r>
-              <w:rPr>
-                <w:rFonts w:ascii="Microsoft Sans Serif" w:hAnsi="Microsoft Sans Serif" w:cs="Microsoft Sans Serif"/>
-                <w:bCs/>
-                <w:sz w:val="20"/>
-                <w:szCs w:val="20"/>
-              </w:rPr>
-              <w:t/>
-            </w:r>
-            <w:r>
-              <w:rPr>
-                <w:rFonts w:ascii="Microsoft Sans Serif" w:hAnsi="Microsoft Sans Serif" w:cs="Microsoft Sans Serif"/>
-                <w:bCs/>
-                <w:sz w:val="20"/>
-                <w:szCs w:val="20"/>
-              </w:rPr>
-              <w:t xml:space="preserve">- </w:t>
-            </w:r>
-            <w:r>
-              <w:rPr>
-                <w:b/>
-              </w:rPr>
-              <w:t xml:space="preserve">Financial</w:t>
-            </w:r>
-            <w:proofErr w:type="spellStart"/>
-            <w:r>
-              <w:rPr>
-                <w:b/>
-              </w:rPr>
-              <w:t/>
-            </w:r>
-            <w:r>
-              <w:rPr>
-                <w:b/>
-              </w:rPr>
-              <w:t/>
-            </w:r>
-            <w:proofErr w:type="spellEnd"/>
-            <w:r>
-              <w:rPr>
-                <w:b/>
-              </w:rPr>
-              <w:t/>
-            </w:r>
-          </w:p>
-        </w:tc>
-        <w:tc>
-          <w:tcPr>
-            <w:tcW w:w="4531" w:type="dxa"/>
-            <w:shd w:val="clear" w:color="auto" w:fill="FFFFFF" w:themeFill="background1"/>
-          </w:tcPr>
-          <w:p>
-            <w:r>
-              <w:t xml:space="preserve">standard text</w:t>
-            </w:r>
-            <w:proofErr w:type="spellStart"/>
-            <w:r>
-              <w:t/>
-            </w:r>
-            <w:r>
-              <w:t/>
-            </w:r>
-            <w:proofErr w:type="spellEnd"/>
-            <w:r>
-              <w:t/>
-            </w:r>
-            <w:r>
-              <w:rPr>
-                <w:rFonts w:ascii="Microsoft Sans Serif" w:hAnsi="Microsoft Sans Serif" w:cs="Microsoft Sans Serif"/>
-                <w:bCs/>
-                <w:sz w:val="20"/>
-                <w:szCs w:val="20"/>
-              </w:rPr>
-              <w:t/>
-            </w:r>
-            <w:proofErr w:type="spellStart"/>
-            <w:r>
-              <w:rPr>
-                <w:rFonts w:ascii="Microsoft Sans Serif" w:hAnsi="Microsoft Sans Serif" w:cs="Microsoft Sans Serif"/>
-                <w:bCs/>
-                <w:sz w:val="20"/>
-                <w:szCs w:val="20"/>
-              </w:rPr>
-              <w:t/>
-            </w:r>
-            <w:proofErr w:type="spellEnd"/>
-            <w:r>
-              <w:rPr>
-                <w:rFonts w:ascii="Microsoft Sans Serif" w:hAnsi="Microsoft Sans Serif" w:cs="Microsoft Sans Serif"/>
-                <w:bCs/>
-                <w:sz w:val="20"/>
-                <w:szCs w:val="20"/>
-              </w:rPr>
-              <w:t/>
-            </w:r>
-          </w:p>
-        </w:tc>
-      </w:tr>
-      <w:tr>
-        <w:tblPrEx>
-          <w:shd w:val="clear" w:color="auto" w:fill="FFFFFF" w:themeFill="background1"/>
-        </w:tblPrEx>
-        <w:tc>
-          <w:tcPr>
-            <w:tcW w:w="4531" w:type="dxa"/>
-            <w:shd w:val="clear" w:color="auto" w:fill="FFFFFF" w:themeFill="background1"/>
-          </w:tcPr>
-          <w:p>
-            <w:pPr>
-              <w:rPr>
-                <w:b/>
-              </w:rPr>
-            </w:pPr>
-            <w:r>
-              <w:rPr>
-                <w:rFonts w:ascii="Microsoft Sans Serif" w:hAnsi="Microsoft Sans Serif" w:cs="Microsoft Sans Serif"/>
-                <w:bCs/>
-                <w:sz w:val="20"/>
-                <w:szCs w:val="20"/>
-              </w:rPr>
-              <w:t/>
-            </w:r>
-            <w:proofErr w:type="spellStart"/>
-            <w:r>
-              <w:rPr>
-                <w:rFonts w:ascii="Microsoft Sans Serif" w:hAnsi="Microsoft Sans Serif" w:cs="Microsoft Sans Serif"/>
-                <w:bCs/>
-                <w:sz w:val="20"/>
-                <w:szCs w:val="20"/>
-              </w:rPr>
-              <w:t/>
-            </w:r>
-            <w:proofErr w:type="spellEnd"/>
-            <w:r>
-              <w:rPr>
-                <w:rFonts w:ascii="Microsoft Sans Serif" w:hAnsi="Microsoft Sans Serif" w:cs="Microsoft Sans Serif"/>
-                <w:bCs/>
-                <w:sz w:val="20"/>
-                <w:szCs w:val="20"/>
-              </w:rPr>
-              <w:t/>
-            </w:r>
-            <w:r>
-              <w:rPr>
-                <w:rFonts w:ascii="Microsoft Sans Serif" w:hAnsi="Microsoft Sans Serif" w:cs="Microsoft Sans Serif"/>
-                <w:bCs/>
-                <w:sz w:val="20"/>
-                <w:szCs w:val="20"/>
-              </w:rPr>
-              <w:t xml:space="preserve">- </w:t>
-            </w:r>
-            <w:r>
-              <w:rPr>
-                <w:b/>
-              </w:rPr>
-              <w:t xml:space="preserve">About Us</w:t>
-            </w:r>
-            <w:proofErr w:type="spellStart"/>
-            <w:r>
-              <w:rPr>
-                <w:b/>
-              </w:rPr>
-              <w:t/>
-            </w:r>
-            <w:r>
-              <w:rPr>
-                <w:b/>
-              </w:rPr>
-              <w:t/>
-            </w:r>
-            <w:proofErr w:type="spellEnd"/>
-            <w:r>
-              <w:rPr>
-                <w:b/>
-              </w:rPr>
-              <w:t/>
-            </w:r>
-          </w:p>
-        </w:tc>
-        <w:tc>
-          <w:tcPr>
-            <w:tcW w:w="4531" w:type="dxa"/>
-            <w:shd w:val="clear" w:color="auto" w:fill="FFFFFF" w:themeFill="background1"/>
-          </w:tcPr>
-          <w:p>
-            <w:r>
-              <w:t xml:space="preserve">copywrite file</w:t>
-            </w:r>
-            <w:proofErr w:type="spellStart"/>
-            <w:r>
-              <w:t/>
-            </w:r>
-            <w:r>
-              <w:t/>
-            </w:r>
-            <w:proofErr w:type="spellEnd"/>
-            <w:r>
-              <w:t/>
-            </w:r>
-            <w:r>
-              <w:rPr>
-                <w:rFonts w:ascii="Microsoft Sans Serif" w:hAnsi="Microsoft Sans Serif" w:cs="Microsoft Sans Serif"/>
-                <w:bCs/>
-                <w:sz w:val="20"/>
-                <w:szCs w:val="20"/>
-              </w:rPr>
-              <w:t/>
-            </w:r>
-            <w:proofErr w:type="spellStart"/>
-            <w:r>
-              <w:rPr>
-                <w:rFonts w:ascii="Microsoft Sans Serif" w:hAnsi="Microsoft Sans Serif" w:cs="Microsoft Sans Serif"/>
-                <w:bCs/>
-                <w:sz w:val="20"/>
-                <w:szCs w:val="20"/>
-              </w:rPr>
-              <w:t/>
-            </w:r>
-            <w:proofErr w:type="spellEnd"/>
-            <w:r>
-              <w:rPr>
-                <w:rFonts w:ascii="Microsoft Sans Serif" w:hAnsi="Microsoft Sans Serif" w:cs="Microsoft Sans Serif"/>
-                <w:bCs/>
-                <w:sz w:val="20"/>
-                <w:szCs w:val="20"/>
-              </w:rPr>
-              <w:t/>
-            </w:r>
-          </w:p>
-        </w:tc>
-      </w:tr>
-      <w:tr>
-        <w:tblPrEx>
-          <w:shd w:val="clear" w:color="auto" w:fill="FFFFFF" w:themeFill="background1"/>
-        </w:tblPrEx>
-        <w:tc>
-          <w:tcPr>
-            <w:tcW w:w="4531" w:type="dxa"/>
-            <w:shd w:val="clear" w:color="auto" w:fill="FFFFFF" w:themeFill="background1"/>
-          </w:tcPr>
-          <w:p>
-            <w:pPr>
-              <w:rPr>
-                <w:b/>
-              </w:rPr>
-            </w:pPr>
-            <w:r>
-              <w:rPr>
-                <w:rFonts w:ascii="Microsoft Sans Serif" w:hAnsi="Microsoft Sans Serif" w:cs="Microsoft Sans Serif"/>
-                <w:bCs/>
-                <w:sz w:val="20"/>
-                <w:szCs w:val="20"/>
-              </w:rPr>
-              <w:t/>
-            </w:r>
-            <w:proofErr w:type="spellStart"/>
-            <w:r>
-              <w:rPr>
-                <w:rFonts w:ascii="Microsoft Sans Serif" w:hAnsi="Microsoft Sans Serif" w:cs="Microsoft Sans Serif"/>
-                <w:bCs/>
-                <w:sz w:val="20"/>
-                <w:szCs w:val="20"/>
-              </w:rPr>
-              <w:t/>
-            </w:r>
-            <w:proofErr w:type="spellEnd"/>
-            <w:r>
-              <w:rPr>
-                <w:rFonts w:ascii="Microsoft Sans Serif" w:hAnsi="Microsoft Sans Serif" w:cs="Microsoft Sans Serif"/>
-                <w:bCs/>
-                <w:sz w:val="20"/>
-                <w:szCs w:val="20"/>
-              </w:rPr>
-              <w:t/>
-            </w:r>
-            <w:r>
-              <w:rPr>
-                <w:rFonts w:ascii="Microsoft Sans Serif" w:hAnsi="Microsoft Sans Serif" w:cs="Microsoft Sans Serif"/>
-                <w:bCs/>
-                <w:sz w:val="20"/>
-                <w:szCs w:val="20"/>
-              </w:rPr>
-              <w:t xml:space="preserve">- </w:t>
-            </w:r>
-            <w:r>
-              <w:rPr>
-                <w:b/>
-              </w:rPr>
-              <w:t xml:space="preserve">Related Links</w:t>
-            </w:r>
-            <w:proofErr w:type="spellStart"/>
-            <w:r>
-              <w:rPr>
-                <w:b/>
-              </w:rPr>
-              <w:t/>
-            </w:r>
-            <w:r>
-              <w:rPr>
-                <w:b/>
-              </w:rPr>
-              <w:t/>
-            </w:r>
-            <w:proofErr w:type="spellEnd"/>
-            <w:r>
-              <w:rPr>
-                <w:b/>
-              </w:rPr>
-              <w:t/>
-            </w:r>
-          </w:p>
-        </w:tc>
-        <w:tc>
-          <w:tcPr>
-            <w:tcW w:w="4531" w:type="dxa"/>
-            <w:shd w:val="clear" w:color="auto" w:fill="FFFFFF" w:themeFill="background1"/>
-          </w:tcPr>
-          <w:p>
-            <w:r>
-              <w:t xml:space="preserve">std</w:t>
-            </w:r>
-            <w:proofErr w:type="spellStart"/>
-            <w:r>
-              <w:t/>
-            </w:r>
-            <w:r>
-              <w:t/>
-            </w:r>
-            <w:proofErr w:type="spellEnd"/>
-            <w:r>
-              <w:t/>
-            </w:r>
-            <w:r>
-              <w:rPr>
-                <w:rFonts w:ascii="Microsoft Sans Serif" w:hAnsi="Microsoft Sans Serif" w:cs="Microsoft Sans Serif"/>
-                <w:bCs/>
-                <w:sz w:val="20"/>
-                <w:szCs w:val="20"/>
-              </w:rPr>
-              <w:t/>
-            </w:r>
-            <w:proofErr w:type="spellStart"/>
-            <w:r>
-              <w:rPr>
-                <w:rFonts w:ascii="Microsoft Sans Serif" w:hAnsi="Microsoft Sans Serif" w:cs="Microsoft Sans Serif"/>
-                <w:bCs/>
-                <w:sz w:val="20"/>
-                <w:szCs w:val="20"/>
-              </w:rPr>
-              <w:t/>
-            </w:r>
-            <w:proofErr w:type="spellEnd"/>
-            <w:r>
-              <w:rPr>
-                <w:rFonts w:ascii="Microsoft Sans Serif" w:hAnsi="Microsoft Sans Serif" w:cs="Microsoft Sans Serif"/>
-                <w:bCs/>
-                <w:sz w:val="20"/>
-                <w:szCs w:val="20"/>
-              </w:rPr>
-              <w:t/>
-            </w:r>
-          </w:p>
-        </w:tc>
-      </w:tr>
-    </w:tbl>
-    <w:p>
-      <w:pPr>
-        <w:spacing w:after="0" w:line="240" w:lineRule="auto"/>
-        <w:rPr>
-          <w:rFonts w:ascii="Microsoft Sans Serif" w:hAnsi="Microsoft Sans Serif" w:cs="Microsoft Sans Serif"/>
-          <w:bCs/>
-          <w:sz w:val="20"/>
-          <w:szCs w:val="20"/>
-        </w:rPr>
-      </w:pPr>
-      <w:r>
-        <w:rPr>
-          <w:rFonts w:ascii="Microsoft Sans Serif" w:hAnsi="Microsoft Sans Serif" w:cs="Microsoft Sans Serif"/>
-          <w:bCs/>
-          <w:sz w:val="20"/>
-          <w:szCs w:val="20"/>
-        </w:rPr>
-        <w:t/>
-      </w:r>
-      <w:proofErr w:type="spellStart"/>
-      <w:proofErr w:type="gramStart"/>
-      <w:r>
-        <w:rPr>
-          <w:rFonts w:ascii="Microsoft Sans Serif" w:hAnsi="Microsoft Sans Serif" w:cs="Microsoft Sans Serif"/>
-          <w:bCs/>
-          <w:sz w:val="20"/>
-          <w:szCs w:val="20"/>
-        </w:rPr>
-        <w:t/>
-      </w:r>
-      <w:proofErr w:type="spellEnd"/>
-      <w:proofErr w:type="gramEnd"/>
-      <w:r>
-        <w:rPr>
-          <w:rFonts w:ascii="Microsoft Sans Serif" w:hAnsi="Microsoft Sans Serif" w:cs="Microsoft Sans Serif"/>
-          <w:bCs/>
-          <w:sz w:val="20"/>
-          <w:szCs w:val="20"/>
-        </w:rPr>
-        <w:t/>
-      </w:r>
-    </w:p>
-    <w:tbl>
-      <w:tblPr>
-        <w:tblStyle w:val="TableGrid"/>
-        <w:tblW w:w="0" w:type="auto"/>
-        <w:shd w:val="clear" w:color="auto" w:fill="F2F2F2" w:themeFill="background1" w:themeFillShade="F2"/>
-        <w:tblLook w:val="04A0" w:firstRow="1" w:lastRow="0" w:firstColumn="1" w:lastColumn="0" w:noHBand="0" w:noVBand="1"/>
-      </w:tblPr>
-      <w:tblGrid>
-        <w:gridCol w:w="4531"/>
-        <w:gridCol w:w="4531"/>
-      </w:tblGrid>
-      <w:tr>
-        <w:tc>
-          <w:tcPr>
-            <w:tcW w:w="4531" w:type="dxa"/>
-            <w:shd w:val="clear" w:color="auto" w:fill="F2F2F2" w:themeFill="background1" w:themeFillShade="F2"/>
-          </w:tcPr>
-          <w:p>
-            <w:pPr>
-              <w:rPr>
-                <w:b/>
-                <w:sz w:val="26"/>
-                <w:szCs w:val="26"/>
-              </w:rPr>
-            </w:pPr>
-            <w:r>
-              <w:rPr>
-                <w:b/>
-                <w:sz w:val="26"/>
-                <w:szCs w:val="26"/>
-              </w:rPr>
-              <w:t xml:space="preserve">Treatment</w:t>
-            </w:r>
-            <w:proofErr w:type="spellStart"/>
-            <w:r>
-              <w:rPr>
-                <w:b/>
-                <w:sz w:val="26"/>
-                <w:szCs w:val="26"/>
-              </w:rPr>
-              <w:t/>
-            </w:r>
-            <w:proofErr w:type="spellEnd"/>
-            <w:r>
-              <w:rPr>
-                <w:b/>
-                <w:sz w:val="26"/>
-                <w:szCs w:val="26"/>
-              </w:rPr>
-              <w:t/>
-            </w:r>
-          </w:p>
-        </w:tc>
-        <w:tc>
-          <w:tcPr>
-            <w:tcW w:w="4531" w:type="dxa"/>
-            <w:shd w:val="clear" w:color="auto" w:fill="F2F2F2" w:themeFill="background1" w:themeFillShade="F2"/>
-          </w:tcPr>
-          <w:p>
-            <w:r>
-              <w:t xml:space="preserve">landing page</w:t>
-            </w:r>
-            <w:proofErr w:type="spellStart"/>
-            <w:r>
-              <w:t/>
-            </w:r>
-            <w:r>
-              <w:t/>
-            </w:r>
-            <w:proofErr w:type="spellEnd"/>
-            <w:r>
-              <w:t/>
-            </w:r>
-          </w:p>
-        </w:tc>
-      </w:tr>
-      <w:tr>
-        <w:tblPrEx>
-          <w:shd w:val="clear" w:color="auto" w:fill="FFFFFF" w:themeFill="background1"/>
-        </w:tblPrEx>
-        <w:tc>
-          <w:tcPr>
-            <w:tcW w:w="4531" w:type="dxa"/>
-            <w:shd w:val="clear" w:color="auto" w:fill="FFFFFF" w:themeFill="background1"/>
-          </w:tcPr>
-          <w:p>
-            <w:pPr>
-              <w:rPr>
-                <w:b/>
-              </w:rPr>
-            </w:pPr>
-            <w:r>
-              <w:rPr>
-                <w:rFonts w:ascii="Microsoft Sans Serif" w:hAnsi="Microsoft Sans Serif" w:cs="Microsoft Sans Serif"/>
-                <w:bCs/>
-                <w:sz w:val="20"/>
-                <w:szCs w:val="20"/>
-              </w:rPr>
-              <w:t/>
-            </w:r>
-            <w:proofErr w:type="spellStart"/>
-            <w:r>
-              <w:rPr>
-                <w:rFonts w:ascii="Microsoft Sans Serif" w:hAnsi="Microsoft Sans Serif" w:cs="Microsoft Sans Serif"/>
-                <w:bCs/>
-                <w:sz w:val="20"/>
-                <w:szCs w:val="20"/>
-              </w:rPr>
-              <w:t/>
-            </w:r>
-            <w:proofErr w:type="spellEnd"/>
-            <w:r>
-              <w:rPr>
-                <w:rFonts w:ascii="Microsoft Sans Serif" w:hAnsi="Microsoft Sans Serif" w:cs="Microsoft Sans Serif"/>
-                <w:bCs/>
-                <w:sz w:val="20"/>
-                <w:szCs w:val="20"/>
-              </w:rPr>
-              <w:t/>
-            </w:r>
-            <w:r>
-              <w:rPr>
-                <w:rFonts w:ascii="Microsoft Sans Serif" w:hAnsi="Microsoft Sans Serif" w:cs="Microsoft Sans Serif"/>
-                <w:bCs/>
-                <w:sz w:val="20"/>
-                <w:szCs w:val="20"/>
-              </w:rPr>
-              <w:t xml:space="preserve">- </w:t>
-            </w:r>
-            <w:r>
-              <w:rPr>
-                <w:b/>
-              </w:rPr>
-              <w:t xml:space="preserve">Early Treatment</w:t>
-            </w:r>
-            <w:proofErr w:type="spellStart"/>
-            <w:r>
-              <w:rPr>
-                <w:b/>
-              </w:rPr>
-              <w:t/>
-            </w:r>
-            <w:r>
-              <w:rPr>
-                <w:b/>
-              </w:rPr>
-              <w:t/>
-            </w:r>
-            <w:proofErr w:type="spellEnd"/>
-            <w:r>
-              <w:rPr>
-                <w:b/>
-              </w:rPr>
-              <w:t/>
-            </w:r>
-          </w:p>
-        </w:tc>
-        <w:tc>
-          <w:tcPr>
-            <w:tcW w:w="4531" w:type="dxa"/>
-            <w:shd w:val="clear" w:color="auto" w:fill="FFFFFF" w:themeFill="background1"/>
-          </w:tcPr>
-          <w:p>
-            <w:r>
-              <w:t xml:space="preserve">early treatment text</w:t>
-            </w:r>
-            <w:proofErr w:type="spellStart"/>
-            <w:r>
-              <w:t/>
-            </w:r>
-            <w:r>
-              <w:t/>
-            </w:r>
-            <w:proofErr w:type="spellEnd"/>
-            <w:r>
-              <w:t/>
-            </w:r>
-            <w:r>
-              <w:rPr>
-                <w:rFonts w:ascii="Microsoft Sans Serif" w:hAnsi="Microsoft Sans Serif" w:cs="Microsoft Sans Serif"/>
-                <w:bCs/>
-                <w:sz w:val="20"/>
-                <w:szCs w:val="20"/>
-              </w:rPr>
-              <w:t/>
-            </w:r>
-            <w:proofErr w:type="spellStart"/>
-            <w:r>
-              <w:rPr>
-                <w:rFonts w:ascii="Microsoft Sans Serif" w:hAnsi="Microsoft Sans Serif" w:cs="Microsoft Sans Serif"/>
-                <w:bCs/>
-                <w:sz w:val="20"/>
-                <w:szCs w:val="20"/>
-              </w:rPr>
-              <w:t/>
-            </w:r>
-            <w:proofErr w:type="spellEnd"/>
-            <w:r>
-              <w:rPr>
-                <w:rFonts w:ascii="Microsoft Sans Serif" w:hAnsi="Microsoft Sans Serif" w:cs="Microsoft Sans Serif"/>
-                <w:bCs/>
-                <w:sz w:val="20"/>
-                <w:szCs w:val="20"/>
-              </w:rPr>
-              <w:t/>
-            </w:r>
-          </w:p>
-        </w:tc>
-      </w:tr>
-      <w:tr>
-        <w:tblPrEx>
-          <w:shd w:val="clear" w:color="auto" w:fill="FFFFFF" w:themeFill="background1"/>
-        </w:tblPrEx>
-        <w:tc>
-          <w:tcPr>
-            <w:tcW w:w="4531" w:type="dxa"/>
-            <w:shd w:val="clear" w:color="auto" w:fill="FFFFFF" w:themeFill="background1"/>
-          </w:tcPr>
-          <w:p>
-            <w:pPr>
-              <w:rPr>
-                <w:b/>
-              </w:rPr>
-            </w:pPr>
-            <w:r>
-              <w:rPr>
-                <w:rFonts w:ascii="Microsoft Sans Serif" w:hAnsi="Microsoft Sans Serif" w:cs="Microsoft Sans Serif"/>
-                <w:bCs/>
-                <w:sz w:val="20"/>
-                <w:szCs w:val="20"/>
-              </w:rPr>
-              <w:t/>
-            </w:r>
-            <w:proofErr w:type="spellStart"/>
-            <w:r>
-              <w:rPr>
-                <w:rFonts w:ascii="Microsoft Sans Serif" w:hAnsi="Microsoft Sans Serif" w:cs="Microsoft Sans Serif"/>
-                <w:bCs/>
-                <w:sz w:val="20"/>
-                <w:szCs w:val="20"/>
-              </w:rPr>
-              <w:t/>
-            </w:r>
-            <w:proofErr w:type="spellEnd"/>
-            <w:r>
-              <w:rPr>
-                <w:rFonts w:ascii="Microsoft Sans Serif" w:hAnsi="Microsoft Sans Serif" w:cs="Microsoft Sans Serif"/>
-                <w:bCs/>
-                <w:sz w:val="20"/>
-                <w:szCs w:val="20"/>
-              </w:rPr>
-              <w:t/>
-            </w:r>
-            <w:r>
-              <w:rPr>
-                <w:rFonts w:ascii="Microsoft Sans Serif" w:hAnsi="Microsoft Sans Serif" w:cs="Microsoft Sans Serif"/>
-                <w:bCs/>
-                <w:sz w:val="20"/>
-                <w:szCs w:val="20"/>
-              </w:rPr>
-              <w:t xml:space="preserve">- </w:t>
-            </w:r>
-            <w:r>
-              <w:rPr>
-                <w:b/>
-              </w:rPr>
-              <w:t xml:space="preserve">Adult Treatment</w:t>
-            </w:r>
-            <w:proofErr w:type="spellStart"/>
-            <w:r>
-              <w:rPr>
-                <w:b/>
-              </w:rPr>
-              <w:t/>
-            </w:r>
-            <w:r>
-              <w:rPr>
-                <w:b/>
-              </w:rPr>
-              <w:t/>
-            </w:r>
-            <w:proofErr w:type="spellEnd"/>
-            <w:r>
-              <w:rPr>
-                <w:b/>
-              </w:rPr>
-              <w:t/>
-            </w:r>
-          </w:p>
-        </w:tc>
-        <w:tc>
-          <w:tcPr>
-            <w:tcW w:w="4531" w:type="dxa"/>
-            <w:shd w:val="clear" w:color="auto" w:fill="FFFFFF" w:themeFill="background1"/>
-          </w:tcPr>
-          <w:p>
-            <w:r>
-              <w:t xml:space="preserve">standard</w:t>
-            </w:r>
-            <w:proofErr w:type="spellStart"/>
-            <w:r>
-              <w:t/>
-            </w:r>
-            <w:r>
-              <w:t/>
-            </w:r>
-            <w:proofErr w:type="spellEnd"/>
-            <w:r>
-              <w:t/>
-            </w:r>
-            <w:r>
-              <w:rPr>
-                <w:rFonts w:ascii="Microsoft Sans Serif" w:hAnsi="Microsoft Sans Serif" w:cs="Microsoft Sans Serif"/>
-                <w:bCs/>
-                <w:sz w:val="20"/>
-                <w:szCs w:val="20"/>
-              </w:rPr>
-              <w:t/>
-            </w:r>
-            <w:proofErr w:type="spellStart"/>
-            <w:r>
-              <w:rPr>
-                <w:rFonts w:ascii="Microsoft Sans Serif" w:hAnsi="Microsoft Sans Serif" w:cs="Microsoft Sans Serif"/>
-                <w:bCs/>
-                <w:sz w:val="20"/>
-                <w:szCs w:val="20"/>
-              </w:rPr>
-              <w:t/>
-            </w:r>
-            <w:proofErr w:type="spellEnd"/>
-            <w:r>
-              <w:rPr>
-                <w:rFonts w:ascii="Microsoft Sans Serif" w:hAnsi="Microsoft Sans Serif" w:cs="Microsoft Sans Serif"/>
-                <w:bCs/>
-                <w:sz w:val="20"/>
-                <w:szCs w:val="20"/>
-              </w:rPr>
-              <w:t/>
-            </w:r>
-          </w:p>
-        </w:tc>
-      </w:tr>
-    </w:tbl>
-    <w:p>
-      <w:pPr>
-        <w:spacing w:after="0" w:line="240" w:lineRule="auto"/>
-        <w:rPr>
-          <w:rFonts w:ascii="Microsoft Sans Serif" w:hAnsi="Microsoft Sans Serif" w:cs="Microsoft Sans Serif"/>
-          <w:bCs/>
-          <w:sz w:val="20"/>
-          <w:szCs w:val="20"/>
-        </w:rPr>
-      </w:pPr>
-      <w:r>
-        <w:rPr>
-          <w:rFonts w:ascii="Microsoft Sans Serif" w:hAnsi="Microsoft Sans Serif" w:cs="Microsoft Sans Serif"/>
-          <w:bCs/>
-          <w:sz w:val="20"/>
-          <w:szCs w:val="20"/>
-        </w:rPr>
-        <w:t/>
-      </w:r>
-      <w:proofErr w:type="spellStart"/>
-      <w:proofErr w:type="gramStart"/>
-      <w:r>
-        <w:rPr>
-          <w:rFonts w:ascii="Microsoft Sans Serif" w:hAnsi="Microsoft Sans Serif" w:cs="Microsoft Sans Serif"/>
-          <w:bCs/>
-          <w:sz w:val="20"/>
-          <w:szCs w:val="20"/>
-        </w:rPr>
-        <w:t/>
-      </w:r>
-      <w:proofErr w:type="spellEnd"/>
-      <w:proofErr w:type="gramEnd"/>
-      <w:r>
-        <w:rPr>
-          <w:rFonts w:ascii="Microsoft Sans Serif" w:hAnsi="Microsoft Sans Serif" w:cs="Microsoft Sans Serif"/>
-          <w:bCs/>
-          <w:sz w:val="20"/>
-          <w:szCs w:val="20"/>
-        </w:rPr>
-        <w:t/>
-      </w:r>
-    </w:p>
-    <w:tbl>
-      <w:tblPr>
-        <w:tblStyle w:val="TableGrid"/>
-        <w:tblW w:w="0" w:type="auto"/>
-        <w:shd w:val="clear" w:color="auto" w:fill="F2F2F2" w:themeFill="background1" w:themeFillShade="F2"/>
-        <w:tblLook w:val="04A0" w:firstRow="1" w:lastRow="0" w:firstColumn="1" w:lastColumn="0" w:noHBand="0" w:noVBand="1"/>
-      </w:tblPr>
-      <w:tblGrid>
-        <w:gridCol w:w="4531"/>
-        <w:gridCol w:w="4531"/>
-      </w:tblGrid>
-      <w:tr>
-        <w:tc>
-          <w:tcPr>
-            <w:tcW w:w="4531" w:type="dxa"/>
-            <w:shd w:val="clear" w:color="auto" w:fill="F2F2F2" w:themeFill="background1" w:themeFillShade="F2"/>
-          </w:tcPr>
-          <w:p>
-            <w:pPr>
-              <w:rPr>
-                <w:b/>
-                <w:sz w:val="26"/>
-                <w:szCs w:val="26"/>
-              </w:rPr>
-            </w:pPr>
-            <w:r>
-              <w:rPr>
-                <w:b/>
-                <w:sz w:val="26"/>
-                <w:szCs w:val="26"/>
-              </w:rPr>
-              <w:t xml:space="preserve">Contact Us</w:t>
-            </w:r>
-            <w:proofErr w:type="spellStart"/>
-            <w:r>
-              <w:rPr>
-                <w:b/>
-                <w:sz w:val="26"/>
-                <w:szCs w:val="26"/>
-              </w:rPr>
-              <w:t/>
-            </w:r>
-            <w:proofErr w:type="spellEnd"/>
-            <w:r>
-              <w:rPr>
-                <w:b/>
-                <w:sz w:val="26"/>
-                <w:szCs w:val="26"/>
-              </w:rPr>
-              <w:t/>
-            </w:r>
-          </w:p>
-        </w:tc>
-        <w:tc>
-          <w:tcPr>
-            <w:tcW w:w="4531" w:type="dxa"/>
-            <w:shd w:val="clear" w:color="auto" w:fill="F2F2F2" w:themeFill="background1" w:themeFillShade="F2"/>
-          </w:tcPr>
-          <w:p>
-            <w:r>
-              <w:t xml:space="preserve">See old site</w:t>
-            </w:r>
-            <w:proofErr w:type="spellStart"/>
-            <w:r>
-              <w:t/>
-            </w:r>
-            <w:r>
-              <w:t/>
-            </w:r>
-            <w:proofErr w:type="spellEnd"/>
-            <w:r>
               <w:t/>
             </w:r>
           </w:p>

</xml_diff>

<commit_message>
Added download blueprint button to see all blueprints page
</commit_message>
<xml_diff>
--- a/supersite/routes/word/blueprint_template_output.docx
+++ b/supersite/routes/word/blueprint_template_output.docx
@@ -7,7 +7,7 @@
         <w:pStyle w:val="Title"/>
       </w:pPr>
       <w:r>
-        <w:t/>
+        <w:t xml:space="preserve">Test 1</w:t>
       </w:r>
       <w:proofErr w:type="spellStart"/>
       <w:proofErr w:type="gramStart"/>
@@ -50,7 +50,7 @@
             </w:r>
             <w:proofErr w:type="spellEnd"/>
             <w:r>
-              <w:t xml:space="preserve"> : undefined</w:t>
+              <w:t xml:space="preserve"> : Denise</w:t>
             </w:r>
             <w:proofErr w:type="spellStart"/>
             <w:r>
@@ -68,7 +68,7 @@
           </w:tcPr>
           <w:p>
             <w:r>
-              <w:t xml:space="preserve">Designer: undefined</w:t>
+              <w:t xml:space="preserve">Designer: Jodi</w:t>
             </w:r>
           </w:p>
         </w:tc>
@@ -237,7 +237,7 @@
           </w:tcPr>
           <w:p>
             <w:r>
-              <w:t xml:space="preserve">Practice Name : </w:t>
+              <w:t xml:space="preserve">Practice Name : Test 1</w:t>
             </w:r>
             <w:proofErr w:type="spellStart"/>
             <w:r>
@@ -636,6 +636,39 @@
         <w:t/>
       </w:r>
     </w:p>
+    <w:p>
+      <w:pPr>
+        <w:pStyle w:val="ListParagraph"/>
+        <w:numPr>
+          <w:ilvl w:val="0"/>
+          <w:numId w:val="2"/>
+        </w:numPr>
+      </w:pPr>
+      <w:r>
+        <w:t xml:space="preserve">undefined</w:t>
+      </w:r>
+      <w:r>
+        <w:t/>
+      </w:r>
+      <w:r>
+        <w:t/>
+      </w:r>
+    </w:p>
+    <w:p>
+      <w:r>
+        <w:t/>
+      </w:r>
+      <w:proofErr w:type="spellStart"/>
+      <w:proofErr w:type="gramStart"/>
+      <w:r>
+        <w:t/>
+      </w:r>
+      <w:proofErr w:type="spellEnd"/>
+      <w:proofErr w:type="gramEnd"/>
+      <w:r>
+        <w:t/>
+      </w:r>
+    </w:p>
     <w:p/>
     <w:p>
       <w:pPr>
@@ -986,7 +1019,777 @@
                 <w:sz w:val="26"/>
                 <w:szCs w:val="26"/>
               </w:rPr>
-              <w:t/>
+              <w:t xml:space="preserve">Home</w:t>
+            </w:r>
+            <w:proofErr w:type="spellStart"/>
+            <w:r>
+              <w:rPr>
+                <w:b/>
+                <w:sz w:val="26"/>
+                <w:szCs w:val="26"/>
+              </w:rPr>
+              <w:t/>
+            </w:r>
+            <w:proofErr w:type="spellEnd"/>
+            <w:r>
+              <w:rPr>
+                <w:b/>
+                <w:sz w:val="26"/>
+                <w:szCs w:val="26"/>
+              </w:rPr>
+              <w:t/>
+            </w:r>
+          </w:p>
+        </w:tc>
+        <w:tc>
+          <w:tcPr>
+            <w:tcW w:w="4531" w:type="dxa"/>
+            <w:shd w:val="clear" w:color="auto" w:fill="F2F2F2" w:themeFill="background1" w:themeFillShade="F2"/>
+          </w:tcPr>
+          <w:p>
+            <w:r>
+              <w:t/>
+            </w:r>
+            <w:proofErr w:type="spellStart"/>
+            <w:r>
+              <w:t/>
+            </w:r>
+            <w:r>
+              <w:t/>
+            </w:r>
+            <w:proofErr w:type="spellEnd"/>
+            <w:r>
+              <w:t/>
+            </w:r>
+          </w:p>
+        </w:tc>
+      </w:tr>
+      <w:tr>
+        <w:tblPrEx>
+          <w:shd w:val="clear" w:color="auto" w:fill="FFFFFF" w:themeFill="background1"/>
+        </w:tblPrEx>
+        <w:tc>
+          <w:tcPr>
+            <w:tcW w:w="4531" w:type="dxa"/>
+            <w:shd w:val="clear" w:color="auto" w:fill="FFFFFF" w:themeFill="background1"/>
+          </w:tcPr>
+          <w:p>
+            <w:pPr>
+              <w:rPr>
+                <w:b/>
+              </w:rPr>
+            </w:pPr>
+            <w:r>
+              <w:rPr>
+                <w:rFonts w:ascii="Microsoft Sans Serif" w:hAnsi="Microsoft Sans Serif" w:cs="Microsoft Sans Serif"/>
+                <w:bCs/>
+                <w:sz w:val="20"/>
+                <w:szCs w:val="20"/>
+              </w:rPr>
+              <w:t/>
+            </w:r>
+            <w:proofErr w:type="spellStart"/>
+            <w:r>
+              <w:rPr>
+                <w:rFonts w:ascii="Microsoft Sans Serif" w:hAnsi="Microsoft Sans Serif" w:cs="Microsoft Sans Serif"/>
+                <w:bCs/>
+                <w:sz w:val="20"/>
+                <w:szCs w:val="20"/>
+              </w:rPr>
+              <w:t/>
+            </w:r>
+            <w:proofErr w:type="spellEnd"/>
+            <w:r>
+              <w:rPr>
+                <w:rFonts w:ascii="Microsoft Sans Serif" w:hAnsi="Microsoft Sans Serif" w:cs="Microsoft Sans Serif"/>
+                <w:bCs/>
+                <w:sz w:val="20"/>
+                <w:szCs w:val="20"/>
+              </w:rPr>
+              <w:t/>
+            </w:r>
+            <w:r>
+              <w:rPr>
+                <w:rFonts w:ascii="Microsoft Sans Serif" w:hAnsi="Microsoft Sans Serif" w:cs="Microsoft Sans Serif"/>
+                <w:bCs/>
+                <w:sz w:val="20"/>
+                <w:szCs w:val="20"/>
+              </w:rPr>
+              <w:t xml:space="preserve">- </w:t>
+            </w:r>
+            <w:r>
+              <w:rPr>
+                <w:b/>
+              </w:rPr>
+              <w:t/>
+            </w:r>
+            <w:proofErr w:type="spellStart"/>
+            <w:r>
+              <w:rPr>
+                <w:b/>
+              </w:rPr>
+              <w:t/>
+            </w:r>
+            <w:r>
+              <w:rPr>
+                <w:b/>
+              </w:rPr>
+              <w:t/>
+            </w:r>
+            <w:proofErr w:type="spellEnd"/>
+            <w:r>
+              <w:rPr>
+                <w:b/>
+              </w:rPr>
+              <w:t/>
+            </w:r>
+          </w:p>
+        </w:tc>
+        <w:tc>
+          <w:tcPr>
+            <w:tcW w:w="4531" w:type="dxa"/>
+            <w:shd w:val="clear" w:color="auto" w:fill="FFFFFF" w:themeFill="background1"/>
+          </w:tcPr>
+          <w:p>
+            <w:r>
+              <w:t/>
+            </w:r>
+            <w:proofErr w:type="spellStart"/>
+            <w:r>
+              <w:t/>
+            </w:r>
+            <w:r>
+              <w:t/>
+            </w:r>
+            <w:proofErr w:type="spellEnd"/>
+            <w:r>
+              <w:t/>
+            </w:r>
+            <w:r>
+              <w:rPr>
+                <w:rFonts w:ascii="Microsoft Sans Serif" w:hAnsi="Microsoft Sans Serif" w:cs="Microsoft Sans Serif"/>
+                <w:bCs/>
+                <w:sz w:val="20"/>
+                <w:szCs w:val="20"/>
+              </w:rPr>
+              <w:t/>
+            </w:r>
+            <w:proofErr w:type="spellStart"/>
+            <w:r>
+              <w:rPr>
+                <w:rFonts w:ascii="Microsoft Sans Serif" w:hAnsi="Microsoft Sans Serif" w:cs="Microsoft Sans Serif"/>
+                <w:bCs/>
+                <w:sz w:val="20"/>
+                <w:szCs w:val="20"/>
+              </w:rPr>
+              <w:t/>
+            </w:r>
+            <w:proofErr w:type="spellEnd"/>
+            <w:r>
+              <w:rPr>
+                <w:rFonts w:ascii="Microsoft Sans Serif" w:hAnsi="Microsoft Sans Serif" w:cs="Microsoft Sans Serif"/>
+                <w:bCs/>
+                <w:sz w:val="20"/>
+                <w:szCs w:val="20"/>
+              </w:rPr>
+              <w:t/>
+            </w:r>
+          </w:p>
+        </w:tc>
+      </w:tr>
+    </w:tbl>
+    <w:p>
+      <w:pPr>
+        <w:spacing w:after="0" w:line="240" w:lineRule="auto"/>
+        <w:rPr>
+          <w:rFonts w:ascii="Microsoft Sans Serif" w:hAnsi="Microsoft Sans Serif" w:cs="Microsoft Sans Serif"/>
+          <w:bCs/>
+          <w:sz w:val="20"/>
+          <w:szCs w:val="20"/>
+        </w:rPr>
+      </w:pPr>
+      <w:r>
+        <w:rPr>
+          <w:rFonts w:ascii="Microsoft Sans Serif" w:hAnsi="Microsoft Sans Serif" w:cs="Microsoft Sans Serif"/>
+          <w:bCs/>
+          <w:sz w:val="20"/>
+          <w:szCs w:val="20"/>
+        </w:rPr>
+        <w:t/>
+      </w:r>
+      <w:proofErr w:type="spellStart"/>
+      <w:proofErr w:type="gramStart"/>
+      <w:r>
+        <w:rPr>
+          <w:rFonts w:ascii="Microsoft Sans Serif" w:hAnsi="Microsoft Sans Serif" w:cs="Microsoft Sans Serif"/>
+          <w:bCs/>
+          <w:sz w:val="20"/>
+          <w:szCs w:val="20"/>
+        </w:rPr>
+        <w:t/>
+      </w:r>
+      <w:proofErr w:type="spellEnd"/>
+      <w:proofErr w:type="gramEnd"/>
+      <w:r>
+        <w:rPr>
+          <w:rFonts w:ascii="Microsoft Sans Serif" w:hAnsi="Microsoft Sans Serif" w:cs="Microsoft Sans Serif"/>
+          <w:bCs/>
+          <w:sz w:val="20"/>
+          <w:szCs w:val="20"/>
+        </w:rPr>
+        <w:t/>
+      </w:r>
+    </w:p>
+    <w:tbl>
+      <w:tblPr>
+        <w:tblStyle w:val="TableGrid"/>
+        <w:tblW w:w="0" w:type="auto"/>
+        <w:shd w:val="clear" w:color="auto" w:fill="F2F2F2" w:themeFill="background1" w:themeFillShade="F2"/>
+        <w:tblLook w:val="04A0" w:firstRow="1" w:lastRow="0" w:firstColumn="1" w:lastColumn="0" w:noHBand="0" w:noVBand="1"/>
+      </w:tblPr>
+      <w:tblGrid>
+        <w:gridCol w:w="4531"/>
+        <w:gridCol w:w="4531"/>
+      </w:tblGrid>
+      <w:tr>
+        <w:tc>
+          <w:tcPr>
+            <w:tcW w:w="4531" w:type="dxa"/>
+            <w:shd w:val="clear" w:color="auto" w:fill="F2F2F2" w:themeFill="background1" w:themeFillShade="F2"/>
+          </w:tcPr>
+          <w:p>
+            <w:pPr>
+              <w:rPr>
+                <w:b/>
+                <w:sz w:val="26"/>
+                <w:szCs w:val="26"/>
+              </w:rPr>
+            </w:pPr>
+            <w:r>
+              <w:rPr>
+                <w:b/>
+                <w:sz w:val="26"/>
+                <w:szCs w:val="26"/>
+              </w:rPr>
+              <w:t xml:space="preserve">Office Info</w:t>
+            </w:r>
+            <w:proofErr w:type="spellStart"/>
+            <w:r>
+              <w:rPr>
+                <w:b/>
+                <w:sz w:val="26"/>
+                <w:szCs w:val="26"/>
+              </w:rPr>
+              <w:t/>
+            </w:r>
+            <w:proofErr w:type="spellEnd"/>
+            <w:r>
+              <w:rPr>
+                <w:b/>
+                <w:sz w:val="26"/>
+                <w:szCs w:val="26"/>
+              </w:rPr>
+              <w:t/>
+            </w:r>
+          </w:p>
+        </w:tc>
+        <w:tc>
+          <w:tcPr>
+            <w:tcW w:w="4531" w:type="dxa"/>
+            <w:shd w:val="clear" w:color="auto" w:fill="F2F2F2" w:themeFill="background1" w:themeFillShade="F2"/>
+          </w:tcPr>
+          <w:p>
+            <w:r>
+              <w:t/>
+            </w:r>
+            <w:proofErr w:type="spellStart"/>
+            <w:r>
+              <w:t/>
+            </w:r>
+            <w:r>
+              <w:t/>
+            </w:r>
+            <w:proofErr w:type="spellEnd"/>
+            <w:r>
+              <w:t/>
+            </w:r>
+          </w:p>
+        </w:tc>
+      </w:tr>
+      <w:tr>
+        <w:tblPrEx>
+          <w:shd w:val="clear" w:color="auto" w:fill="FFFFFF" w:themeFill="background1"/>
+        </w:tblPrEx>
+        <w:tc>
+          <w:tcPr>
+            <w:tcW w:w="4531" w:type="dxa"/>
+            <w:shd w:val="clear" w:color="auto" w:fill="FFFFFF" w:themeFill="background1"/>
+          </w:tcPr>
+          <w:p>
+            <w:pPr>
+              <w:rPr>
+                <w:b/>
+              </w:rPr>
+            </w:pPr>
+            <w:r>
+              <w:rPr>
+                <w:rFonts w:ascii="Microsoft Sans Serif" w:hAnsi="Microsoft Sans Serif" w:cs="Microsoft Sans Serif"/>
+                <w:bCs/>
+                <w:sz w:val="20"/>
+                <w:szCs w:val="20"/>
+              </w:rPr>
+              <w:t/>
+            </w:r>
+            <w:proofErr w:type="spellStart"/>
+            <w:r>
+              <w:rPr>
+                <w:rFonts w:ascii="Microsoft Sans Serif" w:hAnsi="Microsoft Sans Serif" w:cs="Microsoft Sans Serif"/>
+                <w:bCs/>
+                <w:sz w:val="20"/>
+                <w:szCs w:val="20"/>
+              </w:rPr>
+              <w:t/>
+            </w:r>
+            <w:proofErr w:type="spellEnd"/>
+            <w:r>
+              <w:rPr>
+                <w:rFonts w:ascii="Microsoft Sans Serif" w:hAnsi="Microsoft Sans Serif" w:cs="Microsoft Sans Serif"/>
+                <w:bCs/>
+                <w:sz w:val="20"/>
+                <w:szCs w:val="20"/>
+              </w:rPr>
+              <w:t/>
+            </w:r>
+            <w:r>
+              <w:rPr>
+                <w:rFonts w:ascii="Microsoft Sans Serif" w:hAnsi="Microsoft Sans Serif" w:cs="Microsoft Sans Serif"/>
+                <w:bCs/>
+                <w:sz w:val="20"/>
+                <w:szCs w:val="20"/>
+              </w:rPr>
+              <w:t xml:space="preserve">- </w:t>
+            </w:r>
+            <w:r>
+              <w:rPr>
+                <w:b/>
+              </w:rPr>
+              <w:t xml:space="preserve">Meet the Doctor</w:t>
+            </w:r>
+            <w:proofErr w:type="spellStart"/>
+            <w:r>
+              <w:rPr>
+                <w:b/>
+              </w:rPr>
+              <w:t/>
+            </w:r>
+            <w:r>
+              <w:rPr>
+                <w:b/>
+              </w:rPr>
+              <w:t/>
+            </w:r>
+            <w:proofErr w:type="spellEnd"/>
+            <w:r>
+              <w:rPr>
+                <w:b/>
+              </w:rPr>
+              <w:t/>
+            </w:r>
+          </w:p>
+        </w:tc>
+        <w:tc>
+          <w:tcPr>
+            <w:tcW w:w="4531" w:type="dxa"/>
+            <w:shd w:val="clear" w:color="auto" w:fill="FFFFFF" w:themeFill="background1"/>
+          </w:tcPr>
+          <w:p>
+            <w:r>
+              <w:t xml:space="preserve">Test</w:t>
+            </w:r>
+            <w:proofErr w:type="spellStart"/>
+            <w:r>
+              <w:t/>
+            </w:r>
+            <w:r>
+              <w:t/>
+            </w:r>
+            <w:proofErr w:type="spellEnd"/>
+            <w:r>
+              <w:t/>
+            </w:r>
+            <w:r>
+              <w:rPr>
+                <w:rFonts w:ascii="Microsoft Sans Serif" w:hAnsi="Microsoft Sans Serif" w:cs="Microsoft Sans Serif"/>
+                <w:bCs/>
+                <w:sz w:val="20"/>
+                <w:szCs w:val="20"/>
+              </w:rPr>
+              <w:t/>
+            </w:r>
+            <w:proofErr w:type="spellStart"/>
+            <w:r>
+              <w:rPr>
+                <w:rFonts w:ascii="Microsoft Sans Serif" w:hAnsi="Microsoft Sans Serif" w:cs="Microsoft Sans Serif"/>
+                <w:bCs/>
+                <w:sz w:val="20"/>
+                <w:szCs w:val="20"/>
+              </w:rPr>
+              <w:t/>
+            </w:r>
+            <w:proofErr w:type="spellEnd"/>
+            <w:r>
+              <w:rPr>
+                <w:rFonts w:ascii="Microsoft Sans Serif" w:hAnsi="Microsoft Sans Serif" w:cs="Microsoft Sans Serif"/>
+                <w:bCs/>
+                <w:sz w:val="20"/>
+                <w:szCs w:val="20"/>
+              </w:rPr>
+              <w:t/>
+            </w:r>
+          </w:p>
+        </w:tc>
+      </w:tr>
+      <w:tr>
+        <w:tblPrEx>
+          <w:shd w:val="clear" w:color="auto" w:fill="FFFFFF" w:themeFill="background1"/>
+        </w:tblPrEx>
+        <w:tc>
+          <w:tcPr>
+            <w:tcW w:w="4531" w:type="dxa"/>
+            <w:shd w:val="clear" w:color="auto" w:fill="FFFFFF" w:themeFill="background1"/>
+          </w:tcPr>
+          <w:p>
+            <w:pPr>
+              <w:rPr>
+                <w:b/>
+              </w:rPr>
+            </w:pPr>
+            <w:r>
+              <w:rPr>
+                <w:rFonts w:ascii="Microsoft Sans Serif" w:hAnsi="Microsoft Sans Serif" w:cs="Microsoft Sans Serif"/>
+                <w:bCs/>
+                <w:sz w:val="20"/>
+                <w:szCs w:val="20"/>
+              </w:rPr>
+              <w:t/>
+            </w:r>
+            <w:proofErr w:type="spellStart"/>
+            <w:r>
+              <w:rPr>
+                <w:rFonts w:ascii="Microsoft Sans Serif" w:hAnsi="Microsoft Sans Serif" w:cs="Microsoft Sans Serif"/>
+                <w:bCs/>
+                <w:sz w:val="20"/>
+                <w:szCs w:val="20"/>
+              </w:rPr>
+              <w:t/>
+            </w:r>
+            <w:proofErr w:type="spellEnd"/>
+            <w:r>
+              <w:rPr>
+                <w:rFonts w:ascii="Microsoft Sans Serif" w:hAnsi="Microsoft Sans Serif" w:cs="Microsoft Sans Serif"/>
+                <w:bCs/>
+                <w:sz w:val="20"/>
+                <w:szCs w:val="20"/>
+              </w:rPr>
+              <w:t/>
+            </w:r>
+            <w:r>
+              <w:rPr>
+                <w:rFonts w:ascii="Microsoft Sans Serif" w:hAnsi="Microsoft Sans Serif" w:cs="Microsoft Sans Serif"/>
+                <w:bCs/>
+                <w:sz w:val="20"/>
+                <w:szCs w:val="20"/>
+              </w:rPr>
+              <w:t xml:space="preserve">- </w:t>
+            </w:r>
+            <w:r>
+              <w:rPr>
+                <w:b/>
+              </w:rPr>
+              <w:t xml:space="preserve">Our Staff</w:t>
+            </w:r>
+            <w:proofErr w:type="spellStart"/>
+            <w:r>
+              <w:rPr>
+                <w:b/>
+              </w:rPr>
+              <w:t/>
+            </w:r>
+            <w:r>
+              <w:rPr>
+                <w:b/>
+              </w:rPr>
+              <w:t/>
+            </w:r>
+            <w:proofErr w:type="spellEnd"/>
+            <w:r>
+              <w:rPr>
+                <w:b/>
+              </w:rPr>
+              <w:t/>
+            </w:r>
+          </w:p>
+        </w:tc>
+        <w:tc>
+          <w:tcPr>
+            <w:tcW w:w="4531" w:type="dxa"/>
+            <w:shd w:val="clear" w:color="auto" w:fill="FFFFFF" w:themeFill="background1"/>
+          </w:tcPr>
+          <w:p>
+            <w:r>
+              <w:t xml:space="preserve">Test2</w:t>
+            </w:r>
+            <w:proofErr w:type="spellStart"/>
+            <w:r>
+              <w:t/>
+            </w:r>
+            <w:r>
+              <w:t/>
+            </w:r>
+            <w:proofErr w:type="spellEnd"/>
+            <w:r>
+              <w:t/>
+            </w:r>
+            <w:r>
+              <w:rPr>
+                <w:rFonts w:ascii="Microsoft Sans Serif" w:hAnsi="Microsoft Sans Serif" w:cs="Microsoft Sans Serif"/>
+                <w:bCs/>
+                <w:sz w:val="20"/>
+                <w:szCs w:val="20"/>
+              </w:rPr>
+              <w:t/>
+            </w:r>
+            <w:proofErr w:type="spellStart"/>
+            <w:r>
+              <w:rPr>
+                <w:rFonts w:ascii="Microsoft Sans Serif" w:hAnsi="Microsoft Sans Serif" w:cs="Microsoft Sans Serif"/>
+                <w:bCs/>
+                <w:sz w:val="20"/>
+                <w:szCs w:val="20"/>
+              </w:rPr>
+              <w:t/>
+            </w:r>
+            <w:proofErr w:type="spellEnd"/>
+            <w:r>
+              <w:rPr>
+                <w:rFonts w:ascii="Microsoft Sans Serif" w:hAnsi="Microsoft Sans Serif" w:cs="Microsoft Sans Serif"/>
+                <w:bCs/>
+                <w:sz w:val="20"/>
+                <w:szCs w:val="20"/>
+              </w:rPr>
+              <w:t/>
+            </w:r>
+          </w:p>
+        </w:tc>
+      </w:tr>
+      <w:tr>
+        <w:tblPrEx>
+          <w:shd w:val="clear" w:color="auto" w:fill="FFFFFF" w:themeFill="background1"/>
+        </w:tblPrEx>
+        <w:tc>
+          <w:tcPr>
+            <w:tcW w:w="4531" w:type="dxa"/>
+            <w:shd w:val="clear" w:color="auto" w:fill="FFFFFF" w:themeFill="background1"/>
+          </w:tcPr>
+          <w:p>
+            <w:pPr>
+              <w:rPr>
+                <w:b/>
+              </w:rPr>
+            </w:pPr>
+            <w:r>
+              <w:rPr>
+                <w:rFonts w:ascii="Microsoft Sans Serif" w:hAnsi="Microsoft Sans Serif" w:cs="Microsoft Sans Serif"/>
+                <w:bCs/>
+                <w:sz w:val="20"/>
+                <w:szCs w:val="20"/>
+              </w:rPr>
+              <w:t/>
+            </w:r>
+            <w:proofErr w:type="spellStart"/>
+            <w:r>
+              <w:rPr>
+                <w:rFonts w:ascii="Microsoft Sans Serif" w:hAnsi="Microsoft Sans Serif" w:cs="Microsoft Sans Serif"/>
+                <w:bCs/>
+                <w:sz w:val="20"/>
+                <w:szCs w:val="20"/>
+              </w:rPr>
+              <w:t/>
+            </w:r>
+            <w:proofErr w:type="spellEnd"/>
+            <w:r>
+              <w:rPr>
+                <w:rFonts w:ascii="Microsoft Sans Serif" w:hAnsi="Microsoft Sans Serif" w:cs="Microsoft Sans Serif"/>
+                <w:bCs/>
+                <w:sz w:val="20"/>
+                <w:szCs w:val="20"/>
+              </w:rPr>
+              <w:t/>
+            </w:r>
+            <w:r>
+              <w:rPr>
+                <w:rFonts w:ascii="Microsoft Sans Serif" w:hAnsi="Microsoft Sans Serif" w:cs="Microsoft Sans Serif"/>
+                <w:bCs/>
+                <w:sz w:val="20"/>
+                <w:szCs w:val="20"/>
+              </w:rPr>
+              <w:t xml:space="preserve">- </w:t>
+            </w:r>
+            <w:r>
+              <w:rPr>
+                <w:b/>
+              </w:rPr>
+              <w:t xml:space="preserve">Map</w:t>
+            </w:r>
+            <w:proofErr w:type="spellStart"/>
+            <w:r>
+              <w:rPr>
+                <w:b/>
+              </w:rPr>
+              <w:t/>
+            </w:r>
+            <w:r>
+              <w:rPr>
+                <w:b/>
+              </w:rPr>
+              <w:t/>
+            </w:r>
+            <w:proofErr w:type="spellEnd"/>
+            <w:r>
+              <w:rPr>
+                <w:b/>
+              </w:rPr>
+              <w:t/>
+            </w:r>
+          </w:p>
+        </w:tc>
+        <w:tc>
+          <w:tcPr>
+            <w:tcW w:w="4531" w:type="dxa"/>
+            <w:shd w:val="clear" w:color="auto" w:fill="FFFFFF" w:themeFill="background1"/>
+          </w:tcPr>
+          <w:p>
+            <w:r>
+              <w:t xml:space="preserve">Test3</w:t>
+            </w:r>
+            <w:proofErr w:type="spellStart"/>
+            <w:r>
+              <w:t/>
+            </w:r>
+            <w:r>
+              <w:t/>
+            </w:r>
+            <w:proofErr w:type="spellEnd"/>
+            <w:r>
+              <w:t/>
+            </w:r>
+            <w:r>
+              <w:rPr>
+                <w:rFonts w:ascii="Microsoft Sans Serif" w:hAnsi="Microsoft Sans Serif" w:cs="Microsoft Sans Serif"/>
+                <w:bCs/>
+                <w:sz w:val="20"/>
+                <w:szCs w:val="20"/>
+              </w:rPr>
+              <w:t/>
+            </w:r>
+            <w:proofErr w:type="spellStart"/>
+            <w:r>
+              <w:rPr>
+                <w:rFonts w:ascii="Microsoft Sans Serif" w:hAnsi="Microsoft Sans Serif" w:cs="Microsoft Sans Serif"/>
+                <w:bCs/>
+                <w:sz w:val="20"/>
+                <w:szCs w:val="20"/>
+              </w:rPr>
+              <w:t/>
+            </w:r>
+            <w:proofErr w:type="spellEnd"/>
+            <w:r>
+              <w:rPr>
+                <w:rFonts w:ascii="Microsoft Sans Serif" w:hAnsi="Microsoft Sans Serif" w:cs="Microsoft Sans Serif"/>
+                <w:bCs/>
+                <w:sz w:val="20"/>
+                <w:szCs w:val="20"/>
+              </w:rPr>
+              <w:t/>
+            </w:r>
+          </w:p>
+        </w:tc>
+      </w:tr>
+    </w:tbl>
+    <w:p>
+      <w:pPr>
+        <w:spacing w:after="0" w:line="240" w:lineRule="auto"/>
+        <w:rPr>
+          <w:rFonts w:ascii="Microsoft Sans Serif" w:hAnsi="Microsoft Sans Serif" w:cs="Microsoft Sans Serif"/>
+          <w:bCs/>
+          <w:sz w:val="20"/>
+          <w:szCs w:val="20"/>
+        </w:rPr>
+      </w:pPr>
+      <w:r>
+        <w:rPr>
+          <w:rFonts w:ascii="Microsoft Sans Serif" w:hAnsi="Microsoft Sans Serif" w:cs="Microsoft Sans Serif"/>
+          <w:bCs/>
+          <w:sz w:val="20"/>
+          <w:szCs w:val="20"/>
+        </w:rPr>
+        <w:t/>
+      </w:r>
+      <w:proofErr w:type="spellStart"/>
+      <w:proofErr w:type="gramStart"/>
+      <w:r>
+        <w:rPr>
+          <w:rFonts w:ascii="Microsoft Sans Serif" w:hAnsi="Microsoft Sans Serif" w:cs="Microsoft Sans Serif"/>
+          <w:bCs/>
+          <w:sz w:val="20"/>
+          <w:szCs w:val="20"/>
+        </w:rPr>
+        <w:t/>
+      </w:r>
+      <w:proofErr w:type="spellEnd"/>
+      <w:proofErr w:type="gramEnd"/>
+      <w:r>
+        <w:rPr>
+          <w:rFonts w:ascii="Microsoft Sans Serif" w:hAnsi="Microsoft Sans Serif" w:cs="Microsoft Sans Serif"/>
+          <w:bCs/>
+          <w:sz w:val="20"/>
+          <w:szCs w:val="20"/>
+        </w:rPr>
+        <w:t/>
+      </w:r>
+    </w:p>
+    <w:tbl>
+      <w:tblPr>
+        <w:tblStyle w:val="TableGrid"/>
+        <w:tblW w:w="0" w:type="auto"/>
+        <w:shd w:val="clear" w:color="auto" w:fill="F2F2F2" w:themeFill="background1" w:themeFillShade="F2"/>
+        <w:tblLook w:val="04A0" w:firstRow="1" w:lastRow="0" w:firstColumn="1" w:lastColumn="0" w:noHBand="0" w:noVBand="1"/>
+      </w:tblPr>
+      <w:tblGrid>
+        <w:gridCol w:w="4531"/>
+        <w:gridCol w:w="4531"/>
+      </w:tblGrid>
+      <w:tr>
+        <w:tc>
+          <w:tcPr>
+            <w:tcW w:w="4531" w:type="dxa"/>
+            <w:shd w:val="clear" w:color="auto" w:fill="F2F2F2" w:themeFill="background1" w:themeFillShade="F2"/>
+          </w:tcPr>
+          <w:p>
+            <w:pPr>
+              <w:rPr>
+                <w:b/>
+                <w:sz w:val="26"/>
+                <w:szCs w:val="26"/>
+              </w:rPr>
+            </w:pPr>
+            <w:r>
+              <w:rPr>
+                <w:b/>
+                <w:sz w:val="26"/>
+                <w:szCs w:val="26"/>
+              </w:rPr>
+              <w:t xml:space="preserve">Contact Us</w:t>
             </w:r>
             <w:proofErr w:type="spellStart"/>
             <w:r>

</xml_diff>

<commit_message>
Edit Task: Task Types are now pulled in from the database to the edit form with other options available.
</commit_message>
<xml_diff>
--- a/supersite/routes/word/blueprint_template_output.docx
+++ b/supersite/routes/word/blueprint_template_output.docx
@@ -7,7 +7,7 @@
         <w:pStyle w:val="Title"/>
       </w:pPr>
       <w:r>
-        <w:t xml:space="preserve">Test 1</w:t>
+        <w:t xml:space="preserve">Smile Orthodontics</w:t>
       </w:r>
       <w:proofErr w:type="spellStart"/>
       <w:proofErr w:type="gramStart"/>
@@ -92,7 +92,7 @@
     </w:p>
     <w:p>
       <w:r>
-        <w:t xml:space="preserve">Home : </w:t>
+        <w:t xml:space="preserve">Home : http://screenshot.com/</w:t>
       </w:r>
       <w:proofErr w:type="spellStart"/>
       <w:r>
@@ -116,7 +116,7 @@
       </w:r>
       <w:proofErr w:type="spellEnd"/>
       <w:r>
-        <w:t xml:space="preserve"> : </w:t>
+        <w:t xml:space="preserve"> : http://screenshot.com/interior</w:t>
       </w:r>
       <w:proofErr w:type="spellStart"/>
       <w:r>
@@ -163,7 +163,7 @@
             </w:r>
             <w:proofErr w:type="spellEnd"/>
             <w:r>
-              <w:t xml:space="preserve"> : </w:t>
+              <w:t xml:space="preserve"> : John Smith</w:t>
             </w:r>
             <w:proofErr w:type="spellStart"/>
             <w:r>
@@ -197,7 +197,7 @@
             </w:r>
             <w:proofErr w:type="spellEnd"/>
             <w:r>
-              <w:t xml:space="preserve">: undefined</w:t>
+              <w:t xml:space="preserve">: 3</w:t>
             </w:r>
             <w:proofErr w:type="spellStart"/>
             <w:r>
@@ -237,7 +237,7 @@
           </w:tcPr>
           <w:p>
             <w:r>
-              <w:t xml:space="preserve">Practice Name : Test 1</w:t>
+              <w:t xml:space="preserve">Practice Name : Smile Orthodontics</w:t>
             </w:r>
             <w:proofErr w:type="spellStart"/>
             <w:r>
@@ -255,7 +255,7 @@
           </w:tcPr>
           <w:p>
             <w:r>
-              <w:t xml:space="preserve">Contact Name: </w:t>
+              <w:t xml:space="preserve">Contact Name: Bob Smith</w:t>
             </w:r>
             <w:proofErr w:type="spellStart"/>
             <w:r>
@@ -268,7 +268,7 @@
           </w:p>
           <w:p>
             <w:r>
-              <w:t xml:space="preserve">Contact Email: </w:t>
+              <w:t xml:space="preserve">Contact Email: info@baymeadowsorthodontics.com</w:t>
             </w:r>
             <w:proofErr w:type="spellStart"/>
             <w:r>
@@ -289,7 +289,7 @@
             </w:r>
             <w:proofErr w:type="spellEnd"/>
             <w:r>
-              <w:t xml:space="preserve">: </w:t>
+              <w:t xml:space="preserve">: 6506381500</w:t>
             </w:r>
             <w:proofErr w:type="spellStart"/>
             <w:r>
@@ -334,7 +334,7 @@
             </w:r>
             <w:proofErr w:type="spellEnd"/>
             <w:r>
-              <w:t xml:space="preserve"> : </w:t>
+              <w:t xml:space="preserve"> : 15931 Hesperian Blvd.</w:t>
             </w:r>
             <w:proofErr w:type="spellStart"/>
             <w:r>
@@ -386,7 +386,7 @@
             </w:r>
             <w:proofErr w:type="spellEnd"/>
             <w:r>
-              <w:t xml:space="preserve"> ID : </w:t>
+              <w:t xml:space="preserve"> ID : 125684</w:t>
             </w:r>
             <w:proofErr w:type="spellStart"/>
             <w:r>
@@ -426,7 +426,7 @@
           </w:tcPr>
           <w:p>
             <w:r>
-              <w:t xml:space="preserve">Practice Email : </w:t>
+              <w:t xml:space="preserve">Practice Email : info@baymeadowsorthodontics.com</w:t>
             </w:r>
             <w:proofErr w:type="spellStart"/>
             <w:r>
@@ -479,7 +479,7 @@
       </w:r>
       <w:proofErr w:type="spellEnd"/>
       <w:r>
-        <w:t xml:space="preserve"> Site URL : </w:t>
+        <w:t xml:space="preserve"> Site URL : fdfdfd</w:t>
       </w:r>
       <w:proofErr w:type="spellStart"/>
       <w:r>
@@ -510,7 +510,7 @@
       </w:r>
       <w:proofErr w:type="spellEnd"/>
       <w:r>
-        <w:t xml:space="preserve"> : </w:t>
+        <w:t xml:space="preserve"> : smileortho</w:t>
       </w:r>
       <w:proofErr w:type="spellStart"/>
       <w:r>
@@ -528,7 +528,7 @@
       </w:r>
       <w:proofErr w:type="spellEnd"/>
       <w:r>
-        <w:t xml:space="preserve"> : </w:t>
+        <w:t xml:space="preserve"> : %fdw84</w:t>
       </w:r>
       <w:proofErr w:type="spellStart"/>
       <w:r>
@@ -541,7 +541,7 @@
     </w:p>
     <w:p>
       <w:r>
-        <w:t xml:space="preserve">Notes : </w:t>
+        <w:t xml:space="preserve">Notes : test</w:t>
       </w:r>
       <w:proofErr w:type="spellStart"/>
       <w:r>
@@ -597,7 +597,7 @@
     </w:p>
     <w:p>
       <w:r>
-        <w:t xml:space="preserve">Notes : </w:t>
+        <w:t xml:space="preserve">Notes : test</w:t>
       </w:r>
       <w:proofErr w:type="spellStart"/>
       <w:r>
@@ -697,7 +697,7 @@
     </w:p>
     <w:p>
       <w:r>
-        <w:t xml:space="preserve">Notes : </w:t>
+        <w:t xml:space="preserve">Notes : test</w:t>
       </w:r>
       <w:proofErr w:type="spellStart"/>
       <w:r>
@@ -1373,7 +1373,7 @@
               <w:rPr>
                 <w:b/>
               </w:rPr>
-              <w:t xml:space="preserve">Meet the Doctor</w:t>
+              <w:t xml:space="preserve">Meet the Doc</w:t>
             </w:r>
             <w:proofErr w:type="spellStart"/>
             <w:r>
@@ -1404,7 +1404,7 @@
           </w:tcPr>
           <w:p>
             <w:r>
-              <w:t xml:space="preserve">Test</w:t>
+              <w:t/>
             </w:r>
             <w:proofErr w:type="spellStart"/>
             <w:r>
@@ -1537,7 +1537,7 @@
           </w:tcPr>
           <w:p>
             <w:r>
-              <w:t xml:space="preserve">Test2</w:t>
+              <w:t/>
             </w:r>
             <w:proofErr w:type="spellStart"/>
             <w:r>
@@ -1639,7 +1639,7 @@
               <w:rPr>
                 <w:b/>
               </w:rPr>
-              <w:t xml:space="preserve">Map</w:t>
+              <w:t xml:space="preserve">Test</w:t>
             </w:r>
             <w:proofErr w:type="spellStart"/>
             <w:r>
@@ -1670,7 +1670,7 @@
           </w:tcPr>
           <w:p>
             <w:r>
-              <w:t xml:space="preserve">Test3</w:t>
+              <w:t/>
             </w:r>
             <w:proofErr w:type="spellStart"/>
             <w:r>
@@ -1789,7 +1789,259 @@
                 <w:sz w:val="26"/>
                 <w:szCs w:val="26"/>
               </w:rPr>
-              <w:t xml:space="preserve">Contact Us</w:t>
+              <w:t xml:space="preserve">Patient Info</w:t>
+            </w:r>
+            <w:proofErr w:type="spellStart"/>
+            <w:r>
+              <w:rPr>
+                <w:b/>
+                <w:sz w:val="26"/>
+                <w:szCs w:val="26"/>
+              </w:rPr>
+              <w:t/>
+            </w:r>
+            <w:proofErr w:type="spellEnd"/>
+            <w:r>
+              <w:rPr>
+                <w:b/>
+                <w:sz w:val="26"/>
+                <w:szCs w:val="26"/>
+              </w:rPr>
+              <w:t/>
+            </w:r>
+          </w:p>
+        </w:tc>
+        <w:tc>
+          <w:tcPr>
+            <w:tcW w:w="4531" w:type="dxa"/>
+            <w:shd w:val="clear" w:color="auto" w:fill="F2F2F2" w:themeFill="background1" w:themeFillShade="F2"/>
+          </w:tcPr>
+          <w:p>
+            <w:r>
+              <w:t/>
+            </w:r>
+            <w:proofErr w:type="spellStart"/>
+            <w:r>
+              <w:t/>
+            </w:r>
+            <w:r>
+              <w:t/>
+            </w:r>
+            <w:proofErr w:type="spellEnd"/>
+            <w:r>
+              <w:t/>
+            </w:r>
+          </w:p>
+        </w:tc>
+      </w:tr>
+      <w:tr>
+        <w:tblPrEx>
+          <w:shd w:val="clear" w:color="auto" w:fill="FFFFFF" w:themeFill="background1"/>
+        </w:tblPrEx>
+        <w:tc>
+          <w:tcPr>
+            <w:tcW w:w="4531" w:type="dxa"/>
+            <w:shd w:val="clear" w:color="auto" w:fill="FFFFFF" w:themeFill="background1"/>
+          </w:tcPr>
+          <w:p>
+            <w:pPr>
+              <w:rPr>
+                <w:b/>
+              </w:rPr>
+            </w:pPr>
+            <w:r>
+              <w:rPr>
+                <w:rFonts w:ascii="Microsoft Sans Serif" w:hAnsi="Microsoft Sans Serif" w:cs="Microsoft Sans Serif"/>
+                <w:bCs/>
+                <w:sz w:val="20"/>
+                <w:szCs w:val="20"/>
+              </w:rPr>
+              <w:t/>
+            </w:r>
+            <w:proofErr w:type="spellStart"/>
+            <w:r>
+              <w:rPr>
+                <w:rFonts w:ascii="Microsoft Sans Serif" w:hAnsi="Microsoft Sans Serif" w:cs="Microsoft Sans Serif"/>
+                <w:bCs/>
+                <w:sz w:val="20"/>
+                <w:szCs w:val="20"/>
+              </w:rPr>
+              <w:t/>
+            </w:r>
+            <w:proofErr w:type="spellEnd"/>
+            <w:r>
+              <w:rPr>
+                <w:rFonts w:ascii="Microsoft Sans Serif" w:hAnsi="Microsoft Sans Serif" w:cs="Microsoft Sans Serif"/>
+                <w:bCs/>
+                <w:sz w:val="20"/>
+                <w:szCs w:val="20"/>
+              </w:rPr>
+              <w:t/>
+            </w:r>
+            <w:r>
+              <w:rPr>
+                <w:rFonts w:ascii="Microsoft Sans Serif" w:hAnsi="Microsoft Sans Serif" w:cs="Microsoft Sans Serif"/>
+                <w:bCs/>
+                <w:sz w:val="20"/>
+                <w:szCs w:val="20"/>
+              </w:rPr>
+              <w:t xml:space="preserve">- </w:t>
+            </w:r>
+            <w:r>
+              <w:rPr>
+                <w:b/>
+              </w:rPr>
+              <w:t/>
+            </w:r>
+            <w:proofErr w:type="spellStart"/>
+            <w:r>
+              <w:rPr>
+                <w:b/>
+              </w:rPr>
+              <w:t/>
+            </w:r>
+            <w:r>
+              <w:rPr>
+                <w:b/>
+              </w:rPr>
+              <w:t/>
+            </w:r>
+            <w:proofErr w:type="spellEnd"/>
+            <w:r>
+              <w:rPr>
+                <w:b/>
+              </w:rPr>
+              <w:t/>
+            </w:r>
+          </w:p>
+        </w:tc>
+        <w:tc>
+          <w:tcPr>
+            <w:tcW w:w="4531" w:type="dxa"/>
+            <w:shd w:val="clear" w:color="auto" w:fill="FFFFFF" w:themeFill="background1"/>
+          </w:tcPr>
+          <w:p>
+            <w:r>
+              <w:t/>
+            </w:r>
+            <w:proofErr w:type="spellStart"/>
+            <w:r>
+              <w:t/>
+            </w:r>
+            <w:r>
+              <w:t/>
+            </w:r>
+            <w:proofErr w:type="spellEnd"/>
+            <w:r>
+              <w:t/>
+            </w:r>
+            <w:r>
+              <w:rPr>
+                <w:rFonts w:ascii="Microsoft Sans Serif" w:hAnsi="Microsoft Sans Serif" w:cs="Microsoft Sans Serif"/>
+                <w:bCs/>
+                <w:sz w:val="20"/>
+                <w:szCs w:val="20"/>
+              </w:rPr>
+              <w:t/>
+            </w:r>
+            <w:proofErr w:type="spellStart"/>
+            <w:r>
+              <w:rPr>
+                <w:rFonts w:ascii="Microsoft Sans Serif" w:hAnsi="Microsoft Sans Serif" w:cs="Microsoft Sans Serif"/>
+                <w:bCs/>
+                <w:sz w:val="20"/>
+                <w:szCs w:val="20"/>
+              </w:rPr>
+              <w:t/>
+            </w:r>
+            <w:proofErr w:type="spellEnd"/>
+            <w:r>
+              <w:rPr>
+                <w:rFonts w:ascii="Microsoft Sans Serif" w:hAnsi="Microsoft Sans Serif" w:cs="Microsoft Sans Serif"/>
+                <w:bCs/>
+                <w:sz w:val="20"/>
+                <w:szCs w:val="20"/>
+              </w:rPr>
+              <w:t/>
+            </w:r>
+          </w:p>
+        </w:tc>
+      </w:tr>
+    </w:tbl>
+    <w:p>
+      <w:pPr>
+        <w:spacing w:after="0" w:line="240" w:lineRule="auto"/>
+        <w:rPr>
+          <w:rFonts w:ascii="Microsoft Sans Serif" w:hAnsi="Microsoft Sans Serif" w:cs="Microsoft Sans Serif"/>
+          <w:bCs/>
+          <w:sz w:val="20"/>
+          <w:szCs w:val="20"/>
+        </w:rPr>
+      </w:pPr>
+      <w:r>
+        <w:rPr>
+          <w:rFonts w:ascii="Microsoft Sans Serif" w:hAnsi="Microsoft Sans Serif" w:cs="Microsoft Sans Serif"/>
+          <w:bCs/>
+          <w:sz w:val="20"/>
+          <w:szCs w:val="20"/>
+        </w:rPr>
+        <w:t/>
+      </w:r>
+      <w:proofErr w:type="spellStart"/>
+      <w:proofErr w:type="gramStart"/>
+      <w:r>
+        <w:rPr>
+          <w:rFonts w:ascii="Microsoft Sans Serif" w:hAnsi="Microsoft Sans Serif" w:cs="Microsoft Sans Serif"/>
+          <w:bCs/>
+          <w:sz w:val="20"/>
+          <w:szCs w:val="20"/>
+        </w:rPr>
+        <w:t/>
+      </w:r>
+      <w:proofErr w:type="spellEnd"/>
+      <w:proofErr w:type="gramEnd"/>
+      <w:r>
+        <w:rPr>
+          <w:rFonts w:ascii="Microsoft Sans Serif" w:hAnsi="Microsoft Sans Serif" w:cs="Microsoft Sans Serif"/>
+          <w:bCs/>
+          <w:sz w:val="20"/>
+          <w:szCs w:val="20"/>
+        </w:rPr>
+        <w:t/>
+      </w:r>
+    </w:p>
+    <w:tbl>
+      <w:tblPr>
+        <w:tblStyle w:val="TableGrid"/>
+        <w:tblW w:w="0" w:type="auto"/>
+        <w:shd w:val="clear" w:color="auto" w:fill="F2F2F2" w:themeFill="background1" w:themeFillShade="F2"/>
+        <w:tblLook w:val="04A0" w:firstRow="1" w:lastRow="0" w:firstColumn="1" w:lastColumn="0" w:noHBand="0" w:noVBand="1"/>
+      </w:tblPr>
+      <w:tblGrid>
+        <w:gridCol w:w="4531"/>
+        <w:gridCol w:w="4531"/>
+      </w:tblGrid>
+      <w:tr>
+        <w:tc>
+          <w:tcPr>
+            <w:tcW w:w="4531" w:type="dxa"/>
+            <w:shd w:val="clear" w:color="auto" w:fill="F2F2F2" w:themeFill="background1" w:themeFillShade="F2"/>
+          </w:tcPr>
+          <w:p>
+            <w:pPr>
+              <w:rPr>
+                <w:b/>
+                <w:sz w:val="26"/>
+                <w:szCs w:val="26"/>
+              </w:rPr>
+            </w:pPr>
+            <w:r>
+              <w:rPr>
+                <w:b/>
+                <w:sz w:val="26"/>
+                <w:szCs w:val="26"/>
+              </w:rPr>
+              <w:t/>
             </w:r>
             <w:proofErr w:type="spellStart"/>
             <w:r>

</xml_diff>

<commit_message>
Added image uploader to signup. Images are stored in uploads folder. Also set alert messaage to fixed positioning and added script to fade it out after 3 seconds.
</commit_message>
<xml_diff>
--- a/supersite/routes/word/blueprint_template_output.docx
+++ b/supersite/routes/word/blueprint_template_output.docx
@@ -50,7 +50,7 @@
             </w:r>
             <w:proofErr w:type="spellEnd"/>
             <w:r>
-              <w:t xml:space="preserve"> : Denise</w:t>
+              <w:t xml:space="preserve"> : Rachel</w:t>
             </w:r>
             <w:proofErr w:type="spellStart"/>
             <w:r>
@@ -68,7 +68,7 @@
           </w:tcPr>
           <w:p>
             <w:r>
-              <w:t xml:space="preserve">Designer: Jodi</w:t>
+              <w:t xml:space="preserve">Designer: undefined</w:t>
             </w:r>
           </w:p>
         </w:tc>
@@ -163,7 +163,7 @@
             </w:r>
             <w:proofErr w:type="spellEnd"/>
             <w:r>
-              <w:t xml:space="preserve"> : John Smith</w:t>
+              <w:t xml:space="preserve"> : Doctor Name</w:t>
             </w:r>
             <w:proofErr w:type="spellStart"/>
             <w:r>
@@ -479,7 +479,7 @@
       </w:r>
       <w:proofErr w:type="spellEnd"/>
       <w:r>
-        <w:t xml:space="preserve"> Site URL : fdfdfd</w:t>
+        <w:t xml:space="preserve"> Site URL : http://www.oursite.com</w:t>
       </w:r>
       <w:proofErr w:type="spellStart"/>
       <w:r>
@@ -1373,7 +1373,7 @@
               <w:rPr>
                 <w:b/>
               </w:rPr>
-              <w:t xml:space="preserve">Meet the Doc</w:t>
+              <w:t xml:space="preserve">test2</w:t>
             </w:r>
             <w:proofErr w:type="spellStart"/>
             <w:r>
@@ -1506,140 +1506,7 @@
               <w:rPr>
                 <w:b/>
               </w:rPr>
-              <w:t xml:space="preserve">Our Staff</w:t>
-            </w:r>
-            <w:proofErr w:type="spellStart"/>
-            <w:r>
-              <w:rPr>
-                <w:b/>
-              </w:rPr>
-              <w:t/>
-            </w:r>
-            <w:r>
-              <w:rPr>
-                <w:b/>
-              </w:rPr>
-              <w:t/>
-            </w:r>
-            <w:proofErr w:type="spellEnd"/>
-            <w:r>
-              <w:rPr>
-                <w:b/>
-              </w:rPr>
-              <w:t/>
-            </w:r>
-          </w:p>
-        </w:tc>
-        <w:tc>
-          <w:tcPr>
-            <w:tcW w:w="4531" w:type="dxa"/>
-            <w:shd w:val="clear" w:color="auto" w:fill="FFFFFF" w:themeFill="background1"/>
-          </w:tcPr>
-          <w:p>
-            <w:r>
-              <w:t/>
-            </w:r>
-            <w:proofErr w:type="spellStart"/>
-            <w:r>
-              <w:t/>
-            </w:r>
-            <w:r>
-              <w:t/>
-            </w:r>
-            <w:proofErr w:type="spellEnd"/>
-            <w:r>
-              <w:t/>
-            </w:r>
-            <w:r>
-              <w:rPr>
-                <w:rFonts w:ascii="Microsoft Sans Serif" w:hAnsi="Microsoft Sans Serif" w:cs="Microsoft Sans Serif"/>
-                <w:bCs/>
-                <w:sz w:val="20"/>
-                <w:szCs w:val="20"/>
-              </w:rPr>
-              <w:t/>
-            </w:r>
-            <w:proofErr w:type="spellStart"/>
-            <w:r>
-              <w:rPr>
-                <w:rFonts w:ascii="Microsoft Sans Serif" w:hAnsi="Microsoft Sans Serif" w:cs="Microsoft Sans Serif"/>
-                <w:bCs/>
-                <w:sz w:val="20"/>
-                <w:szCs w:val="20"/>
-              </w:rPr>
-              <w:t/>
-            </w:r>
-            <w:proofErr w:type="spellEnd"/>
-            <w:r>
-              <w:rPr>
-                <w:rFonts w:ascii="Microsoft Sans Serif" w:hAnsi="Microsoft Sans Serif" w:cs="Microsoft Sans Serif"/>
-                <w:bCs/>
-                <w:sz w:val="20"/>
-                <w:szCs w:val="20"/>
-              </w:rPr>
-              <w:t/>
-            </w:r>
-          </w:p>
-        </w:tc>
-      </w:tr>
-      <w:tr>
-        <w:tblPrEx>
-          <w:shd w:val="clear" w:color="auto" w:fill="FFFFFF" w:themeFill="background1"/>
-        </w:tblPrEx>
-        <w:tc>
-          <w:tcPr>
-            <w:tcW w:w="4531" w:type="dxa"/>
-            <w:shd w:val="clear" w:color="auto" w:fill="FFFFFF" w:themeFill="background1"/>
-          </w:tcPr>
-          <w:p>
-            <w:pPr>
-              <w:rPr>
-                <w:b/>
-              </w:rPr>
-            </w:pPr>
-            <w:r>
-              <w:rPr>
-                <w:rFonts w:ascii="Microsoft Sans Serif" w:hAnsi="Microsoft Sans Serif" w:cs="Microsoft Sans Serif"/>
-                <w:bCs/>
-                <w:sz w:val="20"/>
-                <w:szCs w:val="20"/>
-              </w:rPr>
-              <w:t/>
-            </w:r>
-            <w:proofErr w:type="spellStart"/>
-            <w:r>
-              <w:rPr>
-                <w:rFonts w:ascii="Microsoft Sans Serif" w:hAnsi="Microsoft Sans Serif" w:cs="Microsoft Sans Serif"/>
-                <w:bCs/>
-                <w:sz w:val="20"/>
-                <w:szCs w:val="20"/>
-              </w:rPr>
-              <w:t/>
-            </w:r>
-            <w:proofErr w:type="spellEnd"/>
-            <w:r>
-              <w:rPr>
-                <w:rFonts w:ascii="Microsoft Sans Serif" w:hAnsi="Microsoft Sans Serif" w:cs="Microsoft Sans Serif"/>
-                <w:bCs/>
-                <w:sz w:val="20"/>
-                <w:szCs w:val="20"/>
-              </w:rPr>
-              <w:t/>
-            </w:r>
-            <w:r>
-              <w:rPr>
-                <w:rFonts w:ascii="Microsoft Sans Serif" w:hAnsi="Microsoft Sans Serif" w:cs="Microsoft Sans Serif"/>
-                <w:bCs/>
-                <w:sz w:val="20"/>
-                <w:szCs w:val="20"/>
-              </w:rPr>
-              <w:t xml:space="preserve">- </w:t>
-            </w:r>
-            <w:r>
-              <w:rPr>
-                <w:b/>
-              </w:rPr>
-              <w:t xml:space="preserve">Test</w:t>
+              <w:t xml:space="preserve">test3</w:t>
             </w:r>
             <w:proofErr w:type="spellStart"/>
             <w:r>
@@ -1789,259 +1656,7 @@
                 <w:sz w:val="26"/>
                 <w:szCs w:val="26"/>
               </w:rPr>
-              <w:t xml:space="preserve">Patient Info</w:t>
-            </w:r>
-            <w:proofErr w:type="spellStart"/>
-            <w:r>
-              <w:rPr>
-                <w:b/>
-                <w:sz w:val="26"/>
-                <w:szCs w:val="26"/>
-              </w:rPr>
-              <w:t/>
-            </w:r>
-            <w:proofErr w:type="spellEnd"/>
-            <w:r>
-              <w:rPr>
-                <w:b/>
-                <w:sz w:val="26"/>
-                <w:szCs w:val="26"/>
-              </w:rPr>
-              <w:t/>
-            </w:r>
-          </w:p>
-        </w:tc>
-        <w:tc>
-          <w:tcPr>
-            <w:tcW w:w="4531" w:type="dxa"/>
-            <w:shd w:val="clear" w:color="auto" w:fill="F2F2F2" w:themeFill="background1" w:themeFillShade="F2"/>
-          </w:tcPr>
-          <w:p>
-            <w:r>
-              <w:t/>
-            </w:r>
-            <w:proofErr w:type="spellStart"/>
-            <w:r>
-              <w:t/>
-            </w:r>
-            <w:r>
-              <w:t/>
-            </w:r>
-            <w:proofErr w:type="spellEnd"/>
-            <w:r>
-              <w:t/>
-            </w:r>
-          </w:p>
-        </w:tc>
-      </w:tr>
-      <w:tr>
-        <w:tblPrEx>
-          <w:shd w:val="clear" w:color="auto" w:fill="FFFFFF" w:themeFill="background1"/>
-        </w:tblPrEx>
-        <w:tc>
-          <w:tcPr>
-            <w:tcW w:w="4531" w:type="dxa"/>
-            <w:shd w:val="clear" w:color="auto" w:fill="FFFFFF" w:themeFill="background1"/>
-          </w:tcPr>
-          <w:p>
-            <w:pPr>
-              <w:rPr>
-                <w:b/>
-              </w:rPr>
-            </w:pPr>
-            <w:r>
-              <w:rPr>
-                <w:rFonts w:ascii="Microsoft Sans Serif" w:hAnsi="Microsoft Sans Serif" w:cs="Microsoft Sans Serif"/>
-                <w:bCs/>
-                <w:sz w:val="20"/>
-                <w:szCs w:val="20"/>
-              </w:rPr>
-              <w:t/>
-            </w:r>
-            <w:proofErr w:type="spellStart"/>
-            <w:r>
-              <w:rPr>
-                <w:rFonts w:ascii="Microsoft Sans Serif" w:hAnsi="Microsoft Sans Serif" w:cs="Microsoft Sans Serif"/>
-                <w:bCs/>
-                <w:sz w:val="20"/>
-                <w:szCs w:val="20"/>
-              </w:rPr>
-              <w:t/>
-            </w:r>
-            <w:proofErr w:type="spellEnd"/>
-            <w:r>
-              <w:rPr>
-                <w:rFonts w:ascii="Microsoft Sans Serif" w:hAnsi="Microsoft Sans Serif" w:cs="Microsoft Sans Serif"/>
-                <w:bCs/>
-                <w:sz w:val="20"/>
-                <w:szCs w:val="20"/>
-              </w:rPr>
-              <w:t/>
-            </w:r>
-            <w:r>
-              <w:rPr>
-                <w:rFonts w:ascii="Microsoft Sans Serif" w:hAnsi="Microsoft Sans Serif" w:cs="Microsoft Sans Serif"/>
-                <w:bCs/>
-                <w:sz w:val="20"/>
-                <w:szCs w:val="20"/>
-              </w:rPr>
-              <w:t xml:space="preserve">- </w:t>
-            </w:r>
-            <w:r>
-              <w:rPr>
-                <w:b/>
-              </w:rPr>
-              <w:t/>
-            </w:r>
-            <w:proofErr w:type="spellStart"/>
-            <w:r>
-              <w:rPr>
-                <w:b/>
-              </w:rPr>
-              <w:t/>
-            </w:r>
-            <w:r>
-              <w:rPr>
-                <w:b/>
-              </w:rPr>
-              <w:t/>
-            </w:r>
-            <w:proofErr w:type="spellEnd"/>
-            <w:r>
-              <w:rPr>
-                <w:b/>
-              </w:rPr>
-              <w:t/>
-            </w:r>
-          </w:p>
-        </w:tc>
-        <w:tc>
-          <w:tcPr>
-            <w:tcW w:w="4531" w:type="dxa"/>
-            <w:shd w:val="clear" w:color="auto" w:fill="FFFFFF" w:themeFill="background1"/>
-          </w:tcPr>
-          <w:p>
-            <w:r>
-              <w:t/>
-            </w:r>
-            <w:proofErr w:type="spellStart"/>
-            <w:r>
-              <w:t/>
-            </w:r>
-            <w:r>
-              <w:t/>
-            </w:r>
-            <w:proofErr w:type="spellEnd"/>
-            <w:r>
-              <w:t/>
-            </w:r>
-            <w:r>
-              <w:rPr>
-                <w:rFonts w:ascii="Microsoft Sans Serif" w:hAnsi="Microsoft Sans Serif" w:cs="Microsoft Sans Serif"/>
-                <w:bCs/>
-                <w:sz w:val="20"/>
-                <w:szCs w:val="20"/>
-              </w:rPr>
-              <w:t/>
-            </w:r>
-            <w:proofErr w:type="spellStart"/>
-            <w:r>
-              <w:rPr>
-                <w:rFonts w:ascii="Microsoft Sans Serif" w:hAnsi="Microsoft Sans Serif" w:cs="Microsoft Sans Serif"/>
-                <w:bCs/>
-                <w:sz w:val="20"/>
-                <w:szCs w:val="20"/>
-              </w:rPr>
-              <w:t/>
-            </w:r>
-            <w:proofErr w:type="spellEnd"/>
-            <w:r>
-              <w:rPr>
-                <w:rFonts w:ascii="Microsoft Sans Serif" w:hAnsi="Microsoft Sans Serif" w:cs="Microsoft Sans Serif"/>
-                <w:bCs/>
-                <w:sz w:val="20"/>
-                <w:szCs w:val="20"/>
-              </w:rPr>
-              <w:t/>
-            </w:r>
-          </w:p>
-        </w:tc>
-      </w:tr>
-    </w:tbl>
-    <w:p>
-      <w:pPr>
-        <w:spacing w:after="0" w:line="240" w:lineRule="auto"/>
-        <w:rPr>
-          <w:rFonts w:ascii="Microsoft Sans Serif" w:hAnsi="Microsoft Sans Serif" w:cs="Microsoft Sans Serif"/>
-          <w:bCs/>
-          <w:sz w:val="20"/>
-          <w:szCs w:val="20"/>
-        </w:rPr>
-      </w:pPr>
-      <w:r>
-        <w:rPr>
-          <w:rFonts w:ascii="Microsoft Sans Serif" w:hAnsi="Microsoft Sans Serif" w:cs="Microsoft Sans Serif"/>
-          <w:bCs/>
-          <w:sz w:val="20"/>
-          <w:szCs w:val="20"/>
-        </w:rPr>
-        <w:t/>
-      </w:r>
-      <w:proofErr w:type="spellStart"/>
-      <w:proofErr w:type="gramStart"/>
-      <w:r>
-        <w:rPr>
-          <w:rFonts w:ascii="Microsoft Sans Serif" w:hAnsi="Microsoft Sans Serif" w:cs="Microsoft Sans Serif"/>
-          <w:bCs/>
-          <w:sz w:val="20"/>
-          <w:szCs w:val="20"/>
-        </w:rPr>
-        <w:t/>
-      </w:r>
-      <w:proofErr w:type="spellEnd"/>
-      <w:proofErr w:type="gramEnd"/>
-      <w:r>
-        <w:rPr>
-          <w:rFonts w:ascii="Microsoft Sans Serif" w:hAnsi="Microsoft Sans Serif" w:cs="Microsoft Sans Serif"/>
-          <w:bCs/>
-          <w:sz w:val="20"/>
-          <w:szCs w:val="20"/>
-        </w:rPr>
-        <w:t/>
-      </w:r>
-    </w:p>
-    <w:tbl>
-      <w:tblPr>
-        <w:tblStyle w:val="TableGrid"/>
-        <w:tblW w:w="0" w:type="auto"/>
-        <w:shd w:val="clear" w:color="auto" w:fill="F2F2F2" w:themeFill="background1" w:themeFillShade="F2"/>
-        <w:tblLook w:val="04A0" w:firstRow="1" w:lastRow="0" w:firstColumn="1" w:lastColumn="0" w:noHBand="0" w:noVBand="1"/>
-      </w:tblPr>
-      <w:tblGrid>
-        <w:gridCol w:w="4531"/>
-        <w:gridCol w:w="4531"/>
-      </w:tblGrid>
-      <w:tr>
-        <w:tc>
-          <w:tcPr>
-            <w:tcW w:w="4531" w:type="dxa"/>
-            <w:shd w:val="clear" w:color="auto" w:fill="F2F2F2" w:themeFill="background1" w:themeFillShade="F2"/>
-          </w:tcPr>
-          <w:p>
-            <w:pPr>
-              <w:rPr>
-                <w:b/>
-                <w:sz w:val="26"/>
-                <w:szCs w:val="26"/>
-              </w:rPr>
-            </w:pPr>
-            <w:r>
-              <w:rPr>
-                <w:b/>
-                <w:sz w:val="26"/>
-                <w:szCs w:val="26"/>
-              </w:rPr>
-              <w:t/>
+              <w:t xml:space="preserve">Contact</w:t>
             </w:r>
             <w:proofErr w:type="spellStart"/>
             <w:r>

</xml_diff>

<commit_message>
Updated Blueprint Generator Page. Added more styles and a script to the alert message.
</commit_message>
<xml_diff>
--- a/supersite/routes/word/blueprint_template_output.docx
+++ b/supersite/routes/word/blueprint_template_output.docx
@@ -7,7 +7,7 @@
         <w:pStyle w:val="Title"/>
       </w:pPr>
       <w:r>
-        <w:t xml:space="preserve">Smile Orthodontics</w:t>
+        <w:t xml:space="preserve">TEST!!!!!!!</w:t>
       </w:r>
       <w:proofErr w:type="spellStart"/>
       <w:proofErr w:type="gramStart"/>
@@ -50,7 +50,7 @@
             </w:r>
             <w:proofErr w:type="spellEnd"/>
             <w:r>
-              <w:t xml:space="preserve"> : Rachel</w:t>
+              <w:t xml:space="preserve"> : Denise</w:t>
             </w:r>
             <w:proofErr w:type="spellStart"/>
             <w:r>
@@ -68,7 +68,7 @@
           </w:tcPr>
           <w:p>
             <w:r>
-              <w:t xml:space="preserve">Designer: undefined</w:t>
+              <w:t xml:space="preserve">Designer: Jodi</w:t>
             </w:r>
           </w:p>
         </w:tc>
@@ -92,7 +92,7 @@
     </w:p>
     <w:p>
       <w:r>
-        <w:t xml:space="preserve">Home : http://screenshot.com/</w:t>
+        <w:t xml:space="preserve">Home : Home Screenshot</w:t>
       </w:r>
       <w:proofErr w:type="spellStart"/>
       <w:r>
@@ -163,7 +163,7 @@
             </w:r>
             <w:proofErr w:type="spellEnd"/>
             <w:r>
-              <w:t xml:space="preserve"> : Doctor Name</w:t>
+              <w:t xml:space="preserve"> : undefined</w:t>
             </w:r>
             <w:proofErr w:type="spellStart"/>
             <w:r>
@@ -197,7 +197,7 @@
             </w:r>
             <w:proofErr w:type="spellEnd"/>
             <w:r>
-              <w:t xml:space="preserve">: 3</w:t>
+              <w:t xml:space="preserve">: 4</w:t>
             </w:r>
             <w:proofErr w:type="spellStart"/>
             <w:r>
@@ -237,7 +237,7 @@
           </w:tcPr>
           <w:p>
             <w:r>
-              <w:t xml:space="preserve">Practice Name : Smile Orthodontics</w:t>
+              <w:t xml:space="preserve">Practice Name : TEST!!!!!!!</w:t>
             </w:r>
             <w:proofErr w:type="spellStart"/>
             <w:r>
@@ -255,7 +255,7 @@
           </w:tcPr>
           <w:p>
             <w:r>
-              <w:t xml:space="preserve">Contact Name: Bob Smith</w:t>
+              <w:t xml:space="preserve">Contact Name: Test</w:t>
             </w:r>
             <w:proofErr w:type="spellStart"/>
             <w:r>
@@ -1373,7 +1373,7 @@
               <w:rPr>
                 <w:b/>
               </w:rPr>
-              <w:t xml:space="preserve">test2</w:t>
+              <w:t xml:space="preserve">Meet the Doctor</w:t>
             </w:r>
             <w:proofErr w:type="spellStart"/>
             <w:r>
@@ -1506,7 +1506,140 @@
               <w:rPr>
                 <w:b/>
               </w:rPr>
-              <w:t xml:space="preserve">test3</w:t>
+              <w:t xml:space="preserve">Our Staff</w:t>
+            </w:r>
+            <w:proofErr w:type="spellStart"/>
+            <w:r>
+              <w:rPr>
+                <w:b/>
+              </w:rPr>
+              <w:t/>
+            </w:r>
+            <w:r>
+              <w:rPr>
+                <w:b/>
+              </w:rPr>
+              <w:t/>
+            </w:r>
+            <w:proofErr w:type="spellEnd"/>
+            <w:r>
+              <w:rPr>
+                <w:b/>
+              </w:rPr>
+              <w:t/>
+            </w:r>
+          </w:p>
+        </w:tc>
+        <w:tc>
+          <w:tcPr>
+            <w:tcW w:w="4531" w:type="dxa"/>
+            <w:shd w:val="clear" w:color="auto" w:fill="FFFFFF" w:themeFill="background1"/>
+          </w:tcPr>
+          <w:p>
+            <w:r>
+              <w:t/>
+            </w:r>
+            <w:proofErr w:type="spellStart"/>
+            <w:r>
+              <w:t/>
+            </w:r>
+            <w:r>
+              <w:t/>
+            </w:r>
+            <w:proofErr w:type="spellEnd"/>
+            <w:r>
+              <w:t/>
+            </w:r>
+            <w:r>
+              <w:rPr>
+                <w:rFonts w:ascii="Microsoft Sans Serif" w:hAnsi="Microsoft Sans Serif" w:cs="Microsoft Sans Serif"/>
+                <w:bCs/>
+                <w:sz w:val="20"/>
+                <w:szCs w:val="20"/>
+              </w:rPr>
+              <w:t/>
+            </w:r>
+            <w:proofErr w:type="spellStart"/>
+            <w:r>
+              <w:rPr>
+                <w:rFonts w:ascii="Microsoft Sans Serif" w:hAnsi="Microsoft Sans Serif" w:cs="Microsoft Sans Serif"/>
+                <w:bCs/>
+                <w:sz w:val="20"/>
+                <w:szCs w:val="20"/>
+              </w:rPr>
+              <w:t/>
+            </w:r>
+            <w:proofErr w:type="spellEnd"/>
+            <w:r>
+              <w:rPr>
+                <w:rFonts w:ascii="Microsoft Sans Serif" w:hAnsi="Microsoft Sans Serif" w:cs="Microsoft Sans Serif"/>
+                <w:bCs/>
+                <w:sz w:val="20"/>
+                <w:szCs w:val="20"/>
+              </w:rPr>
+              <w:t/>
+            </w:r>
+          </w:p>
+        </w:tc>
+      </w:tr>
+      <w:tr>
+        <w:tblPrEx>
+          <w:shd w:val="clear" w:color="auto" w:fill="FFFFFF" w:themeFill="background1"/>
+        </w:tblPrEx>
+        <w:tc>
+          <w:tcPr>
+            <w:tcW w:w="4531" w:type="dxa"/>
+            <w:shd w:val="clear" w:color="auto" w:fill="FFFFFF" w:themeFill="background1"/>
+          </w:tcPr>
+          <w:p>
+            <w:pPr>
+              <w:rPr>
+                <w:b/>
+              </w:rPr>
+            </w:pPr>
+            <w:r>
+              <w:rPr>
+                <w:rFonts w:ascii="Microsoft Sans Serif" w:hAnsi="Microsoft Sans Serif" w:cs="Microsoft Sans Serif"/>
+                <w:bCs/>
+                <w:sz w:val="20"/>
+                <w:szCs w:val="20"/>
+              </w:rPr>
+              <w:t/>
+            </w:r>
+            <w:proofErr w:type="spellStart"/>
+            <w:r>
+              <w:rPr>
+                <w:rFonts w:ascii="Microsoft Sans Serif" w:hAnsi="Microsoft Sans Serif" w:cs="Microsoft Sans Serif"/>
+                <w:bCs/>
+                <w:sz w:val="20"/>
+                <w:szCs w:val="20"/>
+              </w:rPr>
+              <w:t/>
+            </w:r>
+            <w:proofErr w:type="spellEnd"/>
+            <w:r>
+              <w:rPr>
+                <w:rFonts w:ascii="Microsoft Sans Serif" w:hAnsi="Microsoft Sans Serif" w:cs="Microsoft Sans Serif"/>
+                <w:bCs/>
+                <w:sz w:val="20"/>
+                <w:szCs w:val="20"/>
+              </w:rPr>
+              <w:t/>
+            </w:r>
+            <w:r>
+              <w:rPr>
+                <w:rFonts w:ascii="Microsoft Sans Serif" w:hAnsi="Microsoft Sans Serif" w:cs="Microsoft Sans Serif"/>
+                <w:bCs/>
+                <w:sz w:val="20"/>
+                <w:szCs w:val="20"/>
+              </w:rPr>
+              <w:t xml:space="preserve">- </w:t>
+            </w:r>
+            <w:r>
+              <w:rPr>
+                <w:b/>
+              </w:rPr>
+              <w:t xml:space="preserve">Map</w:t>
             </w:r>
             <w:proofErr w:type="spellStart"/>
             <w:r>
@@ -1656,7 +1789,392 @@
                 <w:sz w:val="26"/>
                 <w:szCs w:val="26"/>
               </w:rPr>
-              <w:t xml:space="preserve">Contact</w:t>
+              <w:t xml:space="preserve">Treatment</w:t>
+            </w:r>
+            <w:proofErr w:type="spellStart"/>
+            <w:r>
+              <w:rPr>
+                <w:b/>
+                <w:sz w:val="26"/>
+                <w:szCs w:val="26"/>
+              </w:rPr>
+              <w:t/>
+            </w:r>
+            <w:proofErr w:type="spellEnd"/>
+            <w:r>
+              <w:rPr>
+                <w:b/>
+                <w:sz w:val="26"/>
+                <w:szCs w:val="26"/>
+              </w:rPr>
+              <w:t/>
+            </w:r>
+          </w:p>
+        </w:tc>
+        <w:tc>
+          <w:tcPr>
+            <w:tcW w:w="4531" w:type="dxa"/>
+            <w:shd w:val="clear" w:color="auto" w:fill="F2F2F2" w:themeFill="background1" w:themeFillShade="F2"/>
+          </w:tcPr>
+          <w:p>
+            <w:r>
+              <w:t/>
+            </w:r>
+            <w:proofErr w:type="spellStart"/>
+            <w:r>
+              <w:t/>
+            </w:r>
+            <w:r>
+              <w:t/>
+            </w:r>
+            <w:proofErr w:type="spellEnd"/>
+            <w:r>
+              <w:t/>
+            </w:r>
+          </w:p>
+        </w:tc>
+      </w:tr>
+      <w:tr>
+        <w:tblPrEx>
+          <w:shd w:val="clear" w:color="auto" w:fill="FFFFFF" w:themeFill="background1"/>
+        </w:tblPrEx>
+        <w:tc>
+          <w:tcPr>
+            <w:tcW w:w="4531" w:type="dxa"/>
+            <w:shd w:val="clear" w:color="auto" w:fill="FFFFFF" w:themeFill="background1"/>
+          </w:tcPr>
+          <w:p>
+            <w:pPr>
+              <w:rPr>
+                <w:b/>
+              </w:rPr>
+            </w:pPr>
+            <w:r>
+              <w:rPr>
+                <w:rFonts w:ascii="Microsoft Sans Serif" w:hAnsi="Microsoft Sans Serif" w:cs="Microsoft Sans Serif"/>
+                <w:bCs/>
+                <w:sz w:val="20"/>
+                <w:szCs w:val="20"/>
+              </w:rPr>
+              <w:t/>
+            </w:r>
+            <w:proofErr w:type="spellStart"/>
+            <w:r>
+              <w:rPr>
+                <w:rFonts w:ascii="Microsoft Sans Serif" w:hAnsi="Microsoft Sans Serif" w:cs="Microsoft Sans Serif"/>
+                <w:bCs/>
+                <w:sz w:val="20"/>
+                <w:szCs w:val="20"/>
+              </w:rPr>
+              <w:t/>
+            </w:r>
+            <w:proofErr w:type="spellEnd"/>
+            <w:r>
+              <w:rPr>
+                <w:rFonts w:ascii="Microsoft Sans Serif" w:hAnsi="Microsoft Sans Serif" w:cs="Microsoft Sans Serif"/>
+                <w:bCs/>
+                <w:sz w:val="20"/>
+                <w:szCs w:val="20"/>
+              </w:rPr>
+              <w:t/>
+            </w:r>
+            <w:r>
+              <w:rPr>
+                <w:rFonts w:ascii="Microsoft Sans Serif" w:hAnsi="Microsoft Sans Serif" w:cs="Microsoft Sans Serif"/>
+                <w:bCs/>
+                <w:sz w:val="20"/>
+                <w:szCs w:val="20"/>
+              </w:rPr>
+              <w:t xml:space="preserve">- </w:t>
+            </w:r>
+            <w:r>
+              <w:rPr>
+                <w:b/>
+              </w:rPr>
+              <w:t xml:space="preserve">Early Treatment</w:t>
+            </w:r>
+            <w:proofErr w:type="spellStart"/>
+            <w:r>
+              <w:rPr>
+                <w:b/>
+              </w:rPr>
+              <w:t/>
+            </w:r>
+            <w:r>
+              <w:rPr>
+                <w:b/>
+              </w:rPr>
+              <w:t/>
+            </w:r>
+            <w:proofErr w:type="spellEnd"/>
+            <w:r>
+              <w:rPr>
+                <w:b/>
+              </w:rPr>
+              <w:t/>
+            </w:r>
+          </w:p>
+        </w:tc>
+        <w:tc>
+          <w:tcPr>
+            <w:tcW w:w="4531" w:type="dxa"/>
+            <w:shd w:val="clear" w:color="auto" w:fill="FFFFFF" w:themeFill="background1"/>
+          </w:tcPr>
+          <w:p>
+            <w:r>
+              <w:t/>
+            </w:r>
+            <w:proofErr w:type="spellStart"/>
+            <w:r>
+              <w:t/>
+            </w:r>
+            <w:r>
+              <w:t/>
+            </w:r>
+            <w:proofErr w:type="spellEnd"/>
+            <w:r>
+              <w:t/>
+            </w:r>
+            <w:r>
+              <w:rPr>
+                <w:rFonts w:ascii="Microsoft Sans Serif" w:hAnsi="Microsoft Sans Serif" w:cs="Microsoft Sans Serif"/>
+                <w:bCs/>
+                <w:sz w:val="20"/>
+                <w:szCs w:val="20"/>
+              </w:rPr>
+              <w:t/>
+            </w:r>
+            <w:proofErr w:type="spellStart"/>
+            <w:r>
+              <w:rPr>
+                <w:rFonts w:ascii="Microsoft Sans Serif" w:hAnsi="Microsoft Sans Serif" w:cs="Microsoft Sans Serif"/>
+                <w:bCs/>
+                <w:sz w:val="20"/>
+                <w:szCs w:val="20"/>
+              </w:rPr>
+              <w:t/>
+            </w:r>
+            <w:proofErr w:type="spellEnd"/>
+            <w:r>
+              <w:rPr>
+                <w:rFonts w:ascii="Microsoft Sans Serif" w:hAnsi="Microsoft Sans Serif" w:cs="Microsoft Sans Serif"/>
+                <w:bCs/>
+                <w:sz w:val="20"/>
+                <w:szCs w:val="20"/>
+              </w:rPr>
+              <w:t/>
+            </w:r>
+          </w:p>
+        </w:tc>
+      </w:tr>
+      <w:tr>
+        <w:tblPrEx>
+          <w:shd w:val="clear" w:color="auto" w:fill="FFFFFF" w:themeFill="background1"/>
+        </w:tblPrEx>
+        <w:tc>
+          <w:tcPr>
+            <w:tcW w:w="4531" w:type="dxa"/>
+            <w:shd w:val="clear" w:color="auto" w:fill="FFFFFF" w:themeFill="background1"/>
+          </w:tcPr>
+          <w:p>
+            <w:pPr>
+              <w:rPr>
+                <w:b/>
+              </w:rPr>
+            </w:pPr>
+            <w:r>
+              <w:rPr>
+                <w:rFonts w:ascii="Microsoft Sans Serif" w:hAnsi="Microsoft Sans Serif" w:cs="Microsoft Sans Serif"/>
+                <w:bCs/>
+                <w:sz w:val="20"/>
+                <w:szCs w:val="20"/>
+              </w:rPr>
+              <w:t/>
+            </w:r>
+            <w:proofErr w:type="spellStart"/>
+            <w:r>
+              <w:rPr>
+                <w:rFonts w:ascii="Microsoft Sans Serif" w:hAnsi="Microsoft Sans Serif" w:cs="Microsoft Sans Serif"/>
+                <w:bCs/>
+                <w:sz w:val="20"/>
+                <w:szCs w:val="20"/>
+              </w:rPr>
+              <w:t/>
+            </w:r>
+            <w:proofErr w:type="spellEnd"/>
+            <w:r>
+              <w:rPr>
+                <w:rFonts w:ascii="Microsoft Sans Serif" w:hAnsi="Microsoft Sans Serif" w:cs="Microsoft Sans Serif"/>
+                <w:bCs/>
+                <w:sz w:val="20"/>
+                <w:szCs w:val="20"/>
+              </w:rPr>
+              <w:t/>
+            </w:r>
+            <w:r>
+              <w:rPr>
+                <w:rFonts w:ascii="Microsoft Sans Serif" w:hAnsi="Microsoft Sans Serif" w:cs="Microsoft Sans Serif"/>
+                <w:bCs/>
+                <w:sz w:val="20"/>
+                <w:szCs w:val="20"/>
+              </w:rPr>
+              <w:t xml:space="preserve">- </w:t>
+            </w:r>
+            <w:r>
+              <w:rPr>
+                <w:b/>
+              </w:rPr>
+              <w:t xml:space="preserve">Adult Treatment</w:t>
+            </w:r>
+            <w:proofErr w:type="spellStart"/>
+            <w:r>
+              <w:rPr>
+                <w:b/>
+              </w:rPr>
+              <w:t/>
+            </w:r>
+            <w:r>
+              <w:rPr>
+                <w:b/>
+              </w:rPr>
+              <w:t/>
+            </w:r>
+            <w:proofErr w:type="spellEnd"/>
+            <w:r>
+              <w:rPr>
+                <w:b/>
+              </w:rPr>
+              <w:t/>
+            </w:r>
+          </w:p>
+        </w:tc>
+        <w:tc>
+          <w:tcPr>
+            <w:tcW w:w="4531" w:type="dxa"/>
+            <w:shd w:val="clear" w:color="auto" w:fill="FFFFFF" w:themeFill="background1"/>
+          </w:tcPr>
+          <w:p>
+            <w:r>
+              <w:t/>
+            </w:r>
+            <w:proofErr w:type="spellStart"/>
+            <w:r>
+              <w:t/>
+            </w:r>
+            <w:r>
+              <w:t/>
+            </w:r>
+            <w:proofErr w:type="spellEnd"/>
+            <w:r>
+              <w:t/>
+            </w:r>
+            <w:r>
+              <w:rPr>
+                <w:rFonts w:ascii="Microsoft Sans Serif" w:hAnsi="Microsoft Sans Serif" w:cs="Microsoft Sans Serif"/>
+                <w:bCs/>
+                <w:sz w:val="20"/>
+                <w:szCs w:val="20"/>
+              </w:rPr>
+              <w:t/>
+            </w:r>
+            <w:proofErr w:type="spellStart"/>
+            <w:r>
+              <w:rPr>
+                <w:rFonts w:ascii="Microsoft Sans Serif" w:hAnsi="Microsoft Sans Serif" w:cs="Microsoft Sans Serif"/>
+                <w:bCs/>
+                <w:sz w:val="20"/>
+                <w:szCs w:val="20"/>
+              </w:rPr>
+              <w:t/>
+            </w:r>
+            <w:proofErr w:type="spellEnd"/>
+            <w:r>
+              <w:rPr>
+                <w:rFonts w:ascii="Microsoft Sans Serif" w:hAnsi="Microsoft Sans Serif" w:cs="Microsoft Sans Serif"/>
+                <w:bCs/>
+                <w:sz w:val="20"/>
+                <w:szCs w:val="20"/>
+              </w:rPr>
+              <w:t/>
+            </w:r>
+          </w:p>
+        </w:tc>
+      </w:tr>
+    </w:tbl>
+    <w:p>
+      <w:pPr>
+        <w:spacing w:after="0" w:line="240" w:lineRule="auto"/>
+        <w:rPr>
+          <w:rFonts w:ascii="Microsoft Sans Serif" w:hAnsi="Microsoft Sans Serif" w:cs="Microsoft Sans Serif"/>
+          <w:bCs/>
+          <w:sz w:val="20"/>
+          <w:szCs w:val="20"/>
+        </w:rPr>
+      </w:pPr>
+      <w:r>
+        <w:rPr>
+          <w:rFonts w:ascii="Microsoft Sans Serif" w:hAnsi="Microsoft Sans Serif" w:cs="Microsoft Sans Serif"/>
+          <w:bCs/>
+          <w:sz w:val="20"/>
+          <w:szCs w:val="20"/>
+        </w:rPr>
+        <w:t/>
+      </w:r>
+      <w:proofErr w:type="spellStart"/>
+      <w:proofErr w:type="gramStart"/>
+      <w:r>
+        <w:rPr>
+          <w:rFonts w:ascii="Microsoft Sans Serif" w:hAnsi="Microsoft Sans Serif" w:cs="Microsoft Sans Serif"/>
+          <w:bCs/>
+          <w:sz w:val="20"/>
+          <w:szCs w:val="20"/>
+        </w:rPr>
+        <w:t/>
+      </w:r>
+      <w:proofErr w:type="spellEnd"/>
+      <w:proofErr w:type="gramEnd"/>
+      <w:r>
+        <w:rPr>
+          <w:rFonts w:ascii="Microsoft Sans Serif" w:hAnsi="Microsoft Sans Serif" w:cs="Microsoft Sans Serif"/>
+          <w:bCs/>
+          <w:sz w:val="20"/>
+          <w:szCs w:val="20"/>
+        </w:rPr>
+        <w:t/>
+      </w:r>
+    </w:p>
+    <w:tbl>
+      <w:tblPr>
+        <w:tblStyle w:val="TableGrid"/>
+        <w:tblW w:w="0" w:type="auto"/>
+        <w:shd w:val="clear" w:color="auto" w:fill="F2F2F2" w:themeFill="background1" w:themeFillShade="F2"/>
+        <w:tblLook w:val="04A0" w:firstRow="1" w:lastRow="0" w:firstColumn="1" w:lastColumn="0" w:noHBand="0" w:noVBand="1"/>
+      </w:tblPr>
+      <w:tblGrid>
+        <w:gridCol w:w="4531"/>
+        <w:gridCol w:w="4531"/>
+      </w:tblGrid>
+      <w:tr>
+        <w:tc>
+          <w:tcPr>
+            <w:tcW w:w="4531" w:type="dxa"/>
+            <w:shd w:val="clear" w:color="auto" w:fill="F2F2F2" w:themeFill="background1" w:themeFillShade="F2"/>
+          </w:tcPr>
+          <w:p>
+            <w:pPr>
+              <w:rPr>
+                <w:b/>
+                <w:sz w:val="26"/>
+                <w:szCs w:val="26"/>
+              </w:rPr>
+            </w:pPr>
+            <w:r>
+              <w:rPr>
+                <w:b/>
+                <w:sz w:val="26"/>
+                <w:szCs w:val="26"/>
+              </w:rPr>
+              <w:t xml:space="preserve">Contact Us</w:t>
             </w:r>
             <w:proofErr w:type="spellStart"/>
             <w:r>

</xml_diff>

<commit_message>
Added search feature to the site
</commit_message>
<xml_diff>
--- a/supersite/routes/word/blueprint_template_output.docx
+++ b/supersite/routes/word/blueprint_template_output.docx
@@ -7,7 +7,7 @@
         <w:pStyle w:val="Title"/>
       </w:pPr>
       <w:r>
-        <w:t xml:space="preserve">fdfdf</w:t>
+        <w:t xml:space="preserve">Smile Orthodontics</w:t>
       </w:r>
       <w:proofErr w:type="spellStart"/>
       <w:proofErr w:type="gramStart"/>
@@ -50,7 +50,7 @@
             </w:r>
             <w:proofErr w:type="spellEnd"/>
             <w:r>
-              <w:t xml:space="preserve"> : Rachel</w:t>
+              <w:t xml:space="preserve"> : Denise</w:t>
             </w:r>
             <w:proofErr w:type="spellStart"/>
             <w:r>
@@ -92,7 +92,7 @@
     </w:p>
     <w:p>
       <w:r>
-        <w:t xml:space="preserve">Home : Home Screenshot</w:t>
+        <w:t xml:space="preserve">Home : http://screenshot.com/</w:t>
       </w:r>
       <w:proofErr w:type="spellStart"/>
       <w:r>
@@ -197,7 +197,7 @@
             </w:r>
             <w:proofErr w:type="spellEnd"/>
             <w:r>
-              <w:t xml:space="preserve">: 5</w:t>
+              <w:t xml:space="preserve">: 3</w:t>
             </w:r>
             <w:proofErr w:type="spellStart"/>
             <w:r>
@@ -237,7 +237,7 @@
           </w:tcPr>
           <w:p>
             <w:r>
-              <w:t xml:space="preserve">Practice Name : fdfdf</w:t>
+              <w:t xml:space="preserve">Practice Name : Smile Orthodontics</w:t>
             </w:r>
             <w:proofErr w:type="spellStart"/>
             <w:r>
@@ -1019,7 +1019,1039 @@
                 <w:sz w:val="26"/>
                 <w:szCs w:val="26"/>
               </w:rPr>
-              <w:t/>
+              <w:t xml:space="preserve">Home</w:t>
+            </w:r>
+            <w:proofErr w:type="spellStart"/>
+            <w:r>
+              <w:rPr>
+                <w:b/>
+                <w:sz w:val="26"/>
+                <w:szCs w:val="26"/>
+              </w:rPr>
+              <w:t/>
+            </w:r>
+            <w:proofErr w:type="spellEnd"/>
+            <w:r>
+              <w:rPr>
+                <w:b/>
+                <w:sz w:val="26"/>
+                <w:szCs w:val="26"/>
+              </w:rPr>
+              <w:t/>
+            </w:r>
+          </w:p>
+        </w:tc>
+        <w:tc>
+          <w:tcPr>
+            <w:tcW w:w="4531" w:type="dxa"/>
+            <w:shd w:val="clear" w:color="auto" w:fill="F2F2F2" w:themeFill="background1" w:themeFillShade="F2"/>
+          </w:tcPr>
+          <w:p>
+            <w:r>
+              <w:t/>
+            </w:r>
+            <w:proofErr w:type="spellStart"/>
+            <w:r>
+              <w:t/>
+            </w:r>
+            <w:r>
+              <w:t/>
+            </w:r>
+            <w:proofErr w:type="spellEnd"/>
+            <w:r>
+              <w:t/>
+            </w:r>
+          </w:p>
+        </w:tc>
+      </w:tr>
+      <w:tr>
+        <w:tblPrEx>
+          <w:shd w:val="clear" w:color="auto" w:fill="FFFFFF" w:themeFill="background1"/>
+        </w:tblPrEx>
+        <w:tc>
+          <w:tcPr>
+            <w:tcW w:w="4531" w:type="dxa"/>
+            <w:shd w:val="clear" w:color="auto" w:fill="FFFFFF" w:themeFill="background1"/>
+          </w:tcPr>
+          <w:p>
+            <w:pPr>
+              <w:rPr>
+                <w:b/>
+              </w:rPr>
+            </w:pPr>
+            <w:r>
+              <w:rPr>
+                <w:rFonts w:ascii="Microsoft Sans Serif" w:hAnsi="Microsoft Sans Serif" w:cs="Microsoft Sans Serif"/>
+                <w:bCs/>
+                <w:sz w:val="20"/>
+                <w:szCs w:val="20"/>
+              </w:rPr>
+              <w:t/>
+            </w:r>
+            <w:proofErr w:type="spellStart"/>
+            <w:r>
+              <w:rPr>
+                <w:rFonts w:ascii="Microsoft Sans Serif" w:hAnsi="Microsoft Sans Serif" w:cs="Microsoft Sans Serif"/>
+                <w:bCs/>
+                <w:sz w:val="20"/>
+                <w:szCs w:val="20"/>
+              </w:rPr>
+              <w:t/>
+            </w:r>
+            <w:bookmarkStart w:id="0" w:name="_GoBack"/>
+            <w:bookmarkEnd w:id="0"/>
+            <w:proofErr w:type="spellEnd"/>
+            <w:r>
+              <w:rPr>
+                <w:rFonts w:ascii="Microsoft Sans Serif" w:hAnsi="Microsoft Sans Serif" w:cs="Microsoft Sans Serif"/>
+                <w:bCs/>
+                <w:sz w:val="20"/>
+                <w:szCs w:val="20"/>
+              </w:rPr>
+              <w:t/>
+            </w:r>
+            <w:r>
+              <w:rPr>
+                <w:rFonts w:ascii="Microsoft Sans Serif" w:hAnsi="Microsoft Sans Serif" w:cs="Microsoft Sans Serif"/>
+                <w:bCs/>
+                <w:sz w:val="20"/>
+                <w:szCs w:val="20"/>
+              </w:rPr>
+              <w:t xml:space="preserve">- </w:t>
+            </w:r>
+            <w:r>
+              <w:rPr>
+                <w:b/>
+              </w:rPr>
+              <w:t/>
+            </w:r>
+            <w:proofErr w:type="spellStart"/>
+            <w:r>
+              <w:rPr>
+                <w:b/>
+              </w:rPr>
+              <w:t/>
+            </w:r>
+            <w:r>
+              <w:rPr>
+                <w:b/>
+              </w:rPr>
+              <w:t/>
+            </w:r>
+            <w:proofErr w:type="spellEnd"/>
+            <w:r>
+              <w:rPr>
+                <w:b/>
+              </w:rPr>
+              <w:t/>
+            </w:r>
+          </w:p>
+        </w:tc>
+        <w:tc>
+          <w:tcPr>
+            <w:tcW w:w="4531" w:type="dxa"/>
+            <w:shd w:val="clear" w:color="auto" w:fill="FFFFFF" w:themeFill="background1"/>
+          </w:tcPr>
+          <w:p>
+            <w:r>
+              <w:t/>
+            </w:r>
+            <w:proofErr w:type="spellStart"/>
+            <w:r>
+              <w:t/>
+            </w:r>
+            <w:r>
+              <w:t/>
+            </w:r>
+            <w:proofErr w:type="spellEnd"/>
+            <w:r>
+              <w:t/>
+            </w:r>
+            <w:r>
+              <w:rPr>
+                <w:rFonts w:ascii="Microsoft Sans Serif" w:hAnsi="Microsoft Sans Serif" w:cs="Microsoft Sans Serif"/>
+                <w:bCs/>
+                <w:sz w:val="20"/>
+                <w:szCs w:val="20"/>
+              </w:rPr>
+              <w:t/>
+            </w:r>
+            <w:proofErr w:type="spellStart"/>
+            <w:r>
+              <w:rPr>
+                <w:rFonts w:ascii="Microsoft Sans Serif" w:hAnsi="Microsoft Sans Serif" w:cs="Microsoft Sans Serif"/>
+                <w:bCs/>
+                <w:sz w:val="20"/>
+                <w:szCs w:val="20"/>
+              </w:rPr>
+              <w:t/>
+            </w:r>
+            <w:proofErr w:type="spellEnd"/>
+            <w:r>
+              <w:rPr>
+                <w:rFonts w:ascii="Microsoft Sans Serif" w:hAnsi="Microsoft Sans Serif" w:cs="Microsoft Sans Serif"/>
+                <w:bCs/>
+                <w:sz w:val="20"/>
+                <w:szCs w:val="20"/>
+              </w:rPr>
+              <w:t/>
+            </w:r>
+          </w:p>
+        </w:tc>
+      </w:tr>
+    </w:tbl>
+    <w:p>
+      <w:pPr>
+        <w:spacing w:after="0" w:line="240" w:lineRule="auto"/>
+        <w:rPr>
+          <w:rFonts w:ascii="Microsoft Sans Serif" w:hAnsi="Microsoft Sans Serif" w:cs="Microsoft Sans Serif"/>
+          <w:bCs/>
+          <w:sz w:val="20"/>
+          <w:szCs w:val="20"/>
+        </w:rPr>
+      </w:pPr>
+      <w:r>
+        <w:rPr>
+          <w:rFonts w:ascii="Microsoft Sans Serif" w:hAnsi="Microsoft Sans Serif" w:cs="Microsoft Sans Serif"/>
+          <w:bCs/>
+          <w:sz w:val="20"/>
+          <w:szCs w:val="20"/>
+        </w:rPr>
+        <w:t/>
+      </w:r>
+      <w:proofErr w:type="spellStart"/>
+      <w:proofErr w:type="gramStart"/>
+      <w:r>
+        <w:rPr>
+          <w:rFonts w:ascii="Microsoft Sans Serif" w:hAnsi="Microsoft Sans Serif" w:cs="Microsoft Sans Serif"/>
+          <w:bCs/>
+          <w:sz w:val="20"/>
+          <w:szCs w:val="20"/>
+        </w:rPr>
+        <w:t/>
+      </w:r>
+      <w:proofErr w:type="spellEnd"/>
+      <w:proofErr w:type="gramEnd"/>
+      <w:r>
+        <w:rPr>
+          <w:rFonts w:ascii="Microsoft Sans Serif" w:hAnsi="Microsoft Sans Serif" w:cs="Microsoft Sans Serif"/>
+          <w:bCs/>
+          <w:sz w:val="20"/>
+          <w:szCs w:val="20"/>
+        </w:rPr>
+        <w:t/>
+      </w:r>
+    </w:p>
+    <w:tbl>
+      <w:tblPr>
+        <w:tblStyle w:val="TableGrid"/>
+        <w:tblW w:w="0" w:type="auto"/>
+        <w:shd w:val="clear" w:color="auto" w:fill="F2F2F2" w:themeFill="background1" w:themeFillShade="F2"/>
+        <w:tblLook w:val="04A0" w:firstRow="1" w:lastRow="0" w:firstColumn="1" w:lastColumn="0" w:noHBand="0" w:noVBand="1"/>
+      </w:tblPr>
+      <w:tblGrid>
+        <w:gridCol w:w="4531"/>
+        <w:gridCol w:w="4531"/>
+      </w:tblGrid>
+      <w:tr>
+        <w:tc>
+          <w:tcPr>
+            <w:tcW w:w="4531" w:type="dxa"/>
+            <w:shd w:val="clear" w:color="auto" w:fill="F2F2F2" w:themeFill="background1" w:themeFillShade="F2"/>
+          </w:tcPr>
+          <w:p>
+            <w:pPr>
+              <w:rPr>
+                <w:b/>
+                <w:sz w:val="26"/>
+                <w:szCs w:val="26"/>
+              </w:rPr>
+            </w:pPr>
+            <w:r>
+              <w:rPr>
+                <w:b/>
+                <w:sz w:val="26"/>
+                <w:szCs w:val="26"/>
+              </w:rPr>
+              <w:t xml:space="preserve">Office Info</w:t>
+            </w:r>
+            <w:proofErr w:type="spellStart"/>
+            <w:r>
+              <w:rPr>
+                <w:b/>
+                <w:sz w:val="26"/>
+                <w:szCs w:val="26"/>
+              </w:rPr>
+              <w:t/>
+            </w:r>
+            <w:proofErr w:type="spellEnd"/>
+            <w:r>
+              <w:rPr>
+                <w:b/>
+                <w:sz w:val="26"/>
+                <w:szCs w:val="26"/>
+              </w:rPr>
+              <w:t/>
+            </w:r>
+          </w:p>
+        </w:tc>
+        <w:tc>
+          <w:tcPr>
+            <w:tcW w:w="4531" w:type="dxa"/>
+            <w:shd w:val="clear" w:color="auto" w:fill="F2F2F2" w:themeFill="background1" w:themeFillShade="F2"/>
+          </w:tcPr>
+          <w:p>
+            <w:r>
+              <w:t/>
+            </w:r>
+            <w:proofErr w:type="spellStart"/>
+            <w:r>
+              <w:t/>
+            </w:r>
+            <w:r>
+              <w:t/>
+            </w:r>
+            <w:proofErr w:type="spellEnd"/>
+            <w:r>
+              <w:t/>
+            </w:r>
+          </w:p>
+        </w:tc>
+      </w:tr>
+      <w:tr>
+        <w:tblPrEx>
+          <w:shd w:val="clear" w:color="auto" w:fill="FFFFFF" w:themeFill="background1"/>
+        </w:tblPrEx>
+        <w:tc>
+          <w:tcPr>
+            <w:tcW w:w="4531" w:type="dxa"/>
+            <w:shd w:val="clear" w:color="auto" w:fill="FFFFFF" w:themeFill="background1"/>
+          </w:tcPr>
+          <w:p>
+            <w:pPr>
+              <w:rPr>
+                <w:b/>
+              </w:rPr>
+            </w:pPr>
+            <w:r>
+              <w:rPr>
+                <w:rFonts w:ascii="Microsoft Sans Serif" w:hAnsi="Microsoft Sans Serif" w:cs="Microsoft Sans Serif"/>
+                <w:bCs/>
+                <w:sz w:val="20"/>
+                <w:szCs w:val="20"/>
+              </w:rPr>
+              <w:t/>
+            </w:r>
+            <w:proofErr w:type="spellStart"/>
+            <w:r>
+              <w:rPr>
+                <w:rFonts w:ascii="Microsoft Sans Serif" w:hAnsi="Microsoft Sans Serif" w:cs="Microsoft Sans Serif"/>
+                <w:bCs/>
+                <w:sz w:val="20"/>
+                <w:szCs w:val="20"/>
+              </w:rPr>
+              <w:t/>
+            </w:r>
+            <w:bookmarkStart w:id="0" w:name="_GoBack"/>
+            <w:bookmarkEnd w:id="0"/>
+            <w:proofErr w:type="spellEnd"/>
+            <w:r>
+              <w:rPr>
+                <w:rFonts w:ascii="Microsoft Sans Serif" w:hAnsi="Microsoft Sans Serif" w:cs="Microsoft Sans Serif"/>
+                <w:bCs/>
+                <w:sz w:val="20"/>
+                <w:szCs w:val="20"/>
+              </w:rPr>
+              <w:t/>
+            </w:r>
+            <w:r>
+              <w:rPr>
+                <w:rFonts w:ascii="Microsoft Sans Serif" w:hAnsi="Microsoft Sans Serif" w:cs="Microsoft Sans Serif"/>
+                <w:bCs/>
+                <w:sz w:val="20"/>
+                <w:szCs w:val="20"/>
+              </w:rPr>
+              <w:t xml:space="preserve">- </w:t>
+            </w:r>
+            <w:r>
+              <w:rPr>
+                <w:b/>
+              </w:rPr>
+              <w:t xml:space="preserve">Meet the Doc</w:t>
+            </w:r>
+            <w:proofErr w:type="spellStart"/>
+            <w:r>
+              <w:rPr>
+                <w:b/>
+              </w:rPr>
+              <w:t/>
+            </w:r>
+            <w:r>
+              <w:rPr>
+                <w:b/>
+              </w:rPr>
+              <w:t/>
+            </w:r>
+            <w:proofErr w:type="spellEnd"/>
+            <w:r>
+              <w:rPr>
+                <w:b/>
+              </w:rPr>
+              <w:t/>
+            </w:r>
+          </w:p>
+        </w:tc>
+        <w:tc>
+          <w:tcPr>
+            <w:tcW w:w="4531" w:type="dxa"/>
+            <w:shd w:val="clear" w:color="auto" w:fill="FFFFFF" w:themeFill="background1"/>
+          </w:tcPr>
+          <w:p>
+            <w:r>
+              <w:t/>
+            </w:r>
+            <w:proofErr w:type="spellStart"/>
+            <w:r>
+              <w:t/>
+            </w:r>
+            <w:r>
+              <w:t/>
+            </w:r>
+            <w:proofErr w:type="spellEnd"/>
+            <w:r>
+              <w:t/>
+            </w:r>
+            <w:r>
+              <w:rPr>
+                <w:rFonts w:ascii="Microsoft Sans Serif" w:hAnsi="Microsoft Sans Serif" w:cs="Microsoft Sans Serif"/>
+                <w:bCs/>
+                <w:sz w:val="20"/>
+                <w:szCs w:val="20"/>
+              </w:rPr>
+              <w:t/>
+            </w:r>
+            <w:proofErr w:type="spellStart"/>
+            <w:r>
+              <w:rPr>
+                <w:rFonts w:ascii="Microsoft Sans Serif" w:hAnsi="Microsoft Sans Serif" w:cs="Microsoft Sans Serif"/>
+                <w:bCs/>
+                <w:sz w:val="20"/>
+                <w:szCs w:val="20"/>
+              </w:rPr>
+              <w:t/>
+            </w:r>
+            <w:proofErr w:type="spellEnd"/>
+            <w:r>
+              <w:rPr>
+                <w:rFonts w:ascii="Microsoft Sans Serif" w:hAnsi="Microsoft Sans Serif" w:cs="Microsoft Sans Serif"/>
+                <w:bCs/>
+                <w:sz w:val="20"/>
+                <w:szCs w:val="20"/>
+              </w:rPr>
+              <w:t/>
+            </w:r>
+          </w:p>
+        </w:tc>
+      </w:tr>
+      <w:tr>
+        <w:tblPrEx>
+          <w:shd w:val="clear" w:color="auto" w:fill="FFFFFF" w:themeFill="background1"/>
+        </w:tblPrEx>
+        <w:tc>
+          <w:tcPr>
+            <w:tcW w:w="4531" w:type="dxa"/>
+            <w:shd w:val="clear" w:color="auto" w:fill="FFFFFF" w:themeFill="background1"/>
+          </w:tcPr>
+          <w:p>
+            <w:pPr>
+              <w:rPr>
+                <w:b/>
+              </w:rPr>
+            </w:pPr>
+            <w:r>
+              <w:rPr>
+                <w:rFonts w:ascii="Microsoft Sans Serif" w:hAnsi="Microsoft Sans Serif" w:cs="Microsoft Sans Serif"/>
+                <w:bCs/>
+                <w:sz w:val="20"/>
+                <w:szCs w:val="20"/>
+              </w:rPr>
+              <w:t/>
+            </w:r>
+            <w:proofErr w:type="spellStart"/>
+            <w:r>
+              <w:rPr>
+                <w:rFonts w:ascii="Microsoft Sans Serif" w:hAnsi="Microsoft Sans Serif" w:cs="Microsoft Sans Serif"/>
+                <w:bCs/>
+                <w:sz w:val="20"/>
+                <w:szCs w:val="20"/>
+              </w:rPr>
+              <w:t/>
+            </w:r>
+            <w:bookmarkStart w:id="0" w:name="_GoBack"/>
+            <w:bookmarkEnd w:id="0"/>
+            <w:proofErr w:type="spellEnd"/>
+            <w:r>
+              <w:rPr>
+                <w:rFonts w:ascii="Microsoft Sans Serif" w:hAnsi="Microsoft Sans Serif" w:cs="Microsoft Sans Serif"/>
+                <w:bCs/>
+                <w:sz w:val="20"/>
+                <w:szCs w:val="20"/>
+              </w:rPr>
+              <w:t/>
+            </w:r>
+            <w:r>
+              <w:rPr>
+                <w:rFonts w:ascii="Microsoft Sans Serif" w:hAnsi="Microsoft Sans Serif" w:cs="Microsoft Sans Serif"/>
+                <w:bCs/>
+                <w:sz w:val="20"/>
+                <w:szCs w:val="20"/>
+              </w:rPr>
+              <w:t xml:space="preserve">- </w:t>
+            </w:r>
+            <w:r>
+              <w:rPr>
+                <w:b/>
+              </w:rPr>
+              <w:t xml:space="preserve">Our Staff</w:t>
+            </w:r>
+            <w:proofErr w:type="spellStart"/>
+            <w:r>
+              <w:rPr>
+                <w:b/>
+              </w:rPr>
+              <w:t/>
+            </w:r>
+            <w:r>
+              <w:rPr>
+                <w:b/>
+              </w:rPr>
+              <w:t/>
+            </w:r>
+            <w:proofErr w:type="spellEnd"/>
+            <w:r>
+              <w:rPr>
+                <w:b/>
+              </w:rPr>
+              <w:t/>
+            </w:r>
+          </w:p>
+        </w:tc>
+        <w:tc>
+          <w:tcPr>
+            <w:tcW w:w="4531" w:type="dxa"/>
+            <w:shd w:val="clear" w:color="auto" w:fill="FFFFFF" w:themeFill="background1"/>
+          </w:tcPr>
+          <w:p>
+            <w:r>
+              <w:t/>
+            </w:r>
+            <w:proofErr w:type="spellStart"/>
+            <w:r>
+              <w:t/>
+            </w:r>
+            <w:r>
+              <w:t/>
+            </w:r>
+            <w:proofErr w:type="spellEnd"/>
+            <w:r>
+              <w:t/>
+            </w:r>
+            <w:r>
+              <w:rPr>
+                <w:rFonts w:ascii="Microsoft Sans Serif" w:hAnsi="Microsoft Sans Serif" w:cs="Microsoft Sans Serif"/>
+                <w:bCs/>
+                <w:sz w:val="20"/>
+                <w:szCs w:val="20"/>
+              </w:rPr>
+              <w:t/>
+            </w:r>
+            <w:proofErr w:type="spellStart"/>
+            <w:r>
+              <w:rPr>
+                <w:rFonts w:ascii="Microsoft Sans Serif" w:hAnsi="Microsoft Sans Serif" w:cs="Microsoft Sans Serif"/>
+                <w:bCs/>
+                <w:sz w:val="20"/>
+                <w:szCs w:val="20"/>
+              </w:rPr>
+              <w:t/>
+            </w:r>
+            <w:proofErr w:type="spellEnd"/>
+            <w:r>
+              <w:rPr>
+                <w:rFonts w:ascii="Microsoft Sans Serif" w:hAnsi="Microsoft Sans Serif" w:cs="Microsoft Sans Serif"/>
+                <w:bCs/>
+                <w:sz w:val="20"/>
+                <w:szCs w:val="20"/>
+              </w:rPr>
+              <w:t/>
+            </w:r>
+          </w:p>
+        </w:tc>
+      </w:tr>
+      <w:tr>
+        <w:tblPrEx>
+          <w:shd w:val="clear" w:color="auto" w:fill="FFFFFF" w:themeFill="background1"/>
+        </w:tblPrEx>
+        <w:tc>
+          <w:tcPr>
+            <w:tcW w:w="4531" w:type="dxa"/>
+            <w:shd w:val="clear" w:color="auto" w:fill="FFFFFF" w:themeFill="background1"/>
+          </w:tcPr>
+          <w:p>
+            <w:pPr>
+              <w:rPr>
+                <w:b/>
+              </w:rPr>
+            </w:pPr>
+            <w:r>
+              <w:rPr>
+                <w:rFonts w:ascii="Microsoft Sans Serif" w:hAnsi="Microsoft Sans Serif" w:cs="Microsoft Sans Serif"/>
+                <w:bCs/>
+                <w:sz w:val="20"/>
+                <w:szCs w:val="20"/>
+              </w:rPr>
+              <w:t/>
+            </w:r>
+            <w:proofErr w:type="spellStart"/>
+            <w:r>
+              <w:rPr>
+                <w:rFonts w:ascii="Microsoft Sans Serif" w:hAnsi="Microsoft Sans Serif" w:cs="Microsoft Sans Serif"/>
+                <w:bCs/>
+                <w:sz w:val="20"/>
+                <w:szCs w:val="20"/>
+              </w:rPr>
+              <w:t/>
+            </w:r>
+            <w:bookmarkStart w:id="0" w:name="_GoBack"/>
+            <w:bookmarkEnd w:id="0"/>
+            <w:proofErr w:type="spellEnd"/>
+            <w:r>
+              <w:rPr>
+                <w:rFonts w:ascii="Microsoft Sans Serif" w:hAnsi="Microsoft Sans Serif" w:cs="Microsoft Sans Serif"/>
+                <w:bCs/>
+                <w:sz w:val="20"/>
+                <w:szCs w:val="20"/>
+              </w:rPr>
+              <w:t/>
+            </w:r>
+            <w:r>
+              <w:rPr>
+                <w:rFonts w:ascii="Microsoft Sans Serif" w:hAnsi="Microsoft Sans Serif" w:cs="Microsoft Sans Serif"/>
+                <w:bCs/>
+                <w:sz w:val="20"/>
+                <w:szCs w:val="20"/>
+              </w:rPr>
+              <w:t xml:space="preserve">- </w:t>
+            </w:r>
+            <w:r>
+              <w:rPr>
+                <w:b/>
+              </w:rPr>
+              <w:t xml:space="preserve">Map</w:t>
+            </w:r>
+            <w:proofErr w:type="spellStart"/>
+            <w:r>
+              <w:rPr>
+                <w:b/>
+              </w:rPr>
+              <w:t/>
+            </w:r>
+            <w:r>
+              <w:rPr>
+                <w:b/>
+              </w:rPr>
+              <w:t/>
+            </w:r>
+            <w:proofErr w:type="spellEnd"/>
+            <w:r>
+              <w:rPr>
+                <w:b/>
+              </w:rPr>
+              <w:t/>
+            </w:r>
+          </w:p>
+        </w:tc>
+        <w:tc>
+          <w:tcPr>
+            <w:tcW w:w="4531" w:type="dxa"/>
+            <w:shd w:val="clear" w:color="auto" w:fill="FFFFFF" w:themeFill="background1"/>
+          </w:tcPr>
+          <w:p>
+            <w:r>
+              <w:t/>
+            </w:r>
+            <w:proofErr w:type="spellStart"/>
+            <w:r>
+              <w:t/>
+            </w:r>
+            <w:r>
+              <w:t/>
+            </w:r>
+            <w:proofErr w:type="spellEnd"/>
+            <w:r>
+              <w:t/>
+            </w:r>
+            <w:r>
+              <w:rPr>
+                <w:rFonts w:ascii="Microsoft Sans Serif" w:hAnsi="Microsoft Sans Serif" w:cs="Microsoft Sans Serif"/>
+                <w:bCs/>
+                <w:sz w:val="20"/>
+                <w:szCs w:val="20"/>
+              </w:rPr>
+              <w:t/>
+            </w:r>
+            <w:proofErr w:type="spellStart"/>
+            <w:r>
+              <w:rPr>
+                <w:rFonts w:ascii="Microsoft Sans Serif" w:hAnsi="Microsoft Sans Serif" w:cs="Microsoft Sans Serif"/>
+                <w:bCs/>
+                <w:sz w:val="20"/>
+                <w:szCs w:val="20"/>
+              </w:rPr>
+              <w:t/>
+            </w:r>
+            <w:proofErr w:type="spellEnd"/>
+            <w:r>
+              <w:rPr>
+                <w:rFonts w:ascii="Microsoft Sans Serif" w:hAnsi="Microsoft Sans Serif" w:cs="Microsoft Sans Serif"/>
+                <w:bCs/>
+                <w:sz w:val="20"/>
+                <w:szCs w:val="20"/>
+              </w:rPr>
+              <w:t/>
+            </w:r>
+          </w:p>
+        </w:tc>
+      </w:tr>
+    </w:tbl>
+    <w:p>
+      <w:pPr>
+        <w:spacing w:after="0" w:line="240" w:lineRule="auto"/>
+        <w:rPr>
+          <w:rFonts w:ascii="Microsoft Sans Serif" w:hAnsi="Microsoft Sans Serif" w:cs="Microsoft Sans Serif"/>
+          <w:bCs/>
+          <w:sz w:val="20"/>
+          <w:szCs w:val="20"/>
+        </w:rPr>
+      </w:pPr>
+      <w:r>
+        <w:rPr>
+          <w:rFonts w:ascii="Microsoft Sans Serif" w:hAnsi="Microsoft Sans Serif" w:cs="Microsoft Sans Serif"/>
+          <w:bCs/>
+          <w:sz w:val="20"/>
+          <w:szCs w:val="20"/>
+        </w:rPr>
+        <w:t/>
+      </w:r>
+      <w:proofErr w:type="spellStart"/>
+      <w:proofErr w:type="gramStart"/>
+      <w:r>
+        <w:rPr>
+          <w:rFonts w:ascii="Microsoft Sans Serif" w:hAnsi="Microsoft Sans Serif" w:cs="Microsoft Sans Serif"/>
+          <w:bCs/>
+          <w:sz w:val="20"/>
+          <w:szCs w:val="20"/>
+        </w:rPr>
+        <w:t/>
+      </w:r>
+      <w:proofErr w:type="spellEnd"/>
+      <w:proofErr w:type="gramEnd"/>
+      <w:r>
+        <w:rPr>
+          <w:rFonts w:ascii="Microsoft Sans Serif" w:hAnsi="Microsoft Sans Serif" w:cs="Microsoft Sans Serif"/>
+          <w:bCs/>
+          <w:sz w:val="20"/>
+          <w:szCs w:val="20"/>
+        </w:rPr>
+        <w:t/>
+      </w:r>
+    </w:p>
+    <w:tbl>
+      <w:tblPr>
+        <w:tblStyle w:val="TableGrid"/>
+        <w:tblW w:w="0" w:type="auto"/>
+        <w:shd w:val="clear" w:color="auto" w:fill="F2F2F2" w:themeFill="background1" w:themeFillShade="F2"/>
+        <w:tblLook w:val="04A0" w:firstRow="1" w:lastRow="0" w:firstColumn="1" w:lastColumn="0" w:noHBand="0" w:noVBand="1"/>
+      </w:tblPr>
+      <w:tblGrid>
+        <w:gridCol w:w="4531"/>
+        <w:gridCol w:w="4531"/>
+      </w:tblGrid>
+      <w:tr>
+        <w:tc>
+          <w:tcPr>
+            <w:tcW w:w="4531" w:type="dxa"/>
+            <w:shd w:val="clear" w:color="auto" w:fill="F2F2F2" w:themeFill="background1" w:themeFillShade="F2"/>
+          </w:tcPr>
+          <w:p>
+            <w:pPr>
+              <w:rPr>
+                <w:b/>
+                <w:sz w:val="26"/>
+                <w:szCs w:val="26"/>
+              </w:rPr>
+            </w:pPr>
+            <w:r>
+              <w:rPr>
+                <w:b/>
+                <w:sz w:val="26"/>
+                <w:szCs w:val="26"/>
+              </w:rPr>
+              <w:t xml:space="preserve">Treatment</w:t>
+            </w:r>
+            <w:proofErr w:type="spellStart"/>
+            <w:r>
+              <w:rPr>
+                <w:b/>
+                <w:sz w:val="26"/>
+                <w:szCs w:val="26"/>
+              </w:rPr>
+              <w:t/>
+            </w:r>
+            <w:proofErr w:type="spellEnd"/>
+            <w:r>
+              <w:rPr>
+                <w:b/>
+                <w:sz w:val="26"/>
+                <w:szCs w:val="26"/>
+              </w:rPr>
+              <w:t/>
+            </w:r>
+          </w:p>
+        </w:tc>
+        <w:tc>
+          <w:tcPr>
+            <w:tcW w:w="4531" w:type="dxa"/>
+            <w:shd w:val="clear" w:color="auto" w:fill="F2F2F2" w:themeFill="background1" w:themeFillShade="F2"/>
+          </w:tcPr>
+          <w:p>
+            <w:r>
+              <w:t/>
+            </w:r>
+            <w:proofErr w:type="spellStart"/>
+            <w:r>
+              <w:t/>
+            </w:r>
+            <w:r>
+              <w:t/>
+            </w:r>
+            <w:proofErr w:type="spellEnd"/>
+            <w:r>
+              <w:t/>
+            </w:r>
+          </w:p>
+        </w:tc>
+      </w:tr>
+      <w:tr>
+        <w:tblPrEx>
+          <w:shd w:val="clear" w:color="auto" w:fill="FFFFFF" w:themeFill="background1"/>
+        </w:tblPrEx>
+        <w:tc>
+          <w:tcPr>
+            <w:tcW w:w="4531" w:type="dxa"/>
+            <w:shd w:val="clear" w:color="auto" w:fill="FFFFFF" w:themeFill="background1"/>
+          </w:tcPr>
+          <w:p>
+            <w:pPr>
+              <w:rPr>
+                <w:b/>
+              </w:rPr>
+            </w:pPr>
+            <w:r>
+              <w:rPr>
+                <w:rFonts w:ascii="Microsoft Sans Serif" w:hAnsi="Microsoft Sans Serif" w:cs="Microsoft Sans Serif"/>
+                <w:bCs/>
+                <w:sz w:val="20"/>
+                <w:szCs w:val="20"/>
+              </w:rPr>
+              <w:t/>
+            </w:r>
+            <w:proofErr w:type="spellStart"/>
+            <w:r>
+              <w:rPr>
+                <w:rFonts w:ascii="Microsoft Sans Serif" w:hAnsi="Microsoft Sans Serif" w:cs="Microsoft Sans Serif"/>
+                <w:bCs/>
+                <w:sz w:val="20"/>
+                <w:szCs w:val="20"/>
+              </w:rPr>
+              <w:t/>
+            </w:r>
+            <w:bookmarkStart w:id="0" w:name="_GoBack"/>
+            <w:bookmarkEnd w:id="0"/>
+            <w:proofErr w:type="spellEnd"/>
+            <w:r>
+              <w:rPr>
+                <w:rFonts w:ascii="Microsoft Sans Serif" w:hAnsi="Microsoft Sans Serif" w:cs="Microsoft Sans Serif"/>
+                <w:bCs/>
+                <w:sz w:val="20"/>
+                <w:szCs w:val="20"/>
+              </w:rPr>
+              <w:t/>
+            </w:r>
+            <w:r>
+              <w:rPr>
+                <w:rFonts w:ascii="Microsoft Sans Serif" w:hAnsi="Microsoft Sans Serif" w:cs="Microsoft Sans Serif"/>
+                <w:bCs/>
+                <w:sz w:val="20"/>
+                <w:szCs w:val="20"/>
+              </w:rPr>
+              <w:t xml:space="preserve">- </w:t>
+            </w:r>
+            <w:r>
+              <w:rPr>
+                <w:b/>
+              </w:rPr>
+              <w:t xml:space="preserve">Early Treatment</w:t>
+            </w:r>
+            <w:proofErr w:type="spellStart"/>
+            <w:r>
+              <w:rPr>
+                <w:b/>
+              </w:rPr>
+              <w:t/>
+            </w:r>
+            <w:r>
+              <w:rPr>
+                <w:b/>
+              </w:rPr>
+              <w:t/>
+            </w:r>
+            <w:proofErr w:type="spellEnd"/>
+            <w:r>
+              <w:rPr>
+                <w:b/>
+              </w:rPr>
+              <w:t/>
+            </w:r>
+          </w:p>
+        </w:tc>
+        <w:tc>
+          <w:tcPr>
+            <w:tcW w:w="4531" w:type="dxa"/>
+            <w:shd w:val="clear" w:color="auto" w:fill="FFFFFF" w:themeFill="background1"/>
+          </w:tcPr>
+          <w:p>
+            <w:r>
+              <w:t xml:space="preserve">Standard Text</w:t>
+            </w:r>
+            <w:proofErr w:type="spellStart"/>
+            <w:r>
+              <w:t/>
+            </w:r>
+            <w:r>
+              <w:t/>
+            </w:r>
+            <w:proofErr w:type="spellEnd"/>
+            <w:r>
+              <w:t/>
+            </w:r>
+            <w:r>
+              <w:rPr>
+                <w:rFonts w:ascii="Microsoft Sans Serif" w:hAnsi="Microsoft Sans Serif" w:cs="Microsoft Sans Serif"/>
+                <w:bCs/>
+                <w:sz w:val="20"/>
+                <w:szCs w:val="20"/>
+              </w:rPr>
+              <w:t/>
+            </w:r>
+            <w:proofErr w:type="spellStart"/>
+            <w:r>
+              <w:rPr>
+                <w:rFonts w:ascii="Microsoft Sans Serif" w:hAnsi="Microsoft Sans Serif" w:cs="Microsoft Sans Serif"/>
+                <w:bCs/>
+                <w:sz w:val="20"/>
+                <w:szCs w:val="20"/>
+              </w:rPr>
+              <w:t/>
+            </w:r>
+            <w:proofErr w:type="spellEnd"/>
+            <w:r>
+              <w:rPr>
+                <w:rFonts w:ascii="Microsoft Sans Serif" w:hAnsi="Microsoft Sans Serif" w:cs="Microsoft Sans Serif"/>
+                <w:bCs/>
+                <w:sz w:val="20"/>
+                <w:szCs w:val="20"/>
+              </w:rPr>
+              <w:t/>
+            </w:r>
+          </w:p>
+        </w:tc>
+      </w:tr>
+    </w:tbl>
+    <w:p>
+      <w:pPr>
+        <w:spacing w:after="0" w:line="240" w:lineRule="auto"/>
+        <w:rPr>
+          <w:rFonts w:ascii="Microsoft Sans Serif" w:hAnsi="Microsoft Sans Serif" w:cs="Microsoft Sans Serif"/>
+          <w:bCs/>
+          <w:sz w:val="20"/>
+          <w:szCs w:val="20"/>
+        </w:rPr>
+      </w:pPr>
+      <w:r>
+        <w:rPr>
+          <w:rFonts w:ascii="Microsoft Sans Serif" w:hAnsi="Microsoft Sans Serif" w:cs="Microsoft Sans Serif"/>
+          <w:bCs/>
+          <w:sz w:val="20"/>
+          <w:szCs w:val="20"/>
+        </w:rPr>
+        <w:t/>
+      </w:r>
+      <w:proofErr w:type="spellStart"/>
+      <w:proofErr w:type="gramStart"/>
+      <w:r>
+        <w:rPr>
+          <w:rFonts w:ascii="Microsoft Sans Serif" w:hAnsi="Microsoft Sans Serif" w:cs="Microsoft Sans Serif"/>
+          <w:bCs/>
+          <w:sz w:val="20"/>
+          <w:szCs w:val="20"/>
+        </w:rPr>
+        <w:t/>
+      </w:r>
+      <w:proofErr w:type="spellEnd"/>
+      <w:proofErr w:type="gramEnd"/>
+      <w:r>
+        <w:rPr>
+          <w:rFonts w:ascii="Microsoft Sans Serif" w:hAnsi="Microsoft Sans Serif" w:cs="Microsoft Sans Serif"/>
+          <w:bCs/>
+          <w:sz w:val="20"/>
+          <w:szCs w:val="20"/>
+        </w:rPr>
+        <w:t/>
+      </w:r>
+    </w:p>
+    <w:tbl>
+      <w:tblPr>
+        <w:tblStyle w:val="TableGrid"/>
+        <w:tblW w:w="0" w:type="auto"/>
+        <w:shd w:val="clear" w:color="auto" w:fill="F2F2F2" w:themeFill="background1" w:themeFillShade="F2"/>
+        <w:tblLook w:val="04A0" w:firstRow="1" w:lastRow="0" w:firstColumn="1" w:lastColumn="0" w:noHBand="0" w:noVBand="1"/>
+      </w:tblPr>
+      <w:tblGrid>
+        <w:gridCol w:w="4531"/>
+        <w:gridCol w:w="4531"/>
+      </w:tblGrid>
+      <w:tr>
+        <w:tc>
+          <w:tcPr>
+            <w:tcW w:w="4531" w:type="dxa"/>
+            <w:shd w:val="clear" w:color="auto" w:fill="F2F2F2" w:themeFill="background1" w:themeFillShade="F2"/>
+          </w:tcPr>
+          <w:p>
+            <w:pPr>
+              <w:rPr>
+                <w:b/>
+                <w:sz w:val="26"/>
+                <w:szCs w:val="26"/>
+              </w:rPr>
+            </w:pPr>
+            <w:r>
+              <w:rPr>
+                <w:b/>
+                <w:sz w:val="26"/>
+                <w:szCs w:val="26"/>
+              </w:rPr>
+              <w:t xml:space="preserve">Contact Us</w:t>
             </w:r>
             <w:proofErr w:type="spellStart"/>
             <w:r>

</xml_diff>

<commit_message>
Added social media preview screen to the blueprint wizard
</commit_message>
<xml_diff>
--- a/supersite/routes/word/blueprint_template_output.docx
+++ b/supersite/routes/word/blueprint_template_output.docx
@@ -19,21 +19,12 @@
           <w:b/>
         </w:rPr>
       </w:pPr>
-      <w:proofErr w:type="spellStart"/>
-      <w:r>
-        <w:rPr>
-          <w:rFonts w:ascii="Calibri" w:hAnsi="Calibri" w:cs="Calibri"/>
-          <w:b/>
-        </w:rPr>
-        <w:t>OnBoarder</w:t>
-      </w:r>
-      <w:proofErr w:type="spellEnd"/>
-      <w:r>
-        <w:rPr>
-          <w:rFonts w:ascii="Calibri" w:hAnsi="Calibri" w:cs="Calibri"/>
-          <w:b/>
-        </w:rPr>
-        <w:t>:</w:t>
+      <w:r>
+        <w:rPr>
+          <w:rFonts w:ascii="Calibri" w:hAnsi="Calibri" w:cs="Calibri"/>
+          <w:b/>
+        </w:rPr>
+        <w:t>OnBoarder:</w:t>
       </w:r>
       <w:r>
         <w:rPr>
@@ -42,87 +33,305 @@
         </w:rPr>
         <w:t xml:space="preserve"> undefined</w:t>
       </w:r>
-      <w:proofErr w:type="spellStart"/>
-      <w:r>
-        <w:rPr>
-          <w:rFonts w:ascii="Calibri" w:hAnsi="Calibri" w:cs="Calibri"/>
-          <w:b/>
+    </w:p>
+    <w:p>
+      <w:pPr>
+        <w:rPr>
+          <w:rFonts w:ascii="Calibri" w:hAnsi="Calibri" w:cs="Calibri"/>
+        </w:rPr>
+      </w:pPr>
+      <w:r>
+        <w:rPr>
+          <w:rFonts w:ascii="Calibri" w:hAnsi="Calibri" w:cs="Calibri"/>
+          <w:b/>
+        </w:rPr>
+        <w:t xml:space="preserve">Designer: undefined</w:t>
+      </w:r>
+      <w:r>
+        <w:rPr>
+          <w:rFonts w:ascii="Calibri" w:hAnsi="Calibri" w:cs="Calibri"/>
+        </w:rPr>
+        <w:tab/>
+      </w:r>
+      <w:r>
+        <w:rPr>
+          <w:rFonts w:ascii="Calibri" w:hAnsi="Calibri" w:cs="Calibri"/>
+        </w:rPr>
+        <w:tab/>
+      </w:r>
+      <w:r>
+        <w:rPr>
+          <w:rFonts w:ascii="Calibri" w:hAnsi="Calibri" w:cs="Calibri"/>
+        </w:rPr>
+        <w:tab/>
+      </w:r>
+      <w:r>
+        <w:rPr>
+          <w:rFonts w:ascii="Calibri" w:hAnsi="Calibri" w:cs="Calibri"/>
+        </w:rPr>
+        <w:tab/>
+      </w:r>
+      <w:r>
+        <w:rPr>
+          <w:rFonts w:ascii="Calibri" w:hAnsi="Calibri" w:cs="Calibri"/>
+        </w:rPr>
+        <w:tab/>
+      </w:r>
+    </w:p>
+    <w:p>
+      <w:pPr>
+        <w:rPr>
+          <w:rFonts w:ascii="Calibri" w:hAnsi="Calibri" w:cs="Calibri"/>
+        </w:rPr>
+      </w:pPr>
+    </w:p>
+    <w:p>
+      <w:pPr>
+        <w:rPr>
+          <w:rFonts w:ascii="Calibri" w:hAnsi="Calibri" w:cs="Calibri"/>
+          <w:b/>
+        </w:rPr>
+      </w:pPr>
+      <w:r>
+        <w:rPr>
+          <w:rFonts w:ascii="Calibri" w:hAnsi="Calibri" w:cs="Calibri"/>
+          <w:b/>
+        </w:rPr>
+        <w:t>How many doctors:</w:t>
+      </w:r>
+    </w:p>
+    <w:p>
+      <w:pPr>
+        <w:rPr>
+          <w:rFonts w:ascii="Calibri" w:hAnsi="Calibri" w:cs="Calibri"/>
+        </w:rPr>
+      </w:pPr>
+      <w:r>
+        <w:rPr>
+          <w:rFonts w:ascii="Calibri" w:hAnsi="Calibri" w:cs="Calibri"/>
+          <w:b/>
+        </w:rPr>
+        <w:t xml:space="preserve">undefined</w:t>
+      </w:r>
+    </w:p>
+    <w:p>
+      <w:pPr>
+        <w:rPr>
+          <w:rFonts w:ascii="Calibri" w:hAnsi="Calibri" w:cs="Calibri"/>
+        </w:rPr>
+      </w:pPr>
+    </w:p>
+    <w:p>
+      <w:pPr>
+        <w:rPr>
+          <w:rFonts w:ascii="Calibri" w:hAnsi="Calibri" w:cs="Calibri"/>
+          <w:color w:val="00B0F0"/>
+        </w:rPr>
+      </w:pPr>
+      <w:r>
+        <w:rPr>
+          <w:rFonts w:ascii="Calibri" w:hAnsi="Calibri" w:cs="Calibri"/>
+          <w:b/>
+        </w:rPr>
+        <w:t>Doctor(s):</w:t>
+      </w:r>
+      <w:r>
+        <w:rPr>
+          <w:rFonts w:ascii="Calibri" w:hAnsi="Calibri" w:cs="Calibri"/>
+          <w:color w:val="00B0F0"/>
         </w:rPr>
         <w:t/>
       </w:r>
-      <w:proofErr w:type="spellEnd"/>
-      <w:r>
-        <w:rPr>
-          <w:rFonts w:ascii="Calibri" w:hAnsi="Calibri" w:cs="Calibri"/>
-          <w:b/>
+      <w:r>
+        <w:rPr>
+          <w:rFonts w:ascii="Calibri" w:hAnsi="Calibri" w:cs="Calibri"/>
+          <w:color w:val="00B0F0"/>
         </w:rPr>
         <w:t/>
       </w:r>
-    </w:p>
-    <w:p>
-      <w:pPr>
-        <w:rPr>
-          <w:rFonts w:ascii="Calibri" w:hAnsi="Calibri" w:cs="Calibri"/>
-        </w:rPr>
-      </w:pPr>
-      <w:r>
-        <w:rPr>
-          <w:rFonts w:ascii="Calibri" w:hAnsi="Calibri" w:cs="Calibri"/>
-          <w:b/>
-        </w:rPr>
-        <w:t xml:space="preserve">Designer: undefined</w:t>
-      </w:r>
-      <w:r>
-        <w:rPr>
-          <w:rFonts w:ascii="Calibri" w:hAnsi="Calibri" w:cs="Calibri"/>
+      <w:r>
+        <w:rPr>
+          <w:rFonts w:ascii="Calibri" w:hAnsi="Calibri" w:cs="Calibri"/>
+          <w:color w:val="00B0F0"/>
+        </w:rPr>
+        <w:t/>
+      </w:r>
+    </w:p>
+    <w:p>
+      <w:pPr>
+        <w:rPr>
+          <w:rFonts w:ascii="Calibri" w:hAnsi="Calibri" w:cs="Calibri"/>
+        </w:rPr>
+      </w:pPr>
+    </w:p>
+    <w:p>
+      <w:pPr>
+        <w:rPr>
+          <w:rFonts w:ascii="Calibri" w:hAnsi="Calibri" w:cs="Calibri"/>
+        </w:rPr>
+      </w:pPr>
+      <w:r>
+        <w:rPr>
+          <w:rFonts w:ascii="Calibri" w:hAnsi="Calibri" w:cs="Calibri"/>
+          <w:b/>
+        </w:rPr>
+        <w:t>Practice Name (throughout site):</w:t>
+      </w:r>
+    </w:p>
+    <w:p>
+      <w:pPr>
+        <w:rPr>
+          <w:rFonts w:ascii="Calibri" w:hAnsi="Calibri" w:cs="Calibri"/>
+          <w:color w:val="00B0F0"/>
+        </w:rPr>
+      </w:pPr>
+      <w:r>
+        <w:rPr>
+          <w:rFonts w:ascii="Calibri" w:hAnsi="Calibri" w:cs="Calibri"/>
+          <w:color w:val="00B0F0"/>
+        </w:rPr>
+        <w:t xml:space="preserve">gfgdfg</w:t>
+      </w:r>
+      <w:r>
+        <w:rPr>
+          <w:rFonts w:ascii="Calibri" w:hAnsi="Calibri" w:cs="Calibri"/>
+          <w:color w:val="00B0F0"/>
+        </w:rPr>
+        <w:t xml:space="preserve"> </w:t>
+      </w:r>
+    </w:p>
+    <w:p>
+      <w:pPr>
+        <w:rPr>
+          <w:rFonts w:ascii="Calibri" w:hAnsi="Calibri" w:cs="Calibri"/>
+        </w:rPr>
+      </w:pPr>
+    </w:p>
+    <w:p>
+      <w:pPr>
+        <w:rPr>
+          <w:rFonts w:ascii="Calibri" w:hAnsi="Calibri" w:cs="Calibri"/>
+        </w:rPr>
+      </w:pPr>
+      <w:r>
+        <w:rPr>
+          <w:rFonts w:ascii="Calibri" w:hAnsi="Calibri" w:cs="Calibri"/>
+          <w:b/>
+        </w:rPr>
+        <w:t>Contact Name:</w:t>
+      </w:r>
+      <w:r>
+        <w:rPr>
+          <w:rFonts w:ascii="Calibri" w:hAnsi="Calibri" w:cs="Calibri"/>
+          <w:b/>
+        </w:rPr>
+        <w:t xml:space="preserve"> gfgf</w:t>
+      </w:r>
+      <w:r>
+        <w:rPr>
+          <w:rFonts w:ascii="Calibri" w:hAnsi="Calibri" w:cs="Calibri"/>
+          <w:b/>
         </w:rPr>
         <w:tab/>
       </w:r>
       <w:r>
         <w:rPr>
           <w:rFonts w:ascii="Calibri" w:hAnsi="Calibri" w:cs="Calibri"/>
+          <w:b/>
         </w:rPr>
         <w:tab/>
       </w:r>
       <w:r>
         <w:rPr>
           <w:rFonts w:ascii="Calibri" w:hAnsi="Calibri" w:cs="Calibri"/>
+          <w:b/>
         </w:rPr>
         <w:tab/>
       </w:r>
       <w:r>
         <w:rPr>
           <w:rFonts w:ascii="Calibri" w:hAnsi="Calibri" w:cs="Calibri"/>
+          <w:b/>
         </w:rPr>
         <w:tab/>
       </w:r>
       <w:r>
         <w:rPr>
           <w:rFonts w:ascii="Calibri" w:hAnsi="Calibri" w:cs="Calibri"/>
-        </w:rPr>
-        <w:tab/>
-      </w:r>
-    </w:p>
-    <w:p>
-      <w:pPr>
-        <w:rPr>
-          <w:rFonts w:ascii="Calibri" w:hAnsi="Calibri" w:cs="Calibri"/>
-        </w:rPr>
-      </w:pPr>
-    </w:p>
-    <w:p>
-      <w:pPr>
-        <w:rPr>
-          <w:rFonts w:ascii="Calibri" w:hAnsi="Calibri" w:cs="Calibri"/>
-          <w:b/>
-        </w:rPr>
-      </w:pPr>
-      <w:r>
-        <w:rPr>
-          <w:rFonts w:ascii="Calibri" w:hAnsi="Calibri" w:cs="Calibri"/>
-          <w:b/>
-        </w:rPr>
-        <w:t>How many doctors:</w:t>
+          <w:b/>
+        </w:rPr>
+        <w:t>Dear Doctor ID #:</w:t>
+      </w:r>
+      <w:r>
+        <w:rPr>
+          <w:rFonts w:ascii="Calibri" w:hAnsi="Calibri" w:cs="Calibri"/>
+          <w:b/>
+        </w:rPr>
+        <w:t xml:space="preserve"> gfgf</w:t>
+      </w:r>
+    </w:p>
+    <w:p>
+      <w:pPr>
+        <w:rPr>
+          <w:rFonts w:ascii="Calibri" w:hAnsi="Calibri" w:cs="Calibri"/>
+        </w:rPr>
+      </w:pPr>
+      <w:r>
+        <w:rPr>
+          <w:rFonts w:ascii="Calibri" w:hAnsi="Calibri" w:cs="Calibri"/>
+          <w:b/>
+        </w:rPr>
+        <w:t>Contact Email:</w:t>
+      </w:r>
+      <w:r>
+        <w:rPr>
+          <w:rFonts w:ascii="Calibri" w:hAnsi="Calibri" w:cs="Calibri"/>
+          <w:b/>
+        </w:rPr>
+        <w:t xml:space="preserve"> gfgf</w:t>
+      </w:r>
+    </w:p>
+    <w:p>
+      <w:pPr>
+        <w:rPr>
+          <w:rFonts w:ascii="Calibri" w:hAnsi="Calibri" w:cs="Calibri"/>
+        </w:rPr>
+      </w:pPr>
+      <w:r>
+        <w:rPr>
+          <w:rFonts w:ascii="Calibri" w:hAnsi="Calibri" w:cs="Calibri"/>
+          <w:b/>
+        </w:rPr>
+        <w:t>Contact Number:</w:t>
+      </w:r>
+      <w:r>
+        <w:rPr>
+          <w:rFonts w:ascii="Calibri" w:hAnsi="Calibri" w:cs="Calibri"/>
+          <w:b/>
+        </w:rPr>
+        <w:t xml:space="preserve"> gfgf</w:t>
+      </w:r>
+    </w:p>
+    <w:p>
+      <w:pPr>
+        <w:rPr>
+          <w:rFonts w:ascii="Calibri" w:hAnsi="Calibri" w:cs="Calibri"/>
+        </w:rPr>
+      </w:pPr>
+    </w:p>
+    <w:p>
+      <w:pPr>
+        <w:rPr>
+          <w:rFonts w:ascii="Calibri" w:hAnsi="Calibri" w:cs="Calibri"/>
+          <w:b/>
+        </w:rPr>
+      </w:pPr>
+      <w:r>
+        <w:rPr>
+          <w:rFonts w:ascii="Calibri" w:hAnsi="Calibri" w:cs="Calibri"/>
+          <w:b/>
+        </w:rPr>
+        <w:t>How many offices:</w:t>
       </w:r>
     </w:p>
     <w:p>
@@ -138,406 +347,35 @@
         </w:rPr>
         <w:t xml:space="preserve">undefined</w:t>
       </w:r>
-      <w:proofErr w:type="spellStart"/>
-      <w:proofErr w:type="gramStart"/>
-      <w:r>
-        <w:rPr>
-          <w:rFonts w:ascii="Calibri" w:hAnsi="Calibri" w:cs="Calibri"/>
-          <w:b/>
+    </w:p>
+    <w:p>
+      <w:pPr>
+        <w:rPr>
+          <w:rFonts w:ascii="Calibri" w:hAnsi="Calibri" w:cs="Calibri"/>
+        </w:rPr>
+      </w:pPr>
+    </w:p>
+    <w:p>
+      <w:pPr>
+        <w:rPr>
+          <w:rFonts w:ascii="Calibri" w:hAnsi="Calibri" w:cs="Calibri"/>
+          <w:color w:val="00B0F0"/>
+        </w:rPr>
+      </w:pPr>
+      <w:r>
+        <w:rPr>
+          <w:rFonts w:ascii="Calibri" w:hAnsi="Calibri" w:cs="Calibri"/>
+          <w:b/>
+        </w:rPr>
+        <w:t>Address(s):</w:t>
+      </w:r>
+      <w:r>
+        <w:rPr>
+          <w:rFonts w:ascii="Calibri" w:hAnsi="Calibri" w:cs="Calibri"/>
+          <w:color w:val="00B0F0"/>
         </w:rPr>
         <w:t/>
       </w:r>
-      <w:proofErr w:type="spellEnd"/>
-      <w:proofErr w:type="gramEnd"/>
-      <w:r>
-        <w:rPr>
-          <w:rFonts w:ascii="Calibri" w:hAnsi="Calibri" w:cs="Calibri"/>
-          <w:b/>
-        </w:rPr>
-        <w:t/>
-      </w:r>
-    </w:p>
-    <w:p>
-      <w:pPr>
-        <w:rPr>
-          <w:rFonts w:ascii="Calibri" w:hAnsi="Calibri" w:cs="Calibri"/>
-        </w:rPr>
-      </w:pPr>
-    </w:p>
-    <w:p>
-      <w:pPr>
-        <w:rPr>
-          <w:rFonts w:ascii="Calibri" w:hAnsi="Calibri" w:cs="Calibri"/>
-          <w:color w:val="00B0F0"/>
-        </w:rPr>
-      </w:pPr>
-      <w:r>
-        <w:rPr>
-          <w:rFonts w:ascii="Calibri" w:hAnsi="Calibri" w:cs="Calibri"/>
-          <w:b/>
-        </w:rPr>
-        <w:t>Doctor(s</w:t>
-      </w:r>
-      <w:proofErr w:type="gramStart"/>
-      <w:r>
-        <w:rPr>
-          <w:rFonts w:ascii="Calibri" w:hAnsi="Calibri" w:cs="Calibri"/>
-          <w:b/>
-        </w:rPr>
-        <w:t>):</w:t>
-      </w:r>
-      <w:proofErr w:type="gramEnd"/>
-      <w:r>
-        <w:rPr>
-          <w:rFonts w:ascii="Calibri" w:hAnsi="Calibri" w:cs="Calibri"/>
-          <w:color w:val="00B0F0"/>
-        </w:rPr>
-        <w:t/>
-      </w:r>
-      <w:r>
-        <w:rPr>
-          <w:rFonts w:ascii="Calibri" w:hAnsi="Calibri" w:cs="Calibri"/>
-          <w:color w:val="00B0F0"/>
-        </w:rPr>
-        <w:t/>
-      </w:r>
-      <w:r>
-        <w:rPr>
-          <w:rFonts w:ascii="Calibri" w:hAnsi="Calibri" w:cs="Calibri"/>
-          <w:color w:val="00B0F0"/>
-        </w:rPr>
-        <w:t/>
-      </w:r>
-    </w:p>
-    <w:p>
-      <w:pPr>
-        <w:rPr>
-          <w:rFonts w:ascii="Calibri" w:hAnsi="Calibri" w:cs="Calibri"/>
-        </w:rPr>
-      </w:pPr>
-    </w:p>
-    <w:p>
-      <w:pPr>
-        <w:rPr>
-          <w:rFonts w:ascii="Calibri" w:hAnsi="Calibri" w:cs="Calibri"/>
-        </w:rPr>
-      </w:pPr>
-      <w:r>
-        <w:rPr>
-          <w:rFonts w:ascii="Calibri" w:hAnsi="Calibri" w:cs="Calibri"/>
-          <w:b/>
-        </w:rPr>
-        <w:t>Practice Name (throughout site):</w:t>
-      </w:r>
-    </w:p>
-    <w:p>
-      <w:pPr>
-        <w:rPr>
-          <w:rFonts w:ascii="Calibri" w:hAnsi="Calibri" w:cs="Calibri"/>
-          <w:color w:val="00B0F0"/>
-        </w:rPr>
-      </w:pPr>
-      <w:r>
-        <w:rPr>
-          <w:rFonts w:ascii="Calibri" w:hAnsi="Calibri" w:cs="Calibri"/>
-          <w:color w:val="00B0F0"/>
-        </w:rPr>
-        <w:t/>
-      </w:r>
-      <w:proofErr w:type="spellStart"/>
-      <w:proofErr w:type="gramStart"/>
-      <w:r>
-        <w:rPr>
-          <w:rFonts w:ascii="Calibri" w:hAnsi="Calibri" w:cs="Calibri"/>
-          <w:color w:val="00B0F0"/>
-        </w:rPr>
-        <w:t/>
-      </w:r>
-      <w:proofErr w:type="spellEnd"/>
-      <w:proofErr w:type="gramEnd"/>
-      <w:r>
-        <w:rPr>
-          <w:rFonts w:ascii="Calibri" w:hAnsi="Calibri" w:cs="Calibri"/>
-          <w:color w:val="00B0F0"/>
-        </w:rPr>
-        <w:t/>
-      </w:r>
-      <w:r>
-        <w:rPr>
-          <w:rFonts w:ascii="Calibri" w:hAnsi="Calibri" w:cs="Calibri"/>
-          <w:color w:val="00B0F0"/>
-        </w:rPr>
-        <w:t xml:space="preserve"> </w:t>
-      </w:r>
-    </w:p>
-    <w:p>
-      <w:pPr>
-        <w:rPr>
-          <w:rFonts w:ascii="Calibri" w:hAnsi="Calibri" w:cs="Calibri"/>
-        </w:rPr>
-      </w:pPr>
-    </w:p>
-    <w:p>
-      <w:pPr>
-        <w:rPr>
-          <w:rFonts w:ascii="Calibri" w:hAnsi="Calibri" w:cs="Calibri"/>
-        </w:rPr>
-      </w:pPr>
-      <w:r>
-        <w:rPr>
-          <w:rFonts w:ascii="Calibri" w:hAnsi="Calibri" w:cs="Calibri"/>
-          <w:b/>
-        </w:rPr>
-        <w:t>Contact Name:</w:t>
-      </w:r>
-      <w:r>
-        <w:rPr>
-          <w:rFonts w:ascii="Calibri" w:hAnsi="Calibri" w:cs="Calibri"/>
-          <w:b/>
-        </w:rPr>
-        <w:t xml:space="preserve"> </w:t>
-      </w:r>
-      <w:proofErr w:type="spellStart"/>
-      <w:r>
-        <w:rPr>
-          <w:rFonts w:ascii="Calibri" w:hAnsi="Calibri" w:cs="Calibri"/>
-          <w:b/>
-        </w:rPr>
-        <w:t/>
-      </w:r>
-      <w:proofErr w:type="spellEnd"/>
-      <w:r>
-        <w:rPr>
-          <w:rFonts w:ascii="Calibri" w:hAnsi="Calibri" w:cs="Calibri"/>
-          <w:b/>
-        </w:rPr>
-        <w:t/>
-      </w:r>
-      <w:r>
-        <w:rPr>
-          <w:rFonts w:ascii="Calibri" w:hAnsi="Calibri" w:cs="Calibri"/>
-          <w:b/>
-        </w:rPr>
-        <w:tab/>
-      </w:r>
-      <w:r>
-        <w:rPr>
-          <w:rFonts w:ascii="Calibri" w:hAnsi="Calibri" w:cs="Calibri"/>
-          <w:b/>
-        </w:rPr>
-        <w:tab/>
-      </w:r>
-      <w:r>
-        <w:rPr>
-          <w:rFonts w:ascii="Calibri" w:hAnsi="Calibri" w:cs="Calibri"/>
-          <w:b/>
-        </w:rPr>
-        <w:tab/>
-      </w:r>
-      <w:r>
-        <w:rPr>
-          <w:rFonts w:ascii="Calibri" w:hAnsi="Calibri" w:cs="Calibri"/>
-          <w:b/>
-        </w:rPr>
-        <w:tab/>
-      </w:r>
-      <w:r>
-        <w:rPr>
-          <w:rFonts w:ascii="Calibri" w:hAnsi="Calibri" w:cs="Calibri"/>
-          <w:b/>
-        </w:rPr>
-        <w:t>Dear Doctor ID #:</w:t>
-      </w:r>
-      <w:r>
-        <w:rPr>
-          <w:rFonts w:ascii="Calibri" w:hAnsi="Calibri" w:cs="Calibri"/>
-          <w:b/>
-        </w:rPr>
-        <w:t xml:space="preserve"> </w:t>
-      </w:r>
-      <w:proofErr w:type="spellStart"/>
-      <w:r>
-        <w:rPr>
-          <w:rFonts w:ascii="Calibri" w:hAnsi="Calibri" w:cs="Calibri"/>
-          <w:b/>
-        </w:rPr>
-        <w:t/>
-      </w:r>
-      <w:proofErr w:type="spellEnd"/>
-      <w:r>
-        <w:rPr>
-          <w:rFonts w:ascii="Calibri" w:hAnsi="Calibri" w:cs="Calibri"/>
-          <w:b/>
-        </w:rPr>
-        <w:t/>
-      </w:r>
-    </w:p>
-    <w:p>
-      <w:pPr>
-        <w:rPr>
-          <w:rFonts w:ascii="Calibri" w:hAnsi="Calibri" w:cs="Calibri"/>
-        </w:rPr>
-      </w:pPr>
-      <w:r>
-        <w:rPr>
-          <w:rFonts w:ascii="Calibri" w:hAnsi="Calibri" w:cs="Calibri"/>
-          <w:b/>
-        </w:rPr>
-        <w:t>Contact Email:</w:t>
-      </w:r>
-      <w:r>
-        <w:rPr>
-          <w:rFonts w:ascii="Calibri" w:hAnsi="Calibri" w:cs="Calibri"/>
-          <w:b/>
-        </w:rPr>
-        <w:t xml:space="preserve"> </w:t>
-      </w:r>
-      <w:proofErr w:type="spellStart"/>
-      <w:r>
-        <w:rPr>
-          <w:rFonts w:ascii="Calibri" w:hAnsi="Calibri" w:cs="Calibri"/>
-          <w:b/>
-        </w:rPr>
-        <w:t/>
-      </w:r>
-      <w:proofErr w:type="spellEnd"/>
-      <w:r>
-        <w:rPr>
-          <w:rFonts w:ascii="Calibri" w:hAnsi="Calibri" w:cs="Calibri"/>
-          <w:b/>
-        </w:rPr>
-        <w:t/>
-      </w:r>
-    </w:p>
-    <w:p>
-      <w:pPr>
-        <w:rPr>
-          <w:rFonts w:ascii="Calibri" w:hAnsi="Calibri" w:cs="Calibri"/>
-        </w:rPr>
-      </w:pPr>
-      <w:r>
-        <w:rPr>
-          <w:rFonts w:ascii="Calibri" w:hAnsi="Calibri" w:cs="Calibri"/>
-          <w:b/>
-        </w:rPr>
-        <w:t>Contact Number:</w:t>
-      </w:r>
-      <w:r>
-        <w:rPr>
-          <w:rFonts w:ascii="Calibri" w:hAnsi="Calibri" w:cs="Calibri"/>
-          <w:b/>
-        </w:rPr>
-        <w:t xml:space="preserve"> </w:t>
-      </w:r>
-      <w:proofErr w:type="spellStart"/>
-      <w:r>
-        <w:rPr>
-          <w:rFonts w:ascii="Calibri" w:hAnsi="Calibri" w:cs="Calibri"/>
-          <w:b/>
-        </w:rPr>
-        <w:t/>
-      </w:r>
-      <w:proofErr w:type="spellEnd"/>
-      <w:r>
-        <w:rPr>
-          <w:rFonts w:ascii="Calibri" w:hAnsi="Calibri" w:cs="Calibri"/>
-          <w:b/>
-        </w:rPr>
-        <w:t/>
-      </w:r>
-    </w:p>
-    <w:p>
-      <w:pPr>
-        <w:rPr>
-          <w:rFonts w:ascii="Calibri" w:hAnsi="Calibri" w:cs="Calibri"/>
-        </w:rPr>
-      </w:pPr>
-    </w:p>
-    <w:p>
-      <w:pPr>
-        <w:rPr>
-          <w:rFonts w:ascii="Calibri" w:hAnsi="Calibri" w:cs="Calibri"/>
-          <w:b/>
-        </w:rPr>
-      </w:pPr>
-      <w:r>
-        <w:rPr>
-          <w:rFonts w:ascii="Calibri" w:hAnsi="Calibri" w:cs="Calibri"/>
-          <w:b/>
-        </w:rPr>
-        <w:t>How many offices:</w:t>
-      </w:r>
-    </w:p>
-    <w:p>
-      <w:pPr>
-        <w:rPr>
-          <w:rFonts w:ascii="Calibri" w:hAnsi="Calibri" w:cs="Calibri"/>
-        </w:rPr>
-      </w:pPr>
-      <w:r>
-        <w:rPr>
-          <w:rFonts w:ascii="Calibri" w:hAnsi="Calibri" w:cs="Calibri"/>
-          <w:b/>
-        </w:rPr>
-        <w:t xml:space="preserve">undefined</w:t>
-      </w:r>
-      <w:proofErr w:type="spellStart"/>
-      <w:proofErr w:type="gramStart"/>
-      <w:r>
-        <w:rPr>
-          <w:rFonts w:ascii="Calibri" w:hAnsi="Calibri" w:cs="Calibri"/>
-          <w:b/>
-        </w:rPr>
-        <w:t/>
-      </w:r>
-      <w:proofErr w:type="spellEnd"/>
-      <w:proofErr w:type="gramEnd"/>
-      <w:r>
-        <w:rPr>
-          <w:rFonts w:ascii="Calibri" w:hAnsi="Calibri" w:cs="Calibri"/>
-          <w:b/>
-        </w:rPr>
-        <w:t/>
-      </w:r>
-    </w:p>
-    <w:p>
-      <w:pPr>
-        <w:rPr>
-          <w:rFonts w:ascii="Calibri" w:hAnsi="Calibri" w:cs="Calibri"/>
-        </w:rPr>
-      </w:pPr>
-    </w:p>
-    <w:p>
-      <w:pPr>
-        <w:rPr>
-          <w:rFonts w:ascii="Calibri" w:hAnsi="Calibri" w:cs="Calibri"/>
-          <w:color w:val="00B0F0"/>
-        </w:rPr>
-      </w:pPr>
-      <w:r>
-        <w:rPr>
-          <w:rFonts w:ascii="Calibri" w:hAnsi="Calibri" w:cs="Calibri"/>
-          <w:b/>
-        </w:rPr>
-        <w:t>Address(s</w:t>
-      </w:r>
-      <w:proofErr w:type="gramStart"/>
-      <w:r>
-        <w:rPr>
-          <w:rFonts w:ascii="Calibri" w:hAnsi="Calibri" w:cs="Calibri"/>
-          <w:b/>
-        </w:rPr>
-        <w:t>):</w:t>
-      </w:r>
-      <w:proofErr w:type="gramEnd"/>
-      <w:r>
-        <w:rPr>
-          <w:rFonts w:ascii="Calibri" w:hAnsi="Calibri" w:cs="Calibri"/>
-          <w:color w:val="00B0F0"/>
-        </w:rPr>
-        <w:t/>
-      </w:r>
-      <w:proofErr w:type="spellStart"/>
       <w:r>
         <w:rPr>
           <w:rFonts w:cs="Calibri"/>
@@ -545,7 +383,6 @@
         </w:rPr>
         <w:t/>
       </w:r>
-      <w:proofErr w:type="spellEnd"/>
       <w:r>
         <w:rPr>
           <w:rFonts w:cs="Calibri"/>
@@ -587,25 +424,7 @@
           <w:b/>
           <w:color w:val="00B0F0"/>
         </w:rPr>
-        <w:t/>
-      </w:r>
-      <w:proofErr w:type="spellStart"/>
-      <w:r>
-        <w:rPr>
-          <w:rFonts w:ascii="Calibri" w:hAnsi="Calibri" w:cs="Calibri"/>
-          <w:b/>
-          <w:color w:val="00B0F0"/>
-        </w:rPr>
-        <w:t/>
-      </w:r>
-      <w:proofErr w:type="spellEnd"/>
-      <w:r>
-        <w:rPr>
-          <w:rFonts w:ascii="Calibri" w:hAnsi="Calibri" w:cs="Calibri"/>
-          <w:b/>
-          <w:color w:val="00B0F0"/>
-        </w:rPr>
-        <w:t/>
+        <w:t xml:space="preserve">gfgfgf</w:t>
       </w:r>
       <w:r>
         <w:rPr>
@@ -643,26 +462,6 @@
           </w:rPr>
           <w:t/>
         </w:r>
-        <w:proofErr w:type="spellStart"/>
-        <w:r>
-          <w:rPr>
-            <w:rStyle w:val="Hyperlink"/>
-            <w:rFonts w:ascii="Calibri" w:hAnsi="Calibri" w:cs="Calibri"/>
-            <w:b/>
-            <w:color w:val="00B0F0"/>
-          </w:rPr>
-          <w:t/>
-        </w:r>
-        <w:proofErr w:type="spellEnd"/>
-        <w:r>
-          <w:rPr>
-            <w:rStyle w:val="Hyperlink"/>
-            <w:rFonts w:ascii="Calibri" w:hAnsi="Calibri" w:cs="Calibri"/>
-            <w:b/>
-            <w:color w:val="00B0F0"/>
-          </w:rPr>
-          <w:t/>
-        </w:r>
       </w:hyperlink>
     </w:p>
     <w:p>
@@ -691,25 +490,7 @@
           <w:b/>
           <w:color w:val="00B0F0"/>
         </w:rPr>
-        <w:t/>
-      </w:r>
-      <w:proofErr w:type="spellStart"/>
-      <w:r>
-        <w:rPr>
-          <w:rFonts w:ascii="Calibri" w:hAnsi="Calibri" w:cs="Calibri"/>
-          <w:b/>
-          <w:color w:val="00B0F0"/>
-        </w:rPr>
-        <w:t/>
-      </w:r>
-      <w:proofErr w:type="spellEnd"/>
-      <w:r>
-        <w:rPr>
-          <w:rFonts w:ascii="Calibri" w:hAnsi="Calibri" w:cs="Calibri"/>
-          <w:b/>
-          <w:color w:val="00B0F0"/>
-        </w:rPr>
-        <w:t/>
+        <w:t xml:space="preserve">gfgf</w:t>
       </w:r>
     </w:p>
     <w:p>
@@ -973,21 +754,12 @@
           <w:b/>
         </w:rPr>
       </w:pPr>
-      <w:proofErr w:type="spellStart"/>
-      <w:r>
-        <w:rPr>
-          <w:rFonts w:ascii="Calibri" w:hAnsi="Calibri" w:cs="Calibri"/>
-          <w:b/>
-        </w:rPr>
-        <w:t>TeleVox</w:t>
-      </w:r>
-      <w:proofErr w:type="spellEnd"/>
-      <w:r>
-        <w:rPr>
-          <w:rFonts w:ascii="Calibri" w:hAnsi="Calibri" w:cs="Calibri"/>
-          <w:b/>
-        </w:rPr>
-        <w:t xml:space="preserve"> Stock Logo</w:t>
+      <w:r>
+        <w:rPr>
+          <w:rFonts w:ascii="Calibri" w:hAnsi="Calibri" w:cs="Calibri"/>
+          <w:b/>
+        </w:rPr>
+        <w:t>TeleVox Stock Logo</w:t>
       </w:r>
     </w:p>
     <w:p>
@@ -1431,19 +1203,11 @@
         </w:rPr>
         <w:t xml:space="preserve">☐ </w:t>
       </w:r>
-      <w:proofErr w:type="gramStart"/>
-      <w:r>
-        <w:rPr>
-          <w:rFonts w:ascii="Calibri" w:hAnsi="Calibri" w:cs="Calibri"/>
-        </w:rPr>
-        <w:t>Will</w:t>
-      </w:r>
-      <w:proofErr w:type="gramEnd"/>
-      <w:r>
-        <w:rPr>
-          <w:rFonts w:ascii="Calibri" w:hAnsi="Calibri" w:cs="Calibri"/>
-        </w:rPr>
-        <w:t xml:space="preserve"> let us know later</w:t>
+      <w:r>
+        <w:rPr>
+          <w:rFonts w:ascii="Calibri" w:hAnsi="Calibri" w:cs="Calibri"/>
+        </w:rPr>
+        <w:t>Will let us know later</w:t>
       </w:r>
     </w:p>
     <w:p>
@@ -1573,21 +1337,7 @@
         <w:rPr>
           <w:rFonts w:ascii="Calibri" w:hAnsi="Calibri" w:cs="Calibri"/>
         </w:rPr>
-        <w:t/>
-      </w:r>
-      <w:proofErr w:type="spellStart"/>
-      <w:r>
-        <w:rPr>
-          <w:rFonts w:ascii="Calibri" w:hAnsi="Calibri" w:cs="Calibri"/>
-        </w:rPr>
-        <w:t/>
-      </w:r>
-      <w:proofErr w:type="spellEnd"/>
-      <w:r>
-        <w:rPr>
-          <w:rFonts w:ascii="Calibri" w:hAnsi="Calibri" w:cs="Calibri"/>
-        </w:rPr>
-        <w:t/>
+        <w:t xml:space="preserve">fgfg</w:t>
       </w:r>
     </w:p>
     <w:p>
@@ -1623,23 +1373,7 @@
           <w:rFonts w:ascii="Calibri" w:hAnsi="Calibri" w:cs="Calibri"/>
           <w:b/>
         </w:rPr>
-        <w:t/>
-      </w:r>
-      <w:proofErr w:type="spellStart"/>
-      <w:r>
-        <w:rPr>
-          <w:rFonts w:ascii="Calibri" w:hAnsi="Calibri" w:cs="Calibri"/>
-          <w:b/>
-        </w:rPr>
-        <w:t/>
-      </w:r>
-      <w:proofErr w:type="spellEnd"/>
-      <w:r>
-        <w:rPr>
-          <w:rFonts w:ascii="Calibri" w:hAnsi="Calibri" w:cs="Calibri"/>
-          <w:b/>
-        </w:rPr>
-        <w:t/>
+        <w:t xml:space="preserve">gfg</w:t>
       </w:r>
       <w:r>
         <w:rPr>
@@ -1679,33 +1413,7 @@
           <w:szCs w:val="27"/>
           <w:shd w:val="clear" w:color="auto" w:fill="FFFFFF"/>
         </w:rPr>
-        <w:t/>
-      </w:r>
-      <w:proofErr w:type="spellStart"/>
-      <w:r>
-        <w:rPr>
-          <w:rFonts w:ascii="Arial" w:hAnsi="Arial" w:cs="Arial"/>
-          <w:i/>
-          <w:iCs/>
-          <w:color w:val="444444"/>
-          <w:sz w:val="27"/>
-          <w:szCs w:val="27"/>
-          <w:shd w:val="clear" w:color="auto" w:fill="FFFFFF"/>
-        </w:rPr>
-        <w:t/>
-      </w:r>
-      <w:proofErr w:type="spellEnd"/>
-      <w:r>
-        <w:rPr>
-          <w:rFonts w:ascii="Arial" w:hAnsi="Arial" w:cs="Arial"/>
-          <w:i/>
-          <w:iCs/>
-          <w:color w:val="444444"/>
-          <w:sz w:val="27"/>
-          <w:szCs w:val="27"/>
-          <w:shd w:val="clear" w:color="auto" w:fill="FFFFFF"/>
-        </w:rPr>
-        <w:t/>
+        <w:t xml:space="preserve">fgf</w:t>
       </w:r>
       <w:r>
         <w:rPr>
@@ -1788,21 +1496,12 @@
           <w:b/>
         </w:rPr>
       </w:pPr>
-      <w:proofErr w:type="spellStart"/>
-      <w:r>
-        <w:rPr>
-          <w:rFonts w:ascii="Calibri" w:hAnsi="Calibri" w:cs="Calibri"/>
-          <w:b/>
-        </w:rPr>
-        <w:t>TLink</w:t>
-      </w:r>
-      <w:proofErr w:type="spellEnd"/>
-      <w:r>
-        <w:rPr>
-          <w:rFonts w:ascii="Calibri" w:hAnsi="Calibri" w:cs="Calibri"/>
-          <w:b/>
-        </w:rPr>
-        <w:t xml:space="preserve"> Patient Login URL:</w:t>
+      <w:r>
+        <w:rPr>
+          <w:rFonts w:ascii="Calibri" w:hAnsi="Calibri" w:cs="Calibri"/>
+          <w:b/>
+        </w:rPr>
+        <w:t>TLink Patient Login URL:</w:t>
       </w:r>
       <w:r>
         <w:rPr>
@@ -1817,25 +1516,7 @@
           <w:rFonts w:ascii="Calibri" w:hAnsi="Calibri" w:cs="Calibri"/>
           <w:b/>
         </w:rPr>
-        <w:t/>
-      </w:r>
-      <w:proofErr w:type="spellStart"/>
-      <w:r>
-        <w:rPr>
-          <w:rStyle w:val="Hyperlink"/>
-          <w:rFonts w:ascii="Calibri" w:hAnsi="Calibri" w:cs="Calibri"/>
-          <w:b/>
-        </w:rPr>
-        <w:t/>
-      </w:r>
-      <w:proofErr w:type="spellEnd"/>
-      <w:r>
-        <w:rPr>
-          <w:rStyle w:val="Hyperlink"/>
-          <w:rFonts w:ascii="Calibri" w:hAnsi="Calibri" w:cs="Calibri"/>
-          <w:b/>
-        </w:rPr>
-        <w:t/>
+        <w:t xml:space="preserve">fgfgfgfgf</w:t>
       </w:r>
     </w:p>
     <w:p>
@@ -1943,27 +1624,7 @@
             <w:rFonts w:ascii="Calibri" w:hAnsi="Calibri" w:cs="Calibri"/>
             <w:b/>
           </w:rPr>
-          <w:t/>
-        </w:r>
-        <w:proofErr w:type="spellStart"/>
-        <w:proofErr w:type="gramStart"/>
-        <w:r>
-          <w:rPr>
-            <w:rStyle w:val="Hyperlink"/>
-            <w:rFonts w:ascii="Calibri" w:hAnsi="Calibri" w:cs="Calibri"/>
-            <w:b/>
-          </w:rPr>
-          <w:t/>
-        </w:r>
-        <w:proofErr w:type="spellEnd"/>
-        <w:proofErr w:type="gramEnd"/>
-        <w:r>
-          <w:rPr>
-            <w:rStyle w:val="Hyperlink"/>
-            <w:rFonts w:ascii="Calibri" w:hAnsi="Calibri" w:cs="Calibri"/>
-            <w:b/>
-          </w:rPr>
-          <w:t/>
+          <w:t xml:space="preserve">fgfg</w:t>
         </w:r>
       </w:hyperlink>
     </w:p>
@@ -1981,10 +1642,8 @@
             <w:rFonts w:ascii="Calibri" w:hAnsi="Calibri" w:cs="Calibri"/>
             <w:b/>
           </w:rPr>
-          <w:t/>
+          <w:t xml:space="preserve">fgfgffg</w:t>
         </w:r>
-        <w:proofErr w:type="spellStart"/>
-        <w:proofErr w:type="gramStart"/>
         <w:r>
           <w:rPr>
             <w:rStyle w:val="Hyperlink"/>
@@ -2001,16 +1660,6 @@
           </w:rPr>
           <w:t/>
         </w:r>
-        <w:proofErr w:type="spellEnd"/>
-        <w:proofErr w:type="gramEnd"/>
-        <w:r>
-          <w:rPr>
-            <w:rStyle w:val="Hyperlink"/>
-            <w:rFonts w:ascii="Calibri" w:hAnsi="Calibri" w:cs="Calibri"/>
-            <w:b/>
-          </w:rPr>
-          <w:t/>
-        </w:r>
       </w:hyperlink>
     </w:p>
     <w:p>
@@ -2118,151 +1767,7 @@
           <w:sz w:val="20"/>
           <w:lang w:val="fr-FR"/>
         </w:rPr>
-        <w:t xml:space="preserve">Site Architecture Key: </w:t>
-      </w:r>
-      <w:proofErr w:type="gramStart"/>
-      <w:r>
-        <w:rPr>
-          <w:rFonts w:ascii="Calibri" w:hAnsi="Calibri" w:cs="Calibri"/>
-          <w:b/>
-          <w:bCs/>
-          <w:sz w:val="20"/>
-          <w:lang w:val="fr-FR"/>
-        </w:rPr>
-        <w:t xml:space="preserve">( </w:t>
-      </w:r>
-      <w:proofErr w:type="spellStart"/>
-      <w:r>
-        <w:rPr>
-          <w:rFonts w:ascii="Calibri" w:hAnsi="Calibri" w:cs="Calibri"/>
-          <w:b/>
-          <w:bCs/>
-          <w:sz w:val="20"/>
-          <w:lang w:val="fr-FR"/>
-        </w:rPr>
-        <w:t>Std</w:t>
-      </w:r>
-      <w:proofErr w:type="spellEnd"/>
-      <w:proofErr w:type="gramEnd"/>
-      <w:r>
-        <w:rPr>
-          <w:rFonts w:ascii="Calibri" w:hAnsi="Calibri" w:cs="Calibri"/>
-          <w:b/>
-          <w:bCs/>
-          <w:sz w:val="20"/>
-          <w:lang w:val="fr-FR"/>
-        </w:rPr>
-        <w:t xml:space="preserve"> = Standard </w:t>
-      </w:r>
-      <w:proofErr w:type="spellStart"/>
-      <w:r>
-        <w:rPr>
-          <w:rFonts w:ascii="Calibri" w:hAnsi="Calibri" w:cs="Calibri"/>
-          <w:b/>
-          <w:bCs/>
-          <w:sz w:val="20"/>
-          <w:lang w:val="fr-FR"/>
-        </w:rPr>
-        <w:t>text</w:t>
-      </w:r>
-      <w:proofErr w:type="spellEnd"/>
-      <w:r>
-        <w:rPr>
-          <w:rFonts w:ascii="Calibri" w:hAnsi="Calibri" w:cs="Calibri"/>
-          <w:b/>
-          <w:bCs/>
-          <w:sz w:val="20"/>
-          <w:lang w:val="fr-FR"/>
-        </w:rPr>
-        <w:t xml:space="preserve">/ </w:t>
-      </w:r>
-      <w:proofErr w:type="spellStart"/>
-      <w:r>
-        <w:rPr>
-          <w:rFonts w:ascii="Calibri" w:hAnsi="Calibri" w:cs="Calibri"/>
-          <w:b/>
-          <w:bCs/>
-          <w:sz w:val="20"/>
-          <w:lang w:val="fr-FR"/>
-        </w:rPr>
-        <w:t>Cst</w:t>
-      </w:r>
-      <w:proofErr w:type="spellEnd"/>
-      <w:r>
-        <w:rPr>
-          <w:rFonts w:ascii="Calibri" w:hAnsi="Calibri" w:cs="Calibri"/>
-          <w:b/>
-          <w:bCs/>
-          <w:sz w:val="20"/>
-          <w:lang w:val="fr-FR"/>
-        </w:rPr>
-        <w:t xml:space="preserve"> = Custom / DD = </w:t>
-      </w:r>
-      <w:proofErr w:type="spellStart"/>
-      <w:r>
-        <w:rPr>
-          <w:rFonts w:ascii="Calibri" w:hAnsi="Calibri" w:cs="Calibri"/>
-          <w:b/>
-          <w:bCs/>
-          <w:sz w:val="20"/>
-          <w:lang w:val="fr-FR"/>
-        </w:rPr>
-        <w:t>Dear</w:t>
-      </w:r>
-      <w:proofErr w:type="spellEnd"/>
-      <w:r>
-        <w:rPr>
-          <w:rFonts w:ascii="Calibri" w:hAnsi="Calibri" w:cs="Calibri"/>
-          <w:b/>
-          <w:bCs/>
-          <w:sz w:val="20"/>
-          <w:lang w:val="fr-FR"/>
-        </w:rPr>
-        <w:t xml:space="preserve"> </w:t>
-      </w:r>
-      <w:proofErr w:type="spellStart"/>
-      <w:r>
-        <w:rPr>
-          <w:rFonts w:ascii="Calibri" w:hAnsi="Calibri" w:cs="Calibri"/>
-          <w:b/>
-          <w:bCs/>
-          <w:sz w:val="20"/>
-          <w:lang w:val="fr-FR"/>
-        </w:rPr>
-        <w:t>Doctor</w:t>
-      </w:r>
-      <w:proofErr w:type="spellEnd"/>
-      <w:r>
-        <w:rPr>
-          <w:rFonts w:ascii="Calibri" w:hAnsi="Calibri" w:cs="Calibri"/>
-          <w:b/>
-          <w:bCs/>
-          <w:sz w:val="20"/>
-          <w:lang w:val="fr-FR"/>
-        </w:rPr>
-        <w:t xml:space="preserve">/ SVP = Standard </w:t>
-      </w:r>
-      <w:proofErr w:type="spellStart"/>
-      <w:r>
-        <w:rPr>
-          <w:rFonts w:ascii="Calibri" w:hAnsi="Calibri" w:cs="Calibri"/>
-          <w:b/>
-          <w:bCs/>
-          <w:sz w:val="20"/>
-          <w:lang w:val="fr-FR"/>
-        </w:rPr>
-        <w:t>Vendor</w:t>
-      </w:r>
-      <w:proofErr w:type="spellEnd"/>
-      <w:r>
-        <w:rPr>
-          <w:rFonts w:ascii="Calibri" w:hAnsi="Calibri" w:cs="Calibri"/>
-          <w:b/>
-          <w:bCs/>
-          <w:sz w:val="20"/>
-          <w:lang w:val="fr-FR"/>
-        </w:rPr>
-        <w:t xml:space="preserve"> Page )</w:t>
+        <w:t>Site Architecture Key: ( Std = Standard text/ Cst = Custom / DD = Dear Doctor/ SVP = Standard Vendor Page )</w:t>
       </w:r>
     </w:p>
     <w:p>
@@ -2286,691 +1791,6 @@
         <w:gridCol w:w="4005"/>
         <w:gridCol w:w="5345"/>
       </w:tblGrid>
-      <w:tr>
-        <w:tc>
-          <w:tcPr>
-            <w:tcW w:w="3865" w:type="dxa"/>
-            <w:shd w:val="clear" w:color="auto" w:fill="F2F2F2" w:themeFill="background1" w:themeFillShade="F2"/>
-          </w:tcPr>
-          <w:p>
-            <w:pPr>
-              <w:rPr>
-                <w:rFonts w:ascii="Calibri" w:hAnsi="Calibri" w:cs="Calibri"/>
-                <w:b/>
-                <w:lang w:val="fr-FR"/>
-              </w:rPr>
-            </w:pPr>
-            <w:r>
-              <w:rPr>
-                <w:rFonts w:ascii="Calibri" w:hAnsi="Calibri" w:cs="Calibri"/>
-                <w:b/>
-                <w:bCs/>
-                <w:lang w:val="fr-FR"/>
-              </w:rPr>
-              <w:t/>
-            </w:r>
-            <w:proofErr w:type="spellStart"/>
-            <w:r>
-              <w:rPr>
-                <w:rFonts w:ascii="Calibri" w:hAnsi="Calibri" w:cs="Calibri"/>
-                <w:b/>
-                <w:bCs/>
-                <w:lang w:val="fr-FR"/>
-              </w:rPr>
-              <w:t/>
-            </w:r>
-            <w:proofErr w:type="spellEnd"/>
-            <w:r>
-              <w:rPr>
-                <w:rFonts w:ascii="Calibri" w:hAnsi="Calibri" w:cs="Calibri"/>
-                <w:b/>
-                <w:bCs/>
-                <w:lang w:val="fr-FR"/>
-              </w:rPr>
-              <w:t/>
-            </w:r>
-            <w:r>
-              <w:rPr>
-                <w:rFonts w:ascii="Calibri" w:hAnsi="Calibri" w:cs="Calibri"/>
-                <w:b/>
-                <w:lang w:val="fr-FR"/>
-              </w:rPr>
-              <w:t xml:space="preserve">home</w:t>
-            </w:r>
-            <w:proofErr w:type="spellStart"/>
-            <w:r>
-              <w:rPr>
-                <w:rFonts w:ascii="Calibri" w:hAnsi="Calibri" w:cs="Calibri"/>
-                <w:b/>
-                <w:lang w:val="fr-FR"/>
-              </w:rPr>
-              <w:t/>
-            </w:r>
-            <w:proofErr w:type="spellEnd"/>
-            <w:r>
-              <w:rPr>
-                <w:rFonts w:ascii="Calibri" w:hAnsi="Calibri" w:cs="Calibri"/>
-                <w:b/>
-                <w:lang w:val="fr-FR"/>
-              </w:rPr>
-              <w:t/>
-            </w:r>
-          </w:p>
-        </w:tc>
-        <w:tc>
-          <w:tcPr>
-            <w:tcW w:w="5485" w:type="dxa"/>
-            <w:shd w:val="clear" w:color="auto" w:fill="F2F2F2" w:themeFill="background1" w:themeFillShade="F2"/>
-          </w:tcPr>
-          <w:p>
-            <w:pPr>
-              <w:rPr>
-                <w:rFonts w:ascii="Calibri" w:hAnsi="Calibri" w:cs="Calibri"/>
-                <w:b/>
-                <w:lang w:val="fr-FR"/>
-              </w:rPr>
-            </w:pPr>
-            <w:r>
-              <w:rPr>
-                <w:rFonts w:ascii="Calibri" w:hAnsi="Calibri" w:cs="Calibri"/>
-                <w:b/>
-                <w:lang w:val="fr-FR"/>
-              </w:rPr>
-              <w:t/>
-            </w:r>
-            <w:proofErr w:type="spellStart"/>
-            <w:r>
-              <w:rPr>
-                <w:rFonts w:ascii="Calibri" w:hAnsi="Calibri" w:cs="Calibri"/>
-                <w:b/>
-                <w:lang w:val="fr-FR"/>
-              </w:rPr>
-              <w:t/>
-            </w:r>
-            <w:proofErr w:type="spellEnd"/>
-            <w:r>
-              <w:rPr>
-                <w:rFonts w:ascii="Calibri" w:hAnsi="Calibri" w:cs="Calibri"/>
-                <w:b/>
-                <w:lang w:val="fr-FR"/>
-              </w:rPr>
-              <w:t/>
-            </w:r>
-          </w:p>
-        </w:tc>
-      </w:tr>
-      <w:tr>
-        <w:tc>
-          <w:tcPr>
-            <w:tcW w:w="3865" w:type="dxa"/>
-            <w:shd w:val="clear" w:color="auto" w:fill="F2F2F2" w:themeFill="background1" w:themeFillShade="F2"/>
-          </w:tcPr>
-          <w:p>
-            <w:pPr>
-              <w:rPr>
-                <w:rFonts w:ascii="Calibri" w:hAnsi="Calibri" w:cs="Calibri"/>
-                <w:b/>
-                <w:lang w:val="fr-FR"/>
-              </w:rPr>
-            </w:pPr>
-            <w:r>
-              <w:rPr>
-                <w:rFonts w:ascii="Calibri" w:hAnsi="Calibri" w:cs="Calibri"/>
-                <w:b/>
-                <w:bCs/>
-                <w:lang w:val="fr-FR"/>
-              </w:rPr>
-              <w:t/>
-            </w:r>
-            <w:proofErr w:type="spellStart"/>
-            <w:r>
-              <w:rPr>
-                <w:rFonts w:ascii="Calibri" w:hAnsi="Calibri" w:cs="Calibri"/>
-                <w:b/>
-                <w:bCs/>
-                <w:lang w:val="fr-FR"/>
-              </w:rPr>
-              <w:t/>
-            </w:r>
-            <w:proofErr w:type="spellEnd"/>
-            <w:r>
-              <w:rPr>
-                <w:rFonts w:ascii="Calibri" w:hAnsi="Calibri" w:cs="Calibri"/>
-                <w:b/>
-                <w:bCs/>
-                <w:lang w:val="fr-FR"/>
-              </w:rPr>
-              <w:t/>
-            </w:r>
-            <w:r>
-              <w:rPr>
-                <w:rFonts w:ascii="Calibri" w:hAnsi="Calibri" w:cs="Calibri"/>
-                <w:b/>
-                <w:lang w:val="fr-FR"/>
-              </w:rPr>
-              <w:t xml:space="preserve">office info</w:t>
-            </w:r>
-            <w:proofErr w:type="spellStart"/>
-            <w:r>
-              <w:rPr>
-                <w:rFonts w:ascii="Calibri" w:hAnsi="Calibri" w:cs="Calibri"/>
-                <w:b/>
-                <w:lang w:val="fr-FR"/>
-              </w:rPr>
-              <w:t/>
-            </w:r>
-            <w:proofErr w:type="spellEnd"/>
-            <w:r>
-              <w:rPr>
-                <w:rFonts w:ascii="Calibri" w:hAnsi="Calibri" w:cs="Calibri"/>
-                <w:b/>
-                <w:lang w:val="fr-FR"/>
-              </w:rPr>
-              <w:t/>
-            </w:r>
-          </w:p>
-        </w:tc>
-        <w:tc>
-          <w:tcPr>
-            <w:tcW w:w="5485" w:type="dxa"/>
-            <w:shd w:val="clear" w:color="auto" w:fill="F2F2F2" w:themeFill="background1" w:themeFillShade="F2"/>
-          </w:tcPr>
-          <w:p>
-            <w:pPr>
-              <w:rPr>
-                <w:rFonts w:ascii="Calibri" w:hAnsi="Calibri" w:cs="Calibri"/>
-                <w:b/>
-                <w:lang w:val="fr-FR"/>
-              </w:rPr>
-            </w:pPr>
-            <w:r>
-              <w:rPr>
-                <w:rFonts w:ascii="Calibri" w:hAnsi="Calibri" w:cs="Calibri"/>
-                <w:b/>
-                <w:lang w:val="fr-FR"/>
-              </w:rPr>
-              <w:t/>
-            </w:r>
-            <w:proofErr w:type="spellStart"/>
-            <w:r>
-              <w:rPr>
-                <w:rFonts w:ascii="Calibri" w:hAnsi="Calibri" w:cs="Calibri"/>
-                <w:b/>
-                <w:lang w:val="fr-FR"/>
-              </w:rPr>
-              <w:t/>
-            </w:r>
-            <w:proofErr w:type="spellEnd"/>
-            <w:r>
-              <w:rPr>
-                <w:rFonts w:ascii="Calibri" w:hAnsi="Calibri" w:cs="Calibri"/>
-                <w:b/>
-                <w:lang w:val="fr-FR"/>
-              </w:rPr>
-              <w:t/>
-            </w:r>
-          </w:p>
-        </w:tc>
-      </w:tr>
-      <w:tr>
-        <w:tblPrEx>
-          <w:shd w:val="clear" w:color="auto" w:fill="FFFFFF" w:themeFill="background1"/>
-        </w:tblPrEx>
-        <w:tc>
-          <w:tcPr>
-            <w:tcW w:w="3865" w:type="dxa"/>
-            <w:shd w:val="clear" w:color="auto" w:fill="FFFFFF" w:themeFill="background1"/>
-          </w:tcPr>
-          <w:p>
-            <w:pPr>
-              <w:rPr>
-                <w:rFonts w:ascii="Calibri" w:hAnsi="Calibri" w:cs="Calibri"/>
-                <w:b/>
-                <w:lang w:val="fr-FR"/>
-              </w:rPr>
-            </w:pPr>
-            <w:r>
-              <w:rPr>
-                <w:rFonts w:ascii="Calibri" w:hAnsi="Calibri" w:cs="Calibri"/>
-                <w:b/>
-                <w:bCs/>
-                <w:lang w:val="fr-FR"/>
-              </w:rPr>
-              <w:t/>
-            </w:r>
-            <w:proofErr w:type="spellStart"/>
-            <w:r>
-              <w:rPr>
-                <w:rFonts w:ascii="Calibri" w:hAnsi="Calibri" w:cs="Calibri"/>
-                <w:b/>
-                <w:bCs/>
-                <w:lang w:val="fr-FR"/>
-              </w:rPr>
-              <w:t/>
-            </w:r>
-            <w:proofErr w:type="spellEnd"/>
-            <w:r>
-              <w:rPr>
-                <w:rFonts w:ascii="Calibri" w:hAnsi="Calibri" w:cs="Calibri"/>
-                <w:b/>
-                <w:bCs/>
-                <w:lang w:val="fr-FR"/>
-              </w:rPr>
-              <w:t xml:space="preserve">- </w:t>
-            </w:r>
-            <w:r>
-              <w:rPr>
-                <w:rFonts w:ascii="Calibri" w:hAnsi="Calibri" w:cs="Calibri"/>
-                <w:b/>
-                <w:lang w:val="fr-FR"/>
-              </w:rPr>
-              <w:t xml:space="preserve">meet the doc</w:t>
-            </w:r>
-            <w:proofErr w:type="spellStart"/>
-            <w:r>
-              <w:rPr>
-                <w:rFonts w:ascii="Calibri" w:hAnsi="Calibri" w:cs="Calibri"/>
-                <w:b/>
-                <w:lang w:val="fr-FR"/>
-              </w:rPr>
-              <w:t/>
-            </w:r>
-            <w:proofErr w:type="spellEnd"/>
-            <w:r>
-              <w:rPr>
-                <w:rFonts w:ascii="Calibri" w:hAnsi="Calibri" w:cs="Calibri"/>
-                <w:b/>
-                <w:lang w:val="fr-FR"/>
-              </w:rPr>
-              <w:t/>
-            </w:r>
-          </w:p>
-        </w:tc>
-        <w:tc>
-          <w:tcPr>
-            <w:tcW w:w="5485" w:type="dxa"/>
-            <w:shd w:val="clear" w:color="auto" w:fill="FFFFFF" w:themeFill="background1"/>
-          </w:tcPr>
-          <w:p>
-            <w:pPr>
-              <w:rPr>
-                <w:rFonts w:ascii="Calibri" w:hAnsi="Calibri" w:cs="Calibri"/>
-                <w:b/>
-              </w:rPr>
-            </w:pPr>
-            <w:r>
-              <w:rPr>
-                <w:rFonts w:ascii="Calibri" w:hAnsi="Calibri" w:cs="Calibri"/>
-                <w:b/>
-                <w:lang w:val="fr-FR"/>
-              </w:rPr>
-              <w:t xml:space="preserve">test</w:t>
-            </w:r>
-            <w:proofErr w:type="spellStart"/>
-            <w:r>
-              <w:rPr>
-                <w:rFonts w:ascii="Calibri" w:hAnsi="Calibri" w:cs="Calibri"/>
-                <w:b/>
-                <w:lang w:val="fr-FR"/>
-              </w:rPr>
-              <w:t/>
-            </w:r>
-            <w:proofErr w:type="spellEnd"/>
-            <w:r>
-              <w:rPr>
-                <w:rFonts w:ascii="Calibri" w:hAnsi="Calibri" w:cs="Calibri"/>
-                <w:b/>
-                <w:lang w:val="fr-FR"/>
-              </w:rPr>
-              <w:t/>
-            </w:r>
-            <w:r>
-              <w:rPr>
-                <w:rFonts w:ascii="Calibri" w:hAnsi="Calibri" w:cs="Calibri"/>
-                <w:b/>
-                <w:bCs/>
-                <w:lang w:val="fr-FR"/>
-              </w:rPr>
-              <w:t/>
-            </w:r>
-            <w:proofErr w:type="spellStart"/>
-            <w:r>
-              <w:rPr>
-                <w:rFonts w:ascii="Calibri" w:hAnsi="Calibri" w:cs="Calibri"/>
-                <w:b/>
-                <w:bCs/>
-                <w:lang w:val="fr-FR"/>
-              </w:rPr>
-              <w:t/>
-            </w:r>
-            <w:proofErr w:type="spellEnd"/>
-            <w:r>
-              <w:rPr>
-                <w:rFonts w:ascii="Calibri" w:hAnsi="Calibri" w:cs="Calibri"/>
-                <w:b/>
-                <w:bCs/>
-                <w:lang w:val="fr-FR"/>
-              </w:rPr>
-              <w:t/>
-            </w:r>
-            <w:r>
-              <w:rPr>
-                <w:rFonts w:ascii="Calibri" w:hAnsi="Calibri" w:cs="Calibri"/>
-                <w:b/>
-                <w:bCs/>
-                <w:lang w:val="fr-FR"/>
-              </w:rPr>
-              <w:t/>
-            </w:r>
-            <w:proofErr w:type="spellStart"/>
-            <w:r>
-              <w:rPr>
-                <w:rFonts w:ascii="Calibri" w:hAnsi="Calibri" w:cs="Calibri"/>
-                <w:b/>
-                <w:bCs/>
-                <w:lang w:val="fr-FR"/>
-              </w:rPr>
-              <w:t/>
-            </w:r>
-            <w:proofErr w:type="spellEnd"/>
-            <w:r>
-              <w:rPr>
-                <w:rFonts w:ascii="Calibri" w:hAnsi="Calibri" w:cs="Calibri"/>
-                <w:b/>
-                <w:bCs/>
-                <w:lang w:val="fr-FR"/>
-              </w:rPr>
-              <w:t/>
-            </w:r>
-          </w:p>
-        </w:tc>
-      </w:tr>
-      <w:tr>
-        <w:tblPrEx>
-          <w:shd w:val="clear" w:color="auto" w:fill="FFFFFF" w:themeFill="background1"/>
-        </w:tblPrEx>
-        <w:tc>
-          <w:tcPr>
-            <w:tcW w:w="3865" w:type="dxa"/>
-            <w:shd w:val="clear" w:color="auto" w:fill="FFFFFF" w:themeFill="background1"/>
-          </w:tcPr>
-          <w:p>
-            <w:pPr>
-              <w:rPr>
-                <w:rFonts w:ascii="Calibri" w:hAnsi="Calibri" w:cs="Calibri"/>
-                <w:b/>
-                <w:lang w:val="fr-FR"/>
-              </w:rPr>
-            </w:pPr>
-            <w:r>
-              <w:rPr>
-                <w:rFonts w:ascii="Calibri" w:hAnsi="Calibri" w:cs="Calibri"/>
-                <w:b/>
-                <w:bCs/>
-                <w:lang w:val="fr-FR"/>
-              </w:rPr>
-              <w:t/>
-            </w:r>
-            <w:proofErr w:type="spellStart"/>
-            <w:r>
-              <w:rPr>
-                <w:rFonts w:ascii="Calibri" w:hAnsi="Calibri" w:cs="Calibri"/>
-                <w:b/>
-                <w:bCs/>
-                <w:lang w:val="fr-FR"/>
-              </w:rPr>
-              <w:t/>
-            </w:r>
-            <w:proofErr w:type="spellEnd"/>
-            <w:r>
-              <w:rPr>
-                <w:rFonts w:ascii="Calibri" w:hAnsi="Calibri" w:cs="Calibri"/>
-                <w:b/>
-                <w:bCs/>
-                <w:lang w:val="fr-FR"/>
-              </w:rPr>
-              <w:t xml:space="preserve">- </w:t>
-            </w:r>
-            <w:r>
-              <w:rPr>
-                <w:rFonts w:ascii="Calibri" w:hAnsi="Calibri" w:cs="Calibri"/>
-                <w:b/>
-                <w:lang w:val="fr-FR"/>
-              </w:rPr>
-              <w:t xml:space="preserve">staff</w:t>
-            </w:r>
-            <w:proofErr w:type="spellStart"/>
-            <w:r>
-              <w:rPr>
-                <w:rFonts w:ascii="Calibri" w:hAnsi="Calibri" w:cs="Calibri"/>
-                <w:b/>
-                <w:lang w:val="fr-FR"/>
-              </w:rPr>
-              <w:t/>
-            </w:r>
-            <w:proofErr w:type="spellEnd"/>
-            <w:r>
-              <w:rPr>
-                <w:rFonts w:ascii="Calibri" w:hAnsi="Calibri" w:cs="Calibri"/>
-                <w:b/>
-                <w:lang w:val="fr-FR"/>
-              </w:rPr>
-              <w:t/>
-            </w:r>
-          </w:p>
-        </w:tc>
-        <w:tc>
-          <w:tcPr>
-            <w:tcW w:w="5485" w:type="dxa"/>
-            <w:shd w:val="clear" w:color="auto" w:fill="FFFFFF" w:themeFill="background1"/>
-          </w:tcPr>
-          <w:p>
-            <w:pPr>
-              <w:rPr>
-                <w:rFonts w:ascii="Calibri" w:hAnsi="Calibri" w:cs="Calibri"/>
-                <w:b/>
-              </w:rPr>
-            </w:pPr>
-            <w:r>
-              <w:rPr>
-                <w:rFonts w:ascii="Calibri" w:hAnsi="Calibri" w:cs="Calibri"/>
-                <w:b/>
-                <w:lang w:val="fr-FR"/>
-              </w:rPr>
-              <w:t/>
-            </w:r>
-            <w:proofErr w:type="spellStart"/>
-            <w:r>
-              <w:rPr>
-                <w:rFonts w:ascii="Calibri" w:hAnsi="Calibri" w:cs="Calibri"/>
-                <w:b/>
-                <w:lang w:val="fr-FR"/>
-              </w:rPr>
-              <w:t/>
-            </w:r>
-            <w:proofErr w:type="spellEnd"/>
-            <w:r>
-              <w:rPr>
-                <w:rFonts w:ascii="Calibri" w:hAnsi="Calibri" w:cs="Calibri"/>
-                <w:b/>
-                <w:lang w:val="fr-FR"/>
-              </w:rPr>
-              <w:t/>
-            </w:r>
-            <w:r>
-              <w:rPr>
-                <w:rFonts w:ascii="Calibri" w:hAnsi="Calibri" w:cs="Calibri"/>
-                <w:b/>
-                <w:bCs/>
-                <w:lang w:val="fr-FR"/>
-              </w:rPr>
-              <w:t/>
-            </w:r>
-            <w:proofErr w:type="spellStart"/>
-            <w:r>
-              <w:rPr>
-                <w:rFonts w:ascii="Calibri" w:hAnsi="Calibri" w:cs="Calibri"/>
-                <w:b/>
-                <w:bCs/>
-                <w:lang w:val="fr-FR"/>
-              </w:rPr>
-              <w:t/>
-            </w:r>
-            <w:proofErr w:type="spellEnd"/>
-            <w:r>
-              <w:rPr>
-                <w:rFonts w:ascii="Calibri" w:hAnsi="Calibri" w:cs="Calibri"/>
-                <w:b/>
-                <w:bCs/>
-                <w:lang w:val="fr-FR"/>
-              </w:rPr>
-              <w:t/>
-            </w:r>
-            <w:r>
-              <w:rPr>
-                <w:rFonts w:ascii="Calibri" w:hAnsi="Calibri" w:cs="Calibri"/>
-                <w:b/>
-                <w:bCs/>
-                <w:lang w:val="fr-FR"/>
-              </w:rPr>
-              <w:t/>
-            </w:r>
-            <w:proofErr w:type="spellStart"/>
-            <w:r>
-              <w:rPr>
-                <w:rFonts w:ascii="Calibri" w:hAnsi="Calibri" w:cs="Calibri"/>
-                <w:b/>
-                <w:bCs/>
-                <w:lang w:val="fr-FR"/>
-              </w:rPr>
-              <w:t/>
-            </w:r>
-            <w:proofErr w:type="spellEnd"/>
-            <w:r>
-              <w:rPr>
-                <w:rFonts w:ascii="Calibri" w:hAnsi="Calibri" w:cs="Calibri"/>
-                <w:b/>
-                <w:bCs/>
-                <w:lang w:val="fr-FR"/>
-              </w:rPr>
-              <w:t/>
-            </w:r>
-          </w:p>
-        </w:tc>
-      </w:tr>
-      <w:tr>
-        <w:tc>
-          <w:tcPr>
-            <w:tcW w:w="3865" w:type="dxa"/>
-            <w:shd w:val="clear" w:color="auto" w:fill="F2F2F2" w:themeFill="background1" w:themeFillShade="F2"/>
-          </w:tcPr>
-          <w:p>
-            <w:pPr>
-              <w:rPr>
-                <w:rFonts w:ascii="Calibri" w:hAnsi="Calibri" w:cs="Calibri"/>
-                <w:b/>
-                <w:lang w:val="fr-FR"/>
-              </w:rPr>
-            </w:pPr>
-            <w:r>
-              <w:rPr>
-                <w:rFonts w:ascii="Calibri" w:hAnsi="Calibri" w:cs="Calibri"/>
-                <w:b/>
-                <w:bCs/>
-                <w:lang w:val="fr-FR"/>
-              </w:rPr>
-              <w:t/>
-            </w:r>
-            <w:proofErr w:type="spellStart"/>
-            <w:r>
-              <w:rPr>
-                <w:rFonts w:ascii="Calibri" w:hAnsi="Calibri" w:cs="Calibri"/>
-                <w:b/>
-                <w:bCs/>
-                <w:lang w:val="fr-FR"/>
-              </w:rPr>
-              <w:t/>
-            </w:r>
-            <w:proofErr w:type="spellEnd"/>
-            <w:r>
-              <w:rPr>
-                <w:rFonts w:ascii="Calibri" w:hAnsi="Calibri" w:cs="Calibri"/>
-                <w:b/>
-                <w:bCs/>
-                <w:lang w:val="fr-FR"/>
-              </w:rPr>
-              <w:t/>
-            </w:r>
-            <w:r>
-              <w:rPr>
-                <w:rFonts w:ascii="Calibri" w:hAnsi="Calibri" w:cs="Calibri"/>
-                <w:b/>
-                <w:lang w:val="fr-FR"/>
-              </w:rPr>
-              <w:t xml:space="preserve">contact us</w:t>
-            </w:r>
-            <w:proofErr w:type="spellStart"/>
-            <w:r>
-              <w:rPr>
-                <w:rFonts w:ascii="Calibri" w:hAnsi="Calibri" w:cs="Calibri"/>
-                <w:b/>
-                <w:lang w:val="fr-FR"/>
-              </w:rPr>
-              <w:t/>
-            </w:r>
-            <w:proofErr w:type="spellEnd"/>
-            <w:r>
-              <w:rPr>
-                <w:rFonts w:ascii="Calibri" w:hAnsi="Calibri" w:cs="Calibri"/>
-                <w:b/>
-                <w:lang w:val="fr-FR"/>
-              </w:rPr>
-              <w:t/>
-            </w:r>
-          </w:p>
-        </w:tc>
-        <w:tc>
-          <w:tcPr>
-            <w:tcW w:w="5485" w:type="dxa"/>
-            <w:shd w:val="clear" w:color="auto" w:fill="F2F2F2" w:themeFill="background1" w:themeFillShade="F2"/>
-          </w:tcPr>
-          <w:p>
-            <w:pPr>
-              <w:rPr>
-                <w:rFonts w:ascii="Calibri" w:hAnsi="Calibri" w:cs="Calibri"/>
-                <w:b/>
-                <w:lang w:val="fr-FR"/>
-              </w:rPr>
-            </w:pPr>
-            <w:r>
-              <w:rPr>
-                <w:rFonts w:ascii="Calibri" w:hAnsi="Calibri" w:cs="Calibri"/>
-                <w:b/>
-                <w:lang w:val="fr-FR"/>
-              </w:rPr>
-              <w:t/>
-            </w:r>
-            <w:proofErr w:type="spellStart"/>
-            <w:r>
-              <w:rPr>
-                <w:rFonts w:ascii="Calibri" w:hAnsi="Calibri" w:cs="Calibri"/>
-                <w:b/>
-                <w:lang w:val="fr-FR"/>
-              </w:rPr>
-              <w:t/>
-            </w:r>
-            <w:proofErr w:type="spellEnd"/>
-            <w:r>
-              <w:rPr>
-                <w:rFonts w:ascii="Calibri" w:hAnsi="Calibri" w:cs="Calibri"/>
-                <w:b/>
-                <w:lang w:val="fr-FR"/>
-              </w:rPr>
-              <w:t/>
-            </w:r>
-          </w:p>
-        </w:tc>
-      </w:tr>
     </w:tbl>
     <w:p>
       <w:pPr>
@@ -2979,6 +1799,55 @@
           <w:b/>
         </w:rPr>
       </w:pPr>
+    </w:p>
+    <w:p>
+      <w:pPr>
+        <w:rPr>
+          <w:rFonts w:ascii="Calibri" w:hAnsi="Calibri" w:cs="Calibri"/>
+          <w:b/>
+        </w:rPr>
+      </w:pPr>
+    </w:p>
+    <w:p>
+      <w:pPr>
+        <w:rPr>
+          <w:rFonts w:ascii="Calibri" w:hAnsi="Calibri" w:cs="Calibri"/>
+          <w:b/>
+        </w:rPr>
+      </w:pPr>
+    </w:p>
+    <w:p>
+      <w:pPr>
+        <w:rPr>
+          <w:rFonts w:ascii="Calibri" w:hAnsi="Calibri" w:cs="Calibri"/>
+          <w:b/>
+        </w:rPr>
+      </w:pPr>
+    </w:p>
+    <w:p>
+      <w:pPr>
+        <w:rPr>
+          <w:rFonts w:ascii="Calibri" w:hAnsi="Calibri" w:cs="Calibri"/>
+          <w:b/>
+        </w:rPr>
+      </w:pPr>
+      <w:bookmarkStart w:id="0" w:name="_GoBack"/>
+      <w:bookmarkEnd w:id="0"/>
+    </w:p>
+    <w:p>
+      <w:pPr>
+        <w:rPr>
+          <w:rFonts w:ascii="Calibri" w:hAnsi="Calibri" w:cs="Calibri"/>
+          <w:b/>
+        </w:rPr>
+      </w:pPr>
+      <w:r>
+        <w:rPr>
+          <w:rFonts w:ascii="Calibri" w:hAnsi="Calibri" w:cs="Calibri"/>
+          <w:b/>
+        </w:rPr>
+        <w:t>=== THE BELOW IS FOR TESTING PURPOSES ONLY ===</w:t>
+      </w:r>
     </w:p>
     <w:p>
       <w:pPr>
@@ -3011,430 +1880,6 @@
         </w:rPr>
         <w:t/>
       </w:r>
-      <w:proofErr w:type="spellStart"/>
-      <w:r>
-        <w:rPr>
-          <w:rFonts w:ascii="Calibri" w:hAnsi="Calibri" w:cs="Calibri"/>
-          <w:b/>
-          <w:bCs/>
-          <w:lang w:val="fr-FR"/>
-        </w:rPr>
-        <w:t/>
-      </w:r>
-      <w:proofErr w:type="spellEnd"/>
-      <w:r>
-        <w:rPr>
-          <w:rFonts w:ascii="Calibri" w:hAnsi="Calibri" w:cs="Calibri"/>
-          <w:b/>
-        </w:rPr>
-        <w:t/>
-      </w:r>
-      <w:r>
-        <w:rPr>
-          <w:rFonts w:ascii="Calibri" w:hAnsi="Calibri" w:cs="Calibri"/>
-          <w:b/>
-        </w:rPr>
-        <w:t/>
-      </w:r>
-      <w:r>
-        <w:rPr>
-          <w:rFonts w:ascii="Calibri" w:hAnsi="Calibri" w:cs="Calibri"/>
-          <w:b/>
-        </w:rPr>
-        <w:t/>
-      </w:r>
-      <w:r>
-        <w:rPr>
-          <w:rFonts w:ascii="Calibri" w:hAnsi="Calibri" w:cs="Calibri"/>
-          <w:b/>
-        </w:rPr>
-        <w:t/>
-      </w:r>
-    </w:p>
-    <w:p>
-      <w:pPr>
-        <w:rPr>
-          <w:rFonts w:ascii="Calibri" w:hAnsi="Calibri" w:cs="Calibri"/>
-          <w:b/>
-        </w:rPr>
-      </w:pPr>
-      <w:r>
-        <w:rPr>
-          <w:rFonts w:ascii="Calibri" w:hAnsi="Calibri" w:cs="Calibri"/>
-          <w:b/>
-        </w:rPr>
-        <w:t/>
-      </w:r>
-      <w:r>
-        <w:rPr>
-          <w:rFonts w:ascii="Calibri" w:hAnsi="Calibri" w:cs="Calibri"/>
-          <w:b/>
-        </w:rPr>
-        <w:t/>
-      </w:r>
-      <w:r>
-        <w:rPr>
-          <w:rFonts w:ascii="Calibri" w:hAnsi="Calibri" w:cs="Calibri"/>
-          <w:b/>
-        </w:rPr>
-        <w:t/>
-      </w:r>
-    </w:p>
-    <w:p>
-      <w:pPr>
-        <w:rPr>
-          <w:rFonts w:ascii="Calibri" w:hAnsi="Calibri" w:cs="Calibri"/>
-          <w:b/>
-        </w:rPr>
-      </w:pPr>
-      <w:r>
-        <w:rPr>
-          <w:rFonts w:ascii="Calibri" w:hAnsi="Calibri" w:cs="Calibri"/>
-          <w:b/>
-        </w:rPr>
-        <w:t xml:space="preserve">- </w:t>
-      </w:r>
-      <w:bookmarkStart w:id="0" w:name="_GoBack"/>
-      <w:bookmarkEnd w:id="0"/>
-      <w:r>
-        <w:rPr>
-          <w:rFonts w:ascii="Calibri" w:hAnsi="Calibri" w:cs="Calibri"/>
-          <w:b/>
-        </w:rPr>
-        <w:t xml:space="preserve">TEST</w:t>
-      </w:r>
-    </w:p>
-    <w:p>
-      <w:pPr>
-        <w:rPr>
-          <w:rFonts w:ascii="Calibri" w:hAnsi="Calibri" w:cs="Calibri"/>
-          <w:b/>
-        </w:rPr>
-      </w:pPr>
-      <w:r>
-        <w:rPr>
-          <w:rFonts w:ascii="Calibri" w:hAnsi="Calibri" w:cs="Calibri"/>
-          <w:b/>
-        </w:rPr>
-        <w:t/>
-      </w:r>
-      <w:r>
-        <w:rPr>
-          <w:rFonts w:ascii="Calibri" w:hAnsi="Calibri" w:cs="Calibri"/>
-          <w:b/>
-        </w:rPr>
-        <w:t/>
-      </w:r>
-      <w:r>
-        <w:rPr>
-          <w:rFonts w:ascii="Calibri" w:hAnsi="Calibri" w:cs="Calibri"/>
-          <w:b/>
-          <w:bCs/>
-          <w:lang w:val="fr-FR"/>
-        </w:rPr>
-        <w:t/>
-      </w:r>
-      <w:proofErr w:type="spellStart"/>
-      <w:r>
-        <w:rPr>
-          <w:rFonts w:ascii="Calibri" w:hAnsi="Calibri" w:cs="Calibri"/>
-          <w:b/>
-          <w:bCs/>
-          <w:lang w:val="fr-FR"/>
-        </w:rPr>
-        <w:t/>
-      </w:r>
-      <w:proofErr w:type="spellEnd"/>
-      <w:r>
-        <w:rPr>
-          <w:rFonts w:ascii="Calibri" w:hAnsi="Calibri" w:cs="Calibri"/>
-          <w:b/>
-        </w:rPr>
-        <w:t/>
-      </w:r>
-      <w:r>
-        <w:rPr>
-          <w:rFonts w:ascii="Calibri" w:hAnsi="Calibri" w:cs="Calibri"/>
-          <w:b/>
-        </w:rPr>
-        <w:t/>
-      </w:r>
-    </w:p>
-    <w:p>
-      <w:pPr>
-        <w:rPr>
-          <w:rFonts w:ascii="Calibri" w:hAnsi="Calibri" w:cs="Calibri"/>
-          <w:b/>
-        </w:rPr>
-      </w:pPr>
-      <w:r>
-        <w:rPr>
-          <w:rFonts w:ascii="Calibri" w:hAnsi="Calibri" w:cs="Calibri"/>
-          <w:b/>
-        </w:rPr>
-        <w:t xml:space="preserve">-</w:t>
-      </w:r>
-      <w:r>
-        <w:rPr>
-          <w:rFonts w:ascii="Calibri" w:hAnsi="Calibri" w:cs="Calibri"/>
-          <w:b/>
-        </w:rPr>
-        <w:t xml:space="preserve"> meet the doc</w:t>
-      </w:r>
-      <w:proofErr w:type="spellStart"/>
-      <w:r>
-        <w:rPr>
-          <w:rFonts w:ascii="Calibri" w:hAnsi="Calibri" w:cs="Calibri"/>
-          <w:b/>
-        </w:rPr>
-        <w:t/>
-      </w:r>
-      <w:proofErr w:type="spellEnd"/>
-      <w:r>
-        <w:rPr>
-          <w:rFonts w:ascii="Calibri" w:hAnsi="Calibri" w:cs="Calibri"/>
-          <w:b/>
-        </w:rPr>
-        <w:t/>
-      </w:r>
-    </w:p>
-    <w:p>
-      <w:pPr>
-        <w:rPr>
-          <w:rFonts w:ascii="Calibri" w:hAnsi="Calibri" w:cs="Calibri"/>
-          <w:b/>
-        </w:rPr>
-      </w:pPr>
-      <w:r>
-        <w:rPr>
-          <w:rFonts w:ascii="Calibri" w:hAnsi="Calibri" w:cs="Calibri"/>
-          <w:b/>
-        </w:rPr>
-        <w:t/>
-      </w:r>
-    </w:p>
-    <w:p>
-      <w:pPr>
-        <w:rPr>
-          <w:rFonts w:ascii="Calibri" w:hAnsi="Calibri" w:cs="Calibri"/>
-          <w:b/>
-        </w:rPr>
-      </w:pPr>
-      <w:r>
-        <w:rPr>
-          <w:rFonts w:ascii="Calibri" w:hAnsi="Calibri" w:cs="Calibri"/>
-          <w:b/>
-        </w:rPr>
-        <w:t xml:space="preserve">-</w:t>
-      </w:r>
-      <w:r>
-        <w:rPr>
-          <w:rFonts w:ascii="Calibri" w:hAnsi="Calibri" w:cs="Calibri"/>
-          <w:b/>
-        </w:rPr>
-        <w:t xml:space="preserve"> staff</w:t>
-      </w:r>
-      <w:proofErr w:type="spellStart"/>
-      <w:r>
-        <w:rPr>
-          <w:rFonts w:ascii="Calibri" w:hAnsi="Calibri" w:cs="Calibri"/>
-          <w:b/>
-        </w:rPr>
-        <w:t/>
-      </w:r>
-      <w:proofErr w:type="spellEnd"/>
-      <w:r>
-        <w:rPr>
-          <w:rFonts w:ascii="Calibri" w:hAnsi="Calibri" w:cs="Calibri"/>
-          <w:b/>
-        </w:rPr>
-        <w:t/>
-      </w:r>
-    </w:p>
-    <w:p>
-      <w:pPr>
-        <w:rPr>
-          <w:rFonts w:ascii="Calibri" w:hAnsi="Calibri" w:cs="Calibri"/>
-          <w:b/>
-        </w:rPr>
-      </w:pPr>
-      <w:r>
-        <w:rPr>
-          <w:rFonts w:ascii="Calibri" w:hAnsi="Calibri" w:cs="Calibri"/>
-          <w:b/>
-        </w:rPr>
-        <w:t/>
-      </w:r>
-      <w:r>
-        <w:rPr>
-          <w:rFonts w:ascii="Calibri" w:hAnsi="Calibri" w:cs="Calibri"/>
-          <w:b/>
-        </w:rPr>
-        <w:t/>
-      </w:r>
-      <w:r>
-        <w:rPr>
-          <w:rFonts w:ascii="Calibri" w:hAnsi="Calibri" w:cs="Calibri"/>
-          <w:b/>
-        </w:rPr>
-        <w:t/>
-      </w:r>
-    </w:p>
-    <w:p>
-      <w:pPr>
-        <w:rPr>
-          <w:rFonts w:ascii="Calibri" w:hAnsi="Calibri" w:cs="Calibri"/>
-          <w:b/>
-        </w:rPr>
-      </w:pPr>
-      <w:r>
-        <w:rPr>
-          <w:rFonts w:ascii="Calibri" w:hAnsi="Calibri" w:cs="Calibri"/>
-          <w:b/>
-        </w:rPr>
-        <w:t/>
-      </w:r>
-      <w:r>
-        <w:rPr>
-          <w:rFonts w:ascii="Calibri" w:hAnsi="Calibri" w:cs="Calibri"/>
-          <w:b/>
-        </w:rPr>
-        <w:t/>
-      </w:r>
-      <w:r>
-        <w:rPr>
-          <w:rFonts w:ascii="Calibri" w:hAnsi="Calibri" w:cs="Calibri"/>
-          <w:b/>
-          <w:bCs/>
-          <w:lang w:val="fr-FR"/>
-        </w:rPr>
-        <w:t/>
-      </w:r>
-      <w:proofErr w:type="spellStart"/>
-      <w:r>
-        <w:rPr>
-          <w:rFonts w:ascii="Calibri" w:hAnsi="Calibri" w:cs="Calibri"/>
-          <w:b/>
-          <w:bCs/>
-          <w:lang w:val="fr-FR"/>
-        </w:rPr>
-        <w:t/>
-      </w:r>
-      <w:proofErr w:type="spellEnd"/>
-      <w:r>
-        <w:rPr>
-          <w:rFonts w:ascii="Calibri" w:hAnsi="Calibri" w:cs="Calibri"/>
-          <w:b/>
-        </w:rPr>
-        <w:t/>
-      </w:r>
-      <w:r>
-        <w:rPr>
-          <w:rFonts w:ascii="Calibri" w:hAnsi="Calibri" w:cs="Calibri"/>
-          <w:b/>
-        </w:rPr>
-        <w:t/>
-      </w:r>
-      <w:r>
-        <w:rPr>
-          <w:rFonts w:ascii="Calibri" w:hAnsi="Calibri" w:cs="Calibri"/>
-          <w:b/>
-        </w:rPr>
-        <w:t/>
-      </w:r>
-      <w:r>
-        <w:rPr>
-          <w:rFonts w:ascii="Calibri" w:hAnsi="Calibri" w:cs="Calibri"/>
-          <w:b/>
-        </w:rPr>
-        <w:t/>
-      </w:r>
-    </w:p>
-    <w:p>
-      <w:pPr>
-        <w:rPr>
-          <w:rFonts w:ascii="Calibri" w:hAnsi="Calibri" w:cs="Calibri"/>
-          <w:b/>
-        </w:rPr>
-      </w:pPr>
-      <w:r>
-        <w:rPr>
-          <w:rFonts w:ascii="Calibri" w:hAnsi="Calibri" w:cs="Calibri"/>
-          <w:b/>
-        </w:rPr>
-        <w:t/>
-      </w:r>
-      <w:r>
-        <w:rPr>
-          <w:rFonts w:ascii="Calibri" w:hAnsi="Calibri" w:cs="Calibri"/>
-          <w:b/>
-        </w:rPr>
-        <w:t/>
-      </w:r>
-      <w:r>
-        <w:rPr>
-          <w:rFonts w:ascii="Calibri" w:hAnsi="Calibri" w:cs="Calibri"/>
-          <w:b/>
-        </w:rPr>
-        <w:t/>
-      </w:r>
-    </w:p>
-    <w:p>
-      <w:pPr>
-        <w:rPr>
-          <w:rFonts w:ascii="Calibri" w:hAnsi="Calibri" w:cs="Calibri"/>
-          <w:b/>
-        </w:rPr>
-      </w:pPr>
-      <w:r>
-        <w:rPr>
-          <w:rFonts w:ascii="Calibri" w:hAnsi="Calibri" w:cs="Calibri"/>
-          <w:b/>
-        </w:rPr>
-        <w:t xml:space="preserve">- </w:t>
-      </w:r>
-      <w:bookmarkStart w:id="0" w:name="_GoBack"/>
-      <w:bookmarkEnd w:id="0"/>
-      <w:r>
-        <w:rPr>
-          <w:rFonts w:ascii="Calibri" w:hAnsi="Calibri" w:cs="Calibri"/>
-          <w:b/>
-        </w:rPr>
-        <w:t xml:space="preserve">TEST</w:t>
-      </w:r>
-    </w:p>
-    <w:p>
-      <w:pPr>
-        <w:rPr>
-          <w:rFonts w:ascii="Calibri" w:hAnsi="Calibri" w:cs="Calibri"/>
-          <w:b/>
-        </w:rPr>
-      </w:pPr>
-      <w:r>
-        <w:rPr>
-          <w:rFonts w:ascii="Calibri" w:hAnsi="Calibri" w:cs="Calibri"/>
-          <w:b/>
-        </w:rPr>
-        <w:t/>
-      </w:r>
-      <w:r>
-        <w:rPr>
-          <w:rFonts w:ascii="Calibri" w:hAnsi="Calibri" w:cs="Calibri"/>
-          <w:b/>
-        </w:rPr>
-        <w:t/>
-      </w:r>
-      <w:proofErr w:type="spellStart"/>
-      <w:r>
-        <w:rPr>
-          <w:rFonts w:ascii="Calibri" w:hAnsi="Calibri" w:cs="Calibri"/>
-          <w:b/>
-          <w:bCs/>
-          <w:lang w:val="fr-FR"/>
-        </w:rPr>
-        <w:t/>
-      </w:r>
-      <w:proofErr w:type="spellEnd"/>
       <w:r>
         <w:rPr>
           <w:rFonts w:ascii="Calibri" w:hAnsi="Calibri" w:cs="Calibri"/>
@@ -3590,33 +2035,17 @@
         </wp:anchor>
       </w:drawing>
     </w:r>
-    <w:proofErr w:type="gramStart"/>
     <w:r>
       <w:rPr>
         <w:rFonts w:ascii="Calibri" w:hAnsi="Calibri" w:cs="Calibri"/>
       </w:rPr>
       <w:t>Date:</w:t>
     </w:r>
-    <w:proofErr w:type="gramEnd"/>
     <w:r>
       <w:rPr>
         <w:rFonts w:ascii="Calibri" w:hAnsi="Calibri" w:cs="Calibri"/>
       </w:rPr>
-      <w:t xml:space="preserve">Wed Sep 19 2018 12:44:22 GMT-0500 (Central Daylight Time)</w:t>
-    </w:r>
-    <w:proofErr w:type="spellStart"/>
-    <w:r>
-      <w:rPr>
-        <w:rFonts w:ascii="Calibri" w:hAnsi="Calibri" w:cs="Calibri"/>
-      </w:rPr>
-      <w:t/>
-    </w:r>
-    <w:proofErr w:type="spellEnd"/>
-    <w:r>
-      <w:rPr>
-        <w:rFonts w:ascii="Calibri" w:hAnsi="Calibri" w:cs="Calibri"/>
-      </w:rPr>
-      <w:t/>
+      <w:t xml:space="preserve">Thu Sep 20 2018 08:10:32 GMT-0500 (Central Daylight Time)</w:t>
     </w:r>
     <w:r>
       <w:rPr>
@@ -3654,21 +2083,7 @@
       <w:rPr>
         <w:rFonts w:ascii="Calibri" w:hAnsi="Calibri" w:cs="Calibri"/>
       </w:rPr>
-      <w:t/>
-    </w:r>
-    <w:proofErr w:type="spellStart"/>
-    <w:r>
-      <w:rPr>
-        <w:rFonts w:ascii="Calibri" w:hAnsi="Calibri" w:cs="Calibri"/>
-      </w:rPr>
-      <w:t/>
-    </w:r>
-    <w:proofErr w:type="spellEnd"/>
-    <w:r>
-      <w:rPr>
-        <w:rFonts w:ascii="Calibri" w:hAnsi="Calibri" w:cs="Calibri"/>
-      </w:rPr>
-      <w:t xml:space="preserve">   </w:t>
+      <w:t xml:space="preserve">gfgdfg   </w:t>
     </w:r>
     <w:r>
       <w:rPr>
@@ -3706,21 +2121,7 @@
       <w:rPr>
         <w:rFonts w:ascii="Calibri" w:hAnsi="Calibri" w:cs="Calibri"/>
       </w:rPr>
-      <w:t/>
-    </w:r>
-    <w:proofErr w:type="spellStart"/>
-    <w:r>
-      <w:rPr>
-        <w:rFonts w:ascii="Calibri" w:hAnsi="Calibri" w:cs="Calibri"/>
-      </w:rPr>
-      <w:t/>
-    </w:r>
-    <w:proofErr w:type="spellEnd"/>
-    <w:r>
-      <w:rPr>
-        <w:rFonts w:ascii="Calibri" w:hAnsi="Calibri" w:cs="Calibri"/>
-      </w:rPr>
-      <w:t/>
+      <w:t xml:space="preserve">fgfg</w:t>
     </w:r>
   </w:p>
   <w:p>
@@ -5972,12 +4373,9 @@
 </file>
 
 <file path=customXml/item1.xml><?xml version="1.0" encoding="utf-8"?>
-<?mso-contentType ?>
-<FormTemplates xmlns="http://schemas.microsoft.com/sharepoint/v3/contenttype/forms">
-  <Display>DocumentLibraryForm</Display>
-  <Edit>DocumentLibraryForm</Edit>
-  <New>DocumentLibraryForm</New>
-</FormTemplates>
+<p:properties xmlns:p="http://schemas.microsoft.com/office/2006/metadata/properties" xmlns:xsi="http://www.w3.org/2001/XMLSchema-instance" xmlns:pc="http://schemas.microsoft.com/office/infopath/2007/PartnerControls">
+  <documentManagement/>
+</p:properties>
 </file>
 
 <file path=customXml/item2.xml><?xml version="1.0" encoding="utf-8"?>
@@ -6095,9 +4493,12 @@
 </file>
 
 <file path=customXml/item3.xml><?xml version="1.0" encoding="utf-8"?>
-<p:properties xmlns:p="http://schemas.microsoft.com/office/2006/metadata/properties" xmlns:xsi="http://www.w3.org/2001/XMLSchema-instance" xmlns:pc="http://schemas.microsoft.com/office/infopath/2007/PartnerControls">
-  <documentManagement/>
-</p:properties>
+<?mso-contentType ?>
+<FormTemplates xmlns="http://schemas.microsoft.com/sharepoint/v3/contenttype/forms">
+  <Display>DocumentLibraryForm</Display>
+  <Edit>DocumentLibraryForm</Edit>
+  <New>DocumentLibraryForm</New>
+</FormTemplates>
 </file>
 
 <file path=customXml/item4.xml><?xml version="1.0" encoding="utf-8"?>
@@ -6105,9 +4506,10 @@
 </file>
 
 <file path=customXml/itemProps1.xml><?xml version="1.0" encoding="utf-8"?>
-<ds:datastoreItem xmlns:ds="http://schemas.openxmlformats.org/officeDocument/2006/customXml" ds:itemID="{3044EAC7-12DB-422B-AA67-92093E654EF0}">
+<ds:datastoreItem xmlns:ds="http://schemas.openxmlformats.org/officeDocument/2006/customXml" ds:itemID="{B915C98B-FDE6-442D-AC86-A5B80EF04159}">
   <ds:schemaRefs>
-    <ds:schemaRef ds:uri="http://schemas.microsoft.com/sharepoint/v3/contenttype/forms"/>
+    <ds:schemaRef ds:uri="http://schemas.microsoft.com/office/2006/metadata/properties"/>
+    <ds:schemaRef ds:uri="http://schemas.microsoft.com/office/infopath/2007/PartnerControls"/>
   </ds:schemaRefs>
 </ds:datastoreItem>
 </file>
@@ -6129,16 +4531,15 @@
 </file>
 
 <file path=customXml/itemProps3.xml><?xml version="1.0" encoding="utf-8"?>
-<ds:datastoreItem xmlns:ds="http://schemas.openxmlformats.org/officeDocument/2006/customXml" ds:itemID="{B915C98B-FDE6-442D-AC86-A5B80EF04159}">
+<ds:datastoreItem xmlns:ds="http://schemas.openxmlformats.org/officeDocument/2006/customXml" ds:itemID="{3044EAC7-12DB-422B-AA67-92093E654EF0}">
   <ds:schemaRefs>
-    <ds:schemaRef ds:uri="http://schemas.microsoft.com/office/2006/metadata/properties"/>
-    <ds:schemaRef ds:uri="http://schemas.microsoft.com/office/infopath/2007/PartnerControls"/>
+    <ds:schemaRef ds:uri="http://schemas.microsoft.com/sharepoint/v3/contenttype/forms"/>
   </ds:schemaRefs>
 </ds:datastoreItem>
 </file>
 
 <file path=customXml/itemProps4.xml><?xml version="1.0" encoding="utf-8"?>
-<ds:datastoreItem xmlns:ds="http://schemas.openxmlformats.org/officeDocument/2006/customXml" ds:itemID="{9F1BD39A-1AB6-4CE9-86CB-980346A83909}">
+<ds:datastoreItem xmlns:ds="http://schemas.openxmlformats.org/officeDocument/2006/customXml" ds:itemID="{A71CDAA2-9755-432F-88AA-22677D53BD25}">
   <ds:schemaRefs>
     <ds:schemaRef ds:uri="http://schemas.openxmlformats.org/officeDocument/2006/bibliography"/>
   </ds:schemaRefs>

</xml_diff>

<commit_message>
Added search history to the search page depending on logged in user
</commit_message>
<xml_diff>
--- a/supersite/routes/word/blueprint_template_output.docx
+++ b/supersite/routes/word/blueprint_template_output.docx
@@ -40,7 +40,7 @@
           <w:rFonts w:ascii="Calibri" w:hAnsi="Calibri" w:cs="Calibri"/>
           <w:b/>
         </w:rPr>
-        <w:t xml:space="preserve"> undefined</w:t>
+        <w:t xml:space="preserve"> Rachel</w:t>
       </w:r>
       <w:proofErr w:type="spellStart"/>
       <w:r>
@@ -70,7 +70,7 @@
           <w:rFonts w:ascii="Calibri" w:hAnsi="Calibri" w:cs="Calibri"/>
           <w:b/>
         </w:rPr>
-        <w:t xml:space="preserve">Designer: undefined</w:t>
+        <w:t xml:space="preserve">Designer: Jodi</w:t>
       </w:r>
       <w:r>
         <w:rPr>
@@ -136,7 +136,7 @@
           <w:rFonts w:ascii="Calibri" w:hAnsi="Calibri" w:cs="Calibri"/>
           <w:b/>
         </w:rPr>
-        <w:t xml:space="preserve">undefined</w:t>
+        <w:t xml:space="preserve">2</w:t>
       </w:r>
       <w:proofErr w:type="spellStart"/>
       <w:proofErr w:type="gramStart"/>
@@ -213,27 +213,6 @@
       <w:pPr>
         <w:rPr>
           <w:rFonts w:ascii="Calibri" w:hAnsi="Calibri" w:cs="Calibri"/>
-        </w:rPr>
-      </w:pPr>
-    </w:p>
-    <w:p>
-      <w:pPr>
-        <w:rPr>
-          <w:rFonts w:ascii="Calibri" w:hAnsi="Calibri" w:cs="Calibri"/>
-        </w:rPr>
-      </w:pPr>
-      <w:r>
-        <w:rPr>
-          <w:rFonts w:ascii="Calibri" w:hAnsi="Calibri" w:cs="Calibri"/>
-          <w:b/>
-        </w:rPr>
-        <w:t>Practice Name (throughout site):</w:t>
-      </w:r>
-    </w:p>
-    <w:p>
-      <w:pPr>
-        <w:rPr>
-          <w:rFonts w:ascii="Calibri" w:hAnsi="Calibri" w:cs="Calibri"/>
           <w:color w:val="00B0F0"/>
         </w:rPr>
       </w:pPr>
@@ -242,7 +221,7 @@
           <w:rFonts w:ascii="Calibri" w:hAnsi="Calibri" w:cs="Calibri"/>
           <w:color w:val="00B0F0"/>
         </w:rPr>
-        <w:t/>
+        <w:t xml:space="preserve">John Smith</w:t>
       </w:r>
       <w:proofErr w:type="spellStart"/>
       <w:proofErr w:type="gramStart"/>
@@ -267,226 +246,36 @@
           <w:rFonts w:ascii="Calibri" w:hAnsi="Calibri" w:cs="Calibri"/>
           <w:color w:val="00B0F0"/>
         </w:rPr>
-        <w:t xml:space="preserve"> </w:t>
-      </w:r>
-    </w:p>
-    <w:p>
-      <w:pPr>
-        <w:rPr>
-          <w:rFonts w:ascii="Calibri" w:hAnsi="Calibri" w:cs="Calibri"/>
-        </w:rPr>
-      </w:pPr>
-    </w:p>
-    <w:p>
-      <w:pPr>
-        <w:rPr>
-          <w:rFonts w:ascii="Calibri" w:hAnsi="Calibri" w:cs="Calibri"/>
-        </w:rPr>
-      </w:pPr>
-      <w:r>
-        <w:rPr>
-          <w:rFonts w:ascii="Calibri" w:hAnsi="Calibri" w:cs="Calibri"/>
-          <w:b/>
-        </w:rPr>
-        <w:t>Contact Name:</w:t>
-      </w:r>
-      <w:r>
-        <w:rPr>
-          <w:rFonts w:ascii="Calibri" w:hAnsi="Calibri" w:cs="Calibri"/>
-          <w:b/>
-        </w:rPr>
-        <w:t xml:space="preserve"> </w:t>
-      </w:r>
-      <w:proofErr w:type="spellStart"/>
-      <w:r>
-        <w:rPr>
-          <w:rFonts w:ascii="Calibri" w:hAnsi="Calibri" w:cs="Calibri"/>
-          <w:b/>
-        </w:rPr>
-        <w:t/>
-      </w:r>
-      <w:proofErr w:type="spellEnd"/>
-      <w:r>
-        <w:rPr>
-          <w:rFonts w:ascii="Calibri" w:hAnsi="Calibri" w:cs="Calibri"/>
-          <w:b/>
-        </w:rPr>
-        <w:t/>
-      </w:r>
-      <w:r>
-        <w:rPr>
-          <w:rFonts w:ascii="Calibri" w:hAnsi="Calibri" w:cs="Calibri"/>
-          <w:b/>
-        </w:rPr>
-        <w:tab/>
-      </w:r>
-      <w:r>
-        <w:rPr>
-          <w:rFonts w:ascii="Calibri" w:hAnsi="Calibri" w:cs="Calibri"/>
-          <w:b/>
-        </w:rPr>
-        <w:tab/>
-      </w:r>
-      <w:r>
-        <w:rPr>
-          <w:rFonts w:ascii="Calibri" w:hAnsi="Calibri" w:cs="Calibri"/>
-          <w:b/>
-        </w:rPr>
-        <w:tab/>
-      </w:r>
-      <w:r>
-        <w:rPr>
-          <w:rFonts w:ascii="Calibri" w:hAnsi="Calibri" w:cs="Calibri"/>
-          <w:b/>
-        </w:rPr>
-        <w:tab/>
-      </w:r>
-      <w:r>
-        <w:rPr>
-          <w:rFonts w:ascii="Calibri" w:hAnsi="Calibri" w:cs="Calibri"/>
-          <w:b/>
-        </w:rPr>
-        <w:t>Dear Doctor ID #:</w:t>
-      </w:r>
-      <w:r>
-        <w:rPr>
-          <w:rFonts w:ascii="Calibri" w:hAnsi="Calibri" w:cs="Calibri"/>
-          <w:b/>
-        </w:rPr>
-        <w:t xml:space="preserve"> </w:t>
-      </w:r>
-      <w:proofErr w:type="spellStart"/>
-      <w:r>
-        <w:rPr>
-          <w:rFonts w:ascii="Calibri" w:hAnsi="Calibri" w:cs="Calibri"/>
-          <w:b/>
-        </w:rPr>
-        <w:t/>
-      </w:r>
-      <w:proofErr w:type="spellEnd"/>
-      <w:r>
-        <w:rPr>
-          <w:rFonts w:ascii="Calibri" w:hAnsi="Calibri" w:cs="Calibri"/>
-          <w:b/>
-        </w:rPr>
-        <w:t/>
-      </w:r>
-    </w:p>
-    <w:p>
-      <w:pPr>
-        <w:rPr>
-          <w:rFonts w:ascii="Calibri" w:hAnsi="Calibri" w:cs="Calibri"/>
-        </w:rPr>
-      </w:pPr>
-      <w:r>
-        <w:rPr>
-          <w:rFonts w:ascii="Calibri" w:hAnsi="Calibri" w:cs="Calibri"/>
-          <w:b/>
-        </w:rPr>
-        <w:t>Contact Email:</w:t>
-      </w:r>
-      <w:r>
-        <w:rPr>
-          <w:rFonts w:ascii="Calibri" w:hAnsi="Calibri" w:cs="Calibri"/>
-          <w:b/>
-        </w:rPr>
-        <w:t xml:space="preserve"> </w:t>
-      </w:r>
-      <w:proofErr w:type="spellStart"/>
-      <w:r>
-        <w:rPr>
-          <w:rFonts w:ascii="Calibri" w:hAnsi="Calibri" w:cs="Calibri"/>
-          <w:b/>
-        </w:rPr>
-        <w:t/>
-      </w:r>
-      <w:proofErr w:type="spellEnd"/>
-      <w:r>
-        <w:rPr>
-          <w:rFonts w:ascii="Calibri" w:hAnsi="Calibri" w:cs="Calibri"/>
-          <w:b/>
-        </w:rPr>
-        <w:t/>
-      </w:r>
-    </w:p>
-    <w:p>
-      <w:pPr>
-        <w:rPr>
-          <w:rFonts w:ascii="Calibri" w:hAnsi="Calibri" w:cs="Calibri"/>
-        </w:rPr>
-      </w:pPr>
-      <w:r>
-        <w:rPr>
-          <w:rFonts w:ascii="Calibri" w:hAnsi="Calibri" w:cs="Calibri"/>
-          <w:b/>
-        </w:rPr>
-        <w:t>Contact Number:</w:t>
-      </w:r>
-      <w:r>
-        <w:rPr>
-          <w:rFonts w:ascii="Calibri" w:hAnsi="Calibri" w:cs="Calibri"/>
-          <w:b/>
-        </w:rPr>
-        <w:t xml:space="preserve"> </w:t>
-      </w:r>
-      <w:proofErr w:type="spellStart"/>
-      <w:r>
-        <w:rPr>
-          <w:rFonts w:ascii="Calibri" w:hAnsi="Calibri" w:cs="Calibri"/>
-          <w:b/>
-        </w:rPr>
-        <w:t/>
-      </w:r>
-      <w:proofErr w:type="spellEnd"/>
-      <w:r>
-        <w:rPr>
-          <w:rFonts w:ascii="Calibri" w:hAnsi="Calibri" w:cs="Calibri"/>
-          <w:b/>
-        </w:rPr>
-        <w:t/>
-      </w:r>
-    </w:p>
-    <w:p>
-      <w:pPr>
-        <w:rPr>
-          <w:rFonts w:ascii="Calibri" w:hAnsi="Calibri" w:cs="Calibri"/>
-        </w:rPr>
-      </w:pPr>
-    </w:p>
-    <w:p>
-      <w:pPr>
-        <w:rPr>
-          <w:rFonts w:ascii="Calibri" w:hAnsi="Calibri" w:cs="Calibri"/>
-          <w:b/>
-        </w:rPr>
-      </w:pPr>
-      <w:r>
-        <w:rPr>
-          <w:rFonts w:ascii="Calibri" w:hAnsi="Calibri" w:cs="Calibri"/>
-          <w:b/>
-        </w:rPr>
-        <w:t>How many offices:</w:t>
-      </w:r>
-    </w:p>
-    <w:p>
-      <w:pPr>
-        <w:rPr>
-          <w:rFonts w:ascii="Calibri" w:hAnsi="Calibri" w:cs="Calibri"/>
-        </w:rPr>
-      </w:pPr>
-      <w:r>
-        <w:rPr>
-          <w:rFonts w:ascii="Calibri" w:hAnsi="Calibri" w:cs="Calibri"/>
-          <w:b/>
-        </w:rPr>
-        <w:t xml:space="preserve">undefined</w:t>
+        <w:t/>
+      </w:r>
+      <w:r>
+        <w:rPr>
+          <w:rFonts w:ascii="Calibri" w:hAnsi="Calibri" w:cs="Calibri"/>
+          <w:color w:val="00B0F0"/>
+        </w:rPr>
+        <w:t/>
+      </w:r>
+    </w:p>
+    <w:p>
+      <w:pPr>
+        <w:rPr>
+          <w:rFonts w:ascii="Calibri" w:hAnsi="Calibri" w:cs="Calibri"/>
+          <w:color w:val="00B0F0"/>
+        </w:rPr>
+      </w:pPr>
+      <w:r>
+        <w:rPr>
+          <w:rFonts w:ascii="Calibri" w:hAnsi="Calibri" w:cs="Calibri"/>
+          <w:color w:val="00B0F0"/>
+        </w:rPr>
+        <w:t xml:space="preserve">Cindy Smith</w:t>
       </w:r>
       <w:proofErr w:type="spellStart"/>
       <w:proofErr w:type="gramStart"/>
       <w:r>
         <w:rPr>
           <w:rFonts w:ascii="Calibri" w:hAnsi="Calibri" w:cs="Calibri"/>
-          <w:b/>
+          <w:color w:val="00B0F0"/>
         </w:rPr>
         <w:t/>
       </w:r>
@@ -495,24 +284,329 @@
       <w:r>
         <w:rPr>
           <w:rFonts w:ascii="Calibri" w:hAnsi="Calibri" w:cs="Calibri"/>
-          <w:b/>
-        </w:rPr>
-        <w:t/>
-      </w:r>
-    </w:p>
-    <w:p>
-      <w:pPr>
-        <w:rPr>
-          <w:rFonts w:ascii="Calibri" w:hAnsi="Calibri" w:cs="Calibri"/>
-        </w:rPr>
-      </w:pPr>
-    </w:p>
-    <w:p>
-      <w:pPr>
-        <w:rPr>
-          <w:rFonts w:ascii="Calibri" w:hAnsi="Calibri" w:cs="Calibri"/>
           <w:color w:val="00B0F0"/>
         </w:rPr>
+        <w:t/>
+      </w:r>
+      <w:r>
+        <w:rPr>
+          <w:rFonts w:ascii="Calibri" w:hAnsi="Calibri" w:cs="Calibri"/>
+          <w:color w:val="00B0F0"/>
+        </w:rPr>
+        <w:t/>
+      </w:r>
+      <w:r>
+        <w:rPr>
+          <w:rFonts w:ascii="Calibri" w:hAnsi="Calibri" w:cs="Calibri"/>
+          <w:color w:val="00B0F0"/>
+        </w:rPr>
+        <w:t/>
+      </w:r>
+    </w:p>
+    <w:p>
+      <w:pPr>
+        <w:rPr>
+          <w:rFonts w:ascii="Calibri" w:hAnsi="Calibri" w:cs="Calibri"/>
+        </w:rPr>
+      </w:pPr>
+    </w:p>
+    <w:p>
+      <w:pPr>
+        <w:rPr>
+          <w:rFonts w:ascii="Calibri" w:hAnsi="Calibri" w:cs="Calibri"/>
+        </w:rPr>
+      </w:pPr>
+      <w:r>
+        <w:rPr>
+          <w:rFonts w:ascii="Calibri" w:hAnsi="Calibri" w:cs="Calibri"/>
+          <w:b/>
+        </w:rPr>
+        <w:t>Practice Name (throughout site):</w:t>
+      </w:r>
+    </w:p>
+    <w:p>
+      <w:pPr>
+        <w:rPr>
+          <w:rFonts w:ascii="Calibri" w:hAnsi="Calibri" w:cs="Calibri"/>
+          <w:color w:val="00B0F0"/>
+        </w:rPr>
+      </w:pPr>
+      <w:r>
+        <w:rPr>
+          <w:rFonts w:ascii="Calibri" w:hAnsi="Calibri" w:cs="Calibri"/>
+          <w:color w:val="00B0F0"/>
+        </w:rPr>
+        <w:t xml:space="preserve">Smile Orthodontics</w:t>
+      </w:r>
+      <w:proofErr w:type="spellStart"/>
+      <w:proofErr w:type="gramStart"/>
+      <w:r>
+        <w:rPr>
+          <w:rFonts w:ascii="Calibri" w:hAnsi="Calibri" w:cs="Calibri"/>
+          <w:color w:val="00B0F0"/>
+        </w:rPr>
+        <w:t/>
+      </w:r>
+      <w:proofErr w:type="spellEnd"/>
+      <w:proofErr w:type="gramEnd"/>
+      <w:r>
+        <w:rPr>
+          <w:rFonts w:ascii="Calibri" w:hAnsi="Calibri" w:cs="Calibri"/>
+          <w:color w:val="00B0F0"/>
+        </w:rPr>
+        <w:t/>
+      </w:r>
+      <w:r>
+        <w:rPr>
+          <w:rFonts w:ascii="Calibri" w:hAnsi="Calibri" w:cs="Calibri"/>
+          <w:color w:val="00B0F0"/>
+        </w:rPr>
+        <w:t xml:space="preserve"> </w:t>
+      </w:r>
+    </w:p>
+    <w:p>
+      <w:pPr>
+        <w:rPr>
+          <w:rFonts w:ascii="Calibri" w:hAnsi="Calibri" w:cs="Calibri"/>
+        </w:rPr>
+      </w:pPr>
+    </w:p>
+    <w:p>
+      <w:pPr>
+        <w:rPr>
+          <w:rFonts w:ascii="Calibri" w:hAnsi="Calibri" w:cs="Calibri"/>
+        </w:rPr>
+      </w:pPr>
+      <w:r>
+        <w:rPr>
+          <w:rFonts w:ascii="Calibri" w:hAnsi="Calibri" w:cs="Calibri"/>
+          <w:b/>
+        </w:rPr>
+        <w:t>Contact Name:</w:t>
+      </w:r>
+      <w:r>
+        <w:rPr>
+          <w:rFonts w:ascii="Calibri" w:hAnsi="Calibri" w:cs="Calibri"/>
+          <w:b/>
+        </w:rPr>
+        <w:t xml:space="preserve"> Cindy Smith</w:t>
+      </w:r>
+      <w:proofErr w:type="spellStart"/>
+      <w:r>
+        <w:rPr>
+          <w:rFonts w:ascii="Calibri" w:hAnsi="Calibri" w:cs="Calibri"/>
+          <w:b/>
+        </w:rPr>
+        <w:t/>
+      </w:r>
+      <w:proofErr w:type="spellEnd"/>
+      <w:r>
+        <w:rPr>
+          <w:rFonts w:ascii="Calibri" w:hAnsi="Calibri" w:cs="Calibri"/>
+          <w:b/>
+        </w:rPr>
+        <w:t/>
+      </w:r>
+      <w:r>
+        <w:rPr>
+          <w:rFonts w:ascii="Calibri" w:hAnsi="Calibri" w:cs="Calibri"/>
+          <w:b/>
+        </w:rPr>
+        <w:tab/>
+      </w:r>
+      <w:r>
+        <w:rPr>
+          <w:rFonts w:ascii="Calibri" w:hAnsi="Calibri" w:cs="Calibri"/>
+          <w:b/>
+        </w:rPr>
+        <w:tab/>
+      </w:r>
+      <w:r>
+        <w:rPr>
+          <w:rFonts w:ascii="Calibri" w:hAnsi="Calibri" w:cs="Calibri"/>
+          <w:b/>
+        </w:rPr>
+        <w:tab/>
+      </w:r>
+      <w:r>
+        <w:rPr>
+          <w:rFonts w:ascii="Calibri" w:hAnsi="Calibri" w:cs="Calibri"/>
+          <w:b/>
+        </w:rPr>
+        <w:tab/>
+      </w:r>
+      <w:r>
+        <w:rPr>
+          <w:rFonts w:ascii="Calibri" w:hAnsi="Calibri" w:cs="Calibri"/>
+          <w:b/>
+        </w:rPr>
+        <w:t>Dear Doctor ID #:</w:t>
+      </w:r>
+      <w:r>
+        <w:rPr>
+          <w:rFonts w:ascii="Calibri" w:hAnsi="Calibri" w:cs="Calibri"/>
+          <w:b/>
+        </w:rPr>
+        <w:t xml:space="preserve"> 125684</w:t>
+      </w:r>
+      <w:proofErr w:type="spellStart"/>
+      <w:r>
+        <w:rPr>
+          <w:rFonts w:ascii="Calibri" w:hAnsi="Calibri" w:cs="Calibri"/>
+          <w:b/>
+        </w:rPr>
+        <w:t/>
+      </w:r>
+      <w:proofErr w:type="spellEnd"/>
+      <w:r>
+        <w:rPr>
+          <w:rFonts w:ascii="Calibri" w:hAnsi="Calibri" w:cs="Calibri"/>
+          <w:b/>
+        </w:rPr>
+        <w:t/>
+      </w:r>
+    </w:p>
+    <w:p>
+      <w:pPr>
+        <w:rPr>
+          <w:rFonts w:ascii="Calibri" w:hAnsi="Calibri" w:cs="Calibri"/>
+        </w:rPr>
+      </w:pPr>
+      <w:r>
+        <w:rPr>
+          <w:rFonts w:ascii="Calibri" w:hAnsi="Calibri" w:cs="Calibri"/>
+          <w:b/>
+        </w:rPr>
+        <w:t>Contact Email:</w:t>
+      </w:r>
+      <w:r>
+        <w:rPr>
+          <w:rFonts w:ascii="Calibri" w:hAnsi="Calibri" w:cs="Calibri"/>
+          <w:b/>
+        </w:rPr>
+        <w:t xml:space="preserve"> csmith@smileortho.com</w:t>
+      </w:r>
+      <w:proofErr w:type="spellStart"/>
+      <w:r>
+        <w:rPr>
+          <w:rFonts w:ascii="Calibri" w:hAnsi="Calibri" w:cs="Calibri"/>
+          <w:b/>
+        </w:rPr>
+        <w:t/>
+      </w:r>
+      <w:proofErr w:type="spellEnd"/>
+      <w:r>
+        <w:rPr>
+          <w:rFonts w:ascii="Calibri" w:hAnsi="Calibri" w:cs="Calibri"/>
+          <w:b/>
+        </w:rPr>
+        <w:t/>
+      </w:r>
+    </w:p>
+    <w:p>
+      <w:pPr>
+        <w:rPr>
+          <w:rFonts w:ascii="Calibri" w:hAnsi="Calibri" w:cs="Calibri"/>
+        </w:rPr>
+      </w:pPr>
+      <w:r>
+        <w:rPr>
+          <w:rFonts w:ascii="Calibri" w:hAnsi="Calibri" w:cs="Calibri"/>
+          <w:b/>
+        </w:rPr>
+        <w:t>Contact Number:</w:t>
+      </w:r>
+      <w:r>
+        <w:rPr>
+          <w:rFonts w:ascii="Calibri" w:hAnsi="Calibri" w:cs="Calibri"/>
+          <w:b/>
+        </w:rPr>
+        <w:t xml:space="preserve"> 251-456-7891</w:t>
+      </w:r>
+      <w:proofErr w:type="spellStart"/>
+      <w:r>
+        <w:rPr>
+          <w:rFonts w:ascii="Calibri" w:hAnsi="Calibri" w:cs="Calibri"/>
+          <w:b/>
+        </w:rPr>
+        <w:t/>
+      </w:r>
+      <w:proofErr w:type="spellEnd"/>
+      <w:r>
+        <w:rPr>
+          <w:rFonts w:ascii="Calibri" w:hAnsi="Calibri" w:cs="Calibri"/>
+          <w:b/>
+        </w:rPr>
+        <w:t/>
+      </w:r>
+    </w:p>
+    <w:p>
+      <w:pPr>
+        <w:rPr>
+          <w:rFonts w:ascii="Calibri" w:hAnsi="Calibri" w:cs="Calibri"/>
+        </w:rPr>
+      </w:pPr>
+    </w:p>
+    <w:p>
+      <w:pPr>
+        <w:rPr>
+          <w:rFonts w:ascii="Calibri" w:hAnsi="Calibri" w:cs="Calibri"/>
+          <w:b/>
+        </w:rPr>
+      </w:pPr>
+      <w:r>
+        <w:rPr>
+          <w:rFonts w:ascii="Calibri" w:hAnsi="Calibri" w:cs="Calibri"/>
+          <w:b/>
+        </w:rPr>
+        <w:t>How many offices:</w:t>
+      </w:r>
+    </w:p>
+    <w:p>
+      <w:pPr>
+        <w:rPr>
+          <w:rFonts w:ascii="Calibri" w:hAnsi="Calibri" w:cs="Calibri"/>
+        </w:rPr>
+      </w:pPr>
+      <w:r>
+        <w:rPr>
+          <w:rFonts w:ascii="Calibri" w:hAnsi="Calibri" w:cs="Calibri"/>
+          <w:b/>
+        </w:rPr>
+        <w:t xml:space="preserve">2</w:t>
+      </w:r>
+      <w:proofErr w:type="spellStart"/>
+      <w:proofErr w:type="gramStart"/>
+      <w:r>
+        <w:rPr>
+          <w:rFonts w:ascii="Calibri" w:hAnsi="Calibri" w:cs="Calibri"/>
+          <w:b/>
+        </w:rPr>
+        <w:t/>
+      </w:r>
+      <w:proofErr w:type="spellEnd"/>
+      <w:proofErr w:type="gramEnd"/>
+      <w:r>
+        <w:rPr>
+          <w:rFonts w:ascii="Calibri" w:hAnsi="Calibri" w:cs="Calibri"/>
+          <w:b/>
+        </w:rPr>
+        <w:t/>
+      </w:r>
+    </w:p>
+    <w:p>
+      <w:pPr>
+        <w:rPr>
+          <w:rFonts w:ascii="Calibri" w:hAnsi="Calibri" w:cs="Calibri"/>
+        </w:rPr>
+      </w:pPr>
+    </w:p>
+    <w:p>
+      <w:pPr>
+        <w:rPr>
+          <w:rFonts w:ascii="Calibri" w:hAnsi="Calibri" w:cs="Calibri"/>
+          <w:color w:val="00B0F0"/>
+        </w:rPr>
       </w:pPr>
       <w:r>
         <w:rPr>
@@ -539,18 +633,118 @@
       </w:r>
       <w:proofErr w:type="spellStart"/>
       <w:r>
+        <w:rPr>
+          <w:rFonts w:ascii="Calibri" w:hAnsi="Calibri" w:cs="Calibri"/>
+          <w:color w:val="00B0F0"/>
+        </w:rPr>
+        <w:t/>
+      </w:r>
+      <w:proofErr w:type="spellEnd"/>
+      <w:r>
+        <w:rPr>
+          <w:rFonts w:ascii="Calibri" w:hAnsi="Calibri" w:cs="Calibri"/>
+          <w:color w:val="00B0F0"/>
+        </w:rPr>
+        <w:t/>
+      </w:r>
+    </w:p>
+    <w:p>
+      <w:pPr>
+        <w:pStyle w:val="ListParagraph"/>
+        <w:numPr>
+          <w:ilvl w:val="0"/>
+          <w:numId w:val="20"/>
+        </w:numPr>
         <w:rPr>
           <w:rFonts w:cs="Calibri"/>
           <w:color w:val="00B0F0"/>
         </w:rPr>
-        <w:t/>
-      </w:r>
-      <w:proofErr w:type="spellEnd"/>
+      </w:pPr>
       <w:r>
         <w:rPr>
           <w:rFonts w:cs="Calibri"/>
           <w:color w:val="00B0F0"/>
         </w:rPr>
+        <w:t xml:space="preserve">123 Test Road</w:t>
+      </w:r>
+      <w:r>
+        <w:rPr>
+          <w:rFonts w:cs="Calibri"/>
+          <w:color w:val="00B0F0"/>
+        </w:rPr>
+        <w:t/>
+      </w:r>
+      <w:r>
+        <w:rPr>
+          <w:rFonts w:cs="Calibri"/>
+          <w:color w:val="00B0F0"/>
+        </w:rPr>
+        <w:t/>
+      </w:r>
+      <w:proofErr w:type="spellStart"/>
+      <w:r>
+        <w:rPr>
+          <w:rFonts w:ascii="Calibri" w:hAnsi="Calibri" w:cs="Calibri"/>
+          <w:color w:val="00B0F0"/>
+        </w:rPr>
+        <w:t/>
+      </w:r>
+      <w:proofErr w:type="spellEnd"/>
+      <w:r>
+        <w:rPr>
+          <w:rFonts w:ascii="Calibri" w:hAnsi="Calibri" w:cs="Calibri"/>
+          <w:color w:val="00B0F0"/>
+        </w:rPr>
+        <w:t/>
+      </w:r>
+    </w:p>
+    <w:p>
+      <w:pPr>
+        <w:pStyle w:val="ListParagraph"/>
+        <w:numPr>
+          <w:ilvl w:val="0"/>
+          <w:numId w:val="20"/>
+        </w:numPr>
+        <w:rPr>
+          <w:rFonts w:cs="Calibri"/>
+          <w:color w:val="00B0F0"/>
+        </w:rPr>
+      </w:pPr>
+      <w:r>
+        <w:rPr>
+          <w:rFonts w:cs="Calibri"/>
+          <w:color w:val="00B0F0"/>
+        </w:rPr>
+        <w:t xml:space="preserve">987 Test Ln</w:t>
+      </w:r>
+      <w:r>
+        <w:rPr>
+          <w:rFonts w:cs="Calibri"/>
+          <w:color w:val="00B0F0"/>
+        </w:rPr>
+        <w:t/>
+      </w:r>
+      <w:r>
+        <w:rPr>
+          <w:rFonts w:cs="Calibri"/>
+          <w:color w:val="00B0F0"/>
+        </w:rPr>
+        <w:t/>
+      </w:r>
+      <w:proofErr w:type="spellStart"/>
+      <w:r>
+        <w:rPr>
+          <w:rFonts w:cs="Calibri"/>
+          <w:color w:val="00B0F0"/>
+        </w:rPr>
+        <w:t/>
+      </w:r>
+      <w:proofErr w:type="spellEnd"/>
+      <w:r>
+        <w:rPr>
+          <w:rFonts w:cs="Calibri"/>
+          <w:color w:val="00B0F0"/>
+        </w:rPr>
         <w:t/>
       </w:r>
     </w:p>
@@ -587,7 +781,7 @@
           <w:b/>
           <w:color w:val="00B0F0"/>
         </w:rPr>
-        <w:t/>
+        <w:t xml:space="preserve">251-123-1479</w:t>
       </w:r>
       <w:proofErr w:type="spellStart"/>
       <w:r>
@@ -641,7 +835,7 @@
             <w:b/>
             <w:color w:val="00B0F0"/>
           </w:rPr>
-          <w:t/>
+          <w:t xml:space="preserve">info@smileortho.com</w:t>
         </w:r>
         <w:proofErr w:type="spellStart"/>
         <w:r>
@@ -691,7 +885,7 @@
           <w:b/>
           <w:color w:val="00B0F0"/>
         </w:rPr>
-        <w:t/>
+        <w:t xml:space="preserve">213-456-4565</w:t>
       </w:r>
       <w:proofErr w:type="spellStart"/>
       <w:r>
@@ -1573,7 +1767,7 @@
         <w:rPr>
           <w:rFonts w:ascii="Calibri" w:hAnsi="Calibri" w:cs="Calibri"/>
         </w:rPr>
-        <w:t/>
+        <w:t xml:space="preserve">http://www.smileortho.com</w:t>
       </w:r>
       <w:proofErr w:type="spellStart"/>
       <w:r>
@@ -1623,7 +1817,7 @@
           <w:rFonts w:ascii="Calibri" w:hAnsi="Calibri" w:cs="Calibri"/>
           <w:b/>
         </w:rPr>
-        <w:t/>
+        <w:t xml:space="preserve">smileortho</w:t>
       </w:r>
       <w:proofErr w:type="spellStart"/>
       <w:r>
@@ -1679,7 +1873,7 @@
           <w:szCs w:val="27"/>
           <w:shd w:val="clear" w:color="auto" w:fill="FFFFFF"/>
         </w:rPr>
-        <w:t/>
+        <w:t xml:space="preserve">%fdw84</w:t>
       </w:r>
       <w:proofErr w:type="spellStart"/>
       <w:r>
@@ -1817,7 +2011,7 @@
           <w:rFonts w:ascii="Calibri" w:hAnsi="Calibri" w:cs="Calibri"/>
           <w:b/>
         </w:rPr>
-        <w:t/>
+        <w:t xml:space="preserve">N/A</w:t>
       </w:r>
       <w:proofErr w:type="spellStart"/>
       <w:r>
@@ -1943,7 +2137,7 @@
             <w:rFonts w:ascii="Calibri" w:hAnsi="Calibri" w:cs="Calibri"/>
             <w:b/>
           </w:rPr>
-          <w:t/>
+          <w:t xml:space="preserve">http://smileortho.screenshot.com/</w:t>
         </w:r>
         <w:proofErr w:type="spellStart"/>
         <w:proofErr w:type="gramStart"/>
@@ -1981,7 +2175,7 @@
             <w:rFonts w:ascii="Calibri" w:hAnsi="Calibri" w:cs="Calibri"/>
             <w:b/>
           </w:rPr>
-          <w:t/>
+          <w:t xml:space="preserve">http://smileortho.screenshot.com/interior</w:t>
         </w:r>
         <w:proofErr w:type="spellStart"/>
         <w:proofErr w:type="gramStart"/>
@@ -2286,6 +2480,1496 @@
         <w:gridCol w:w="4005"/>
         <w:gridCol w:w="5345"/>
       </w:tblGrid>
+      <w:tr>
+        <w:tc>
+          <w:tcPr>
+            <w:tcW w:w="3865" w:type="dxa"/>
+            <w:shd w:val="clear" w:color="auto" w:fill="F2F2F2" w:themeFill="background1" w:themeFillShade="F2"/>
+          </w:tcPr>
+          <w:p>
+            <w:pPr>
+              <w:rPr>
+                <w:rFonts w:ascii="Calibri" w:hAnsi="Calibri" w:cs="Calibri"/>
+                <w:b/>
+                <w:lang w:val="fr-FR"/>
+              </w:rPr>
+            </w:pPr>
+            <w:r>
+              <w:rPr>
+                <w:rFonts w:ascii="Calibri" w:hAnsi="Calibri" w:cs="Calibri"/>
+                <w:b/>
+                <w:bCs/>
+                <w:lang w:val="fr-FR"/>
+              </w:rPr>
+              <w:t/>
+            </w:r>
+            <w:proofErr w:type="spellStart"/>
+            <w:r>
+              <w:rPr>
+                <w:rFonts w:ascii="Calibri" w:hAnsi="Calibri" w:cs="Calibri"/>
+                <w:b/>
+                <w:bCs/>
+                <w:lang w:val="fr-FR"/>
+              </w:rPr>
+              <w:t/>
+            </w:r>
+            <w:proofErr w:type="spellEnd"/>
+            <w:r>
+              <w:rPr>
+                <w:rFonts w:ascii="Calibri" w:hAnsi="Calibri" w:cs="Calibri"/>
+                <w:b/>
+                <w:bCs/>
+                <w:lang w:val="fr-FR"/>
+              </w:rPr>
+              <w:t/>
+            </w:r>
+            <w:r>
+              <w:rPr>
+                <w:rFonts w:ascii="Calibri" w:hAnsi="Calibri" w:cs="Calibri"/>
+                <w:b/>
+                <w:lang w:val="fr-FR"/>
+              </w:rPr>
+              <w:t xml:space="preserve">Home</w:t>
+            </w:r>
+            <w:proofErr w:type="spellStart"/>
+            <w:r>
+              <w:rPr>
+                <w:rFonts w:ascii="Calibri" w:hAnsi="Calibri" w:cs="Calibri"/>
+                <w:b/>
+                <w:lang w:val="fr-FR"/>
+              </w:rPr>
+              <w:t/>
+            </w:r>
+            <w:proofErr w:type="spellEnd"/>
+            <w:r>
+              <w:rPr>
+                <w:rFonts w:ascii="Calibri" w:hAnsi="Calibri" w:cs="Calibri"/>
+                <w:b/>
+                <w:lang w:val="fr-FR"/>
+              </w:rPr>
+              <w:t/>
+            </w:r>
+          </w:p>
+        </w:tc>
+        <w:tc>
+          <w:tcPr>
+            <w:tcW w:w="5485" w:type="dxa"/>
+            <w:shd w:val="clear" w:color="auto" w:fill="F2F2F2" w:themeFill="background1" w:themeFillShade="F2"/>
+          </w:tcPr>
+          <w:p>
+            <w:pPr>
+              <w:rPr>
+                <w:rFonts w:ascii="Calibri" w:hAnsi="Calibri" w:cs="Calibri"/>
+                <w:b/>
+                <w:lang w:val="fr-FR"/>
+              </w:rPr>
+            </w:pPr>
+            <w:r>
+              <w:rPr>
+                <w:rFonts w:ascii="Calibri" w:hAnsi="Calibri" w:cs="Calibri"/>
+                <w:b/>
+                <w:lang w:val="fr-FR"/>
+              </w:rPr>
+              <w:t xml:space="preserve">undefined</w:t>
+            </w:r>
+            <w:proofErr w:type="spellStart"/>
+            <w:r>
+              <w:rPr>
+                <w:rFonts w:ascii="Calibri" w:hAnsi="Calibri" w:cs="Calibri"/>
+                <w:b/>
+                <w:lang w:val="fr-FR"/>
+              </w:rPr>
+              <w:t/>
+            </w:r>
+            <w:proofErr w:type="spellEnd"/>
+            <w:r>
+              <w:rPr>
+                <w:rFonts w:ascii="Calibri" w:hAnsi="Calibri" w:cs="Calibri"/>
+                <w:b/>
+                <w:lang w:val="fr-FR"/>
+              </w:rPr>
+              <w:t/>
+            </w:r>
+          </w:p>
+        </w:tc>
+      </w:tr>
+      <w:tr>
+        <w:tc>
+          <w:tcPr>
+            <w:tcW w:w="3865" w:type="dxa"/>
+            <w:shd w:val="clear" w:color="auto" w:fill="F2F2F2" w:themeFill="background1" w:themeFillShade="F2"/>
+          </w:tcPr>
+          <w:p>
+            <w:pPr>
+              <w:rPr>
+                <w:rFonts w:ascii="Calibri" w:hAnsi="Calibri" w:cs="Calibri"/>
+                <w:b/>
+                <w:lang w:val="fr-FR"/>
+              </w:rPr>
+            </w:pPr>
+            <w:r>
+              <w:rPr>
+                <w:rFonts w:ascii="Calibri" w:hAnsi="Calibri" w:cs="Calibri"/>
+                <w:b/>
+                <w:bCs/>
+                <w:lang w:val="fr-FR"/>
+              </w:rPr>
+              <w:t/>
+            </w:r>
+            <w:proofErr w:type="spellStart"/>
+            <w:r>
+              <w:rPr>
+                <w:rFonts w:ascii="Calibri" w:hAnsi="Calibri" w:cs="Calibri"/>
+                <w:b/>
+                <w:bCs/>
+                <w:lang w:val="fr-FR"/>
+              </w:rPr>
+              <w:t/>
+            </w:r>
+            <w:proofErr w:type="spellEnd"/>
+            <w:r>
+              <w:rPr>
+                <w:rFonts w:ascii="Calibri" w:hAnsi="Calibri" w:cs="Calibri"/>
+                <w:b/>
+                <w:bCs/>
+                <w:lang w:val="fr-FR"/>
+              </w:rPr>
+              <w:t/>
+            </w:r>
+            <w:r>
+              <w:rPr>
+                <w:rFonts w:ascii="Calibri" w:hAnsi="Calibri" w:cs="Calibri"/>
+                <w:b/>
+                <w:lang w:val="fr-FR"/>
+              </w:rPr>
+              <w:t xml:space="preserve">Office Info</w:t>
+            </w:r>
+            <w:proofErr w:type="spellStart"/>
+            <w:r>
+              <w:rPr>
+                <w:rFonts w:ascii="Calibri" w:hAnsi="Calibri" w:cs="Calibri"/>
+                <w:b/>
+                <w:lang w:val="fr-FR"/>
+              </w:rPr>
+              <w:t/>
+            </w:r>
+            <w:proofErr w:type="spellEnd"/>
+            <w:r>
+              <w:rPr>
+                <w:rFonts w:ascii="Calibri" w:hAnsi="Calibri" w:cs="Calibri"/>
+                <w:b/>
+                <w:lang w:val="fr-FR"/>
+              </w:rPr>
+              <w:t/>
+            </w:r>
+          </w:p>
+        </w:tc>
+        <w:tc>
+          <w:tcPr>
+            <w:tcW w:w="5485" w:type="dxa"/>
+            <w:shd w:val="clear" w:color="auto" w:fill="F2F2F2" w:themeFill="background1" w:themeFillShade="F2"/>
+          </w:tcPr>
+          <w:p>
+            <w:pPr>
+              <w:rPr>
+                <w:rFonts w:ascii="Calibri" w:hAnsi="Calibri" w:cs="Calibri"/>
+                <w:b/>
+                <w:lang w:val="fr-FR"/>
+              </w:rPr>
+            </w:pPr>
+            <w:r>
+              <w:rPr>
+                <w:rFonts w:ascii="Calibri" w:hAnsi="Calibri" w:cs="Calibri"/>
+                <w:b/>
+                <w:lang w:val="fr-FR"/>
+              </w:rPr>
+              <w:t xml:space="preserve">undefined</w:t>
+            </w:r>
+            <w:proofErr w:type="spellStart"/>
+            <w:r>
+              <w:rPr>
+                <w:rFonts w:ascii="Calibri" w:hAnsi="Calibri" w:cs="Calibri"/>
+                <w:b/>
+                <w:lang w:val="fr-FR"/>
+              </w:rPr>
+              <w:t/>
+            </w:r>
+            <w:proofErr w:type="spellEnd"/>
+            <w:r>
+              <w:rPr>
+                <w:rFonts w:ascii="Calibri" w:hAnsi="Calibri" w:cs="Calibri"/>
+                <w:b/>
+                <w:lang w:val="fr-FR"/>
+              </w:rPr>
+              <w:t/>
+            </w:r>
+          </w:p>
+        </w:tc>
+      </w:tr>
+      <w:tr>
+        <w:tblPrEx>
+          <w:shd w:val="clear" w:color="auto" w:fill="FFFFFF" w:themeFill="background1"/>
+        </w:tblPrEx>
+        <w:tc>
+          <w:tcPr>
+            <w:tcW w:w="3865" w:type="dxa"/>
+            <w:shd w:val="clear" w:color="auto" w:fill="FFFFFF" w:themeFill="background1"/>
+          </w:tcPr>
+          <w:p>
+            <w:pPr>
+              <w:rPr>
+                <w:rFonts w:ascii="Calibri" w:hAnsi="Calibri" w:cs="Calibri"/>
+                <w:b/>
+                <w:lang w:val="fr-FR"/>
+              </w:rPr>
+            </w:pPr>
+            <w:r>
+              <w:rPr>
+                <w:rFonts w:ascii="Calibri" w:hAnsi="Calibri" w:cs="Calibri"/>
+                <w:b/>
+                <w:bCs/>
+                <w:lang w:val="fr-FR"/>
+              </w:rPr>
+              <w:t/>
+            </w:r>
+            <w:proofErr w:type="spellStart"/>
+            <w:r>
+              <w:rPr>
+                <w:rFonts w:ascii="Calibri" w:hAnsi="Calibri" w:cs="Calibri"/>
+                <w:b/>
+                <w:bCs/>
+                <w:lang w:val="fr-FR"/>
+              </w:rPr>
+              <w:t/>
+            </w:r>
+            <w:proofErr w:type="spellEnd"/>
+            <w:r>
+              <w:rPr>
+                <w:rFonts w:ascii="Calibri" w:hAnsi="Calibri" w:cs="Calibri"/>
+                <w:b/>
+                <w:bCs/>
+                <w:lang w:val="fr-FR"/>
+              </w:rPr>
+              <w:t xml:space="preserve">- </w:t>
+            </w:r>
+            <w:r>
+              <w:rPr>
+                <w:rFonts w:ascii="Calibri" w:hAnsi="Calibri" w:cs="Calibri"/>
+                <w:b/>
+                <w:lang w:val="fr-FR"/>
+              </w:rPr>
+              <w:t xml:space="preserve">Meet the Doctor</w:t>
+            </w:r>
+            <w:proofErr w:type="spellStart"/>
+            <w:r>
+              <w:rPr>
+                <w:rFonts w:ascii="Calibri" w:hAnsi="Calibri" w:cs="Calibri"/>
+                <w:b/>
+                <w:lang w:val="fr-FR"/>
+              </w:rPr>
+              <w:t/>
+            </w:r>
+            <w:proofErr w:type="spellEnd"/>
+            <w:r>
+              <w:rPr>
+                <w:rFonts w:ascii="Calibri" w:hAnsi="Calibri" w:cs="Calibri"/>
+                <w:b/>
+                <w:lang w:val="fr-FR"/>
+              </w:rPr>
+              <w:t/>
+            </w:r>
+          </w:p>
+        </w:tc>
+        <w:tc>
+          <w:tcPr>
+            <w:tcW w:w="5485" w:type="dxa"/>
+            <w:shd w:val="clear" w:color="auto" w:fill="FFFFFF" w:themeFill="background1"/>
+          </w:tcPr>
+          <w:p>
+            <w:pPr>
+              <w:rPr>
+                <w:rFonts w:ascii="Calibri" w:hAnsi="Calibri" w:cs="Calibri"/>
+                <w:b/>
+              </w:rPr>
+            </w:pPr>
+            <w:r>
+              <w:rPr>
+                <w:rFonts w:ascii="Calibri" w:hAnsi="Calibri" w:cs="Calibri"/>
+                <w:b/>
+                <w:lang w:val="fr-FR"/>
+              </w:rPr>
+              <w:t xml:space="preserve">CW document</w:t>
+            </w:r>
+            <w:proofErr w:type="spellStart"/>
+            <w:r>
+              <w:rPr>
+                <w:rFonts w:ascii="Calibri" w:hAnsi="Calibri" w:cs="Calibri"/>
+                <w:b/>
+                <w:lang w:val="fr-FR"/>
+              </w:rPr>
+              <w:t/>
+            </w:r>
+            <w:proofErr w:type="spellEnd"/>
+            <w:r>
+              <w:rPr>
+                <w:rFonts w:ascii="Calibri" w:hAnsi="Calibri" w:cs="Calibri"/>
+                <w:b/>
+                <w:lang w:val="fr-FR"/>
+              </w:rPr>
+              <w:t/>
+            </w:r>
+            <w:r>
+              <w:rPr>
+                <w:rFonts w:ascii="Calibri" w:hAnsi="Calibri" w:cs="Calibri"/>
+                <w:b/>
+                <w:bCs/>
+                <w:lang w:val="fr-FR"/>
+              </w:rPr>
+              <w:t/>
+            </w:r>
+            <w:proofErr w:type="spellStart"/>
+            <w:r>
+              <w:rPr>
+                <w:rFonts w:ascii="Calibri" w:hAnsi="Calibri" w:cs="Calibri"/>
+                <w:b/>
+                <w:bCs/>
+                <w:lang w:val="fr-FR"/>
+              </w:rPr>
+              <w:t/>
+            </w:r>
+            <w:proofErr w:type="spellEnd"/>
+            <w:r>
+              <w:rPr>
+                <w:rFonts w:ascii="Calibri" w:hAnsi="Calibri" w:cs="Calibri"/>
+                <w:b/>
+                <w:bCs/>
+                <w:lang w:val="fr-FR"/>
+              </w:rPr>
+              <w:t/>
+            </w:r>
+            <w:r>
+              <w:rPr>
+                <w:rFonts w:ascii="Calibri" w:hAnsi="Calibri" w:cs="Calibri"/>
+                <w:b/>
+                <w:bCs/>
+                <w:lang w:val="fr-FR"/>
+              </w:rPr>
+              <w:t/>
+            </w:r>
+            <w:proofErr w:type="spellStart"/>
+            <w:r>
+              <w:rPr>
+                <w:rFonts w:ascii="Calibri" w:hAnsi="Calibri" w:cs="Calibri"/>
+                <w:b/>
+                <w:bCs/>
+                <w:lang w:val="fr-FR"/>
+              </w:rPr>
+              <w:t/>
+            </w:r>
+            <w:proofErr w:type="spellEnd"/>
+            <w:r>
+              <w:rPr>
+                <w:rFonts w:ascii="Calibri" w:hAnsi="Calibri" w:cs="Calibri"/>
+                <w:b/>
+                <w:bCs/>
+                <w:lang w:val="fr-FR"/>
+              </w:rPr>
+              <w:t/>
+            </w:r>
+          </w:p>
+        </w:tc>
+      </w:tr>
+      <w:tr>
+        <w:tblPrEx>
+          <w:shd w:val="clear" w:color="auto" w:fill="FFFFFF" w:themeFill="background1"/>
+        </w:tblPrEx>
+        <w:tc>
+          <w:tcPr>
+            <w:tcW w:w="3865" w:type="dxa"/>
+            <w:shd w:val="clear" w:color="auto" w:fill="FFFFFF" w:themeFill="background1"/>
+          </w:tcPr>
+          <w:p>
+            <w:pPr>
+              <w:rPr>
+                <w:rFonts w:ascii="Calibri" w:hAnsi="Calibri" w:cs="Calibri"/>
+                <w:b/>
+                <w:lang w:val="fr-FR"/>
+              </w:rPr>
+            </w:pPr>
+            <w:r>
+              <w:rPr>
+                <w:rFonts w:ascii="Calibri" w:hAnsi="Calibri" w:cs="Calibri"/>
+                <w:b/>
+                <w:bCs/>
+                <w:lang w:val="fr-FR"/>
+              </w:rPr>
+              <w:t/>
+            </w:r>
+            <w:proofErr w:type="spellStart"/>
+            <w:r>
+              <w:rPr>
+                <w:rFonts w:ascii="Calibri" w:hAnsi="Calibri" w:cs="Calibri"/>
+                <w:b/>
+                <w:bCs/>
+                <w:lang w:val="fr-FR"/>
+              </w:rPr>
+              <w:t/>
+            </w:r>
+            <w:proofErr w:type="spellEnd"/>
+            <w:r>
+              <w:rPr>
+                <w:rFonts w:ascii="Calibri" w:hAnsi="Calibri" w:cs="Calibri"/>
+                <w:b/>
+                <w:bCs/>
+                <w:lang w:val="fr-FR"/>
+              </w:rPr>
+              <w:t xml:space="preserve">- </w:t>
+            </w:r>
+            <w:r>
+              <w:rPr>
+                <w:rFonts w:ascii="Calibri" w:hAnsi="Calibri" w:cs="Calibri"/>
+                <w:b/>
+                <w:lang w:val="fr-FR"/>
+              </w:rPr>
+              <w:t xml:space="preserve">Our Staff</w:t>
+            </w:r>
+            <w:proofErr w:type="spellStart"/>
+            <w:r>
+              <w:rPr>
+                <w:rFonts w:ascii="Calibri" w:hAnsi="Calibri" w:cs="Calibri"/>
+                <w:b/>
+                <w:lang w:val="fr-FR"/>
+              </w:rPr>
+              <w:t/>
+            </w:r>
+            <w:proofErr w:type="spellEnd"/>
+            <w:r>
+              <w:rPr>
+                <w:rFonts w:ascii="Calibri" w:hAnsi="Calibri" w:cs="Calibri"/>
+                <w:b/>
+                <w:lang w:val="fr-FR"/>
+              </w:rPr>
+              <w:t/>
+            </w:r>
+          </w:p>
+        </w:tc>
+        <w:tc>
+          <w:tcPr>
+            <w:tcW w:w="5485" w:type="dxa"/>
+            <w:shd w:val="clear" w:color="auto" w:fill="FFFFFF" w:themeFill="background1"/>
+          </w:tcPr>
+          <w:p>
+            <w:pPr>
+              <w:rPr>
+                <w:rFonts w:ascii="Calibri" w:hAnsi="Calibri" w:cs="Calibri"/>
+                <w:b/>
+              </w:rPr>
+            </w:pPr>
+            <w:r>
+              <w:rPr>
+                <w:rFonts w:ascii="Calibri" w:hAnsi="Calibri" w:cs="Calibri"/>
+                <w:b/>
+                <w:lang w:val="fr-FR"/>
+              </w:rPr>
+              <w:t xml:space="preserve">CW document</w:t>
+            </w:r>
+            <w:proofErr w:type="spellStart"/>
+            <w:r>
+              <w:rPr>
+                <w:rFonts w:ascii="Calibri" w:hAnsi="Calibri" w:cs="Calibri"/>
+                <w:b/>
+                <w:lang w:val="fr-FR"/>
+              </w:rPr>
+              <w:t/>
+            </w:r>
+            <w:proofErr w:type="spellEnd"/>
+            <w:r>
+              <w:rPr>
+                <w:rFonts w:ascii="Calibri" w:hAnsi="Calibri" w:cs="Calibri"/>
+                <w:b/>
+                <w:lang w:val="fr-FR"/>
+              </w:rPr>
+              <w:t/>
+            </w:r>
+            <w:r>
+              <w:rPr>
+                <w:rFonts w:ascii="Calibri" w:hAnsi="Calibri" w:cs="Calibri"/>
+                <w:b/>
+                <w:bCs/>
+                <w:lang w:val="fr-FR"/>
+              </w:rPr>
+              <w:t/>
+            </w:r>
+            <w:proofErr w:type="spellStart"/>
+            <w:r>
+              <w:rPr>
+                <w:rFonts w:ascii="Calibri" w:hAnsi="Calibri" w:cs="Calibri"/>
+                <w:b/>
+                <w:bCs/>
+                <w:lang w:val="fr-FR"/>
+              </w:rPr>
+              <w:t/>
+            </w:r>
+            <w:proofErr w:type="spellEnd"/>
+            <w:r>
+              <w:rPr>
+                <w:rFonts w:ascii="Calibri" w:hAnsi="Calibri" w:cs="Calibri"/>
+                <w:b/>
+                <w:bCs/>
+                <w:lang w:val="fr-FR"/>
+              </w:rPr>
+              <w:t/>
+            </w:r>
+            <w:r>
+              <w:rPr>
+                <w:rFonts w:ascii="Calibri" w:hAnsi="Calibri" w:cs="Calibri"/>
+                <w:b/>
+                <w:bCs/>
+                <w:lang w:val="fr-FR"/>
+              </w:rPr>
+              <w:t/>
+            </w:r>
+            <w:proofErr w:type="spellStart"/>
+            <w:r>
+              <w:rPr>
+                <w:rFonts w:ascii="Calibri" w:hAnsi="Calibri" w:cs="Calibri"/>
+                <w:b/>
+                <w:bCs/>
+                <w:lang w:val="fr-FR"/>
+              </w:rPr>
+              <w:t/>
+            </w:r>
+            <w:proofErr w:type="spellEnd"/>
+            <w:r>
+              <w:rPr>
+                <w:rFonts w:ascii="Calibri" w:hAnsi="Calibri" w:cs="Calibri"/>
+                <w:b/>
+                <w:bCs/>
+                <w:lang w:val="fr-FR"/>
+              </w:rPr>
+              <w:t/>
+            </w:r>
+          </w:p>
+        </w:tc>
+      </w:tr>
+      <w:tr>
+        <w:tblPrEx>
+          <w:shd w:val="clear" w:color="auto" w:fill="FFFFFF" w:themeFill="background1"/>
+        </w:tblPrEx>
+        <w:tc>
+          <w:tcPr>
+            <w:tcW w:w="3865" w:type="dxa"/>
+            <w:shd w:val="clear" w:color="auto" w:fill="FFFFFF" w:themeFill="background1"/>
+          </w:tcPr>
+          <w:p>
+            <w:pPr>
+              <w:rPr>
+                <w:rFonts w:ascii="Calibri" w:hAnsi="Calibri" w:cs="Calibri"/>
+                <w:b/>
+                <w:lang w:val="fr-FR"/>
+              </w:rPr>
+            </w:pPr>
+            <w:r>
+              <w:rPr>
+                <w:rFonts w:ascii="Calibri" w:hAnsi="Calibri" w:cs="Calibri"/>
+                <w:b/>
+                <w:bCs/>
+                <w:lang w:val="fr-FR"/>
+              </w:rPr>
+              <w:t/>
+            </w:r>
+            <w:proofErr w:type="spellStart"/>
+            <w:r>
+              <w:rPr>
+                <w:rFonts w:ascii="Calibri" w:hAnsi="Calibri" w:cs="Calibri"/>
+                <w:b/>
+                <w:bCs/>
+                <w:lang w:val="fr-FR"/>
+              </w:rPr>
+              <w:t/>
+            </w:r>
+            <w:proofErr w:type="spellEnd"/>
+            <w:r>
+              <w:rPr>
+                <w:rFonts w:ascii="Calibri" w:hAnsi="Calibri" w:cs="Calibri"/>
+                <w:b/>
+                <w:bCs/>
+                <w:lang w:val="fr-FR"/>
+              </w:rPr>
+              <w:t xml:space="preserve">- </w:t>
+            </w:r>
+            <w:r>
+              <w:rPr>
+                <w:rFonts w:ascii="Calibri" w:hAnsi="Calibri" w:cs="Calibri"/>
+                <w:b/>
+                <w:lang w:val="fr-FR"/>
+              </w:rPr>
+              <w:t xml:space="preserve">Map &amp; Directions</w:t>
+            </w:r>
+            <w:proofErr w:type="spellStart"/>
+            <w:r>
+              <w:rPr>
+                <w:rFonts w:ascii="Calibri" w:hAnsi="Calibri" w:cs="Calibri"/>
+                <w:b/>
+                <w:lang w:val="fr-FR"/>
+              </w:rPr>
+              <w:t/>
+            </w:r>
+            <w:proofErr w:type="spellEnd"/>
+            <w:r>
+              <w:rPr>
+                <w:rFonts w:ascii="Calibri" w:hAnsi="Calibri" w:cs="Calibri"/>
+                <w:b/>
+                <w:lang w:val="fr-FR"/>
+              </w:rPr>
+              <w:t/>
+            </w:r>
+          </w:p>
+        </w:tc>
+        <w:tc>
+          <w:tcPr>
+            <w:tcW w:w="5485" w:type="dxa"/>
+            <w:shd w:val="clear" w:color="auto" w:fill="FFFFFF" w:themeFill="background1"/>
+          </w:tcPr>
+          <w:p>
+            <w:pPr>
+              <w:rPr>
+                <w:rFonts w:ascii="Calibri" w:hAnsi="Calibri" w:cs="Calibri"/>
+                <w:b/>
+              </w:rPr>
+            </w:pPr>
+            <w:r>
+              <w:rPr>
+                <w:rFonts w:ascii="Calibri" w:hAnsi="Calibri" w:cs="Calibri"/>
+                <w:b/>
+                <w:lang w:val="fr-FR"/>
+              </w:rPr>
+              <w:t xml:space="preserve">CW document</w:t>
+            </w:r>
+            <w:proofErr w:type="spellStart"/>
+            <w:r>
+              <w:rPr>
+                <w:rFonts w:ascii="Calibri" w:hAnsi="Calibri" w:cs="Calibri"/>
+                <w:b/>
+                <w:lang w:val="fr-FR"/>
+              </w:rPr>
+              <w:t/>
+            </w:r>
+            <w:proofErr w:type="spellEnd"/>
+            <w:r>
+              <w:rPr>
+                <w:rFonts w:ascii="Calibri" w:hAnsi="Calibri" w:cs="Calibri"/>
+                <w:b/>
+                <w:lang w:val="fr-FR"/>
+              </w:rPr>
+              <w:t/>
+            </w:r>
+            <w:r>
+              <w:rPr>
+                <w:rFonts w:ascii="Calibri" w:hAnsi="Calibri" w:cs="Calibri"/>
+                <w:b/>
+                <w:bCs/>
+                <w:lang w:val="fr-FR"/>
+              </w:rPr>
+              <w:t/>
+            </w:r>
+            <w:proofErr w:type="spellStart"/>
+            <w:r>
+              <w:rPr>
+                <w:rFonts w:ascii="Calibri" w:hAnsi="Calibri" w:cs="Calibri"/>
+                <w:b/>
+                <w:bCs/>
+                <w:lang w:val="fr-FR"/>
+              </w:rPr>
+              <w:t/>
+            </w:r>
+            <w:proofErr w:type="spellEnd"/>
+            <w:r>
+              <w:rPr>
+                <w:rFonts w:ascii="Calibri" w:hAnsi="Calibri" w:cs="Calibri"/>
+                <w:b/>
+                <w:bCs/>
+                <w:lang w:val="fr-FR"/>
+              </w:rPr>
+              <w:t/>
+            </w:r>
+            <w:r>
+              <w:rPr>
+                <w:rFonts w:ascii="Calibri" w:hAnsi="Calibri" w:cs="Calibri"/>
+                <w:b/>
+                <w:bCs/>
+                <w:lang w:val="fr-FR"/>
+              </w:rPr>
+              <w:t/>
+            </w:r>
+            <w:proofErr w:type="spellStart"/>
+            <w:r>
+              <w:rPr>
+                <w:rFonts w:ascii="Calibri" w:hAnsi="Calibri" w:cs="Calibri"/>
+                <w:b/>
+                <w:bCs/>
+                <w:lang w:val="fr-FR"/>
+              </w:rPr>
+              <w:t/>
+            </w:r>
+            <w:proofErr w:type="spellEnd"/>
+            <w:r>
+              <w:rPr>
+                <w:rFonts w:ascii="Calibri" w:hAnsi="Calibri" w:cs="Calibri"/>
+                <w:b/>
+                <w:bCs/>
+                <w:lang w:val="fr-FR"/>
+              </w:rPr>
+              <w:t/>
+            </w:r>
+          </w:p>
+        </w:tc>
+      </w:tr>
+      <w:tr>
+        <w:tc>
+          <w:tcPr>
+            <w:tcW w:w="3865" w:type="dxa"/>
+            <w:shd w:val="clear" w:color="auto" w:fill="F2F2F2" w:themeFill="background1" w:themeFillShade="F2"/>
+          </w:tcPr>
+          <w:p>
+            <w:pPr>
+              <w:rPr>
+                <w:rFonts w:ascii="Calibri" w:hAnsi="Calibri" w:cs="Calibri"/>
+                <w:b/>
+                <w:lang w:val="fr-FR"/>
+              </w:rPr>
+            </w:pPr>
+            <w:r>
+              <w:rPr>
+                <w:rFonts w:ascii="Calibri" w:hAnsi="Calibri" w:cs="Calibri"/>
+                <w:b/>
+                <w:bCs/>
+                <w:lang w:val="fr-FR"/>
+              </w:rPr>
+              <w:t/>
+            </w:r>
+            <w:proofErr w:type="spellStart"/>
+            <w:r>
+              <w:rPr>
+                <w:rFonts w:ascii="Calibri" w:hAnsi="Calibri" w:cs="Calibri"/>
+                <w:b/>
+                <w:bCs/>
+                <w:lang w:val="fr-FR"/>
+              </w:rPr>
+              <w:t/>
+            </w:r>
+            <w:proofErr w:type="spellEnd"/>
+            <w:r>
+              <w:rPr>
+                <w:rFonts w:ascii="Calibri" w:hAnsi="Calibri" w:cs="Calibri"/>
+                <w:b/>
+                <w:bCs/>
+                <w:lang w:val="fr-FR"/>
+              </w:rPr>
+              <w:t/>
+            </w:r>
+            <w:r>
+              <w:rPr>
+                <w:rFonts w:ascii="Calibri" w:hAnsi="Calibri" w:cs="Calibri"/>
+                <w:b/>
+                <w:lang w:val="fr-FR"/>
+              </w:rPr>
+              <w:t xml:space="preserve">Treatment</w:t>
+            </w:r>
+            <w:proofErr w:type="spellStart"/>
+            <w:r>
+              <w:rPr>
+                <w:rFonts w:ascii="Calibri" w:hAnsi="Calibri" w:cs="Calibri"/>
+                <w:b/>
+                <w:lang w:val="fr-FR"/>
+              </w:rPr>
+              <w:t/>
+            </w:r>
+            <w:proofErr w:type="spellEnd"/>
+            <w:r>
+              <w:rPr>
+                <w:rFonts w:ascii="Calibri" w:hAnsi="Calibri" w:cs="Calibri"/>
+                <w:b/>
+                <w:lang w:val="fr-FR"/>
+              </w:rPr>
+              <w:t/>
+            </w:r>
+          </w:p>
+        </w:tc>
+        <w:tc>
+          <w:tcPr>
+            <w:tcW w:w="5485" w:type="dxa"/>
+            <w:shd w:val="clear" w:color="auto" w:fill="F2F2F2" w:themeFill="background1" w:themeFillShade="F2"/>
+          </w:tcPr>
+          <w:p>
+            <w:pPr>
+              <w:rPr>
+                <w:rFonts w:ascii="Calibri" w:hAnsi="Calibri" w:cs="Calibri"/>
+                <w:b/>
+                <w:lang w:val="fr-FR"/>
+              </w:rPr>
+            </w:pPr>
+            <w:r>
+              <w:rPr>
+                <w:rFonts w:ascii="Calibri" w:hAnsi="Calibri" w:cs="Calibri"/>
+                <w:b/>
+                <w:lang w:val="fr-FR"/>
+              </w:rPr>
+              <w:t xml:space="preserve">undefined</w:t>
+            </w:r>
+            <w:proofErr w:type="spellStart"/>
+            <w:r>
+              <w:rPr>
+                <w:rFonts w:ascii="Calibri" w:hAnsi="Calibri" w:cs="Calibri"/>
+                <w:b/>
+                <w:lang w:val="fr-FR"/>
+              </w:rPr>
+              <w:t/>
+            </w:r>
+            <w:proofErr w:type="spellEnd"/>
+            <w:r>
+              <w:rPr>
+                <w:rFonts w:ascii="Calibri" w:hAnsi="Calibri" w:cs="Calibri"/>
+                <w:b/>
+                <w:lang w:val="fr-FR"/>
+              </w:rPr>
+              <w:t/>
+            </w:r>
+          </w:p>
+        </w:tc>
+      </w:tr>
+      <w:tr>
+        <w:tblPrEx>
+          <w:shd w:val="clear" w:color="auto" w:fill="FFFFFF" w:themeFill="background1"/>
+        </w:tblPrEx>
+        <w:tc>
+          <w:tcPr>
+            <w:tcW w:w="3865" w:type="dxa"/>
+            <w:shd w:val="clear" w:color="auto" w:fill="FFFFFF" w:themeFill="background1"/>
+          </w:tcPr>
+          <w:p>
+            <w:pPr>
+              <w:rPr>
+                <w:rFonts w:ascii="Calibri" w:hAnsi="Calibri" w:cs="Calibri"/>
+                <w:b/>
+                <w:lang w:val="fr-FR"/>
+              </w:rPr>
+            </w:pPr>
+            <w:r>
+              <w:rPr>
+                <w:rFonts w:ascii="Calibri" w:hAnsi="Calibri" w:cs="Calibri"/>
+                <w:b/>
+                <w:bCs/>
+                <w:lang w:val="fr-FR"/>
+              </w:rPr>
+              <w:t/>
+            </w:r>
+            <w:proofErr w:type="spellStart"/>
+            <w:r>
+              <w:rPr>
+                <w:rFonts w:ascii="Calibri" w:hAnsi="Calibri" w:cs="Calibri"/>
+                <w:b/>
+                <w:bCs/>
+                <w:lang w:val="fr-FR"/>
+              </w:rPr>
+              <w:t/>
+            </w:r>
+            <w:proofErr w:type="spellEnd"/>
+            <w:r>
+              <w:rPr>
+                <w:rFonts w:ascii="Calibri" w:hAnsi="Calibri" w:cs="Calibri"/>
+                <w:b/>
+                <w:bCs/>
+                <w:lang w:val="fr-FR"/>
+              </w:rPr>
+              <w:t xml:space="preserve">- </w:t>
+            </w:r>
+            <w:r>
+              <w:rPr>
+                <w:rFonts w:ascii="Calibri" w:hAnsi="Calibri" w:cs="Calibri"/>
+                <w:b/>
+                <w:lang w:val="fr-FR"/>
+              </w:rPr>
+              <w:t xml:space="preserve">Early Treatment</w:t>
+            </w:r>
+            <w:proofErr w:type="spellStart"/>
+            <w:r>
+              <w:rPr>
+                <w:rFonts w:ascii="Calibri" w:hAnsi="Calibri" w:cs="Calibri"/>
+                <w:b/>
+                <w:lang w:val="fr-FR"/>
+              </w:rPr>
+              <w:t/>
+            </w:r>
+            <w:proofErr w:type="spellEnd"/>
+            <w:r>
+              <w:rPr>
+                <w:rFonts w:ascii="Calibri" w:hAnsi="Calibri" w:cs="Calibri"/>
+                <w:b/>
+                <w:lang w:val="fr-FR"/>
+              </w:rPr>
+              <w:t/>
+            </w:r>
+          </w:p>
+        </w:tc>
+        <w:tc>
+          <w:tcPr>
+            <w:tcW w:w="5485" w:type="dxa"/>
+            <w:shd w:val="clear" w:color="auto" w:fill="FFFFFF" w:themeFill="background1"/>
+          </w:tcPr>
+          <w:p>
+            <w:pPr>
+              <w:rPr>
+                <w:rFonts w:ascii="Calibri" w:hAnsi="Calibri" w:cs="Calibri"/>
+                <w:b/>
+              </w:rPr>
+            </w:pPr>
+            <w:r>
+              <w:rPr>
+                <w:rFonts w:ascii="Calibri" w:hAnsi="Calibri" w:cs="Calibri"/>
+                <w:b/>
+                <w:lang w:val="fr-FR"/>
+              </w:rPr>
+              <w:t xml:space="preserve">Std</w:t>
+            </w:r>
+            <w:proofErr w:type="spellStart"/>
+            <w:r>
+              <w:rPr>
+                <w:rFonts w:ascii="Calibri" w:hAnsi="Calibri" w:cs="Calibri"/>
+                <w:b/>
+                <w:lang w:val="fr-FR"/>
+              </w:rPr>
+              <w:t/>
+            </w:r>
+            <w:proofErr w:type="spellEnd"/>
+            <w:r>
+              <w:rPr>
+                <w:rFonts w:ascii="Calibri" w:hAnsi="Calibri" w:cs="Calibri"/>
+                <w:b/>
+                <w:lang w:val="fr-FR"/>
+              </w:rPr>
+              <w:t/>
+            </w:r>
+            <w:r>
+              <w:rPr>
+                <w:rFonts w:ascii="Calibri" w:hAnsi="Calibri" w:cs="Calibri"/>
+                <w:b/>
+                <w:bCs/>
+                <w:lang w:val="fr-FR"/>
+              </w:rPr>
+              <w:t/>
+            </w:r>
+            <w:proofErr w:type="spellStart"/>
+            <w:r>
+              <w:rPr>
+                <w:rFonts w:ascii="Calibri" w:hAnsi="Calibri" w:cs="Calibri"/>
+                <w:b/>
+                <w:bCs/>
+                <w:lang w:val="fr-FR"/>
+              </w:rPr>
+              <w:t/>
+            </w:r>
+            <w:proofErr w:type="spellEnd"/>
+            <w:r>
+              <w:rPr>
+                <w:rFonts w:ascii="Calibri" w:hAnsi="Calibri" w:cs="Calibri"/>
+                <w:b/>
+                <w:bCs/>
+                <w:lang w:val="fr-FR"/>
+              </w:rPr>
+              <w:t/>
+            </w:r>
+            <w:r>
+              <w:rPr>
+                <w:rFonts w:ascii="Calibri" w:hAnsi="Calibri" w:cs="Calibri"/>
+                <w:b/>
+                <w:bCs/>
+                <w:lang w:val="fr-FR"/>
+              </w:rPr>
+              <w:t/>
+            </w:r>
+            <w:proofErr w:type="spellStart"/>
+            <w:r>
+              <w:rPr>
+                <w:rFonts w:ascii="Calibri" w:hAnsi="Calibri" w:cs="Calibri"/>
+                <w:b/>
+                <w:bCs/>
+                <w:lang w:val="fr-FR"/>
+              </w:rPr>
+              <w:t/>
+            </w:r>
+            <w:proofErr w:type="spellEnd"/>
+            <w:r>
+              <w:rPr>
+                <w:rFonts w:ascii="Calibri" w:hAnsi="Calibri" w:cs="Calibri"/>
+                <w:b/>
+                <w:bCs/>
+                <w:lang w:val="fr-FR"/>
+              </w:rPr>
+              <w:t/>
+            </w:r>
+          </w:p>
+        </w:tc>
+      </w:tr>
+      <w:tr>
+        <w:tblPrEx>
+          <w:shd w:val="clear" w:color="auto" w:fill="FFFFFF" w:themeFill="background1"/>
+        </w:tblPrEx>
+        <w:tc>
+          <w:tcPr>
+            <w:tcW w:w="3865" w:type="dxa"/>
+            <w:shd w:val="clear" w:color="auto" w:fill="FFFFFF" w:themeFill="background1"/>
+          </w:tcPr>
+          <w:p>
+            <w:pPr>
+              <w:rPr>
+                <w:rFonts w:ascii="Calibri" w:hAnsi="Calibri" w:cs="Calibri"/>
+                <w:b/>
+                <w:lang w:val="fr-FR"/>
+              </w:rPr>
+            </w:pPr>
+            <w:r>
+              <w:rPr>
+                <w:rFonts w:ascii="Calibri" w:hAnsi="Calibri" w:cs="Calibri"/>
+                <w:b/>
+                <w:bCs/>
+                <w:lang w:val="fr-FR"/>
+              </w:rPr>
+              <w:t/>
+            </w:r>
+            <w:proofErr w:type="spellStart"/>
+            <w:r>
+              <w:rPr>
+                <w:rFonts w:ascii="Calibri" w:hAnsi="Calibri" w:cs="Calibri"/>
+                <w:b/>
+                <w:bCs/>
+                <w:lang w:val="fr-FR"/>
+              </w:rPr>
+              <w:t/>
+            </w:r>
+            <w:proofErr w:type="spellEnd"/>
+            <w:r>
+              <w:rPr>
+                <w:rFonts w:ascii="Calibri" w:hAnsi="Calibri" w:cs="Calibri"/>
+                <w:b/>
+                <w:bCs/>
+                <w:lang w:val="fr-FR"/>
+              </w:rPr>
+              <w:t xml:space="preserve">- </w:t>
+            </w:r>
+            <w:r>
+              <w:rPr>
+                <w:rFonts w:ascii="Calibri" w:hAnsi="Calibri" w:cs="Calibri"/>
+                <w:b/>
+                <w:lang w:val="fr-FR"/>
+              </w:rPr>
+              <w:t xml:space="preserve">Adult Treatment</w:t>
+            </w:r>
+            <w:proofErr w:type="spellStart"/>
+            <w:r>
+              <w:rPr>
+                <w:rFonts w:ascii="Calibri" w:hAnsi="Calibri" w:cs="Calibri"/>
+                <w:b/>
+                <w:lang w:val="fr-FR"/>
+              </w:rPr>
+              <w:t/>
+            </w:r>
+            <w:proofErr w:type="spellEnd"/>
+            <w:r>
+              <w:rPr>
+                <w:rFonts w:ascii="Calibri" w:hAnsi="Calibri" w:cs="Calibri"/>
+                <w:b/>
+                <w:lang w:val="fr-FR"/>
+              </w:rPr>
+              <w:t/>
+            </w:r>
+          </w:p>
+        </w:tc>
+        <w:tc>
+          <w:tcPr>
+            <w:tcW w:w="5485" w:type="dxa"/>
+            <w:shd w:val="clear" w:color="auto" w:fill="FFFFFF" w:themeFill="background1"/>
+          </w:tcPr>
+          <w:p>
+            <w:pPr>
+              <w:rPr>
+                <w:rFonts w:ascii="Calibri" w:hAnsi="Calibri" w:cs="Calibri"/>
+                <w:b/>
+              </w:rPr>
+            </w:pPr>
+            <w:r>
+              <w:rPr>
+                <w:rFonts w:ascii="Calibri" w:hAnsi="Calibri" w:cs="Calibri"/>
+                <w:b/>
+                <w:lang w:val="fr-FR"/>
+              </w:rPr>
+              <w:t xml:space="preserve">Std</w:t>
+            </w:r>
+            <w:proofErr w:type="spellStart"/>
+            <w:r>
+              <w:rPr>
+                <w:rFonts w:ascii="Calibri" w:hAnsi="Calibri" w:cs="Calibri"/>
+                <w:b/>
+                <w:lang w:val="fr-FR"/>
+              </w:rPr>
+              <w:t/>
+            </w:r>
+            <w:proofErr w:type="spellEnd"/>
+            <w:r>
+              <w:rPr>
+                <w:rFonts w:ascii="Calibri" w:hAnsi="Calibri" w:cs="Calibri"/>
+                <w:b/>
+                <w:lang w:val="fr-FR"/>
+              </w:rPr>
+              <w:t/>
+            </w:r>
+            <w:r>
+              <w:rPr>
+                <w:rFonts w:ascii="Calibri" w:hAnsi="Calibri" w:cs="Calibri"/>
+                <w:b/>
+                <w:bCs/>
+                <w:lang w:val="fr-FR"/>
+              </w:rPr>
+              <w:t/>
+            </w:r>
+            <w:proofErr w:type="spellStart"/>
+            <w:r>
+              <w:rPr>
+                <w:rFonts w:ascii="Calibri" w:hAnsi="Calibri" w:cs="Calibri"/>
+                <w:b/>
+                <w:bCs/>
+                <w:lang w:val="fr-FR"/>
+              </w:rPr>
+              <w:t/>
+            </w:r>
+            <w:proofErr w:type="spellEnd"/>
+            <w:r>
+              <w:rPr>
+                <w:rFonts w:ascii="Calibri" w:hAnsi="Calibri" w:cs="Calibri"/>
+                <w:b/>
+                <w:bCs/>
+                <w:lang w:val="fr-FR"/>
+              </w:rPr>
+              <w:t/>
+            </w:r>
+            <w:r>
+              <w:rPr>
+                <w:rFonts w:ascii="Calibri" w:hAnsi="Calibri" w:cs="Calibri"/>
+                <w:b/>
+                <w:bCs/>
+                <w:lang w:val="fr-FR"/>
+              </w:rPr>
+              <w:t/>
+            </w:r>
+            <w:proofErr w:type="spellStart"/>
+            <w:r>
+              <w:rPr>
+                <w:rFonts w:ascii="Calibri" w:hAnsi="Calibri" w:cs="Calibri"/>
+                <w:b/>
+                <w:bCs/>
+                <w:lang w:val="fr-FR"/>
+              </w:rPr>
+              <w:t/>
+            </w:r>
+            <w:proofErr w:type="spellEnd"/>
+            <w:r>
+              <w:rPr>
+                <w:rFonts w:ascii="Calibri" w:hAnsi="Calibri" w:cs="Calibri"/>
+                <w:b/>
+                <w:bCs/>
+                <w:lang w:val="fr-FR"/>
+              </w:rPr>
+              <w:t/>
+            </w:r>
+          </w:p>
+        </w:tc>
+      </w:tr>
+      <w:tr>
+        <w:tblPrEx>
+          <w:shd w:val="clear" w:color="auto" w:fill="FFFFFF" w:themeFill="background1"/>
+        </w:tblPrEx>
+        <w:tc>
+          <w:tcPr>
+            <w:tcW w:w="3865" w:type="dxa"/>
+            <w:shd w:val="clear" w:color="auto" w:fill="FFFFFF" w:themeFill="background1"/>
+          </w:tcPr>
+          <w:p>
+            <w:pPr>
+              <w:rPr>
+                <w:rFonts w:ascii="Calibri" w:hAnsi="Calibri" w:cs="Calibri"/>
+                <w:b/>
+                <w:lang w:val="fr-FR"/>
+              </w:rPr>
+            </w:pPr>
+            <w:r>
+              <w:rPr>
+                <w:rFonts w:ascii="Calibri" w:hAnsi="Calibri" w:cs="Calibri"/>
+                <w:b/>
+                <w:bCs/>
+                <w:lang w:val="fr-FR"/>
+              </w:rPr>
+              <w:t/>
+            </w:r>
+            <w:proofErr w:type="spellStart"/>
+            <w:r>
+              <w:rPr>
+                <w:rFonts w:ascii="Calibri" w:hAnsi="Calibri" w:cs="Calibri"/>
+                <w:b/>
+                <w:bCs/>
+                <w:lang w:val="fr-FR"/>
+              </w:rPr>
+              <w:t/>
+            </w:r>
+            <w:proofErr w:type="spellEnd"/>
+            <w:r>
+              <w:rPr>
+                <w:rFonts w:ascii="Calibri" w:hAnsi="Calibri" w:cs="Calibri"/>
+                <w:b/>
+                <w:bCs/>
+                <w:lang w:val="fr-FR"/>
+              </w:rPr>
+              <w:t xml:space="preserve">- </w:t>
+            </w:r>
+            <w:r>
+              <w:rPr>
+                <w:rFonts w:ascii="Calibri" w:hAnsi="Calibri" w:cs="Calibri"/>
+                <w:b/>
+                <w:lang w:val="fr-FR"/>
+              </w:rPr>
+              <w:t xml:space="preserve">Invisalign</w:t>
+            </w:r>
+            <w:proofErr w:type="spellStart"/>
+            <w:r>
+              <w:rPr>
+                <w:rFonts w:ascii="Calibri" w:hAnsi="Calibri" w:cs="Calibri"/>
+                <w:b/>
+                <w:lang w:val="fr-FR"/>
+              </w:rPr>
+              <w:t/>
+            </w:r>
+            <w:proofErr w:type="spellEnd"/>
+            <w:r>
+              <w:rPr>
+                <w:rFonts w:ascii="Calibri" w:hAnsi="Calibri" w:cs="Calibri"/>
+                <w:b/>
+                <w:lang w:val="fr-FR"/>
+              </w:rPr>
+              <w:t/>
+            </w:r>
+          </w:p>
+        </w:tc>
+        <w:tc>
+          <w:tcPr>
+            <w:tcW w:w="5485" w:type="dxa"/>
+            <w:shd w:val="clear" w:color="auto" w:fill="FFFFFF" w:themeFill="background1"/>
+          </w:tcPr>
+          <w:p>
+            <w:pPr>
+              <w:rPr>
+                <w:rFonts w:ascii="Calibri" w:hAnsi="Calibri" w:cs="Calibri"/>
+                <w:b/>
+              </w:rPr>
+            </w:pPr>
+            <w:r>
+              <w:rPr>
+                <w:rFonts w:ascii="Calibri" w:hAnsi="Calibri" w:cs="Calibri"/>
+                <w:b/>
+                <w:lang w:val="fr-FR"/>
+              </w:rPr>
+              <w:t xml:space="preserve">Std</w:t>
+            </w:r>
+            <w:proofErr w:type="spellStart"/>
+            <w:r>
+              <w:rPr>
+                <w:rFonts w:ascii="Calibri" w:hAnsi="Calibri" w:cs="Calibri"/>
+                <w:b/>
+                <w:lang w:val="fr-FR"/>
+              </w:rPr>
+              <w:t/>
+            </w:r>
+            <w:proofErr w:type="spellEnd"/>
+            <w:r>
+              <w:rPr>
+                <w:rFonts w:ascii="Calibri" w:hAnsi="Calibri" w:cs="Calibri"/>
+                <w:b/>
+                <w:lang w:val="fr-FR"/>
+              </w:rPr>
+              <w:t/>
+            </w:r>
+            <w:r>
+              <w:rPr>
+                <w:rFonts w:ascii="Calibri" w:hAnsi="Calibri" w:cs="Calibri"/>
+                <w:b/>
+                <w:bCs/>
+                <w:lang w:val="fr-FR"/>
+              </w:rPr>
+              <w:t/>
+            </w:r>
+            <w:proofErr w:type="spellStart"/>
+            <w:r>
+              <w:rPr>
+                <w:rFonts w:ascii="Calibri" w:hAnsi="Calibri" w:cs="Calibri"/>
+                <w:b/>
+                <w:bCs/>
+                <w:lang w:val="fr-FR"/>
+              </w:rPr>
+              <w:t/>
+            </w:r>
+            <w:proofErr w:type="spellEnd"/>
+            <w:r>
+              <w:rPr>
+                <w:rFonts w:ascii="Calibri" w:hAnsi="Calibri" w:cs="Calibri"/>
+                <w:b/>
+                <w:bCs/>
+                <w:lang w:val="fr-FR"/>
+              </w:rPr>
+              <w:t/>
+            </w:r>
+            <w:r>
+              <w:rPr>
+                <w:rFonts w:ascii="Calibri" w:hAnsi="Calibri" w:cs="Calibri"/>
+                <w:b/>
+                <w:bCs/>
+                <w:lang w:val="fr-FR"/>
+              </w:rPr>
+              <w:t/>
+            </w:r>
+            <w:proofErr w:type="spellStart"/>
+            <w:r>
+              <w:rPr>
+                <w:rFonts w:ascii="Calibri" w:hAnsi="Calibri" w:cs="Calibri"/>
+                <w:b/>
+                <w:bCs/>
+                <w:lang w:val="fr-FR"/>
+              </w:rPr>
+              <w:t/>
+            </w:r>
+            <w:proofErr w:type="spellEnd"/>
+            <w:r>
+              <w:rPr>
+                <w:rFonts w:ascii="Calibri" w:hAnsi="Calibri" w:cs="Calibri"/>
+                <w:b/>
+                <w:bCs/>
+                <w:lang w:val="fr-FR"/>
+              </w:rPr>
+              <w:t/>
+            </w:r>
+          </w:p>
+        </w:tc>
+      </w:tr>
+      <w:tr>
+        <w:tc>
+          <w:tcPr>
+            <w:tcW w:w="3865" w:type="dxa"/>
+            <w:shd w:val="clear" w:color="auto" w:fill="F2F2F2" w:themeFill="background1" w:themeFillShade="F2"/>
+          </w:tcPr>
+          <w:p>
+            <w:pPr>
+              <w:rPr>
+                <w:rFonts w:ascii="Calibri" w:hAnsi="Calibri" w:cs="Calibri"/>
+                <w:b/>
+                <w:lang w:val="fr-FR"/>
+              </w:rPr>
+            </w:pPr>
+            <w:r>
+              <w:rPr>
+                <w:rFonts w:ascii="Calibri" w:hAnsi="Calibri" w:cs="Calibri"/>
+                <w:b/>
+                <w:bCs/>
+                <w:lang w:val="fr-FR"/>
+              </w:rPr>
+              <w:t/>
+            </w:r>
+            <w:proofErr w:type="spellStart"/>
+            <w:r>
+              <w:rPr>
+                <w:rFonts w:ascii="Calibri" w:hAnsi="Calibri" w:cs="Calibri"/>
+                <w:b/>
+                <w:bCs/>
+                <w:lang w:val="fr-FR"/>
+              </w:rPr>
+              <w:t/>
+            </w:r>
+            <w:proofErr w:type="spellEnd"/>
+            <w:r>
+              <w:rPr>
+                <w:rFonts w:ascii="Calibri" w:hAnsi="Calibri" w:cs="Calibri"/>
+                <w:b/>
+                <w:bCs/>
+                <w:lang w:val="fr-FR"/>
+              </w:rPr>
+              <w:t/>
+            </w:r>
+            <w:r>
+              <w:rPr>
+                <w:rFonts w:ascii="Calibri" w:hAnsi="Calibri" w:cs="Calibri"/>
+                <w:b/>
+                <w:lang w:val="fr-FR"/>
+              </w:rPr>
+              <w:t xml:space="preserve">Contact Us</w:t>
+            </w:r>
+            <w:proofErr w:type="spellStart"/>
+            <w:r>
+              <w:rPr>
+                <w:rFonts w:ascii="Calibri" w:hAnsi="Calibri" w:cs="Calibri"/>
+                <w:b/>
+                <w:lang w:val="fr-FR"/>
+              </w:rPr>
+              <w:t/>
+            </w:r>
+            <w:proofErr w:type="spellEnd"/>
+            <w:r>
+              <w:rPr>
+                <w:rFonts w:ascii="Calibri" w:hAnsi="Calibri" w:cs="Calibri"/>
+                <w:b/>
+                <w:lang w:val="fr-FR"/>
+              </w:rPr>
+              <w:t/>
+            </w:r>
+          </w:p>
+        </w:tc>
+        <w:tc>
+          <w:tcPr>
+            <w:tcW w:w="5485" w:type="dxa"/>
+            <w:shd w:val="clear" w:color="auto" w:fill="F2F2F2" w:themeFill="background1" w:themeFillShade="F2"/>
+          </w:tcPr>
+          <w:p>
+            <w:pPr>
+              <w:rPr>
+                <w:rFonts w:ascii="Calibri" w:hAnsi="Calibri" w:cs="Calibri"/>
+                <w:b/>
+                <w:lang w:val="fr-FR"/>
+              </w:rPr>
+            </w:pPr>
+            <w:r>
+              <w:rPr>
+                <w:rFonts w:ascii="Calibri" w:hAnsi="Calibri" w:cs="Calibri"/>
+                <w:b/>
+                <w:lang w:val="fr-FR"/>
+              </w:rPr>
+              <w:t xml:space="preserve">undefined</w:t>
+            </w:r>
+            <w:proofErr w:type="spellStart"/>
+            <w:r>
+              <w:rPr>
+                <w:rFonts w:ascii="Calibri" w:hAnsi="Calibri" w:cs="Calibri"/>
+                <w:b/>
+                <w:lang w:val="fr-FR"/>
+              </w:rPr>
+              <w:t/>
+            </w:r>
+            <w:proofErr w:type="spellEnd"/>
+            <w:r>
+              <w:rPr>
+                <w:rFonts w:ascii="Calibri" w:hAnsi="Calibri" w:cs="Calibri"/>
+                <w:b/>
+                <w:lang w:val="fr-FR"/>
+              </w:rPr>
+              <w:t/>
+            </w:r>
+          </w:p>
+        </w:tc>
+      </w:tr>
     </w:tbl>
     <w:p>
       <w:pPr>
@@ -2321,6 +4005,582 @@
         <w:gridCol w:w="2428"/>
         <w:gridCol w:w="6922"/>
       </w:tblGrid>
+      <w:tr>
+        <w:tc>
+          <w:tcPr>
+            <w:tcW w:w="2428" w:type="dxa"/>
+            <w:shd w:val="clear" w:color="auto" w:fill="F2F2F2" w:themeFill="background1" w:themeFillShade="F2"/>
+          </w:tcPr>
+          <w:p>
+            <w:pPr>
+              <w:rPr>
+                <w:rFonts w:ascii="Calibri" w:hAnsi="Calibri" w:cs="Calibri"/>
+                <w:b/>
+                <w:lang w:val="fr-FR"/>
+              </w:rPr>
+            </w:pPr>
+            <w:r>
+              <w:rPr>
+                <w:rFonts w:ascii="Calibri" w:hAnsi="Calibri" w:cs="Calibri"/>
+                <w:b/>
+                <w:bCs/>
+                <w:lang w:val="fr-FR"/>
+              </w:rPr>
+              <w:t/>
+            </w:r>
+            <w:proofErr w:type="spellStart"/>
+            <w:r>
+              <w:rPr>
+                <w:rFonts w:ascii="Calibri" w:hAnsi="Calibri" w:cs="Calibri"/>
+                <w:b/>
+                <w:bCs/>
+                <w:lang w:val="fr-FR"/>
+              </w:rPr>
+              <w:t/>
+            </w:r>
+            <w:proofErr w:type="spellEnd"/>
+            <w:r>
+              <w:rPr>
+                <w:rFonts w:ascii="Calibri" w:hAnsi="Calibri" w:cs="Calibri"/>
+                <w:b/>
+                <w:bCs/>
+                <w:lang w:val="fr-FR"/>
+              </w:rPr>
+              <w:t/>
+            </w:r>
+            <w:r>
+              <w:rPr>
+                <w:rFonts w:ascii="Calibri" w:hAnsi="Calibri" w:cs="Calibri"/>
+                <w:b/>
+                <w:lang w:val="fr-FR"/>
+              </w:rPr>
+              <w:t xml:space="preserve">Facebook</w:t>
+            </w:r>
+            <w:proofErr w:type="spellStart"/>
+            <w:r>
+              <w:rPr>
+                <w:rFonts w:ascii="Calibri" w:hAnsi="Calibri" w:cs="Calibri"/>
+                <w:b/>
+                <w:lang w:val="fr-FR"/>
+              </w:rPr>
+              <w:t/>
+            </w:r>
+            <w:proofErr w:type="spellEnd"/>
+            <w:r>
+              <w:rPr>
+                <w:rFonts w:ascii="Calibri" w:hAnsi="Calibri" w:cs="Calibri"/>
+                <w:b/>
+                <w:lang w:val="fr-FR"/>
+              </w:rPr>
+              <w:t/>
+            </w:r>
+          </w:p>
+        </w:tc>
+        <w:tc>
+          <w:tcPr>
+            <w:tcW w:w="6922" w:type="dxa"/>
+            <w:shd w:val="clear" w:color="auto" w:fill="F2F2F2" w:themeFill="background1" w:themeFillShade="F2"/>
+          </w:tcPr>
+          <w:p>
+            <w:pPr>
+              <w:rPr>
+                <w:rFonts w:ascii="Calibri" w:hAnsi="Calibri" w:cs="Calibri"/>
+                <w:b/>
+                <w:lang w:val="fr-FR"/>
+              </w:rPr>
+            </w:pPr>
+            <w:r>
+              <w:rPr>
+                <w:rFonts w:ascii="Calibri" w:hAnsi="Calibri" w:cs="Calibri"/>
+                <w:b/>
+                <w:lang w:val="fr-FR"/>
+              </w:rPr>
+              <w:t xml:space="preserve">http://www.facebook.com/</w:t>
+            </w:r>
+            <w:proofErr w:type="spellStart"/>
+            <w:r>
+              <w:rPr>
+                <w:rFonts w:ascii="Calibri" w:hAnsi="Calibri" w:cs="Calibri"/>
+                <w:b/>
+                <w:lang w:val="fr-FR"/>
+              </w:rPr>
+              <w:t/>
+            </w:r>
+            <w:bookmarkStart w:id="0" w:name="_GoBack"/>
+            <w:bookmarkEnd w:id="0"/>
+            <w:proofErr w:type="spellEnd"/>
+            <w:r>
+              <w:rPr>
+                <w:rFonts w:ascii="Calibri" w:hAnsi="Calibri" w:cs="Calibri"/>
+                <w:b/>
+                <w:lang w:val="fr-FR"/>
+              </w:rPr>
+              <w:t/>
+            </w:r>
+            <w:r>
+              <w:rPr>
+                <w:rFonts w:ascii="Calibri" w:hAnsi="Calibri" w:cs="Calibri"/>
+                <w:b/>
+                <w:bCs/>
+                <w:lang w:val="fr-FR"/>
+              </w:rPr>
+              <w:t/>
+            </w:r>
+            <w:proofErr w:type="spellStart"/>
+            <w:r>
+              <w:rPr>
+                <w:rFonts w:ascii="Calibri" w:hAnsi="Calibri" w:cs="Calibri"/>
+                <w:b/>
+                <w:bCs/>
+                <w:lang w:val="fr-FR"/>
+              </w:rPr>
+              <w:t/>
+            </w:r>
+            <w:proofErr w:type="spellEnd"/>
+            <w:r>
+              <w:rPr>
+                <w:rFonts w:ascii="Calibri" w:hAnsi="Calibri" w:cs="Calibri"/>
+                <w:b/>
+                <w:bCs/>
+                <w:lang w:val="fr-FR"/>
+              </w:rPr>
+              <w:t/>
+            </w:r>
+          </w:p>
+        </w:tc>
+      </w:tr>
+      <w:tr>
+        <w:tc>
+          <w:tcPr>
+            <w:tcW w:w="2428" w:type="dxa"/>
+            <w:shd w:val="clear" w:color="auto" w:fill="F2F2F2" w:themeFill="background1" w:themeFillShade="F2"/>
+          </w:tcPr>
+          <w:p>
+            <w:pPr>
+              <w:rPr>
+                <w:rFonts w:ascii="Calibri" w:hAnsi="Calibri" w:cs="Calibri"/>
+                <w:b/>
+                <w:lang w:val="fr-FR"/>
+              </w:rPr>
+            </w:pPr>
+            <w:r>
+              <w:rPr>
+                <w:rFonts w:ascii="Calibri" w:hAnsi="Calibri" w:cs="Calibri"/>
+                <w:b/>
+                <w:bCs/>
+                <w:lang w:val="fr-FR"/>
+              </w:rPr>
+              <w:t/>
+            </w:r>
+            <w:proofErr w:type="spellStart"/>
+            <w:r>
+              <w:rPr>
+                <w:rFonts w:ascii="Calibri" w:hAnsi="Calibri" w:cs="Calibri"/>
+                <w:b/>
+                <w:bCs/>
+                <w:lang w:val="fr-FR"/>
+              </w:rPr>
+              <w:t/>
+            </w:r>
+            <w:proofErr w:type="spellEnd"/>
+            <w:r>
+              <w:rPr>
+                <w:rFonts w:ascii="Calibri" w:hAnsi="Calibri" w:cs="Calibri"/>
+                <w:b/>
+                <w:bCs/>
+                <w:lang w:val="fr-FR"/>
+              </w:rPr>
+              <w:t/>
+            </w:r>
+            <w:r>
+              <w:rPr>
+                <w:rFonts w:ascii="Calibri" w:hAnsi="Calibri" w:cs="Calibri"/>
+                <w:b/>
+                <w:lang w:val="fr-FR"/>
+              </w:rPr>
+              <w:t xml:space="preserve">Google+</w:t>
+            </w:r>
+            <w:proofErr w:type="spellStart"/>
+            <w:r>
+              <w:rPr>
+                <w:rFonts w:ascii="Calibri" w:hAnsi="Calibri" w:cs="Calibri"/>
+                <w:b/>
+                <w:lang w:val="fr-FR"/>
+              </w:rPr>
+              <w:t/>
+            </w:r>
+            <w:proofErr w:type="spellEnd"/>
+            <w:r>
+              <w:rPr>
+                <w:rFonts w:ascii="Calibri" w:hAnsi="Calibri" w:cs="Calibri"/>
+                <w:b/>
+                <w:lang w:val="fr-FR"/>
+              </w:rPr>
+              <w:t/>
+            </w:r>
+          </w:p>
+        </w:tc>
+        <w:tc>
+          <w:tcPr>
+            <w:tcW w:w="6922" w:type="dxa"/>
+            <w:shd w:val="clear" w:color="auto" w:fill="F2F2F2" w:themeFill="background1" w:themeFillShade="F2"/>
+          </w:tcPr>
+          <w:p>
+            <w:pPr>
+              <w:rPr>
+                <w:rFonts w:ascii="Calibri" w:hAnsi="Calibri" w:cs="Calibri"/>
+                <w:b/>
+                <w:lang w:val="fr-FR"/>
+              </w:rPr>
+            </w:pPr>
+            <w:r>
+              <w:rPr>
+                <w:rFonts w:ascii="Calibri" w:hAnsi="Calibri" w:cs="Calibri"/>
+                <w:b/>
+                <w:lang w:val="fr-FR"/>
+              </w:rPr>
+              <w:t xml:space="preserve">http://www.google.com/</w:t>
+            </w:r>
+            <w:proofErr w:type="spellStart"/>
+            <w:r>
+              <w:rPr>
+                <w:rFonts w:ascii="Calibri" w:hAnsi="Calibri" w:cs="Calibri"/>
+                <w:b/>
+                <w:lang w:val="fr-FR"/>
+              </w:rPr>
+              <w:t/>
+            </w:r>
+            <w:bookmarkStart w:id="0" w:name="_GoBack"/>
+            <w:bookmarkEnd w:id="0"/>
+            <w:proofErr w:type="spellEnd"/>
+            <w:r>
+              <w:rPr>
+                <w:rFonts w:ascii="Calibri" w:hAnsi="Calibri" w:cs="Calibri"/>
+                <w:b/>
+                <w:lang w:val="fr-FR"/>
+              </w:rPr>
+              <w:t/>
+            </w:r>
+            <w:r>
+              <w:rPr>
+                <w:rFonts w:ascii="Calibri" w:hAnsi="Calibri" w:cs="Calibri"/>
+                <w:b/>
+                <w:bCs/>
+                <w:lang w:val="fr-FR"/>
+              </w:rPr>
+              <w:t/>
+            </w:r>
+            <w:proofErr w:type="spellStart"/>
+            <w:r>
+              <w:rPr>
+                <w:rFonts w:ascii="Calibri" w:hAnsi="Calibri" w:cs="Calibri"/>
+                <w:b/>
+                <w:bCs/>
+                <w:lang w:val="fr-FR"/>
+              </w:rPr>
+              <w:t/>
+            </w:r>
+            <w:proofErr w:type="spellEnd"/>
+            <w:r>
+              <w:rPr>
+                <w:rFonts w:ascii="Calibri" w:hAnsi="Calibri" w:cs="Calibri"/>
+                <w:b/>
+                <w:bCs/>
+                <w:lang w:val="fr-FR"/>
+              </w:rPr>
+              <w:t/>
+            </w:r>
+          </w:p>
+        </w:tc>
+      </w:tr>
+      <w:tr>
+        <w:tc>
+          <w:tcPr>
+            <w:tcW w:w="2428" w:type="dxa"/>
+            <w:shd w:val="clear" w:color="auto" w:fill="F2F2F2" w:themeFill="background1" w:themeFillShade="F2"/>
+          </w:tcPr>
+          <w:p>
+            <w:pPr>
+              <w:rPr>
+                <w:rFonts w:ascii="Calibri" w:hAnsi="Calibri" w:cs="Calibri"/>
+                <w:b/>
+                <w:lang w:val="fr-FR"/>
+              </w:rPr>
+            </w:pPr>
+            <w:r>
+              <w:rPr>
+                <w:rFonts w:ascii="Calibri" w:hAnsi="Calibri" w:cs="Calibri"/>
+                <w:b/>
+                <w:bCs/>
+                <w:lang w:val="fr-FR"/>
+              </w:rPr>
+              <w:t/>
+            </w:r>
+            <w:proofErr w:type="spellStart"/>
+            <w:r>
+              <w:rPr>
+                <w:rFonts w:ascii="Calibri" w:hAnsi="Calibri" w:cs="Calibri"/>
+                <w:b/>
+                <w:bCs/>
+                <w:lang w:val="fr-FR"/>
+              </w:rPr>
+              <w:t/>
+            </w:r>
+            <w:proofErr w:type="spellEnd"/>
+            <w:r>
+              <w:rPr>
+                <w:rFonts w:ascii="Calibri" w:hAnsi="Calibri" w:cs="Calibri"/>
+                <w:b/>
+                <w:bCs/>
+                <w:lang w:val="fr-FR"/>
+              </w:rPr>
+              <w:t/>
+            </w:r>
+            <w:r>
+              <w:rPr>
+                <w:rFonts w:ascii="Calibri" w:hAnsi="Calibri" w:cs="Calibri"/>
+                <w:b/>
+                <w:lang w:val="fr-FR"/>
+              </w:rPr>
+              <w:t xml:space="preserve">Twitter</w:t>
+            </w:r>
+            <w:proofErr w:type="spellStart"/>
+            <w:r>
+              <w:rPr>
+                <w:rFonts w:ascii="Calibri" w:hAnsi="Calibri" w:cs="Calibri"/>
+                <w:b/>
+                <w:lang w:val="fr-FR"/>
+              </w:rPr>
+              <w:t/>
+            </w:r>
+            <w:proofErr w:type="spellEnd"/>
+            <w:r>
+              <w:rPr>
+                <w:rFonts w:ascii="Calibri" w:hAnsi="Calibri" w:cs="Calibri"/>
+                <w:b/>
+                <w:lang w:val="fr-FR"/>
+              </w:rPr>
+              <w:t/>
+            </w:r>
+          </w:p>
+        </w:tc>
+        <w:tc>
+          <w:tcPr>
+            <w:tcW w:w="6922" w:type="dxa"/>
+            <w:shd w:val="clear" w:color="auto" w:fill="F2F2F2" w:themeFill="background1" w:themeFillShade="F2"/>
+          </w:tcPr>
+          <w:p>
+            <w:pPr>
+              <w:rPr>
+                <w:rFonts w:ascii="Calibri" w:hAnsi="Calibri" w:cs="Calibri"/>
+                <w:b/>
+                <w:lang w:val="fr-FR"/>
+              </w:rPr>
+            </w:pPr>
+            <w:r>
+              <w:rPr>
+                <w:rFonts w:ascii="Calibri" w:hAnsi="Calibri" w:cs="Calibri"/>
+                <w:b/>
+                <w:lang w:val="fr-FR"/>
+              </w:rPr>
+              <w:t xml:space="preserve">http://www.twitter.com/</w:t>
+            </w:r>
+            <w:proofErr w:type="spellStart"/>
+            <w:r>
+              <w:rPr>
+                <w:rFonts w:ascii="Calibri" w:hAnsi="Calibri" w:cs="Calibri"/>
+                <w:b/>
+                <w:lang w:val="fr-FR"/>
+              </w:rPr>
+              <w:t/>
+            </w:r>
+            <w:bookmarkStart w:id="0" w:name="_GoBack"/>
+            <w:bookmarkEnd w:id="0"/>
+            <w:proofErr w:type="spellEnd"/>
+            <w:r>
+              <w:rPr>
+                <w:rFonts w:ascii="Calibri" w:hAnsi="Calibri" w:cs="Calibri"/>
+                <w:b/>
+                <w:lang w:val="fr-FR"/>
+              </w:rPr>
+              <w:t/>
+            </w:r>
+            <w:r>
+              <w:rPr>
+                <w:rFonts w:ascii="Calibri" w:hAnsi="Calibri" w:cs="Calibri"/>
+                <w:b/>
+                <w:bCs/>
+                <w:lang w:val="fr-FR"/>
+              </w:rPr>
+              <w:t/>
+            </w:r>
+            <w:proofErr w:type="spellStart"/>
+            <w:r>
+              <w:rPr>
+                <w:rFonts w:ascii="Calibri" w:hAnsi="Calibri" w:cs="Calibri"/>
+                <w:b/>
+                <w:bCs/>
+                <w:lang w:val="fr-FR"/>
+              </w:rPr>
+              <w:t/>
+            </w:r>
+            <w:proofErr w:type="spellEnd"/>
+            <w:r>
+              <w:rPr>
+                <w:rFonts w:ascii="Calibri" w:hAnsi="Calibri" w:cs="Calibri"/>
+                <w:b/>
+                <w:bCs/>
+                <w:lang w:val="fr-FR"/>
+              </w:rPr>
+              <w:t/>
+            </w:r>
+          </w:p>
+        </w:tc>
+      </w:tr>
+      <w:tr>
+        <w:tc>
+          <w:tcPr>
+            <w:tcW w:w="2428" w:type="dxa"/>
+            <w:shd w:val="clear" w:color="auto" w:fill="F2F2F2" w:themeFill="background1" w:themeFillShade="F2"/>
+          </w:tcPr>
+          <w:p>
+            <w:pPr>
+              <w:rPr>
+                <w:rFonts w:ascii="Calibri" w:hAnsi="Calibri" w:cs="Calibri"/>
+                <w:b/>
+                <w:lang w:val="fr-FR"/>
+              </w:rPr>
+            </w:pPr>
+            <w:r>
+              <w:rPr>
+                <w:rFonts w:ascii="Calibri" w:hAnsi="Calibri" w:cs="Calibri"/>
+                <w:b/>
+                <w:bCs/>
+                <w:lang w:val="fr-FR"/>
+              </w:rPr>
+              <w:t/>
+            </w:r>
+            <w:proofErr w:type="spellStart"/>
+            <w:r>
+              <w:rPr>
+                <w:rFonts w:ascii="Calibri" w:hAnsi="Calibri" w:cs="Calibri"/>
+                <w:b/>
+                <w:bCs/>
+                <w:lang w:val="fr-FR"/>
+              </w:rPr>
+              <w:t/>
+            </w:r>
+            <w:proofErr w:type="spellEnd"/>
+            <w:r>
+              <w:rPr>
+                <w:rFonts w:ascii="Calibri" w:hAnsi="Calibri" w:cs="Calibri"/>
+                <w:b/>
+                <w:bCs/>
+                <w:lang w:val="fr-FR"/>
+              </w:rPr>
+              <w:t/>
+            </w:r>
+            <w:r>
+              <w:rPr>
+                <w:rFonts w:ascii="Calibri" w:hAnsi="Calibri" w:cs="Calibri"/>
+                <w:b/>
+                <w:lang w:val="fr-FR"/>
+              </w:rPr>
+              <w:t xml:space="preserve">Yelp</w:t>
+            </w:r>
+            <w:proofErr w:type="spellStart"/>
+            <w:r>
+              <w:rPr>
+                <w:rFonts w:ascii="Calibri" w:hAnsi="Calibri" w:cs="Calibri"/>
+                <w:b/>
+                <w:lang w:val="fr-FR"/>
+              </w:rPr>
+              <w:t/>
+            </w:r>
+            <w:proofErr w:type="spellEnd"/>
+            <w:r>
+              <w:rPr>
+                <w:rFonts w:ascii="Calibri" w:hAnsi="Calibri" w:cs="Calibri"/>
+                <w:b/>
+                <w:lang w:val="fr-FR"/>
+              </w:rPr>
+              <w:t/>
+            </w:r>
+          </w:p>
+        </w:tc>
+        <w:tc>
+          <w:tcPr>
+            <w:tcW w:w="6922" w:type="dxa"/>
+            <w:shd w:val="clear" w:color="auto" w:fill="F2F2F2" w:themeFill="background1" w:themeFillShade="F2"/>
+          </w:tcPr>
+          <w:p>
+            <w:pPr>
+              <w:rPr>
+                <w:rFonts w:ascii="Calibri" w:hAnsi="Calibri" w:cs="Calibri"/>
+                <w:b/>
+                <w:lang w:val="fr-FR"/>
+              </w:rPr>
+            </w:pPr>
+            <w:r>
+              <w:rPr>
+                <w:rFonts w:ascii="Calibri" w:hAnsi="Calibri" w:cs="Calibri"/>
+                <w:b/>
+                <w:lang w:val="fr-FR"/>
+              </w:rPr>
+              <w:t xml:space="preserve">http://www.yelp.com/</w:t>
+            </w:r>
+            <w:proofErr w:type="spellStart"/>
+            <w:r>
+              <w:rPr>
+                <w:rFonts w:ascii="Calibri" w:hAnsi="Calibri" w:cs="Calibri"/>
+                <w:b/>
+                <w:lang w:val="fr-FR"/>
+              </w:rPr>
+              <w:t/>
+            </w:r>
+            <w:bookmarkStart w:id="0" w:name="_GoBack"/>
+            <w:bookmarkEnd w:id="0"/>
+            <w:proofErr w:type="spellEnd"/>
+            <w:r>
+              <w:rPr>
+                <w:rFonts w:ascii="Calibri" w:hAnsi="Calibri" w:cs="Calibri"/>
+                <w:b/>
+                <w:lang w:val="fr-FR"/>
+              </w:rPr>
+              <w:t/>
+            </w:r>
+            <w:r>
+              <w:rPr>
+                <w:rFonts w:ascii="Calibri" w:hAnsi="Calibri" w:cs="Calibri"/>
+                <w:b/>
+                <w:bCs/>
+                <w:lang w:val="fr-FR"/>
+              </w:rPr>
+              <w:t/>
+            </w:r>
+            <w:proofErr w:type="spellStart"/>
+            <w:r>
+              <w:rPr>
+                <w:rFonts w:ascii="Calibri" w:hAnsi="Calibri" w:cs="Calibri"/>
+                <w:b/>
+                <w:bCs/>
+                <w:lang w:val="fr-FR"/>
+              </w:rPr>
+              <w:t/>
+            </w:r>
+            <w:proofErr w:type="spellEnd"/>
+            <w:r>
+              <w:rPr>
+                <w:rFonts w:ascii="Calibri" w:hAnsi="Calibri" w:cs="Calibri"/>
+                <w:b/>
+                <w:bCs/>
+                <w:lang w:val="fr-FR"/>
+              </w:rPr>
+              <w:t/>
+            </w:r>
+          </w:p>
+        </w:tc>
+      </w:tr>
     </w:tbl>
     <w:p>
       <w:pPr>
@@ -2392,6 +4652,622 @@
           <w:b/>
         </w:rPr>
       </w:pPr>
+      <w:r>
+        <w:rPr>
+          <w:rFonts w:ascii="Calibri" w:hAnsi="Calibri" w:cs="Calibri"/>
+          <w:b/>
+        </w:rPr>
+        <w:t/>
+      </w:r>
+      <w:r>
+        <w:rPr>
+          <w:rFonts w:ascii="Calibri" w:hAnsi="Calibri" w:cs="Calibri"/>
+          <w:b/>
+          <w:bCs/>
+          <w:lang w:val="fr-FR"/>
+        </w:rPr>
+        <w:t/>
+      </w:r>
+      <w:proofErr w:type="spellStart"/>
+      <w:r>
+        <w:rPr>
+          <w:rFonts w:ascii="Calibri" w:hAnsi="Calibri" w:cs="Calibri"/>
+          <w:b/>
+          <w:bCs/>
+          <w:lang w:val="fr-FR"/>
+        </w:rPr>
+        <w:t/>
+      </w:r>
+      <w:proofErr w:type="spellEnd"/>
+      <w:r>
+        <w:rPr>
+          <w:rFonts w:ascii="Calibri" w:hAnsi="Calibri" w:cs="Calibri"/>
+          <w:b/>
+        </w:rPr>
+        <w:t/>
+      </w:r>
+      <w:r>
+        <w:rPr>
+          <w:rFonts w:ascii="Calibri" w:hAnsi="Calibri" w:cs="Calibri"/>
+          <w:b/>
+        </w:rPr>
+        <w:t/>
+      </w:r>
+    </w:p>
+    <w:p>
+      <w:pPr>
+        <w:rPr>
+          <w:rFonts w:ascii="Calibri" w:hAnsi="Calibri" w:cs="Calibri"/>
+          <w:b/>
+        </w:rPr>
+      </w:pPr>
+      <w:r>
+        <w:rPr>
+          <w:rFonts w:ascii="Calibri" w:hAnsi="Calibri" w:cs="Calibri"/>
+          <w:b/>
+        </w:rPr>
+        <w:t/>
+      </w:r>
+    </w:p>
+    <w:p>
+      <w:pPr>
+        <w:rPr>
+          <w:rFonts w:ascii="Calibri" w:hAnsi="Calibri" w:cs="Calibri"/>
+          <w:b/>
+        </w:rPr>
+      </w:pPr>
+      <w:r>
+        <w:rPr>
+          <w:rFonts w:ascii="Calibri" w:hAnsi="Calibri" w:cs="Calibri"/>
+          <w:b/>
+        </w:rPr>
+        <w:t xml:space="preserve">- </w:t>
+      </w:r>
+      <w:r>
+        <w:rPr>
+          <w:rFonts w:ascii="Calibri" w:hAnsi="Calibri" w:cs="Calibri"/>
+          <w:b/>
+        </w:rPr>
+        <w:t xml:space="preserve">TEST</w:t>
+      </w:r>
+    </w:p>
+    <w:p>
+      <w:pPr>
+        <w:rPr>
+          <w:rFonts w:ascii="Calibri" w:hAnsi="Calibri" w:cs="Calibri"/>
+          <w:b/>
+        </w:rPr>
+      </w:pPr>
+      <w:r>
+        <w:rPr>
+          <w:rFonts w:ascii="Calibri" w:hAnsi="Calibri" w:cs="Calibri"/>
+          <w:b/>
+        </w:rPr>
+        <w:t/>
+      </w:r>
+      <w:r>
+        <w:rPr>
+          <w:rFonts w:ascii="Calibri" w:hAnsi="Calibri" w:cs="Calibri"/>
+          <w:b/>
+        </w:rPr>
+        <w:t/>
+      </w:r>
+      <w:r>
+        <w:rPr>
+          <w:rFonts w:ascii="Calibri" w:hAnsi="Calibri" w:cs="Calibri"/>
+          <w:b/>
+          <w:bCs/>
+          <w:lang w:val="fr-FR"/>
+        </w:rPr>
+        <w:t/>
+      </w:r>
+      <w:proofErr w:type="spellStart"/>
+      <w:r>
+        <w:rPr>
+          <w:rFonts w:ascii="Calibri" w:hAnsi="Calibri" w:cs="Calibri"/>
+          <w:b/>
+          <w:bCs/>
+          <w:lang w:val="fr-FR"/>
+        </w:rPr>
+        <w:t/>
+      </w:r>
+      <w:proofErr w:type="spellEnd"/>
+      <w:r>
+        <w:rPr>
+          <w:rFonts w:ascii="Calibri" w:hAnsi="Calibri" w:cs="Calibri"/>
+          <w:b/>
+        </w:rPr>
+        <w:t/>
+      </w:r>
+      <w:r>
+        <w:rPr>
+          <w:rFonts w:ascii="Calibri" w:hAnsi="Calibri" w:cs="Calibri"/>
+          <w:b/>
+        </w:rPr>
+        <w:t/>
+      </w:r>
+    </w:p>
+    <w:p>
+      <w:pPr>
+        <w:rPr>
+          <w:rFonts w:ascii="Calibri" w:hAnsi="Calibri" w:cs="Calibri"/>
+          <w:b/>
+        </w:rPr>
+      </w:pPr>
+      <w:r>
+        <w:rPr>
+          <w:rFonts w:ascii="Calibri" w:hAnsi="Calibri" w:cs="Calibri"/>
+          <w:b/>
+        </w:rPr>
+        <w:t xml:space="preserve">-</w:t>
+      </w:r>
+      <w:r>
+        <w:rPr>
+          <w:rFonts w:ascii="Calibri" w:hAnsi="Calibri" w:cs="Calibri"/>
+          <w:b/>
+        </w:rPr>
+        <w:t xml:space="preserve"> Meet the Doctor</w:t>
+      </w:r>
+      <w:proofErr w:type="spellStart"/>
+      <w:r>
+        <w:rPr>
+          <w:rFonts w:ascii="Calibri" w:hAnsi="Calibri" w:cs="Calibri"/>
+          <w:b/>
+        </w:rPr>
+        <w:t/>
+      </w:r>
+      <w:proofErr w:type="spellEnd"/>
+      <w:r>
+        <w:rPr>
+          <w:rFonts w:ascii="Calibri" w:hAnsi="Calibri" w:cs="Calibri"/>
+          <w:b/>
+        </w:rPr>
+        <w:t/>
+      </w:r>
+    </w:p>
+    <w:p>
+      <w:pPr>
+        <w:rPr>
+          <w:rFonts w:ascii="Calibri" w:hAnsi="Calibri" w:cs="Calibri"/>
+          <w:b/>
+        </w:rPr>
+      </w:pPr>
+      <w:r>
+        <w:rPr>
+          <w:rFonts w:ascii="Calibri" w:hAnsi="Calibri" w:cs="Calibri"/>
+          <w:b/>
+        </w:rPr>
+        <w:t/>
+      </w:r>
+    </w:p>
+    <w:p>
+      <w:pPr>
+        <w:rPr>
+          <w:rFonts w:ascii="Calibri" w:hAnsi="Calibri" w:cs="Calibri"/>
+          <w:b/>
+        </w:rPr>
+      </w:pPr>
+      <w:r>
+        <w:rPr>
+          <w:rFonts w:ascii="Calibri" w:hAnsi="Calibri" w:cs="Calibri"/>
+          <w:b/>
+        </w:rPr>
+        <w:t xml:space="preserve">-</w:t>
+      </w:r>
+      <w:r>
+        <w:rPr>
+          <w:rFonts w:ascii="Calibri" w:hAnsi="Calibri" w:cs="Calibri"/>
+          <w:b/>
+        </w:rPr>
+        <w:t xml:space="preserve"> Our Staff</w:t>
+      </w:r>
+      <w:proofErr w:type="spellStart"/>
+      <w:r>
+        <w:rPr>
+          <w:rFonts w:ascii="Calibri" w:hAnsi="Calibri" w:cs="Calibri"/>
+          <w:b/>
+        </w:rPr>
+        <w:t/>
+      </w:r>
+      <w:proofErr w:type="spellEnd"/>
+      <w:r>
+        <w:rPr>
+          <w:rFonts w:ascii="Calibri" w:hAnsi="Calibri" w:cs="Calibri"/>
+          <w:b/>
+        </w:rPr>
+        <w:t/>
+      </w:r>
+    </w:p>
+    <w:p>
+      <w:pPr>
+        <w:rPr>
+          <w:rFonts w:ascii="Calibri" w:hAnsi="Calibri" w:cs="Calibri"/>
+          <w:b/>
+        </w:rPr>
+      </w:pPr>
+      <w:r>
+        <w:rPr>
+          <w:rFonts w:ascii="Calibri" w:hAnsi="Calibri" w:cs="Calibri"/>
+          <w:b/>
+        </w:rPr>
+        <w:t/>
+      </w:r>
+    </w:p>
+    <w:p>
+      <w:pPr>
+        <w:rPr>
+          <w:rFonts w:ascii="Calibri" w:hAnsi="Calibri" w:cs="Calibri"/>
+          <w:b/>
+        </w:rPr>
+      </w:pPr>
+      <w:r>
+        <w:rPr>
+          <w:rFonts w:ascii="Calibri" w:hAnsi="Calibri" w:cs="Calibri"/>
+          <w:b/>
+        </w:rPr>
+        <w:t xml:space="preserve">-</w:t>
+      </w:r>
+      <w:r>
+        <w:rPr>
+          <w:rFonts w:ascii="Calibri" w:hAnsi="Calibri" w:cs="Calibri"/>
+          <w:b/>
+        </w:rPr>
+        <w:t xml:space="preserve"> Map &amp; Directions</w:t>
+      </w:r>
+      <w:proofErr w:type="spellStart"/>
+      <w:r>
+        <w:rPr>
+          <w:rFonts w:ascii="Calibri" w:hAnsi="Calibri" w:cs="Calibri"/>
+          <w:b/>
+        </w:rPr>
+        <w:t/>
+      </w:r>
+      <w:proofErr w:type="spellEnd"/>
+      <w:r>
+        <w:rPr>
+          <w:rFonts w:ascii="Calibri" w:hAnsi="Calibri" w:cs="Calibri"/>
+          <w:b/>
+        </w:rPr>
+        <w:t/>
+      </w:r>
+    </w:p>
+    <w:p>
+      <w:pPr>
+        <w:rPr>
+          <w:rFonts w:ascii="Calibri" w:hAnsi="Calibri" w:cs="Calibri"/>
+          <w:b/>
+        </w:rPr>
+      </w:pPr>
+      <w:r>
+        <w:rPr>
+          <w:rFonts w:ascii="Calibri" w:hAnsi="Calibri" w:cs="Calibri"/>
+          <w:b/>
+        </w:rPr>
+        <w:t/>
+      </w:r>
+    </w:p>
+    <w:p>
+      <w:pPr>
+        <w:rPr>
+          <w:rFonts w:ascii="Calibri" w:hAnsi="Calibri" w:cs="Calibri"/>
+          <w:b/>
+        </w:rPr>
+      </w:pPr>
+      <w:r>
+        <w:rPr>
+          <w:rFonts w:ascii="Calibri" w:hAnsi="Calibri" w:cs="Calibri"/>
+          <w:b/>
+        </w:rPr>
+        <w:t/>
+      </w:r>
+      <w:r>
+        <w:rPr>
+          <w:rFonts w:ascii="Calibri" w:hAnsi="Calibri" w:cs="Calibri"/>
+          <w:b/>
+        </w:rPr>
+        <w:t/>
+      </w:r>
+      <w:r>
+        <w:rPr>
+          <w:rFonts w:ascii="Calibri" w:hAnsi="Calibri" w:cs="Calibri"/>
+          <w:b/>
+          <w:bCs/>
+          <w:lang w:val="fr-FR"/>
+        </w:rPr>
+        <w:t/>
+      </w:r>
+      <w:proofErr w:type="spellStart"/>
+      <w:r>
+        <w:rPr>
+          <w:rFonts w:ascii="Calibri" w:hAnsi="Calibri" w:cs="Calibri"/>
+          <w:b/>
+          <w:bCs/>
+          <w:lang w:val="fr-FR"/>
+        </w:rPr>
+        <w:t/>
+      </w:r>
+      <w:proofErr w:type="spellEnd"/>
+      <w:r>
+        <w:rPr>
+          <w:rFonts w:ascii="Calibri" w:hAnsi="Calibri" w:cs="Calibri"/>
+          <w:b/>
+        </w:rPr>
+        <w:t/>
+      </w:r>
+      <w:r>
+        <w:rPr>
+          <w:rFonts w:ascii="Calibri" w:hAnsi="Calibri" w:cs="Calibri"/>
+          <w:b/>
+        </w:rPr>
+        <w:t/>
+      </w:r>
+    </w:p>
+    <w:p>
+      <w:pPr>
+        <w:rPr>
+          <w:rFonts w:ascii="Calibri" w:hAnsi="Calibri" w:cs="Calibri"/>
+          <w:b/>
+        </w:rPr>
+      </w:pPr>
+      <w:r>
+        <w:rPr>
+          <w:rFonts w:ascii="Calibri" w:hAnsi="Calibri" w:cs="Calibri"/>
+          <w:b/>
+        </w:rPr>
+        <w:t xml:space="preserve">-</w:t>
+      </w:r>
+      <w:r>
+        <w:rPr>
+          <w:rFonts w:ascii="Calibri" w:hAnsi="Calibri" w:cs="Calibri"/>
+          <w:b/>
+        </w:rPr>
+        <w:t xml:space="preserve"> Early Treatment</w:t>
+      </w:r>
+      <w:proofErr w:type="spellStart"/>
+      <w:r>
+        <w:rPr>
+          <w:rFonts w:ascii="Calibri" w:hAnsi="Calibri" w:cs="Calibri"/>
+          <w:b/>
+        </w:rPr>
+        <w:t/>
+      </w:r>
+      <w:proofErr w:type="spellEnd"/>
+      <w:r>
+        <w:rPr>
+          <w:rFonts w:ascii="Calibri" w:hAnsi="Calibri" w:cs="Calibri"/>
+          <w:b/>
+        </w:rPr>
+        <w:t/>
+      </w:r>
+    </w:p>
+    <w:p>
+      <w:pPr>
+        <w:rPr>
+          <w:rFonts w:ascii="Calibri" w:hAnsi="Calibri" w:cs="Calibri"/>
+          <w:b/>
+        </w:rPr>
+      </w:pPr>
+      <w:r>
+        <w:rPr>
+          <w:rFonts w:ascii="Calibri" w:hAnsi="Calibri" w:cs="Calibri"/>
+          <w:b/>
+        </w:rPr>
+        <w:t/>
+      </w:r>
+    </w:p>
+    <w:p>
+      <w:pPr>
+        <w:rPr>
+          <w:rFonts w:ascii="Calibri" w:hAnsi="Calibri" w:cs="Calibri"/>
+          <w:b/>
+        </w:rPr>
+      </w:pPr>
+      <w:r>
+        <w:rPr>
+          <w:rFonts w:ascii="Calibri" w:hAnsi="Calibri" w:cs="Calibri"/>
+          <w:b/>
+        </w:rPr>
+        <w:t xml:space="preserve">-</w:t>
+      </w:r>
+      <w:r>
+        <w:rPr>
+          <w:rFonts w:ascii="Calibri" w:hAnsi="Calibri" w:cs="Calibri"/>
+          <w:b/>
+        </w:rPr>
+        <w:t xml:space="preserve"> Adult Treatment</w:t>
+      </w:r>
+      <w:proofErr w:type="spellStart"/>
+      <w:r>
+        <w:rPr>
+          <w:rFonts w:ascii="Calibri" w:hAnsi="Calibri" w:cs="Calibri"/>
+          <w:b/>
+        </w:rPr>
+        <w:t/>
+      </w:r>
+      <w:proofErr w:type="spellEnd"/>
+      <w:r>
+        <w:rPr>
+          <w:rFonts w:ascii="Calibri" w:hAnsi="Calibri" w:cs="Calibri"/>
+          <w:b/>
+        </w:rPr>
+        <w:t/>
+      </w:r>
+    </w:p>
+    <w:p>
+      <w:pPr>
+        <w:rPr>
+          <w:rFonts w:ascii="Calibri" w:hAnsi="Calibri" w:cs="Calibri"/>
+          <w:b/>
+        </w:rPr>
+      </w:pPr>
+      <w:r>
+        <w:rPr>
+          <w:rFonts w:ascii="Calibri" w:hAnsi="Calibri" w:cs="Calibri"/>
+          <w:b/>
+        </w:rPr>
+        <w:t/>
+      </w:r>
+    </w:p>
+    <w:p>
+      <w:pPr>
+        <w:rPr>
+          <w:rFonts w:ascii="Calibri" w:hAnsi="Calibri" w:cs="Calibri"/>
+          <w:b/>
+        </w:rPr>
+      </w:pPr>
+      <w:r>
+        <w:rPr>
+          <w:rFonts w:ascii="Calibri" w:hAnsi="Calibri" w:cs="Calibri"/>
+          <w:b/>
+        </w:rPr>
+        <w:t xml:space="preserve">-</w:t>
+      </w:r>
+      <w:r>
+        <w:rPr>
+          <w:rFonts w:ascii="Calibri" w:hAnsi="Calibri" w:cs="Calibri"/>
+          <w:b/>
+        </w:rPr>
+        <w:t xml:space="preserve"> Invisalign</w:t>
+      </w:r>
+      <w:proofErr w:type="spellStart"/>
+      <w:r>
+        <w:rPr>
+          <w:rFonts w:ascii="Calibri" w:hAnsi="Calibri" w:cs="Calibri"/>
+          <w:b/>
+        </w:rPr>
+        <w:t/>
+      </w:r>
+      <w:proofErr w:type="spellEnd"/>
+      <w:r>
+        <w:rPr>
+          <w:rFonts w:ascii="Calibri" w:hAnsi="Calibri" w:cs="Calibri"/>
+          <w:b/>
+        </w:rPr>
+        <w:t/>
+      </w:r>
+    </w:p>
+    <w:p>
+      <w:pPr>
+        <w:rPr>
+          <w:rFonts w:ascii="Calibri" w:hAnsi="Calibri" w:cs="Calibri"/>
+          <w:b/>
+        </w:rPr>
+      </w:pPr>
+      <w:r>
+        <w:rPr>
+          <w:rFonts w:ascii="Calibri" w:hAnsi="Calibri" w:cs="Calibri"/>
+          <w:b/>
+        </w:rPr>
+        <w:t/>
+      </w:r>
+    </w:p>
+    <w:p>
+      <w:pPr>
+        <w:rPr>
+          <w:rFonts w:ascii="Calibri" w:hAnsi="Calibri" w:cs="Calibri"/>
+          <w:b/>
+        </w:rPr>
+      </w:pPr>
+      <w:r>
+        <w:rPr>
+          <w:rFonts w:ascii="Calibri" w:hAnsi="Calibri" w:cs="Calibri"/>
+          <w:b/>
+        </w:rPr>
+        <w:t/>
+      </w:r>
+      <w:r>
+        <w:rPr>
+          <w:rFonts w:ascii="Calibri" w:hAnsi="Calibri" w:cs="Calibri"/>
+          <w:b/>
+        </w:rPr>
+        <w:t/>
+      </w:r>
+      <w:r>
+        <w:rPr>
+          <w:rFonts w:ascii="Calibri" w:hAnsi="Calibri" w:cs="Calibri"/>
+          <w:b/>
+          <w:bCs/>
+          <w:lang w:val="fr-FR"/>
+        </w:rPr>
+        <w:t/>
+      </w:r>
+      <w:proofErr w:type="spellStart"/>
+      <w:r>
+        <w:rPr>
+          <w:rFonts w:ascii="Calibri" w:hAnsi="Calibri" w:cs="Calibri"/>
+          <w:b/>
+          <w:bCs/>
+          <w:lang w:val="fr-FR"/>
+        </w:rPr>
+        <w:t/>
+      </w:r>
+      <w:proofErr w:type="spellEnd"/>
+      <w:r>
+        <w:rPr>
+          <w:rFonts w:ascii="Calibri" w:hAnsi="Calibri" w:cs="Calibri"/>
+          <w:b/>
+        </w:rPr>
+        <w:t/>
+      </w:r>
+      <w:r>
+        <w:rPr>
+          <w:rFonts w:ascii="Calibri" w:hAnsi="Calibri" w:cs="Calibri"/>
+          <w:b/>
+        </w:rPr>
+        <w:t/>
+      </w:r>
+    </w:p>
+    <w:p>
+      <w:pPr>
+        <w:rPr>
+          <w:rFonts w:ascii="Calibri" w:hAnsi="Calibri" w:cs="Calibri"/>
+          <w:b/>
+        </w:rPr>
+      </w:pPr>
+      <w:r>
+        <w:rPr>
+          <w:rFonts w:ascii="Calibri" w:hAnsi="Calibri" w:cs="Calibri"/>
+          <w:b/>
+        </w:rPr>
+        <w:t/>
+      </w:r>
+    </w:p>
+    <w:p>
+      <w:pPr>
+        <w:rPr>
+          <w:rFonts w:ascii="Calibri" w:hAnsi="Calibri" w:cs="Calibri"/>
+          <w:b/>
+        </w:rPr>
+      </w:pPr>
+      <w:r>
+        <w:rPr>
+          <w:rFonts w:ascii="Calibri" w:hAnsi="Calibri" w:cs="Calibri"/>
+          <w:b/>
+        </w:rPr>
+        <w:t xml:space="preserve">- </w:t>
+      </w:r>
+      <w:r>
+        <w:rPr>
+          <w:rFonts w:ascii="Calibri" w:hAnsi="Calibri" w:cs="Calibri"/>
+          <w:b/>
+        </w:rPr>
+        <w:t xml:space="preserve">TEST</w:t>
+      </w:r>
+    </w:p>
+    <w:p>
+      <w:pPr>
+        <w:rPr>
+          <w:rFonts w:ascii="Calibri" w:hAnsi="Calibri" w:cs="Calibri"/>
+          <w:b/>
+        </w:rPr>
+      </w:pPr>
+      <w:r>
+        <w:rPr>
+          <w:rFonts w:ascii="Calibri" w:hAnsi="Calibri" w:cs="Calibri"/>
+          <w:b/>
+        </w:rPr>
+        <w:t/>
+      </w:r>
       <w:r>
         <w:rPr>
           <w:rFonts w:ascii="Calibri" w:hAnsi="Calibri" w:cs="Calibri"/>
@@ -2577,7 +5453,7 @@
       <w:rPr>
         <w:rFonts w:ascii="Calibri" w:hAnsi="Calibri" w:cs="Calibri"/>
       </w:rPr>
-      <w:t xml:space="preserve">Fri Sep 21 2018 13:09:47 GMT-0500 (Central Daylight Time)</w:t>
+      <w:t xml:space="preserve">Mon Sep 24 2018 14:39:58 GMT-0500 (Central Daylight Time)</w:t>
     </w:r>
     <w:proofErr w:type="spellStart"/>
     <w:r>
@@ -2629,7 +5505,7 @@
       <w:rPr>
         <w:rFonts w:ascii="Calibri" w:hAnsi="Calibri" w:cs="Calibri"/>
       </w:rPr>
-      <w:t/>
+      <w:t xml:space="preserve">Smile Orthodontics</w:t>
     </w:r>
     <w:proofErr w:type="spellStart"/>
     <w:r>
@@ -2681,7 +5557,7 @@
       <w:rPr>
         <w:rFonts w:ascii="Calibri" w:hAnsi="Calibri" w:cs="Calibri"/>
       </w:rPr>
-      <w:t/>
+      <w:t xml:space="preserve">http://www.smileortho.com</w:t>
     </w:r>
     <w:proofErr w:type="spellStart"/>
     <w:r>

</xml_diff>